<commit_message>
Eindelijk textures werkende gekregen, verdere uitwerking eerste 2 opdrachten
</commit_message>
<xml_diff>
--- a/minecraft/Devoxx4Kids Minecraft Workshop.docx
+++ b/minecraft/Devoxx4Kids Minecraft Workshop.docx
@@ -17,6 +17,13 @@
     </w:p>
     <w:sdt>
       <w:sdtPr>
+        <w:rPr>
+          <w:smallCaps w:val="0"/>
+          <w:spacing w:val="0"/>
+          <w:sz w:val="20"/>
+          <w:szCs w:val="20"/>
+          <w:lang w:bidi="ar-SA"/>
+        </w:rPr>
         <w:id w:val="1063373511"/>
         <w:docPartObj>
           <w:docPartGallery w:val="Table of Contents"/>
@@ -27,12 +34,7 @@
         <w:rPr>
           <w:b/>
           <w:bCs/>
-          <w:smallCaps w:val="0"/>
           <w:noProof/>
-          <w:spacing w:val="0"/>
-          <w:sz w:val="20"/>
-          <w:szCs w:val="20"/>
-          <w:lang w:bidi="ar-SA"/>
         </w:rPr>
       </w:sdtEndPr>
       <w:sdtContent>
@@ -494,54 +496,170 @@
       <w:r>
         <w:t xml:space="preserve">Aanpassing </w:t>
       </w:r>
-      <w:proofErr w:type="spellStart"/>
-      <w:r>
-        <w:rPr>
-          <w:lang w:val="en-US"/>
-        </w:rPr>
+      <w:r>
         <w:t>explosie</w:t>
       </w:r>
-      <w:proofErr w:type="spellEnd"/>
       <w:r>
         <w:t xml:space="preserve"> </w:t>
       </w:r>
       <w:r>
         <w:t>TNT</w:t>
       </w:r>
-      <w:bookmarkStart w:id="2" w:name="_GoBack"/>
+    </w:p>
+    <w:p>
+      <w:pPr>
+        <w:pStyle w:val="ListParagraph"/>
+        <w:numPr>
+          <w:ilvl w:val="0"/>
+          <w:numId w:val="2"/>
+        </w:numPr>
+      </w:pPr>
+      <w:r>
+        <w:t xml:space="preserve">In mapje blok1, open </w:t>
+      </w:r>
+      <w:r>
+        <w:t>BoemTNTEntity</w:t>
+      </w:r>
+    </w:p>
+    <w:p>
+      <w:pPr>
+        <w:pStyle w:val="ListParagraph"/>
+        <w:numPr>
+          <w:ilvl w:val="0"/>
+          <w:numId w:val="2"/>
+        </w:numPr>
+      </w:pPr>
+      <w:r>
+        <w:t>Pas explosie aan</w:t>
+      </w:r>
+    </w:p>
+    <w:p>
+      <w:pPr>
+        <w:pStyle w:val="ListParagraph"/>
+        <w:numPr>
+          <w:ilvl w:val="0"/>
+          <w:numId w:val="2"/>
+        </w:numPr>
+      </w:pPr>
+      <w:r>
+        <w:t>Aanpassing in Mod</w:t>
+      </w:r>
+    </w:p>
+    <w:p>
+      <w:r>
+        <w:br w:type="page"/>
+      </w:r>
+    </w:p>
+    <w:p>
+      <w:pPr>
+        <w:pStyle w:val="Heading1"/>
+      </w:pPr>
+      <w:bookmarkStart w:id="2" w:name="_Toc417380424"/>
+      <w:r>
+        <w:lastRenderedPageBreak/>
+        <w:t>Blok 2 – Nieuw blok voor de kids</w:t>
+      </w:r>
       <w:bookmarkEnd w:id="2"/>
     </w:p>
     <w:p>
       <w:r>
-        <w:br w:type="page"/>
+        <w:t xml:space="preserve">Nieuw blokje dat extend van </w:t>
+      </w:r>
+      <w:r>
+        <w:t>BlockDirt</w:t>
+      </w:r>
+      <w:r>
+        <w:t>, nieuwe naam, properties?</w:t>
       </w:r>
     </w:p>
     <w:p>
       <w:pPr>
-        <w:pStyle w:val="Heading1"/>
-      </w:pPr>
-      <w:bookmarkStart w:id="3" w:name="_Toc417380424"/>
-      <w:r>
-        <w:lastRenderedPageBreak/>
-        <w:t>Blok 2 – Nieuw blok voor de kids</w:t>
-      </w:r>
-      <w:bookmarkEnd w:id="3"/>
+        <w:pStyle w:val="ListParagraph"/>
+        <w:numPr>
+          <w:ilvl w:val="0"/>
+          <w:numId w:val="5"/>
+        </w:numPr>
+        <w:ind w:left="567" w:hanging="141"/>
+      </w:pPr>
+      <w:r>
+        <w:t>Aanpassen tabje</w:t>
+      </w:r>
     </w:p>
     <w:p>
-      <w:r>
-        <w:t xml:space="preserve">Nieuw blokje dat extend van </w:t>
-      </w:r>
-      <w:r>
-        <w:t>BlockDirt</w:t>
-      </w:r>
-      <w:r>
-        <w:t>, nieuwe naam, properties?</w:t>
+      <w:pPr>
+        <w:pStyle w:val="ListParagraph"/>
+        <w:numPr>
+          <w:ilvl w:val="0"/>
+          <w:numId w:val="5"/>
+        </w:numPr>
+        <w:ind w:left="567" w:hanging="141"/>
+      </w:pPr>
+      <w:r>
+        <w:t>Aanpassen drops / aantal</w:t>
       </w:r>
     </w:p>
     <w:p>
+      <w:pPr>
+        <w:pStyle w:val="ListParagraph"/>
+        <w:numPr>
+          <w:ilvl w:val="0"/>
+          <w:numId w:val="5"/>
+        </w:numPr>
+        <w:ind w:left="567" w:hanging="141"/>
+      </w:pPr>
+      <w:r>
+        <w:t>Aanpassen geluid</w:t>
+      </w:r>
+      <w:r>
+        <w:t xml:space="preserve"> (zie ook </w:t>
+      </w:r>
+      <w:r>
+        <w:t>http://minecraft.gamepedia.com/sounds.json</w:t>
+      </w:r>
+      <w:r>
+        <w:t>)</w:t>
+      </w:r>
+    </w:p>
+    <w:p>
+      <w:pPr>
+        <w:pStyle w:val="ListParagraph"/>
+        <w:numPr>
+          <w:ilvl w:val="0"/>
+          <w:numId w:val="5"/>
+        </w:numPr>
+        <w:ind w:left="567" w:hanging="141"/>
+      </w:pPr>
+      <w:r>
+        <w:t>Aanpassen naam</w:t>
+      </w:r>
+    </w:p>
+    <w:p>
+      <w:pPr>
+        <w:pStyle w:val="ListParagraph"/>
+        <w:numPr>
+          <w:ilvl w:val="0"/>
+          <w:numId w:val="5"/>
+        </w:numPr>
+        <w:ind w:left="567" w:hanging="141"/>
+      </w:pPr>
+      <w:r>
+        <w:t>Aanpassen texture</w:t>
+      </w:r>
+    </w:p>
+    <w:p>
+      <w:pPr>
+        <w:pStyle w:val="ListParagraph"/>
+        <w:numPr>
+          <w:ilvl w:val="0"/>
+          <w:numId w:val="5"/>
+        </w:numPr>
+        <w:ind w:left="567" w:hanging="141"/>
+      </w:pPr>
       <w:r>
         <w:br w:type="page"/>
       </w:r>
+      <w:bookmarkStart w:id="3" w:name="_GoBack"/>
+      <w:bookmarkEnd w:id="3"/>
     </w:p>
     <w:p>
       <w:pPr>
@@ -759,8 +877,391 @@
       </w:rPr>
     </w:lvl>
   </w:abstractNum>
+  <w:abstractNum w:abstractNumId="1">
+    <w:nsid w:val="282B3C77"/>
+    <w:multiLevelType w:val="hybridMultilevel"/>
+    <w:tmpl w:val="B164D55C"/>
+    <w:lvl w:ilvl="0" w:tplc="04130001">
+      <w:start w:val="1"/>
+      <w:numFmt w:val="bullet"/>
+      <w:lvlText w:val=""/>
+      <w:lvlJc w:val="left"/>
+      <w:pPr>
+        <w:ind w:left="3600" w:hanging="360"/>
+      </w:pPr>
+      <w:rPr>
+        <w:rFonts w:ascii="Symbol" w:hAnsi="Symbol" w:hint="default"/>
+      </w:rPr>
+    </w:lvl>
+    <w:lvl w:ilvl="1" w:tplc="04130003" w:tentative="1">
+      <w:start w:val="1"/>
+      <w:numFmt w:val="bullet"/>
+      <w:lvlText w:val="o"/>
+      <w:lvlJc w:val="left"/>
+      <w:pPr>
+        <w:ind w:left="4320" w:hanging="360"/>
+      </w:pPr>
+      <w:rPr>
+        <w:rFonts w:ascii="Courier New" w:hAnsi="Courier New" w:cs="Courier New" w:hint="default"/>
+      </w:rPr>
+    </w:lvl>
+    <w:lvl w:ilvl="2" w:tplc="04130005" w:tentative="1">
+      <w:start w:val="1"/>
+      <w:numFmt w:val="bullet"/>
+      <w:lvlText w:val=""/>
+      <w:lvlJc w:val="left"/>
+      <w:pPr>
+        <w:ind w:left="5040" w:hanging="360"/>
+      </w:pPr>
+      <w:rPr>
+        <w:rFonts w:ascii="Wingdings" w:hAnsi="Wingdings" w:hint="default"/>
+      </w:rPr>
+    </w:lvl>
+    <w:lvl w:ilvl="3" w:tplc="04130001" w:tentative="1">
+      <w:start w:val="1"/>
+      <w:numFmt w:val="bullet"/>
+      <w:lvlText w:val=""/>
+      <w:lvlJc w:val="left"/>
+      <w:pPr>
+        <w:ind w:left="5760" w:hanging="360"/>
+      </w:pPr>
+      <w:rPr>
+        <w:rFonts w:ascii="Symbol" w:hAnsi="Symbol" w:hint="default"/>
+      </w:rPr>
+    </w:lvl>
+    <w:lvl w:ilvl="4" w:tplc="04130003" w:tentative="1">
+      <w:start w:val="1"/>
+      <w:numFmt w:val="bullet"/>
+      <w:lvlText w:val="o"/>
+      <w:lvlJc w:val="left"/>
+      <w:pPr>
+        <w:ind w:left="6480" w:hanging="360"/>
+      </w:pPr>
+      <w:rPr>
+        <w:rFonts w:ascii="Courier New" w:hAnsi="Courier New" w:cs="Courier New" w:hint="default"/>
+      </w:rPr>
+    </w:lvl>
+    <w:lvl w:ilvl="5" w:tplc="04130005" w:tentative="1">
+      <w:start w:val="1"/>
+      <w:numFmt w:val="bullet"/>
+      <w:lvlText w:val=""/>
+      <w:lvlJc w:val="left"/>
+      <w:pPr>
+        <w:ind w:left="7200" w:hanging="360"/>
+      </w:pPr>
+      <w:rPr>
+        <w:rFonts w:ascii="Wingdings" w:hAnsi="Wingdings" w:hint="default"/>
+      </w:rPr>
+    </w:lvl>
+    <w:lvl w:ilvl="6" w:tplc="04130001" w:tentative="1">
+      <w:start w:val="1"/>
+      <w:numFmt w:val="bullet"/>
+      <w:lvlText w:val=""/>
+      <w:lvlJc w:val="left"/>
+      <w:pPr>
+        <w:ind w:left="7920" w:hanging="360"/>
+      </w:pPr>
+      <w:rPr>
+        <w:rFonts w:ascii="Symbol" w:hAnsi="Symbol" w:hint="default"/>
+      </w:rPr>
+    </w:lvl>
+    <w:lvl w:ilvl="7" w:tplc="04130003" w:tentative="1">
+      <w:start w:val="1"/>
+      <w:numFmt w:val="bullet"/>
+      <w:lvlText w:val="o"/>
+      <w:lvlJc w:val="left"/>
+      <w:pPr>
+        <w:ind w:left="8640" w:hanging="360"/>
+      </w:pPr>
+      <w:rPr>
+        <w:rFonts w:ascii="Courier New" w:hAnsi="Courier New" w:cs="Courier New" w:hint="default"/>
+      </w:rPr>
+    </w:lvl>
+    <w:lvl w:ilvl="8" w:tplc="04130005" w:tentative="1">
+      <w:start w:val="1"/>
+      <w:numFmt w:val="bullet"/>
+      <w:lvlText w:val=""/>
+      <w:lvlJc w:val="left"/>
+      <w:pPr>
+        <w:ind w:left="9360" w:hanging="360"/>
+      </w:pPr>
+      <w:rPr>
+        <w:rFonts w:ascii="Wingdings" w:hAnsi="Wingdings" w:hint="default"/>
+      </w:rPr>
+    </w:lvl>
+  </w:abstractNum>
+  <w:abstractNum w:abstractNumId="2">
+    <w:nsid w:val="2D055E2D"/>
+    <w:multiLevelType w:val="hybridMultilevel"/>
+    <w:tmpl w:val="5C103896"/>
+    <w:lvl w:ilvl="0" w:tplc="0413000F">
+      <w:start w:val="1"/>
+      <w:numFmt w:val="decimal"/>
+      <w:lvlText w:val="%1."/>
+      <w:lvlJc w:val="left"/>
+      <w:pPr>
+        <w:ind w:left="720" w:hanging="360"/>
+      </w:pPr>
+    </w:lvl>
+    <w:lvl w:ilvl="1" w:tplc="04130019" w:tentative="1">
+      <w:start w:val="1"/>
+      <w:numFmt w:val="lowerLetter"/>
+      <w:lvlText w:val="%2."/>
+      <w:lvlJc w:val="left"/>
+      <w:pPr>
+        <w:ind w:left="1440" w:hanging="360"/>
+      </w:pPr>
+    </w:lvl>
+    <w:lvl w:ilvl="2" w:tplc="0413001B" w:tentative="1">
+      <w:start w:val="1"/>
+      <w:numFmt w:val="lowerRoman"/>
+      <w:lvlText w:val="%3."/>
+      <w:lvlJc w:val="right"/>
+      <w:pPr>
+        <w:ind w:left="2160" w:hanging="180"/>
+      </w:pPr>
+    </w:lvl>
+    <w:lvl w:ilvl="3" w:tplc="0413000F" w:tentative="1">
+      <w:start w:val="1"/>
+      <w:numFmt w:val="decimal"/>
+      <w:lvlText w:val="%4."/>
+      <w:lvlJc w:val="left"/>
+      <w:pPr>
+        <w:ind w:left="2880" w:hanging="360"/>
+      </w:pPr>
+    </w:lvl>
+    <w:lvl w:ilvl="4" w:tplc="04130019" w:tentative="1">
+      <w:start w:val="1"/>
+      <w:numFmt w:val="lowerLetter"/>
+      <w:lvlText w:val="%5."/>
+      <w:lvlJc w:val="left"/>
+      <w:pPr>
+        <w:ind w:left="3600" w:hanging="360"/>
+      </w:pPr>
+    </w:lvl>
+    <w:lvl w:ilvl="5" w:tplc="0413001B" w:tentative="1">
+      <w:start w:val="1"/>
+      <w:numFmt w:val="lowerRoman"/>
+      <w:lvlText w:val="%6."/>
+      <w:lvlJc w:val="right"/>
+      <w:pPr>
+        <w:ind w:left="4320" w:hanging="180"/>
+      </w:pPr>
+    </w:lvl>
+    <w:lvl w:ilvl="6" w:tplc="0413000F" w:tentative="1">
+      <w:start w:val="1"/>
+      <w:numFmt w:val="decimal"/>
+      <w:lvlText w:val="%7."/>
+      <w:lvlJc w:val="left"/>
+      <w:pPr>
+        <w:ind w:left="5040" w:hanging="360"/>
+      </w:pPr>
+    </w:lvl>
+    <w:lvl w:ilvl="7" w:tplc="04130019" w:tentative="1">
+      <w:start w:val="1"/>
+      <w:numFmt w:val="lowerLetter"/>
+      <w:lvlText w:val="%8."/>
+      <w:lvlJc w:val="left"/>
+      <w:pPr>
+        <w:ind w:left="5760" w:hanging="360"/>
+      </w:pPr>
+    </w:lvl>
+    <w:lvl w:ilvl="8" w:tplc="0413001B" w:tentative="1">
+      <w:start w:val="1"/>
+      <w:numFmt w:val="lowerRoman"/>
+      <w:lvlText w:val="%9."/>
+      <w:lvlJc w:val="right"/>
+      <w:pPr>
+        <w:ind w:left="6480" w:hanging="180"/>
+      </w:pPr>
+    </w:lvl>
+  </w:abstractNum>
+  <w:abstractNum w:abstractNumId="3">
+    <w:nsid w:val="44DA1017"/>
+    <w:multiLevelType w:val="hybridMultilevel"/>
+    <w:tmpl w:val="EE16407A"/>
+    <w:lvl w:ilvl="0" w:tplc="0413000F">
+      <w:start w:val="1"/>
+      <w:numFmt w:val="decimal"/>
+      <w:lvlText w:val="%1."/>
+      <w:lvlJc w:val="left"/>
+      <w:pPr>
+        <w:ind w:left="3600" w:hanging="360"/>
+      </w:pPr>
+    </w:lvl>
+    <w:lvl w:ilvl="1" w:tplc="04130019" w:tentative="1">
+      <w:start w:val="1"/>
+      <w:numFmt w:val="lowerLetter"/>
+      <w:lvlText w:val="%2."/>
+      <w:lvlJc w:val="left"/>
+      <w:pPr>
+        <w:ind w:left="4320" w:hanging="360"/>
+      </w:pPr>
+    </w:lvl>
+    <w:lvl w:ilvl="2" w:tplc="0413001B" w:tentative="1">
+      <w:start w:val="1"/>
+      <w:numFmt w:val="lowerRoman"/>
+      <w:lvlText w:val="%3."/>
+      <w:lvlJc w:val="right"/>
+      <w:pPr>
+        <w:ind w:left="5040" w:hanging="180"/>
+      </w:pPr>
+    </w:lvl>
+    <w:lvl w:ilvl="3" w:tplc="0413000F" w:tentative="1">
+      <w:start w:val="1"/>
+      <w:numFmt w:val="decimal"/>
+      <w:lvlText w:val="%4."/>
+      <w:lvlJc w:val="left"/>
+      <w:pPr>
+        <w:ind w:left="5760" w:hanging="360"/>
+      </w:pPr>
+    </w:lvl>
+    <w:lvl w:ilvl="4" w:tplc="04130019" w:tentative="1">
+      <w:start w:val="1"/>
+      <w:numFmt w:val="lowerLetter"/>
+      <w:lvlText w:val="%5."/>
+      <w:lvlJc w:val="left"/>
+      <w:pPr>
+        <w:ind w:left="6480" w:hanging="360"/>
+      </w:pPr>
+    </w:lvl>
+    <w:lvl w:ilvl="5" w:tplc="0413001B" w:tentative="1">
+      <w:start w:val="1"/>
+      <w:numFmt w:val="lowerRoman"/>
+      <w:lvlText w:val="%6."/>
+      <w:lvlJc w:val="right"/>
+      <w:pPr>
+        <w:ind w:left="7200" w:hanging="180"/>
+      </w:pPr>
+    </w:lvl>
+    <w:lvl w:ilvl="6" w:tplc="0413000F" w:tentative="1">
+      <w:start w:val="1"/>
+      <w:numFmt w:val="decimal"/>
+      <w:lvlText w:val="%7."/>
+      <w:lvlJc w:val="left"/>
+      <w:pPr>
+        <w:ind w:left="7920" w:hanging="360"/>
+      </w:pPr>
+    </w:lvl>
+    <w:lvl w:ilvl="7" w:tplc="04130019" w:tentative="1">
+      <w:start w:val="1"/>
+      <w:numFmt w:val="lowerLetter"/>
+      <w:lvlText w:val="%8."/>
+      <w:lvlJc w:val="left"/>
+      <w:pPr>
+        <w:ind w:left="8640" w:hanging="360"/>
+      </w:pPr>
+    </w:lvl>
+    <w:lvl w:ilvl="8" w:tplc="0413001B" w:tentative="1">
+      <w:start w:val="1"/>
+      <w:numFmt w:val="lowerRoman"/>
+      <w:lvlText w:val="%9."/>
+      <w:lvlJc w:val="right"/>
+      <w:pPr>
+        <w:ind w:left="9360" w:hanging="180"/>
+      </w:pPr>
+    </w:lvl>
+  </w:abstractNum>
+  <w:abstractNum w:abstractNumId="4">
+    <w:nsid w:val="75A458D4"/>
+    <w:multiLevelType w:val="hybridMultilevel"/>
+    <w:tmpl w:val="EA30F836"/>
+    <w:lvl w:ilvl="0" w:tplc="0413000F">
+      <w:start w:val="1"/>
+      <w:numFmt w:val="decimal"/>
+      <w:lvlText w:val="%1."/>
+      <w:lvlJc w:val="left"/>
+      <w:pPr>
+        <w:ind w:left="3600" w:hanging="360"/>
+      </w:pPr>
+    </w:lvl>
+    <w:lvl w:ilvl="1" w:tplc="04130019" w:tentative="1">
+      <w:start w:val="1"/>
+      <w:numFmt w:val="lowerLetter"/>
+      <w:lvlText w:val="%2."/>
+      <w:lvlJc w:val="left"/>
+      <w:pPr>
+        <w:ind w:left="4320" w:hanging="360"/>
+      </w:pPr>
+    </w:lvl>
+    <w:lvl w:ilvl="2" w:tplc="0413001B" w:tentative="1">
+      <w:start w:val="1"/>
+      <w:numFmt w:val="lowerRoman"/>
+      <w:lvlText w:val="%3."/>
+      <w:lvlJc w:val="right"/>
+      <w:pPr>
+        <w:ind w:left="5040" w:hanging="180"/>
+      </w:pPr>
+    </w:lvl>
+    <w:lvl w:ilvl="3" w:tplc="0413000F" w:tentative="1">
+      <w:start w:val="1"/>
+      <w:numFmt w:val="decimal"/>
+      <w:lvlText w:val="%4."/>
+      <w:lvlJc w:val="left"/>
+      <w:pPr>
+        <w:ind w:left="5760" w:hanging="360"/>
+      </w:pPr>
+    </w:lvl>
+    <w:lvl w:ilvl="4" w:tplc="04130019" w:tentative="1">
+      <w:start w:val="1"/>
+      <w:numFmt w:val="lowerLetter"/>
+      <w:lvlText w:val="%5."/>
+      <w:lvlJc w:val="left"/>
+      <w:pPr>
+        <w:ind w:left="6480" w:hanging="360"/>
+      </w:pPr>
+    </w:lvl>
+    <w:lvl w:ilvl="5" w:tplc="0413001B" w:tentative="1">
+      <w:start w:val="1"/>
+      <w:numFmt w:val="lowerRoman"/>
+      <w:lvlText w:val="%6."/>
+      <w:lvlJc w:val="right"/>
+      <w:pPr>
+        <w:ind w:left="7200" w:hanging="180"/>
+      </w:pPr>
+    </w:lvl>
+    <w:lvl w:ilvl="6" w:tplc="0413000F" w:tentative="1">
+      <w:start w:val="1"/>
+      <w:numFmt w:val="decimal"/>
+      <w:lvlText w:val="%7."/>
+      <w:lvlJc w:val="left"/>
+      <w:pPr>
+        <w:ind w:left="7920" w:hanging="360"/>
+      </w:pPr>
+    </w:lvl>
+    <w:lvl w:ilvl="7" w:tplc="04130019" w:tentative="1">
+      <w:start w:val="1"/>
+      <w:numFmt w:val="lowerLetter"/>
+      <w:lvlText w:val="%8."/>
+      <w:lvlJc w:val="left"/>
+      <w:pPr>
+        <w:ind w:left="8640" w:hanging="360"/>
+      </w:pPr>
+    </w:lvl>
+    <w:lvl w:ilvl="8" w:tplc="0413001B" w:tentative="1">
+      <w:start w:val="1"/>
+      <w:numFmt w:val="lowerRoman"/>
+      <w:lvlText w:val="%9."/>
+      <w:lvlJc w:val="right"/>
+      <w:pPr>
+        <w:ind w:left="9360" w:hanging="180"/>
+      </w:pPr>
+    </w:lvl>
+  </w:abstractNum>
   <w:num w:numId="1">
     <w:abstractNumId w:val="0"/>
+  </w:num>
+  <w:num w:numId="2">
+    <w:abstractNumId w:val="2"/>
+  </w:num>
+  <w:num w:numId="3">
+    <w:abstractNumId w:val="4"/>
+  </w:num>
+  <w:num w:numId="4">
+    <w:abstractNumId w:val="1"/>
+  </w:num>
+  <w:num w:numId="5">
+    <w:abstractNumId w:val="3"/>
   </w:num>
 </w:numbering>
 </file>
@@ -1125,6 +1626,7 @@
   <w:style w:type="character" w:default="1" w:styleId="DefaultParagraphFont">
     <w:name w:val="Default Paragraph Font"/>
     <w:uiPriority w:val="1"/>
+    <w:semiHidden/>
     <w:unhideWhenUsed/>
   </w:style>
   <w:style w:type="table" w:default="1" w:styleId="TableNormal">
@@ -1996,6 +2498,7 @@
   <w:style w:type="character" w:default="1" w:styleId="DefaultParagraphFont">
     <w:name w:val="Default Paragraph Font"/>
     <w:uiPriority w:val="1"/>
+    <w:semiHidden/>
     <w:unhideWhenUsed/>
   </w:style>
   <w:style w:type="table" w:default="1" w:styleId="TableNormal">
@@ -2797,7 +3300,7 @@
 </file>
 
 <file path=customXml/itemProps1.xml><?xml version="1.0" encoding="utf-8"?>
-<ds:datastoreItem xmlns:ds="http://schemas.openxmlformats.org/officeDocument/2006/customXml" ds:itemID="{8BE6E685-1BDB-45CA-BB6B-B7F043822DBF}">
+<ds:datastoreItem xmlns:ds="http://schemas.openxmlformats.org/officeDocument/2006/customXml" ds:itemID="{928EC893-29BB-4063-9E3C-11B03F034B18}">
   <ds:schemaRefs>
     <ds:schemaRef ds:uri="http://schemas.openxmlformats.org/officeDocument/2006/bibliography"/>
   </ds:schemaRefs>

</xml_diff>

<commit_message>
Uitbreiding Minecraft opdrachten - recepten en items
</commit_message>
<xml_diff>
--- a/minecraft/Devoxx4Kids Minecraft Workshop.docx
+++ b/minecraft/Devoxx4Kids Minecraft Workshop.docx
@@ -369,7 +369,6 @@
         </w:rPr>
       </w:pPr>
       <w:bookmarkStart w:id="0" w:name="_Toc417380422"/>
-      <w:proofErr w:type="spellStart"/>
       <w:r>
         <w:rPr>
           <w:lang w:val="en-US"/>
@@ -378,7 +377,6 @@
         <w:t>Introductie</w:t>
       </w:r>
       <w:bookmarkEnd w:id="0"/>
-      <w:proofErr w:type="spellEnd"/>
     </w:p>
     <w:p>
       <w:pPr>
@@ -409,19 +407,83 @@
           <w:lang w:val="en-US"/>
         </w:rPr>
       </w:pPr>
-      <w:proofErr w:type="spellStart"/>
       <w:r>
         <w:rPr>
           <w:lang w:val="en-US"/>
         </w:rPr>
-        <w:t>Programmeren</w:t>
-      </w:r>
-      <w:proofErr w:type="spellEnd"/>
-      <w:r>
+        <w:t>Programmeren!</w:t>
+      </w:r>
+    </w:p>
+    <w:p>
+      <w:pPr>
+        <w:pStyle w:val="ListParagraph"/>
+        <w:numPr>
+          <w:ilvl w:val="1"/>
+          <w:numId w:val="1"/>
+        </w:numPr>
         <w:rPr>
           <w:lang w:val="en-US"/>
         </w:rPr>
-        <w:t>!</w:t>
+      </w:pPr>
+      <w:r>
+        <w:rPr>
+          <w:lang w:val="en-US"/>
+        </w:rPr>
+        <w:t>Class</w:t>
+      </w:r>
+    </w:p>
+    <w:p>
+      <w:pPr>
+        <w:pStyle w:val="ListParagraph"/>
+        <w:numPr>
+          <w:ilvl w:val="1"/>
+          <w:numId w:val="1"/>
+        </w:numPr>
+        <w:rPr>
+          <w:lang w:val="en-US"/>
+        </w:rPr>
+      </w:pPr>
+      <w:r>
+        <w:rPr>
+          <w:lang w:val="en-US"/>
+        </w:rPr>
+        <w:t>Variabelen</w:t>
+      </w:r>
+    </w:p>
+    <w:p>
+      <w:pPr>
+        <w:pStyle w:val="ListParagraph"/>
+        <w:numPr>
+          <w:ilvl w:val="1"/>
+          <w:numId w:val="1"/>
+        </w:numPr>
+        <w:rPr>
+          <w:lang w:val="en-US"/>
+        </w:rPr>
+      </w:pPr>
+      <w:r>
+        <w:rPr>
+          <w:lang w:val="en-US"/>
+        </w:rPr>
+        <w:t>Methoden</w:t>
+      </w:r>
+    </w:p>
+    <w:p>
+      <w:pPr>
+        <w:pStyle w:val="ListParagraph"/>
+        <w:numPr>
+          <w:ilvl w:val="1"/>
+          <w:numId w:val="1"/>
+        </w:numPr>
+        <w:rPr>
+          <w:lang w:val="en-US"/>
+        </w:rPr>
+      </w:pPr>
+      <w:r>
+        <w:rPr>
+          <w:lang w:val="en-US"/>
+        </w:rPr>
+        <w:t>Comments</w:t>
       </w:r>
     </w:p>
     <w:p>
@@ -435,47 +497,74 @@
           <w:lang w:val="en-US"/>
         </w:rPr>
       </w:pPr>
-      <w:proofErr w:type="spellStart"/>
       <w:r>
         <w:rPr>
           <w:lang w:val="en-US"/>
         </w:rPr>
-        <w:t>Wat</w:t>
-      </w:r>
-      <w:proofErr w:type="spellEnd"/>
-      <w:r>
+        <w:t>Doen!</w:t>
+      </w:r>
+    </w:p>
+    <w:p>
+      <w:pPr>
+        <w:pStyle w:val="ListParagraph"/>
+        <w:numPr>
+          <w:ilvl w:val="1"/>
+          <w:numId w:val="1"/>
+        </w:numPr>
         <w:rPr>
           <w:lang w:val="en-US"/>
         </w:rPr>
-        <w:t xml:space="preserve"> </w:t>
-      </w:r>
-      <w:proofErr w:type="spellStart"/>
+      </w:pPr>
       <w:r>
         <w:rPr>
           <w:lang w:val="en-US"/>
         </w:rPr>
-        <w:t>gaan</w:t>
-      </w:r>
-      <w:proofErr w:type="spellEnd"/>
-      <w:r>
-        <w:rPr>
-          <w:lang w:val="en-US"/>
-        </w:rPr>
-        <w:t xml:space="preserve"> we </w:t>
-      </w:r>
-      <w:proofErr w:type="spellStart"/>
-      <w:r>
-        <w:rPr>
-          <w:lang w:val="en-US"/>
-        </w:rPr>
-        <w:t>doen</w:t>
-      </w:r>
-      <w:proofErr w:type="spellEnd"/>
-      <w:r>
-        <w:rPr>
-          <w:lang w:val="en-US"/>
-        </w:rPr>
-        <w:t>?</w:t>
+        <w:t>Wereld creeren in creative mode</w:t>
+      </w:r>
+    </w:p>
+    <w:p>
+      <w:pPr>
+        <w:pStyle w:val="ListParagraph"/>
+        <w:numPr>
+          <w:ilvl w:val="1"/>
+          <w:numId w:val="1"/>
+        </w:numPr>
+      </w:pPr>
+      <w:r>
+        <w:t>Voor wisselen tussen Creative en</w:t>
+      </w:r>
+      <w:r>
+        <w:t xml:space="preserve"> Survival, typ “/gamemode creative” en “/gamemode survival”</w:t>
+      </w:r>
+    </w:p>
+    <w:p>
+      <w:pPr>
+        <w:pStyle w:val="ListParagraph"/>
+        <w:numPr>
+          <w:ilvl w:val="1"/>
+          <w:numId w:val="1"/>
+        </w:numPr>
+      </w:pPr>
+      <w:r>
+        <w:t>Algemene minecraft tips, vraag de and</w:t>
+      </w:r>
+      <w:r>
+        <w:t>eren</w:t>
+      </w:r>
+    </w:p>
+    <w:p>
+      <w:pPr>
+        <w:pStyle w:val="ListParagraph"/>
+        <w:numPr>
+          <w:ilvl w:val="1"/>
+          <w:numId w:val="1"/>
+        </w:numPr>
+      </w:pPr>
+      <w:r>
+        <w:t>Nadat je veranderingen gemaakt hebt getest</w:t>
+      </w:r>
+      <w:r>
+        <w:t>, sluit minecraft.</w:t>
       </w:r>
     </w:p>
     <w:p>
@@ -658,24 +747,40 @@
       <w:r>
         <w:br w:type="page"/>
       </w:r>
-      <w:bookmarkStart w:id="3" w:name="_GoBack"/>
-      <w:bookmarkEnd w:id="3"/>
     </w:p>
     <w:p>
       <w:pPr>
         <w:pStyle w:val="Heading1"/>
       </w:pPr>
-      <w:bookmarkStart w:id="4" w:name="_Toc417380425"/>
+      <w:bookmarkStart w:id="3" w:name="_Toc417380425"/>
       <w:r>
         <w:lastRenderedPageBreak/>
         <w:t>Blok 3 – Recept voor rampen</w:t>
       </w:r>
+      <w:bookmarkEnd w:id="3"/>
+    </w:p>
+    <w:p>
+      <w:r>
+        <w:t>Toevoeging nieuw recept</w:t>
+      </w:r>
+    </w:p>
+    <w:p>
+      <w:r>
+        <w:t xml:space="preserve">Zie blok3 / recepten. Verwijder het commentaar voor </w:t>
+      </w:r>
+      <w:r>
+        <w:t>GameRegistry.addRecipe(diamanten, receptKlein)</w:t>
+      </w:r>
+      <w:r>
+        <w:t xml:space="preserve"> en start het spel. Ga in survival mode door “/gamemode survival” te typen en combineer 4 dirts.</w:t>
+      </w:r>
+    </w:p>
+    <w:p>
+      <w:r>
+        <w:t>Uitleg items, uitleg recepten.</w:t>
+      </w:r>
+      <w:bookmarkStart w:id="4" w:name="_GoBack"/>
       <w:bookmarkEnd w:id="4"/>
-    </w:p>
-    <w:p>
-      <w:r>
-        <w:t>Toevoeging nieuw recept</w:t>
-      </w:r>
     </w:p>
     <w:p>
       <w:r>
@@ -780,7 +885,7 @@
         <w:rFonts w:ascii="Symbol" w:hAnsi="Symbol" w:hint="default"/>
       </w:rPr>
     </w:lvl>
-    <w:lvl w:ilvl="1" w:tplc="04130003" w:tentative="1">
+    <w:lvl w:ilvl="1" w:tplc="04130003">
       <w:start w:val="1"/>
       <w:numFmt w:val="bullet"/>
       <w:lvlText w:val="o"/>
@@ -3300,7 +3405,7 @@
 </file>
 
 <file path=customXml/itemProps1.xml><?xml version="1.0" encoding="utf-8"?>
-<ds:datastoreItem xmlns:ds="http://schemas.openxmlformats.org/officeDocument/2006/customXml" ds:itemID="{928EC893-29BB-4063-9E3C-11B03F034B18}">
+<ds:datastoreItem xmlns:ds="http://schemas.openxmlformats.org/officeDocument/2006/customXml" ds:itemID="{7655ED0C-EACF-4FF1-9BDD-E6A8A59AC3FF}">
   <ds:schemaRefs>
     <ds:schemaRef ds:uri="http://schemas.openxmlformats.org/officeDocument/2006/bibliography"/>
   </ds:schemaRefs>

</xml_diff>

<commit_message>
Toevoeging opdracht sneeuwbalitem en creeper uit eieren.
</commit_message>
<xml_diff>
--- a/minecraft/Devoxx4Kids Minecraft Workshop.docx
+++ b/minecraft/Devoxx4Kids Minecraft Workshop.docx
@@ -531,10 +531,7 @@
         </w:numPr>
       </w:pPr>
       <w:r>
-        <w:t>Voor wisselen tussen Creative en</w:t>
-      </w:r>
-      <w:r>
-        <w:t xml:space="preserve"> Survival, typ “/gamemode creative” en “/gamemode survival”</w:t>
+        <w:t>Voor wisselen tussen Creative en Survival, typ “/gamemode creative” en “/gamemode survival”</w:t>
       </w:r>
     </w:p>
     <w:p>
@@ -779,33 +776,59 @@
       <w:r>
         <w:t>Uitleg items, uitleg recepten.</w:t>
       </w:r>
+    </w:p>
+    <w:p>
+      <w:r>
+        <w:br w:type="page"/>
+      </w:r>
+    </w:p>
+    <w:p>
+      <w:pPr>
+        <w:pStyle w:val="Heading1"/>
+      </w:pPr>
+      <w:r>
+        <w:lastRenderedPageBreak/>
+        <w:t>Blok 4 – Sneeuwballen!</w:t>
+      </w:r>
+    </w:p>
+    <w:p>
+      <w:r>
+        <w:t>Custom sneeuwbal item, verschillende dingen ermee uitproberen (zie code).</w:t>
+      </w:r>
+      <w:r>
+        <w:br w:type="page"/>
+      </w:r>
+    </w:p>
+    <w:p>
+      <w:pPr>
+        <w:pStyle w:val="Heading1"/>
+      </w:pPr>
+      <w:r>
+        <w:lastRenderedPageBreak/>
+        <w:t>Blok 5</w:t>
+      </w:r>
+      <w:r>
+        <w:t xml:space="preserve"> </w:t>
+      </w:r>
+      <w:r>
+        <w:t>–</w:t>
+      </w:r>
+      <w:r>
+        <w:t xml:space="preserve"> </w:t>
+      </w:r>
+      <w:r>
+        <w:t>Creepy eieren!</w:t>
+      </w:r>
+    </w:p>
+    <w:p>
+      <w:r>
+        <w:t>Cus</w:t>
+      </w:r>
+      <w:r>
+        <w:t>tom creepers spawnen met eieren, zie code.</w:t>
+      </w:r>
       <w:bookmarkStart w:id="4" w:name="_GoBack"/>
       <w:bookmarkEnd w:id="4"/>
-    </w:p>
-    <w:p>
-      <w:r>
-        <w:br w:type="page"/>
-      </w:r>
-    </w:p>
-    <w:p>
-      <w:r>
-        <w:lastRenderedPageBreak/>
-        <w:t xml:space="preserve">Blok 4 </w:t>
-      </w:r>
-      <w:r>
-        <w:t>–</w:t>
-      </w:r>
-      <w:r>
-        <w:t xml:space="preserve"> </w:t>
-      </w:r>
-      <w:r>
-        <w:t>Vliegende varkens?</w:t>
-      </w:r>
-    </w:p>
-    <w:p>
-      <w:r>
-        <w:t>Iets met creatures..</w:t>
-      </w:r>
     </w:p>
     <w:sectPr>
       <w:pgSz w:w="11906" w:h="16838"/>
@@ -3405,7 +3428,7 @@
 </file>
 
 <file path=customXml/itemProps1.xml><?xml version="1.0" encoding="utf-8"?>
-<ds:datastoreItem xmlns:ds="http://schemas.openxmlformats.org/officeDocument/2006/customXml" ds:itemID="{7655ED0C-EACF-4FF1-9BDD-E6A8A59AC3FF}">
+<ds:datastoreItem xmlns:ds="http://schemas.openxmlformats.org/officeDocument/2006/customXml" ds:itemID="{002AA636-DD8A-4E45-9303-2819EE38BFAC}">
   <ds:schemaRefs>
     <ds:schemaRef ds:uri="http://schemas.openxmlformats.org/officeDocument/2006/bibliography"/>
   </ds:schemaRefs>

</xml_diff>

<commit_message>
Uitbreiding Minecraft opdrachten (voornamelijk code)
</commit_message>
<xml_diff>
--- a/minecraft/Devoxx4Kids Minecraft Workshop.docx
+++ b/minecraft/Devoxx4Kids Minecraft Workshop.docx
@@ -694,17 +694,13 @@
         <w:ind w:left="567" w:hanging="141"/>
       </w:pPr>
       <w:r>
-        <w:t>Aanpassen geluid</w:t>
-      </w:r>
-      <w:r>
-        <w:t xml:space="preserve"> (zie ook </w:t>
-      </w:r>
-      <w:r>
-        <w:t>http://minecraft.gamepedia.com/sounds.json</w:t>
-      </w:r>
-      <w:r>
-        <w:t>)</w:t>
-      </w:r>
+        <w:t xml:space="preserve">Aanpassen </w:t>
+      </w:r>
+      <w:r>
+        <w:t>on</w:t>
+      </w:r>
+      <w:bookmarkStart w:id="3" w:name="_GoBack"/>
+      <w:bookmarkEnd w:id="3"/>
     </w:p>
     <w:p>
       <w:pPr>
@@ -716,7 +712,16 @@
         <w:ind w:left="567" w:hanging="141"/>
       </w:pPr>
       <w:r>
-        <w:t>Aanpassen naam</w:t>
+        <w:t>Aanpassen geluid</w:t>
+      </w:r>
+      <w:r>
+        <w:t xml:space="preserve"> (zie ook </w:t>
+      </w:r>
+      <w:r>
+        <w:t>http://minecraft.gamepedia.com/sounds.json</w:t>
+      </w:r>
+      <w:r>
+        <w:t>)</w:t>
       </w:r>
     </w:p>
     <w:p>
@@ -729,7 +734,7 @@
         <w:ind w:left="567" w:hanging="141"/>
       </w:pPr>
       <w:r>
-        <w:t>Aanpassen texture</w:t>
+        <w:t>Aanpassen naam</w:t>
       </w:r>
     </w:p>
     <w:p>
@@ -742,6 +747,19 @@
         <w:ind w:left="567" w:hanging="141"/>
       </w:pPr>
       <w:r>
+        <w:t>Aanpassen texture</w:t>
+      </w:r>
+    </w:p>
+    <w:p>
+      <w:pPr>
+        <w:pStyle w:val="ListParagraph"/>
+        <w:numPr>
+          <w:ilvl w:val="0"/>
+          <w:numId w:val="5"/>
+        </w:numPr>
+        <w:ind w:left="567" w:hanging="141"/>
+      </w:pPr>
+      <w:r>
         <w:br w:type="page"/>
       </w:r>
     </w:p>
@@ -749,12 +767,12 @@
       <w:pPr>
         <w:pStyle w:val="Heading1"/>
       </w:pPr>
-      <w:bookmarkStart w:id="3" w:name="_Toc417380425"/>
+      <w:bookmarkStart w:id="4" w:name="_Toc417380425"/>
       <w:r>
         <w:lastRenderedPageBreak/>
         <w:t>Blok 3 – Recept voor rampen</w:t>
       </w:r>
-      <w:bookmarkEnd w:id="3"/>
+      <w:bookmarkEnd w:id="4"/>
     </w:p>
     <w:p>
       <w:r>
@@ -827,8 +845,6 @@
       <w:r>
         <w:t>tom creepers spawnen met eieren, zie code.</w:t>
       </w:r>
-      <w:bookmarkStart w:id="4" w:name="_GoBack"/>
-      <w:bookmarkEnd w:id="4"/>
     </w:p>
     <w:sectPr>
       <w:pgSz w:w="11906" w:h="16838"/>
@@ -3428,7 +3444,7 @@
 </file>
 
 <file path=customXml/itemProps1.xml><?xml version="1.0" encoding="utf-8"?>
-<ds:datastoreItem xmlns:ds="http://schemas.openxmlformats.org/officeDocument/2006/customXml" ds:itemID="{002AA636-DD8A-4E45-9303-2819EE38BFAC}">
+<ds:datastoreItem xmlns:ds="http://schemas.openxmlformats.org/officeDocument/2006/customXml" ds:itemID="{C694D8B4-93FB-4153-99C1-EC0D31908C43}">
   <ds:schemaRefs>
     <ds:schemaRef ds:uri="http://schemas.openxmlformats.org/officeDocument/2006/bibliography"/>
   </ds:schemaRefs>

</xml_diff>

<commit_message>
Minecraft Opdrachten - Verdere uitbreiding en verfijning
</commit_message>
<xml_diff>
--- a/minecraft/Devoxx4Kids Minecraft Workshop.docx
+++ b/minecraft/Devoxx4Kids Minecraft Workshop.docx
@@ -369,6 +369,7 @@
         </w:rPr>
       </w:pPr>
       <w:bookmarkStart w:id="0" w:name="_Toc417380422"/>
+      <w:proofErr w:type="spellStart"/>
       <w:r>
         <w:rPr>
           <w:lang w:val="en-US"/>
@@ -377,6 +378,7 @@
         <w:t>Introductie</w:t>
       </w:r>
       <w:bookmarkEnd w:id="0"/>
+      <w:proofErr w:type="spellEnd"/>
     </w:p>
     <w:p>
       <w:pPr>
@@ -407,11 +409,19 @@
           <w:lang w:val="en-US"/>
         </w:rPr>
       </w:pPr>
+      <w:proofErr w:type="spellStart"/>
       <w:r>
         <w:rPr>
           <w:lang w:val="en-US"/>
         </w:rPr>
-        <w:t>Programmeren!</w:t>
+        <w:t>Programmeren</w:t>
+      </w:r>
+      <w:proofErr w:type="spellEnd"/>
+      <w:r>
+        <w:rPr>
+          <w:lang w:val="en-US"/>
+        </w:rPr>
+        <w:t>!</w:t>
       </w:r>
     </w:p>
     <w:p>
@@ -443,12 +453,14 @@
           <w:lang w:val="en-US"/>
         </w:rPr>
       </w:pPr>
+      <w:proofErr w:type="spellStart"/>
       <w:r>
         <w:rPr>
           <w:lang w:val="en-US"/>
         </w:rPr>
         <w:t>Variabelen</w:t>
       </w:r>
+      <w:proofErr w:type="spellEnd"/>
     </w:p>
     <w:p>
       <w:pPr>
@@ -461,12 +473,14 @@
           <w:lang w:val="en-US"/>
         </w:rPr>
       </w:pPr>
+      <w:proofErr w:type="spellStart"/>
       <w:r>
         <w:rPr>
           <w:lang w:val="en-US"/>
         </w:rPr>
         <w:t>Methoden</w:t>
       </w:r>
+      <w:proofErr w:type="spellEnd"/>
     </w:p>
     <w:p>
       <w:pPr>
@@ -497,11 +511,19 @@
           <w:lang w:val="en-US"/>
         </w:rPr>
       </w:pPr>
+      <w:proofErr w:type="spellStart"/>
       <w:r>
         <w:rPr>
           <w:lang w:val="en-US"/>
         </w:rPr>
-        <w:t>Doen!</w:t>
+        <w:t>Doen</w:t>
+      </w:r>
+      <w:proofErr w:type="spellEnd"/>
+      <w:r>
+        <w:rPr>
+          <w:lang w:val="en-US"/>
+        </w:rPr>
+        <w:t>!</w:t>
       </w:r>
     </w:p>
     <w:p>
@@ -515,11 +537,33 @@
           <w:lang w:val="en-US"/>
         </w:rPr>
       </w:pPr>
+      <w:proofErr w:type="spellStart"/>
       <w:r>
         <w:rPr>
           <w:lang w:val="en-US"/>
         </w:rPr>
-        <w:t>Wereld creeren in creative mode</w:t>
+        <w:t>Wereld</w:t>
+      </w:r>
+      <w:proofErr w:type="spellEnd"/>
+      <w:r>
+        <w:rPr>
+          <w:lang w:val="en-US"/>
+        </w:rPr>
+        <w:t xml:space="preserve"> </w:t>
+      </w:r>
+      <w:proofErr w:type="spellStart"/>
+      <w:r>
+        <w:rPr>
+          <w:lang w:val="en-US"/>
+        </w:rPr>
+        <w:t>creeren</w:t>
+      </w:r>
+      <w:proofErr w:type="spellEnd"/>
+      <w:r>
+        <w:rPr>
+          <w:lang w:val="en-US"/>
+        </w:rPr>
+        <w:t xml:space="preserve"> in creative mode</w:t>
       </w:r>
     </w:p>
     <w:p>
@@ -699,8 +743,6 @@
       <w:r>
         <w:t>on</w:t>
       </w:r>
-      <w:bookmarkStart w:id="3" w:name="_GoBack"/>
-      <w:bookmarkEnd w:id="3"/>
     </w:p>
     <w:p>
       <w:pPr>
@@ -717,9 +759,11 @@
       <w:r>
         <w:t xml:space="preserve"> (zie ook </w:t>
       </w:r>
+      <w:bookmarkStart w:id="3" w:name="_GoBack"/>
       <w:r>
         <w:t>http://minecraft.gamepedia.com/sounds.json</w:t>
       </w:r>
+      <w:bookmarkEnd w:id="3"/>
       <w:r>
         <w:t>)</w:t>
       </w:r>
@@ -845,6 +889,160 @@
       <w:r>
         <w:t>tom creepers spawnen met eieren, zie code.</w:t>
       </w:r>
+    </w:p>
+    <w:p>
+      <w:r>
+        <w:br w:type="page"/>
+      </w:r>
+    </w:p>
+    <w:p>
+      <w:pPr>
+        <w:pStyle w:val="Heading1"/>
+      </w:pPr>
+      <w:r>
+        <w:lastRenderedPageBreak/>
+        <w:t>Blok 6 – Ernstige Erts</w:t>
+      </w:r>
+    </w:p>
+    <w:p>
+      <w:r>
+        <w:t>Intro events, laat erts ontploffen</w:t>
+      </w:r>
+    </w:p>
+    <w:p>
+      <w:r>
+        <w:br w:type="page"/>
+      </w:r>
+    </w:p>
+    <w:p>
+      <w:pPr>
+        <w:pStyle w:val="Heading1"/>
+      </w:pPr>
+      <w:r>
+        <w:lastRenderedPageBreak/>
+        <w:t>Blok 7 – Skelettenfeestje</w:t>
+      </w:r>
+    </w:p>
+    <w:p>
+      <w:r>
+        <w:t>Maak alle skeletten goud, en geef ze versterking wanneer ze verslagen worden.</w:t>
+      </w:r>
+    </w:p>
+    <w:p>
+      <w:r>
+        <w:br w:type="page"/>
+      </w:r>
+    </w:p>
+    <w:p>
+      <w:pPr>
+        <w:pStyle w:val="Heading1"/>
+      </w:pPr>
+      <w:r>
+        <w:lastRenderedPageBreak/>
+        <w:t>Blok 8 – Handige blokvuller</w:t>
+      </w:r>
+    </w:p>
+    <w:p/>
+    <w:p>
+      <w:r>
+        <w:br w:type="page"/>
+      </w:r>
+    </w:p>
+    <w:p>
+      <w:r>
+        <w:lastRenderedPageBreak/>
+        <w:t>Handige leerbronnen:</w:t>
+      </w:r>
+    </w:p>
+    <w:p>
+      <w:pPr>
+        <w:pStyle w:val="ListParagraph"/>
+        <w:numPr>
+          <w:ilvl w:val="0"/>
+          <w:numId w:val="6"/>
+        </w:numPr>
+        <w:rPr>
+          <w:lang w:val="en-US"/>
+        </w:rPr>
+      </w:pPr>
+      <w:proofErr w:type="spellStart"/>
+      <w:r>
+        <w:rPr>
+          <w:lang w:val="en-US"/>
+        </w:rPr>
+        <w:t>Wuppy’s</w:t>
+      </w:r>
+      <w:proofErr w:type="spellEnd"/>
+      <w:r>
+        <w:rPr>
+          <w:lang w:val="en-US"/>
+        </w:rPr>
+        <w:t xml:space="preserve"> tutorials - </w:t>
+      </w:r>
+      <w:hyperlink r:id="rId9" w:history="1">
+        <w:r>
+          <w:rPr>
+            <w:rStyle w:val="Hyperlink"/>
+            <w:lang w:val="en-US"/>
+          </w:rPr>
+          <w:t>http://www.wuppy29.com/minecraft/modding-tutorials/forge-modding-1-8/</w:t>
+        </w:r>
+      </w:hyperlink>
+    </w:p>
+    <w:p>
+      <w:pPr>
+        <w:pStyle w:val="ListParagraph"/>
+        <w:numPr>
+          <w:ilvl w:val="0"/>
+          <w:numId w:val="6"/>
+        </w:numPr>
+      </w:pPr>
+      <w:r>
+        <w:t xml:space="preserve">O’Reilly’s boek - </w:t>
+      </w:r>
+      <w:hyperlink r:id="rId10" w:history="1">
+        <w:r>
+          <w:rPr>
+            <w:rStyle w:val="Hyperlink"/>
+          </w:rPr>
+          <w:t>http://shop.oreilly.com/product/0636920036562.do</w:t>
+        </w:r>
+      </w:hyperlink>
+    </w:p>
+    <w:p>
+      <w:pPr>
+        <w:pStyle w:val="ListParagraph"/>
+        <w:numPr>
+          <w:ilvl w:val="0"/>
+          <w:numId w:val="6"/>
+        </w:numPr>
+        <w:rPr>
+          <w:lang w:val="en-US"/>
+        </w:rPr>
+      </w:pPr>
+      <w:r>
+        <w:rPr>
+          <w:lang w:val="en-US"/>
+        </w:rPr>
+        <w:t xml:space="preserve">Forge Wiki - </w:t>
+      </w:r>
+      <w:hyperlink r:id="rId11" w:history="1">
+        <w:r>
+          <w:rPr>
+            <w:rStyle w:val="Hyperlink"/>
+            <w:lang w:val="en-US"/>
+          </w:rPr>
+          <w:t>http://www.minecraftforge.net/wiki/Basic_Modding</w:t>
+        </w:r>
+      </w:hyperlink>
+    </w:p>
+    <w:p>
+      <w:pPr>
+        <w:pStyle w:val="ListParagraph"/>
+        <w:rPr>
+          <w:lang w:val="en-US"/>
+        </w:rPr>
+      </w:pPr>
     </w:p>
     <w:sectPr>
       <w:pgSz w:w="11906" w:h="16838"/>
@@ -1022,6 +1220,119 @@
     </w:lvl>
   </w:abstractNum>
   <w:abstractNum w:abstractNumId="1">
+    <w:nsid w:val="0F0B3A39"/>
+    <w:multiLevelType w:val="hybridMultilevel"/>
+    <w:tmpl w:val="D396B2BC"/>
+    <w:lvl w:ilvl="0" w:tplc="04130001">
+      <w:start w:val="1"/>
+      <w:numFmt w:val="bullet"/>
+      <w:lvlText w:val=""/>
+      <w:lvlJc w:val="left"/>
+      <w:pPr>
+        <w:ind w:left="720" w:hanging="360"/>
+      </w:pPr>
+      <w:rPr>
+        <w:rFonts w:ascii="Symbol" w:hAnsi="Symbol" w:hint="default"/>
+      </w:rPr>
+    </w:lvl>
+    <w:lvl w:ilvl="1" w:tplc="04130003" w:tentative="1">
+      <w:start w:val="1"/>
+      <w:numFmt w:val="bullet"/>
+      <w:lvlText w:val="o"/>
+      <w:lvlJc w:val="left"/>
+      <w:pPr>
+        <w:ind w:left="1440" w:hanging="360"/>
+      </w:pPr>
+      <w:rPr>
+        <w:rFonts w:ascii="Courier New" w:hAnsi="Courier New" w:cs="Courier New" w:hint="default"/>
+      </w:rPr>
+    </w:lvl>
+    <w:lvl w:ilvl="2" w:tplc="04130005" w:tentative="1">
+      <w:start w:val="1"/>
+      <w:numFmt w:val="bullet"/>
+      <w:lvlText w:val=""/>
+      <w:lvlJc w:val="left"/>
+      <w:pPr>
+        <w:ind w:left="2160" w:hanging="360"/>
+      </w:pPr>
+      <w:rPr>
+        <w:rFonts w:ascii="Wingdings" w:hAnsi="Wingdings" w:hint="default"/>
+      </w:rPr>
+    </w:lvl>
+    <w:lvl w:ilvl="3" w:tplc="04130001" w:tentative="1">
+      <w:start w:val="1"/>
+      <w:numFmt w:val="bullet"/>
+      <w:lvlText w:val=""/>
+      <w:lvlJc w:val="left"/>
+      <w:pPr>
+        <w:ind w:left="2880" w:hanging="360"/>
+      </w:pPr>
+      <w:rPr>
+        <w:rFonts w:ascii="Symbol" w:hAnsi="Symbol" w:hint="default"/>
+      </w:rPr>
+    </w:lvl>
+    <w:lvl w:ilvl="4" w:tplc="04130003" w:tentative="1">
+      <w:start w:val="1"/>
+      <w:numFmt w:val="bullet"/>
+      <w:lvlText w:val="o"/>
+      <w:lvlJc w:val="left"/>
+      <w:pPr>
+        <w:ind w:left="3600" w:hanging="360"/>
+      </w:pPr>
+      <w:rPr>
+        <w:rFonts w:ascii="Courier New" w:hAnsi="Courier New" w:cs="Courier New" w:hint="default"/>
+      </w:rPr>
+    </w:lvl>
+    <w:lvl w:ilvl="5" w:tplc="04130005" w:tentative="1">
+      <w:start w:val="1"/>
+      <w:numFmt w:val="bullet"/>
+      <w:lvlText w:val=""/>
+      <w:lvlJc w:val="left"/>
+      <w:pPr>
+        <w:ind w:left="4320" w:hanging="360"/>
+      </w:pPr>
+      <w:rPr>
+        <w:rFonts w:ascii="Wingdings" w:hAnsi="Wingdings" w:hint="default"/>
+      </w:rPr>
+    </w:lvl>
+    <w:lvl w:ilvl="6" w:tplc="04130001" w:tentative="1">
+      <w:start w:val="1"/>
+      <w:numFmt w:val="bullet"/>
+      <w:lvlText w:val=""/>
+      <w:lvlJc w:val="left"/>
+      <w:pPr>
+        <w:ind w:left="5040" w:hanging="360"/>
+      </w:pPr>
+      <w:rPr>
+        <w:rFonts w:ascii="Symbol" w:hAnsi="Symbol" w:hint="default"/>
+      </w:rPr>
+    </w:lvl>
+    <w:lvl w:ilvl="7" w:tplc="04130003" w:tentative="1">
+      <w:start w:val="1"/>
+      <w:numFmt w:val="bullet"/>
+      <w:lvlText w:val="o"/>
+      <w:lvlJc w:val="left"/>
+      <w:pPr>
+        <w:ind w:left="5760" w:hanging="360"/>
+      </w:pPr>
+      <w:rPr>
+        <w:rFonts w:ascii="Courier New" w:hAnsi="Courier New" w:cs="Courier New" w:hint="default"/>
+      </w:rPr>
+    </w:lvl>
+    <w:lvl w:ilvl="8" w:tplc="04130005" w:tentative="1">
+      <w:start w:val="1"/>
+      <w:numFmt w:val="bullet"/>
+      <w:lvlText w:val=""/>
+      <w:lvlJc w:val="left"/>
+      <w:pPr>
+        <w:ind w:left="6480" w:hanging="360"/>
+      </w:pPr>
+      <w:rPr>
+        <w:rFonts w:ascii="Wingdings" w:hAnsi="Wingdings" w:hint="default"/>
+      </w:rPr>
+    </w:lvl>
+  </w:abstractNum>
+  <w:abstractNum w:abstractNumId="2">
     <w:nsid w:val="282B3C77"/>
     <w:multiLevelType w:val="hybridMultilevel"/>
     <w:tmpl w:val="B164D55C"/>
@@ -1134,7 +1445,7 @@
       </w:rPr>
     </w:lvl>
   </w:abstractNum>
-  <w:abstractNum w:abstractNumId="2">
+  <w:abstractNum w:abstractNumId="3">
     <w:nsid w:val="2D055E2D"/>
     <w:multiLevelType w:val="hybridMultilevel"/>
     <w:tmpl w:val="5C103896"/>
@@ -1220,7 +1531,7 @@
       </w:pPr>
     </w:lvl>
   </w:abstractNum>
-  <w:abstractNum w:abstractNumId="3">
+  <w:abstractNum w:abstractNumId="4">
     <w:nsid w:val="44DA1017"/>
     <w:multiLevelType w:val="hybridMultilevel"/>
     <w:tmpl w:val="EE16407A"/>
@@ -1306,7 +1617,7 @@
       </w:pPr>
     </w:lvl>
   </w:abstractNum>
-  <w:abstractNum w:abstractNumId="4">
+  <w:abstractNum w:abstractNumId="5">
     <w:nsid w:val="75A458D4"/>
     <w:multiLevelType w:val="hybridMultilevel"/>
     <w:tmpl w:val="EA30F836"/>
@@ -1396,16 +1707,19 @@
     <w:abstractNumId w:val="0"/>
   </w:num>
   <w:num w:numId="2">
+    <w:abstractNumId w:val="3"/>
+  </w:num>
+  <w:num w:numId="3">
+    <w:abstractNumId w:val="5"/>
+  </w:num>
+  <w:num w:numId="4">
     <w:abstractNumId w:val="2"/>
   </w:num>
-  <w:num w:numId="3">
+  <w:num w:numId="5">
     <w:abstractNumId w:val="4"/>
   </w:num>
-  <w:num w:numId="4">
+  <w:num w:numId="6">
     <w:abstractNumId w:val="1"/>
-  </w:num>
-  <w:num w:numId="5">
-    <w:abstractNumId w:val="3"/>
   </w:num>
 </w:numbering>
 </file>
@@ -3444,7 +3758,7 @@
 </file>
 
 <file path=customXml/itemProps1.xml><?xml version="1.0" encoding="utf-8"?>
-<ds:datastoreItem xmlns:ds="http://schemas.openxmlformats.org/officeDocument/2006/customXml" ds:itemID="{C694D8B4-93FB-4153-99C1-EC0D31908C43}">
+<ds:datastoreItem xmlns:ds="http://schemas.openxmlformats.org/officeDocument/2006/customXml" ds:itemID="{B712967B-650D-4545-92F7-8EAB66D43996}">
   <ds:schemaRefs>
     <ds:schemaRef ds:uri="http://schemas.openxmlformats.org/officeDocument/2006/bibliography"/>
   </ds:schemaRefs>

</xml_diff>

<commit_message>
Herstructurering Minecraft opdrachten, kleine updates
</commit_message>
<xml_diff>
--- a/minecraft/Devoxx4Kids Minecraft Workshop.docx
+++ b/minecraft/Devoxx4Kids Minecraft Workshop.docx
@@ -369,7 +369,6 @@
         </w:rPr>
       </w:pPr>
       <w:bookmarkStart w:id="0" w:name="_Toc417380422"/>
-      <w:proofErr w:type="spellStart"/>
       <w:r>
         <w:rPr>
           <w:lang w:val="en-US"/>
@@ -378,7 +377,6 @@
         <w:t>Introductie</w:t>
       </w:r>
       <w:bookmarkEnd w:id="0"/>
-      <w:proofErr w:type="spellEnd"/>
     </w:p>
     <w:p>
       <w:pPr>
@@ -405,23 +403,27 @@
           <w:ilvl w:val="0"/>
           <w:numId w:val="1"/>
         </w:numPr>
+      </w:pPr>
+      <w:r>
+        <w:t>Wat gebruiken we, wat is er beschikbaar</w:t>
+      </w:r>
+    </w:p>
+    <w:p>
+      <w:pPr>
+        <w:pStyle w:val="ListParagraph"/>
+        <w:numPr>
+          <w:ilvl w:val="0"/>
+          <w:numId w:val="1"/>
+        </w:numPr>
         <w:rPr>
           <w:lang w:val="en-US"/>
         </w:rPr>
       </w:pPr>
-      <w:proofErr w:type="spellStart"/>
       <w:r>
         <w:rPr>
           <w:lang w:val="en-US"/>
         </w:rPr>
-        <w:t>Programmeren</w:t>
-      </w:r>
-      <w:proofErr w:type="spellEnd"/>
-      <w:r>
-        <w:rPr>
-          <w:lang w:val="en-US"/>
-        </w:rPr>
-        <w:t>!</w:t>
+        <w:t>Programmeren!</w:t>
       </w:r>
     </w:p>
     <w:p>
@@ -453,14 +455,12 @@
           <w:lang w:val="en-US"/>
         </w:rPr>
       </w:pPr>
-      <w:proofErr w:type="spellStart"/>
       <w:r>
         <w:rPr>
           <w:lang w:val="en-US"/>
         </w:rPr>
         <w:t>Variabelen</w:t>
       </w:r>
-      <w:proofErr w:type="spellEnd"/>
     </w:p>
     <w:p>
       <w:pPr>
@@ -473,14 +473,12 @@
           <w:lang w:val="en-US"/>
         </w:rPr>
       </w:pPr>
-      <w:proofErr w:type="spellStart"/>
       <w:r>
         <w:rPr>
           <w:lang w:val="en-US"/>
         </w:rPr>
         <w:t>Methoden</w:t>
       </w:r>
-      <w:proofErr w:type="spellEnd"/>
     </w:p>
     <w:p>
       <w:pPr>
@@ -507,23 +505,27 @@
           <w:ilvl w:val="0"/>
           <w:numId w:val="1"/>
         </w:numPr>
+      </w:pPr>
+      <w:r>
+        <w:t>De workspace, hoe dingen vinden en minecraft starten</w:t>
+      </w:r>
+    </w:p>
+    <w:p>
+      <w:pPr>
+        <w:pStyle w:val="ListParagraph"/>
+        <w:numPr>
+          <w:ilvl w:val="0"/>
+          <w:numId w:val="1"/>
+        </w:numPr>
         <w:rPr>
           <w:lang w:val="en-US"/>
         </w:rPr>
       </w:pPr>
-      <w:proofErr w:type="spellStart"/>
       <w:r>
         <w:rPr>
           <w:lang w:val="en-US"/>
         </w:rPr>
-        <w:t>Doen</w:t>
-      </w:r>
-      <w:proofErr w:type="spellEnd"/>
-      <w:r>
-        <w:rPr>
-          <w:lang w:val="en-US"/>
-        </w:rPr>
-        <w:t>!</w:t>
+        <w:t>Doen!</w:t>
       </w:r>
     </w:p>
     <w:p>
@@ -537,33 +539,11 @@
           <w:lang w:val="en-US"/>
         </w:rPr>
       </w:pPr>
-      <w:proofErr w:type="spellStart"/>
       <w:r>
         <w:rPr>
           <w:lang w:val="en-US"/>
         </w:rPr>
-        <w:t>Wereld</w:t>
-      </w:r>
-      <w:proofErr w:type="spellEnd"/>
-      <w:r>
-        <w:rPr>
-          <w:lang w:val="en-US"/>
-        </w:rPr>
-        <w:t xml:space="preserve"> </w:t>
-      </w:r>
-      <w:proofErr w:type="spellStart"/>
-      <w:r>
-        <w:rPr>
-          <w:lang w:val="en-US"/>
-        </w:rPr>
-        <w:t>creeren</w:t>
-      </w:r>
-      <w:proofErr w:type="spellEnd"/>
-      <w:r>
-        <w:rPr>
-          <w:lang w:val="en-US"/>
-        </w:rPr>
-        <w:t xml:space="preserve"> in creative mode</w:t>
+        <w:t>Wereld creeren in creative mode</w:t>
       </w:r>
     </w:p>
     <w:p>
@@ -699,7 +679,10 @@
         <w:t>BlockDirt</w:t>
       </w:r>
       <w:r>
-        <w:t>, nieuwe naam, properties?</w:t>
+        <w:t xml:space="preserve">, </w:t>
+      </w:r>
+      <w:r>
+        <w:t>nieuwe wijzigingen</w:t>
       </w:r>
     </w:p>
     <w:p>
@@ -759,11 +742,9 @@
       <w:r>
         <w:t xml:space="preserve"> (zie ook </w:t>
       </w:r>
-      <w:bookmarkStart w:id="3" w:name="_GoBack"/>
       <w:r>
         <w:t>http://minecraft.gamepedia.com/sounds.json</w:t>
       </w:r>
-      <w:bookmarkEnd w:id="3"/>
       <w:r>
         <w:t>)</w:t>
       </w:r>
@@ -778,7 +759,103 @@
         <w:ind w:left="567" w:hanging="141"/>
       </w:pPr>
       <w:r>
-        <w:t>Aanpassen naam</w:t>
+        <w:br w:type="page"/>
+      </w:r>
+    </w:p>
+    <w:p>
+      <w:pPr>
+        <w:pStyle w:val="Heading1"/>
+      </w:pPr>
+      <w:bookmarkStart w:id="3" w:name="_Toc417380425"/>
+      <w:r>
+        <w:lastRenderedPageBreak/>
+        <w:t>Blok 3 – Recept voor rampen</w:t>
+      </w:r>
+      <w:bookmarkEnd w:id="3"/>
+    </w:p>
+    <w:p>
+      <w:r>
+        <w:t>Toevoeging nieuw recept</w:t>
+      </w:r>
+    </w:p>
+    <w:p>
+      <w:r>
+        <w:t xml:space="preserve">Zie blok3 / recepten. Verwijder het commentaar voor </w:t>
+      </w:r>
+      <w:r>
+        <w:t>GameRegistry.addRecipe(diamanten, receptKlein)</w:t>
+      </w:r>
+      <w:r>
+        <w:t xml:space="preserve"> en start het spel. Ga in survival mode door “/gamemode survival” te typen en combineer 4 dirts.</w:t>
+      </w:r>
+    </w:p>
+    <w:p>
+      <w:r>
+        <w:t>Uitleg items, uitleg recepten.</w:t>
+      </w:r>
+    </w:p>
+    <w:p>
+      <w:r>
+        <w:br w:type="page"/>
+      </w:r>
+    </w:p>
+    <w:p>
+      <w:pPr>
+        <w:pStyle w:val="Heading1"/>
+      </w:pPr>
+      <w:r>
+        <w:lastRenderedPageBreak/>
+        <w:t>Blok 4 – Sneeuwballen!</w:t>
+      </w:r>
+    </w:p>
+    <w:p>
+      <w:r>
+        <w:t>Custom sneeuwbal item, verschillende dingen ermee uitproberen (zie code).</w:t>
+      </w:r>
+      <w:r>
+        <w:br w:type="page"/>
+      </w:r>
+    </w:p>
+    <w:p>
+      <w:pPr>
+        <w:pStyle w:val="Heading1"/>
+      </w:pPr>
+      <w:r>
+        <w:lastRenderedPageBreak/>
+        <w:t xml:space="preserve">Blok 5 </w:t>
+      </w:r>
+      <w:r>
+        <w:t>–</w:t>
+      </w:r>
+      <w:r>
+        <w:t xml:space="preserve"> </w:t>
+      </w:r>
+      <w:r>
+        <w:t>De ernst van rode erts</w:t>
+      </w:r>
+    </w:p>
+    <w:p>
+      <w:r>
+        <w:t>Korte uitleg verschil met het maken van items en event driven.</w:t>
+      </w:r>
+    </w:p>
+    <w:p>
+      <w:r>
+        <w:br w:type="page"/>
+      </w:r>
+    </w:p>
+    <w:p>
+      <w:pPr>
+        <w:pStyle w:val="Heading1"/>
+      </w:pPr>
+      <w:r>
+        <w:lastRenderedPageBreak/>
+        <w:t>Blok 6 – Macht aan de speler</w:t>
+      </w:r>
+    </w:p>
+    <w:p>
+      <w:r>
+        <w:t>Zie de volgende aanpassingen:</w:t>
       </w:r>
     </w:p>
     <w:p>
@@ -786,12 +863,11 @@
         <w:pStyle w:val="ListParagraph"/>
         <w:numPr>
           <w:ilvl w:val="0"/>
-          <w:numId w:val="5"/>
+          <w:numId w:val="1"/>
         </w:numPr>
-        <w:ind w:left="567" w:hanging="141"/>
-      </w:pPr>
-      <w:r>
-        <w:t>Aanpassen texture</w:t>
+      </w:pPr>
+      <w:r>
+        <w:t>Spring – Verhoog de sprongkracht van iedereen</w:t>
       </w:r>
     </w:p>
     <w:p>
@@ -799,117 +875,75 @@
         <w:pStyle w:val="ListParagraph"/>
         <w:numPr>
           <w:ilvl w:val="0"/>
-          <w:numId w:val="5"/>
+          <w:numId w:val="1"/>
         </w:numPr>
-        <w:ind w:left="567" w:hanging="141"/>
-      </w:pPr>
-      <w:r>
-        <w:br w:type="page"/>
-      </w:r>
-    </w:p>
-    <w:p>
-      <w:pPr>
-        <w:pStyle w:val="Heading1"/>
-      </w:pPr>
-      <w:bookmarkStart w:id="4" w:name="_Toc417380425"/>
-      <w:r>
-        <w:lastRenderedPageBreak/>
-        <w:t>Blok 3 – Recept voor rampen</w:t>
-      </w:r>
-      <w:bookmarkEnd w:id="4"/>
-    </w:p>
-    <w:p>
-      <w:r>
-        <w:t>Toevoeging nieuw recept</w:t>
-      </w:r>
-    </w:p>
-    <w:p>
-      <w:r>
-        <w:t xml:space="preserve">Zie blok3 / recepten. Verwijder het commentaar voor </w:t>
-      </w:r>
-      <w:r>
-        <w:t>GameRegistry.addRecipe(diamanten, receptKlein)</w:t>
-      </w:r>
-      <w:r>
-        <w:t xml:space="preserve"> en start het spel. Ga in survival mode door “/gamemode survival” te typen en combineer 4 dirts.</w:t>
-      </w:r>
-    </w:p>
-    <w:p>
-      <w:r>
-        <w:t>Uitleg items, uitleg recepten.</w:t>
-      </w:r>
-    </w:p>
-    <w:p>
-      <w:r>
-        <w:br w:type="page"/>
-      </w:r>
-    </w:p>
-    <w:p>
-      <w:pPr>
-        <w:pStyle w:val="Heading1"/>
-      </w:pPr>
-      <w:r>
-        <w:lastRenderedPageBreak/>
-        <w:t>Blok 4 – Sneeuwballen!</w:t>
-      </w:r>
-    </w:p>
-    <w:p>
-      <w:r>
-        <w:t>Custom sneeuwbal item, verschillende dingen ermee uitproberen (zie code).</w:t>
-      </w:r>
-      <w:r>
-        <w:br w:type="page"/>
-      </w:r>
-    </w:p>
-    <w:p>
-      <w:pPr>
-        <w:pStyle w:val="Heading1"/>
-      </w:pPr>
-      <w:r>
-        <w:lastRenderedPageBreak/>
-        <w:t>Blok 5</w:t>
-      </w:r>
-      <w:r>
-        <w:t xml:space="preserve"> </w:t>
-      </w:r>
-      <w:r>
-        <w:t>–</w:t>
-      </w:r>
-      <w:r>
-        <w:t xml:space="preserve"> </w:t>
-      </w:r>
-      <w:r>
-        <w:t>Creepy eieren!</w:t>
-      </w:r>
-    </w:p>
-    <w:p>
-      <w:r>
-        <w:t>Cus</w:t>
-      </w:r>
-      <w:r>
-        <w:t>tom creepers spawnen met eieren, zie code.</w:t>
-      </w:r>
-    </w:p>
-    <w:p>
-      <w:r>
-        <w:br w:type="page"/>
-      </w:r>
-    </w:p>
-    <w:p>
-      <w:pPr>
-        <w:pStyle w:val="Heading1"/>
-      </w:pPr>
-      <w:r>
-        <w:lastRenderedPageBreak/>
-        <w:t>Blok 6 – Ernstige Erts</w:t>
-      </w:r>
-    </w:p>
-    <w:p>
-      <w:r>
-        <w:t>Intro events, laat erts ontploffen</w:t>
-      </w:r>
-    </w:p>
-    <w:p>
+      </w:pPr>
+      <w:r>
+        <w:t>Vecht – Doe extra schade, en krijg er leven voor terug.</w:t>
+      </w:r>
+    </w:p>
+    <w:p>
+      <w:pPr>
+        <w:pStyle w:val="ListParagraph"/>
+        <w:numPr>
+          <w:ilvl w:val="0"/>
+          <w:numId w:val="1"/>
+        </w:numPr>
+      </w:pPr>
+      <w:r>
+        <w:t>Val – Niemand krijgt meer schade door vallen</w:t>
+      </w:r>
+    </w:p>
+    <w:p>
+      <w:pPr>
+        <w:pStyle w:val="ListParagraph"/>
+        <w:numPr>
+          <w:ilvl w:val="0"/>
+          <w:numId w:val="1"/>
+        </w:numPr>
+      </w:pPr>
+      <w:r>
+        <w:t xml:space="preserve">Smid – Nu in de bonus, craft een item en krijg een tweede gratis! </w:t>
+      </w:r>
+    </w:p>
+    <w:p>
+      <w:pPr>
+        <w:pStyle w:val="ListParagraph"/>
+        <w:numPr>
+          <w:ilvl w:val="0"/>
+          <w:numId w:val="1"/>
+        </w:numPr>
+      </w:pPr>
+      <w:r>
+        <w:t xml:space="preserve">Lach – Gebruik de varkentoets om te lachen (varkentoets is standaard </w:t>
+      </w:r>
+      <w:r>
+        <w:t>“V”)</w:t>
+      </w:r>
+    </w:p>
+    <w:p>
+      <w:pPr>
+        <w:pStyle w:val="ListParagraph"/>
+        <w:numPr>
+          <w:ilvl w:val="0"/>
+          <w:numId w:val="1"/>
+        </w:numPr>
+      </w:pPr>
+      <w:r>
+        <w:t>Gedonder – Iedereen die de speler aa</w:t>
+      </w:r>
+      <w:r>
+        <w:t>nvalt wordt direct gestraft!</w:t>
+      </w:r>
+    </w:p>
+    <w:p>
+      <w:pPr>
+        <w:pStyle w:val="ListParagraph"/>
+        <w:numPr>
+          <w:ilvl w:val="0"/>
+          <w:numId w:val="8"/>
+        </w:numPr>
+      </w:pPr>
       <w:r>
         <w:br w:type="page"/>
       </w:r>
@@ -939,8 +973,66 @@
       </w:pPr>
       <w:r>
         <w:lastRenderedPageBreak/>
-        <w:t>Blok 8 – Handige blokvuller</w:t>
-      </w:r>
+        <w:t>Blok 8 – Creepy eieren!</w:t>
+      </w:r>
+    </w:p>
+    <w:p>
+      <w:r>
+        <w:t>Custom creepers spawnen met eieren, zie code.</w:t>
+      </w:r>
+    </w:p>
+    <w:p>
+      <w:pPr>
+        <w:rPr>
+          <w:smallCaps/>
+          <w:spacing w:val="5"/>
+          <w:sz w:val="32"/>
+          <w:szCs w:val="32"/>
+        </w:rPr>
+      </w:pPr>
+      <w:r>
+        <w:br w:type="page"/>
+      </w:r>
+    </w:p>
+    <w:p>
+      <w:pPr>
+        <w:pStyle w:val="Heading1"/>
+      </w:pPr>
+      <w:r>
+        <w:lastRenderedPageBreak/>
+        <w:t>Blok 9</w:t>
+      </w:r>
+      <w:r>
+        <w:t xml:space="preserve"> – Handige blokvuller</w:t>
+      </w:r>
+    </w:p>
+    <w:p>
+      <w:pPr>
+        <w:rPr>
+          <w:spacing w:val="5"/>
+          <w:sz w:val="32"/>
+          <w:szCs w:val="32"/>
+        </w:rPr>
+      </w:pPr>
+      <w:r>
+        <w:br w:type="page"/>
+      </w:r>
+    </w:p>
+    <w:p>
+      <w:pPr>
+        <w:pStyle w:val="Heading1"/>
+      </w:pPr>
+      <w:r>
+        <w:lastRenderedPageBreak/>
+        <w:t>Blok 10 – Blok naam &amp; uiterlijk</w:t>
+      </w:r>
+    </w:p>
+    <w:p>
+      <w:r>
+        <w:t>Intro in editen textures, en naam blok</w:t>
+      </w:r>
+      <w:bookmarkStart w:id="4" w:name="_GoBack"/>
+      <w:bookmarkEnd w:id="4"/>
     </w:p>
     <w:p/>
     <w:p>
@@ -965,19 +1057,11 @@
           <w:lang w:val="en-US"/>
         </w:rPr>
       </w:pPr>
-      <w:proofErr w:type="spellStart"/>
       <w:r>
         <w:rPr>
           <w:lang w:val="en-US"/>
         </w:rPr>
-        <w:t>Wuppy’s</w:t>
-      </w:r>
-      <w:proofErr w:type="spellEnd"/>
-      <w:r>
-        <w:rPr>
-          <w:lang w:val="en-US"/>
-        </w:rPr>
-        <w:t xml:space="preserve"> tutorials - </w:t>
+        <w:t xml:space="preserve">Wuppy’s tutorials - </w:t>
       </w:r>
       <w:hyperlink r:id="rId9" w:history="1">
         <w:r>
@@ -1446,6 +1530,119 @@
     </w:lvl>
   </w:abstractNum>
   <w:abstractNum w:abstractNumId="3">
+    <w:nsid w:val="2918447E"/>
+    <w:multiLevelType w:val="hybridMultilevel"/>
+    <w:tmpl w:val="D3D426BC"/>
+    <w:lvl w:ilvl="0" w:tplc="04130001">
+      <w:start w:val="1"/>
+      <w:numFmt w:val="bullet"/>
+      <w:lvlText w:val=""/>
+      <w:lvlJc w:val="left"/>
+      <w:pPr>
+        <w:ind w:left="3600" w:hanging="360"/>
+      </w:pPr>
+      <w:rPr>
+        <w:rFonts w:ascii="Symbol" w:hAnsi="Symbol" w:hint="default"/>
+      </w:rPr>
+    </w:lvl>
+    <w:lvl w:ilvl="1" w:tplc="04130003" w:tentative="1">
+      <w:start w:val="1"/>
+      <w:numFmt w:val="bullet"/>
+      <w:lvlText w:val="o"/>
+      <w:lvlJc w:val="left"/>
+      <w:pPr>
+        <w:ind w:left="4320" w:hanging="360"/>
+      </w:pPr>
+      <w:rPr>
+        <w:rFonts w:ascii="Courier New" w:hAnsi="Courier New" w:cs="Courier New" w:hint="default"/>
+      </w:rPr>
+    </w:lvl>
+    <w:lvl w:ilvl="2" w:tplc="04130005" w:tentative="1">
+      <w:start w:val="1"/>
+      <w:numFmt w:val="bullet"/>
+      <w:lvlText w:val=""/>
+      <w:lvlJc w:val="left"/>
+      <w:pPr>
+        <w:ind w:left="5040" w:hanging="360"/>
+      </w:pPr>
+      <w:rPr>
+        <w:rFonts w:ascii="Wingdings" w:hAnsi="Wingdings" w:hint="default"/>
+      </w:rPr>
+    </w:lvl>
+    <w:lvl w:ilvl="3" w:tplc="04130001" w:tentative="1">
+      <w:start w:val="1"/>
+      <w:numFmt w:val="bullet"/>
+      <w:lvlText w:val=""/>
+      <w:lvlJc w:val="left"/>
+      <w:pPr>
+        <w:ind w:left="5760" w:hanging="360"/>
+      </w:pPr>
+      <w:rPr>
+        <w:rFonts w:ascii="Symbol" w:hAnsi="Symbol" w:hint="default"/>
+      </w:rPr>
+    </w:lvl>
+    <w:lvl w:ilvl="4" w:tplc="04130003" w:tentative="1">
+      <w:start w:val="1"/>
+      <w:numFmt w:val="bullet"/>
+      <w:lvlText w:val="o"/>
+      <w:lvlJc w:val="left"/>
+      <w:pPr>
+        <w:ind w:left="6480" w:hanging="360"/>
+      </w:pPr>
+      <w:rPr>
+        <w:rFonts w:ascii="Courier New" w:hAnsi="Courier New" w:cs="Courier New" w:hint="default"/>
+      </w:rPr>
+    </w:lvl>
+    <w:lvl w:ilvl="5" w:tplc="04130005" w:tentative="1">
+      <w:start w:val="1"/>
+      <w:numFmt w:val="bullet"/>
+      <w:lvlText w:val=""/>
+      <w:lvlJc w:val="left"/>
+      <w:pPr>
+        <w:ind w:left="7200" w:hanging="360"/>
+      </w:pPr>
+      <w:rPr>
+        <w:rFonts w:ascii="Wingdings" w:hAnsi="Wingdings" w:hint="default"/>
+      </w:rPr>
+    </w:lvl>
+    <w:lvl w:ilvl="6" w:tplc="04130001" w:tentative="1">
+      <w:start w:val="1"/>
+      <w:numFmt w:val="bullet"/>
+      <w:lvlText w:val=""/>
+      <w:lvlJc w:val="left"/>
+      <w:pPr>
+        <w:ind w:left="7920" w:hanging="360"/>
+      </w:pPr>
+      <w:rPr>
+        <w:rFonts w:ascii="Symbol" w:hAnsi="Symbol" w:hint="default"/>
+      </w:rPr>
+    </w:lvl>
+    <w:lvl w:ilvl="7" w:tplc="04130003" w:tentative="1">
+      <w:start w:val="1"/>
+      <w:numFmt w:val="bullet"/>
+      <w:lvlText w:val="o"/>
+      <w:lvlJc w:val="left"/>
+      <w:pPr>
+        <w:ind w:left="8640" w:hanging="360"/>
+      </w:pPr>
+      <w:rPr>
+        <w:rFonts w:ascii="Courier New" w:hAnsi="Courier New" w:cs="Courier New" w:hint="default"/>
+      </w:rPr>
+    </w:lvl>
+    <w:lvl w:ilvl="8" w:tplc="04130005" w:tentative="1">
+      <w:start w:val="1"/>
+      <w:numFmt w:val="bullet"/>
+      <w:lvlText w:val=""/>
+      <w:lvlJc w:val="left"/>
+      <w:pPr>
+        <w:ind w:left="9360" w:hanging="360"/>
+      </w:pPr>
+      <w:rPr>
+        <w:rFonts w:ascii="Wingdings" w:hAnsi="Wingdings" w:hint="default"/>
+      </w:rPr>
+    </w:lvl>
+  </w:abstractNum>
+  <w:abstractNum w:abstractNumId="4">
     <w:nsid w:val="2D055E2D"/>
     <w:multiLevelType w:val="hybridMultilevel"/>
     <w:tmpl w:val="5C103896"/>
@@ -1531,7 +1728,120 @@
       </w:pPr>
     </w:lvl>
   </w:abstractNum>
-  <w:abstractNum w:abstractNumId="4">
+  <w:abstractNum w:abstractNumId="5">
+    <w:nsid w:val="3F543311"/>
+    <w:multiLevelType w:val="hybridMultilevel"/>
+    <w:tmpl w:val="AF8AC794"/>
+    <w:lvl w:ilvl="0" w:tplc="04130001">
+      <w:start w:val="1"/>
+      <w:numFmt w:val="bullet"/>
+      <w:lvlText w:val=""/>
+      <w:lvlJc w:val="left"/>
+      <w:pPr>
+        <w:ind w:left="3600" w:hanging="360"/>
+      </w:pPr>
+      <w:rPr>
+        <w:rFonts w:ascii="Symbol" w:hAnsi="Symbol" w:hint="default"/>
+      </w:rPr>
+    </w:lvl>
+    <w:lvl w:ilvl="1" w:tplc="04130003" w:tentative="1">
+      <w:start w:val="1"/>
+      <w:numFmt w:val="bullet"/>
+      <w:lvlText w:val="o"/>
+      <w:lvlJc w:val="left"/>
+      <w:pPr>
+        <w:ind w:left="4320" w:hanging="360"/>
+      </w:pPr>
+      <w:rPr>
+        <w:rFonts w:ascii="Courier New" w:hAnsi="Courier New" w:cs="Courier New" w:hint="default"/>
+      </w:rPr>
+    </w:lvl>
+    <w:lvl w:ilvl="2" w:tplc="04130005" w:tentative="1">
+      <w:start w:val="1"/>
+      <w:numFmt w:val="bullet"/>
+      <w:lvlText w:val=""/>
+      <w:lvlJc w:val="left"/>
+      <w:pPr>
+        <w:ind w:left="5040" w:hanging="360"/>
+      </w:pPr>
+      <w:rPr>
+        <w:rFonts w:ascii="Wingdings" w:hAnsi="Wingdings" w:hint="default"/>
+      </w:rPr>
+    </w:lvl>
+    <w:lvl w:ilvl="3" w:tplc="04130001" w:tentative="1">
+      <w:start w:val="1"/>
+      <w:numFmt w:val="bullet"/>
+      <w:lvlText w:val=""/>
+      <w:lvlJc w:val="left"/>
+      <w:pPr>
+        <w:ind w:left="5760" w:hanging="360"/>
+      </w:pPr>
+      <w:rPr>
+        <w:rFonts w:ascii="Symbol" w:hAnsi="Symbol" w:hint="default"/>
+      </w:rPr>
+    </w:lvl>
+    <w:lvl w:ilvl="4" w:tplc="04130003" w:tentative="1">
+      <w:start w:val="1"/>
+      <w:numFmt w:val="bullet"/>
+      <w:lvlText w:val="o"/>
+      <w:lvlJc w:val="left"/>
+      <w:pPr>
+        <w:ind w:left="6480" w:hanging="360"/>
+      </w:pPr>
+      <w:rPr>
+        <w:rFonts w:ascii="Courier New" w:hAnsi="Courier New" w:cs="Courier New" w:hint="default"/>
+      </w:rPr>
+    </w:lvl>
+    <w:lvl w:ilvl="5" w:tplc="04130005" w:tentative="1">
+      <w:start w:val="1"/>
+      <w:numFmt w:val="bullet"/>
+      <w:lvlText w:val=""/>
+      <w:lvlJc w:val="left"/>
+      <w:pPr>
+        <w:ind w:left="7200" w:hanging="360"/>
+      </w:pPr>
+      <w:rPr>
+        <w:rFonts w:ascii="Wingdings" w:hAnsi="Wingdings" w:hint="default"/>
+      </w:rPr>
+    </w:lvl>
+    <w:lvl w:ilvl="6" w:tplc="04130001" w:tentative="1">
+      <w:start w:val="1"/>
+      <w:numFmt w:val="bullet"/>
+      <w:lvlText w:val=""/>
+      <w:lvlJc w:val="left"/>
+      <w:pPr>
+        <w:ind w:left="7920" w:hanging="360"/>
+      </w:pPr>
+      <w:rPr>
+        <w:rFonts w:ascii="Symbol" w:hAnsi="Symbol" w:hint="default"/>
+      </w:rPr>
+    </w:lvl>
+    <w:lvl w:ilvl="7" w:tplc="04130003" w:tentative="1">
+      <w:start w:val="1"/>
+      <w:numFmt w:val="bullet"/>
+      <w:lvlText w:val="o"/>
+      <w:lvlJc w:val="left"/>
+      <w:pPr>
+        <w:ind w:left="8640" w:hanging="360"/>
+      </w:pPr>
+      <w:rPr>
+        <w:rFonts w:ascii="Courier New" w:hAnsi="Courier New" w:cs="Courier New" w:hint="default"/>
+      </w:rPr>
+    </w:lvl>
+    <w:lvl w:ilvl="8" w:tplc="04130005" w:tentative="1">
+      <w:start w:val="1"/>
+      <w:numFmt w:val="bullet"/>
+      <w:lvlText w:val=""/>
+      <w:lvlJc w:val="left"/>
+      <w:pPr>
+        <w:ind w:left="9360" w:hanging="360"/>
+      </w:pPr>
+      <w:rPr>
+        <w:rFonts w:ascii="Wingdings" w:hAnsi="Wingdings" w:hint="default"/>
+      </w:rPr>
+    </w:lvl>
+  </w:abstractNum>
+  <w:abstractNum w:abstractNumId="6">
     <w:nsid w:val="44DA1017"/>
     <w:multiLevelType w:val="hybridMultilevel"/>
     <w:tmpl w:val="EE16407A"/>
@@ -1617,7 +1927,7 @@
       </w:pPr>
     </w:lvl>
   </w:abstractNum>
-  <w:abstractNum w:abstractNumId="5">
+  <w:abstractNum w:abstractNumId="7">
     <w:nsid w:val="75A458D4"/>
     <w:multiLevelType w:val="hybridMultilevel"/>
     <w:tmpl w:val="EA30F836"/>
@@ -1707,19 +2017,25 @@
     <w:abstractNumId w:val="0"/>
   </w:num>
   <w:num w:numId="2">
-    <w:abstractNumId w:val="3"/>
+    <w:abstractNumId w:val="4"/>
   </w:num>
   <w:num w:numId="3">
-    <w:abstractNumId w:val="5"/>
+    <w:abstractNumId w:val="7"/>
   </w:num>
   <w:num w:numId="4">
     <w:abstractNumId w:val="2"/>
   </w:num>
   <w:num w:numId="5">
-    <w:abstractNumId w:val="4"/>
+    <w:abstractNumId w:val="6"/>
   </w:num>
   <w:num w:numId="6">
     <w:abstractNumId w:val="1"/>
+  </w:num>
+  <w:num w:numId="7">
+    <w:abstractNumId w:val="3"/>
+  </w:num>
+  <w:num w:numId="8">
+    <w:abstractNumId w:val="5"/>
   </w:num>
 </w:numbering>
 </file>
@@ -3758,7 +4074,7 @@
 </file>
 
 <file path=customXml/itemProps1.xml><?xml version="1.0" encoding="utf-8"?>
-<ds:datastoreItem xmlns:ds="http://schemas.openxmlformats.org/officeDocument/2006/customXml" ds:itemID="{B712967B-650D-4545-92F7-8EAB66D43996}">
+<ds:datastoreItem xmlns:ds="http://schemas.openxmlformats.org/officeDocument/2006/customXml" ds:itemID="{DF616DFA-1C23-4610-83F5-AC85CB43163C}">
   <ds:schemaRefs>
     <ds:schemaRef ds:uri="http://schemas.openxmlformats.org/officeDocument/2006/bibliography"/>
   </ds:schemaRefs>

</xml_diff>

<commit_message>
Uitbreiding documentatie Minecraft opdrachten
</commit_message>
<xml_diff>
--- a/minecraft/Devoxx4Kids Minecraft Workshop.docx
+++ b/minecraft/Devoxx4Kids Minecraft Workshop.docx
@@ -18,7 +18,11 @@
     <w:sdt>
       <w:sdtPr>
         <w:rPr>
+          <w:rFonts w:asciiTheme="minorHAnsi" w:eastAsiaTheme="minorEastAsia" w:hAnsiTheme="minorHAnsi" w:cstheme="minorBidi"/>
+          <w:b w:val="0"/>
+          <w:bCs w:val="0"/>
           <w:smallCaps/>
+          <w:color w:val="auto"/>
           <w:sz w:val="20"/>
           <w:szCs w:val="20"/>
           <w:lang w:bidi="ar-SA"/>
@@ -31,10 +35,8 @@
       </w:sdtPr>
       <w:sdtEndPr>
         <w:rPr>
-          <w:rFonts w:asciiTheme="minorHAnsi" w:eastAsiaTheme="minorEastAsia" w:hAnsiTheme="minorHAnsi" w:cstheme="minorBidi"/>
           <w:smallCaps w:val="0"/>
           <w:noProof/>
-          <w:color w:val="auto"/>
           <w:sz w:val="22"/>
           <w:szCs w:val="22"/>
         </w:rPr>
@@ -366,21 +368,13 @@
     <w:p>
       <w:pPr>
         <w:pStyle w:val="Heading1"/>
-        <w:rPr>
-          <w:lang w:val="en-US"/>
-        </w:rPr>
       </w:pPr>
       <w:bookmarkStart w:id="0" w:name="_Toc417380422"/>
-      <w:proofErr w:type="spellStart"/>
-      <w:r>
-        <w:rPr>
-          <w:lang w:val="en-US"/>
-        </w:rPr>
+      <w:r>
         <w:lastRenderedPageBreak/>
         <w:t>Introductie</w:t>
       </w:r>
       <w:bookmarkEnd w:id="0"/>
-      <w:proofErr w:type="spellEnd"/>
     </w:p>
     <w:p>
       <w:r>
@@ -656,7 +650,13 @@
         <w:t xml:space="preserve"> o</w:t>
       </w:r>
       <w:r>
-        <w:t>m deze te openen ter bewerking (zie rechts).</w:t>
+        <w:t xml:space="preserve">m deze te openen ter bewerking (zie </w:t>
+      </w:r>
+      <w:r>
+        <w:t xml:space="preserve">plaatje </w:t>
+      </w:r>
+      <w:r>
+        <w:t>rechts).</w:t>
       </w:r>
     </w:p>
     <w:p/>
@@ -1004,8 +1004,6 @@
       <w:pPr>
         <w:pStyle w:val="Heading1"/>
       </w:pPr>
-      <w:bookmarkStart w:id="3" w:name="_GoBack"/>
-      <w:bookmarkEnd w:id="3"/>
       <w:r>
         <w:lastRenderedPageBreak/>
         <w:t>Blok 2 – Nieuw blok voor de kids</w:t>
@@ -1014,29 +1012,153 @@
     </w:p>
     <w:p>
       <w:r>
-        <w:t xml:space="preserve">Nieuw blokje dat extend van </w:t>
-      </w:r>
-      <w:r>
-        <w:t>BlockDirt</w:t>
-      </w:r>
-      <w:r>
-        <w:t xml:space="preserve">, </w:t>
-      </w:r>
-      <w:r>
-        <w:t>nieuwe wijzigingen</w:t>
-      </w:r>
-    </w:p>
+        <w:t>We hebben zojuist het BoemBlok in actie gezien, maar laten we eens zien wat we kunnen doen als</w:t>
+      </w:r>
+      <w:r>
+        <w:t xml:space="preserve"> we een nieuw blok</w:t>
+      </w:r>
+      <w:r>
+        <w:t xml:space="preserve"> gaan maken voor Minecraft.</w:t>
+      </w:r>
+    </w:p>
+    <w:p/>
+    <w:p>
+      <w:r>
+        <w:t xml:space="preserve">In Eclipse, open aan de linkerkant het mapje </w:t>
+      </w:r>
+      <w:r>
+        <w:rPr>
+          <w:rStyle w:val="SubtleEmphasis"/>
+        </w:rPr>
+        <w:t>nl.first8.devoxx4kids.minecraft.blok</w:t>
+      </w:r>
+      <w:r>
+        <w:rPr>
+          <w:rStyle w:val="SubtleEmphasis"/>
+        </w:rPr>
+        <w:t>2</w:t>
+      </w:r>
+      <w:r>
+        <w:t xml:space="preserve"> en </w:t>
+      </w:r>
+      <w:r>
+        <w:t xml:space="preserve">dubbelklik </w:t>
+      </w:r>
+      <w:r>
+        <w:rPr>
+          <w:rStyle w:val="SubtleEmphasis"/>
+        </w:rPr>
+        <w:t>BlaBlok</w:t>
+      </w:r>
+      <w:r>
+        <w:t xml:space="preserve"> om deze te openen ter bewerking.</w:t>
+      </w:r>
+      <w:r>
+        <w:t xml:space="preserve"> Hierin staat code wat gebruikt wordt om te bepalen hoe een nieuw </w:t>
+      </w:r>
+      <w:r>
+        <w:t>blok</w:t>
+      </w:r>
+      <w:r>
+        <w:t xml:space="preserve"> genaamd “</w:t>
+      </w:r>
+      <w:r>
+        <w:rPr>
+          <w:rStyle w:val="SubtleEmphasis"/>
+        </w:rPr>
+        <w:t>Ablacadabla Blok</w:t>
+      </w:r>
+      <w:r>
+        <w:t>” moet werken.</w:t>
+      </w:r>
+    </w:p>
+    <w:p/>
     <w:p>
       <w:pPr>
         <w:pStyle w:val="ListParagraph"/>
         <w:numPr>
           <w:ilvl w:val="0"/>
-          <w:numId w:val="5"/>
+          <w:numId w:val="10"/>
         </w:numPr>
-        <w:ind w:left="567" w:hanging="141"/>
-      </w:pPr>
-      <w:r>
-        <w:t>Aanpassen tabje</w:t>
+        <w:rPr>
+          <w:rStyle w:val="Emphasis"/>
+          <w:b w:val="0"/>
+          <w:bCs w:val="0"/>
+          <w:i w:val="0"/>
+          <w:iCs w:val="0"/>
+          <w:color w:val="auto"/>
+        </w:rPr>
+      </w:pPr>
+      <w:r>
+        <w:t xml:space="preserve">Om het blok te gebruiken in Minecraft, moet je eerst de </w:t>
+      </w:r>
+      <w:r>
+        <w:rPr>
+          <w:b/>
+        </w:rPr>
+        <w:t>//</w:t>
+      </w:r>
+      <w:r>
+        <w:t xml:space="preserve"> streepjes weghalen bij de code </w:t>
+      </w:r>
+      <w:r>
+        <w:rPr>
+          <w:rStyle w:val="Emphasis"/>
+        </w:rPr>
+        <w:t>activeer()</w:t>
+      </w:r>
+      <w:r>
+        <w:rPr>
+          <w:rStyle w:val="Emphasis"/>
+        </w:rPr>
+        <w:tab/>
+      </w:r>
+      <w:r>
+        <w:rPr>
+          <w:rStyle w:val="Emphasis"/>
+        </w:rPr>
+        <w:tab/>
+      </w:r>
+      <w:r>
+        <w:rPr>
+          <w:noProof/>
+          <w:lang w:eastAsia="nl-NL"/>
+        </w:rPr>
+        <w:drawing>
+          <wp:inline distT="0" distB="0" distL="0" distR="0" wp14:anchorId="14C29041" wp14:editId="0724C9C9">
+            <wp:extent cx="3024000" cy="144000"/>
+            <wp:effectExtent l="0" t="0" r="0" b="8890"/>
+            <wp:docPr id="7" name="Picture 7"/>
+            <wp:cNvGraphicFramePr>
+              <a:graphicFrameLocks xmlns:a="http://schemas.openxmlformats.org/drawingml/2006/main" noChangeAspect="1"/>
+            </wp:cNvGraphicFramePr>
+            <a:graphic xmlns:a="http://schemas.openxmlformats.org/drawingml/2006/main">
+              <a:graphicData uri="http://schemas.openxmlformats.org/drawingml/2006/picture">
+                <pic:pic xmlns:pic="http://schemas.openxmlformats.org/drawingml/2006/picture">
+                  <pic:nvPicPr>
+                    <pic:cNvPr id="0" name=""/>
+                    <pic:cNvPicPr/>
+                  </pic:nvPicPr>
+                  <pic:blipFill>
+                    <a:blip r:embed="rId13"/>
+                    <a:stretch>
+                      <a:fillRect/>
+                    </a:stretch>
+                  </pic:blipFill>
+                  <pic:spPr>
+                    <a:xfrm>
+                      <a:off x="0" y="0"/>
+                      <a:ext cx="3024000" cy="144000"/>
+                    </a:xfrm>
+                    <a:prstGeom prst="rect">
+                      <a:avLst/>
+                    </a:prstGeom>
+                  </pic:spPr>
+                </pic:pic>
+              </a:graphicData>
+            </a:graphic>
+          </wp:inline>
+        </w:drawing>
       </w:r>
     </w:p>
     <w:p>
@@ -1044,12 +1166,92 @@
         <w:pStyle w:val="ListParagraph"/>
         <w:numPr>
           <w:ilvl w:val="0"/>
-          <w:numId w:val="5"/>
+          <w:numId w:val="10"/>
         </w:numPr>
-        <w:ind w:left="567" w:hanging="141"/>
-      </w:pPr>
-      <w:r>
-        <w:t>Aanpassen drops / aantal</w:t>
+        <w:rPr>
+          <w:rStyle w:val="Emphasis"/>
+          <w:b w:val="0"/>
+          <w:bCs w:val="0"/>
+          <w:i w:val="0"/>
+          <w:iCs w:val="0"/>
+          <w:color w:val="auto"/>
+        </w:rPr>
+      </w:pPr>
+      <w:r>
+        <w:rPr>
+          <w:rStyle w:val="Emphasis"/>
+          <w:b w:val="0"/>
+          <w:bCs w:val="0"/>
+          <w:i w:val="0"/>
+          <w:iCs w:val="0"/>
+          <w:color w:val="auto"/>
+        </w:rPr>
+        <w:t xml:space="preserve">Om het blok licht te laten geven kun je de waarde licht veranderen naar </w:t>
+      </w:r>
+      <w:r>
+        <w:rPr>
+          <w:rStyle w:val="Emphasis"/>
+        </w:rPr>
+        <w:t>1.0F</w:t>
+      </w:r>
+      <w:r>
+        <w:rPr>
+          <w:rStyle w:val="Emphasis"/>
+        </w:rPr>
+        <w:t xml:space="preserve"> </w:t>
+      </w:r>
+      <w:r>
+        <w:t>(let op de puntjes en komma’s)</w:t>
+      </w:r>
+      <w:r>
+        <w:tab/>
+      </w:r>
+      <w:r>
+        <w:rPr>
+          <w:rStyle w:val="Emphasis"/>
+        </w:rPr>
+        <w:t xml:space="preserve"> </w:t>
+      </w:r>
+      <w:r>
+        <w:rPr>
+          <w:noProof/>
+          <w:lang w:eastAsia="nl-NL"/>
+        </w:rPr>
+        <w:drawing>
+          <wp:inline distT="0" distB="0" distL="0" distR="0" wp14:anchorId="06E31824" wp14:editId="169BA82B">
+            <wp:extent cx="1857375" cy="171450"/>
+            <wp:effectExtent l="0" t="0" r="9525" b="0"/>
+            <wp:docPr id="12" name="Picture 12"/>
+            <wp:cNvGraphicFramePr>
+              <a:graphicFrameLocks xmlns:a="http://schemas.openxmlformats.org/drawingml/2006/main" noChangeAspect="1"/>
+            </wp:cNvGraphicFramePr>
+            <a:graphic xmlns:a="http://schemas.openxmlformats.org/drawingml/2006/main">
+              <a:graphicData uri="http://schemas.openxmlformats.org/drawingml/2006/picture">
+                <pic:pic xmlns:pic="http://schemas.openxmlformats.org/drawingml/2006/picture">
+                  <pic:nvPicPr>
+                    <pic:cNvPr id="0" name=""/>
+                    <pic:cNvPicPr/>
+                  </pic:nvPicPr>
+                  <pic:blipFill>
+                    <a:blip r:embed="rId14"/>
+                    <a:stretch>
+                      <a:fillRect/>
+                    </a:stretch>
+                  </pic:blipFill>
+                  <pic:spPr>
+                    <a:xfrm>
+                      <a:off x="0" y="0"/>
+                      <a:ext cx="1857375" cy="171450"/>
+                    </a:xfrm>
+                    <a:prstGeom prst="rect">
+                      <a:avLst/>
+                    </a:prstGeom>
+                  </pic:spPr>
+                </pic:pic>
+              </a:graphicData>
+            </a:graphic>
+          </wp:inline>
+        </w:drawing>
       </w:r>
     </w:p>
     <w:p>
@@ -1057,15 +1259,202 @@
         <w:pStyle w:val="ListParagraph"/>
         <w:numPr>
           <w:ilvl w:val="0"/>
-          <w:numId w:val="5"/>
+          <w:numId w:val="10"/>
         </w:numPr>
-        <w:ind w:left="567" w:hanging="141"/>
-      </w:pPr>
-      <w:r>
-        <w:t xml:space="preserve">Aanpassen </w:t>
-      </w:r>
-      <w:r>
-        <w:t>on</w:t>
+        <w:rPr>
+          <w:rStyle w:val="Emphasis"/>
+          <w:b w:val="0"/>
+          <w:bCs w:val="0"/>
+          <w:i w:val="0"/>
+          <w:iCs w:val="0"/>
+          <w:color w:val="auto"/>
+        </w:rPr>
+      </w:pPr>
+      <w:r>
+        <w:rPr>
+          <w:rStyle w:val="Emphasis"/>
+          <w:b w:val="0"/>
+          <w:bCs w:val="0"/>
+          <w:i w:val="0"/>
+          <w:iCs w:val="0"/>
+          <w:color w:val="auto"/>
+        </w:rPr>
+        <w:t>Je kunt ook aanpassen wat het blok</w:t>
+      </w:r>
+      <w:r>
+        <w:rPr>
+          <w:rStyle w:val="Emphasis"/>
+          <w:b w:val="0"/>
+          <w:bCs w:val="0"/>
+          <w:i w:val="0"/>
+          <w:iCs w:val="0"/>
+          <w:color w:val="auto"/>
+        </w:rPr>
+        <w:t xml:space="preserve"> laat vallen als het vernietigd wordt, met de waarde </w:t>
+      </w:r>
+      <w:r>
+        <w:rPr>
+          <w:rStyle w:val="SubtleEmphasis"/>
+        </w:rPr>
+        <w:t>blokResultaatVoorwerp</w:t>
+      </w:r>
+      <w:r>
+        <w:rPr>
+          <w:rStyle w:val="Emphasis"/>
+          <w:b w:val="0"/>
+          <w:bCs w:val="0"/>
+          <w:i w:val="0"/>
+          <w:iCs w:val="0"/>
+          <w:color w:val="auto"/>
+        </w:rPr>
+        <w:t>:</w:t>
+      </w:r>
+      <w:r>
+        <w:rPr>
+          <w:rStyle w:val="Emphasis"/>
+          <w:b w:val="0"/>
+          <w:bCs w:val="0"/>
+          <w:i w:val="0"/>
+          <w:iCs w:val="0"/>
+          <w:color w:val="auto"/>
+        </w:rPr>
+        <w:tab/>
+      </w:r>
+      <w:r>
+        <w:rPr>
+          <w:noProof/>
+          <w:lang w:eastAsia="nl-NL"/>
+        </w:rPr>
+        <w:drawing>
+          <wp:inline distT="0" distB="0" distL="0" distR="0" wp14:anchorId="44A7CA34" wp14:editId="7404FDF6">
+            <wp:extent cx="2609850" cy="152400"/>
+            <wp:effectExtent l="0" t="0" r="0" b="0"/>
+            <wp:docPr id="10" name="Picture 10"/>
+            <wp:cNvGraphicFramePr>
+              <a:graphicFrameLocks xmlns:a="http://schemas.openxmlformats.org/drawingml/2006/main" noChangeAspect="1"/>
+            </wp:cNvGraphicFramePr>
+            <a:graphic xmlns:a="http://schemas.openxmlformats.org/drawingml/2006/main">
+              <a:graphicData uri="http://schemas.openxmlformats.org/drawingml/2006/picture">
+                <pic:pic xmlns:pic="http://schemas.openxmlformats.org/drawingml/2006/picture">
+                  <pic:nvPicPr>
+                    <pic:cNvPr id="0" name=""/>
+                    <pic:cNvPicPr/>
+                  </pic:nvPicPr>
+                  <pic:blipFill>
+                    <a:blip r:embed="rId15"/>
+                    <a:stretch>
+                      <a:fillRect/>
+                    </a:stretch>
+                  </pic:blipFill>
+                  <pic:spPr>
+                    <a:xfrm>
+                      <a:off x="0" y="0"/>
+                      <a:ext cx="2609850" cy="152400"/>
+                    </a:xfrm>
+                    <a:prstGeom prst="rect">
+                      <a:avLst/>
+                    </a:prstGeom>
+                  </pic:spPr>
+                </pic:pic>
+              </a:graphicData>
+            </a:graphic>
+          </wp:inline>
+        </w:drawing>
+      </w:r>
+      <w:r>
+        <w:rPr>
+          <w:rStyle w:val="Emphasis"/>
+          <w:b w:val="0"/>
+          <w:bCs w:val="0"/>
+          <w:i w:val="0"/>
+          <w:iCs w:val="0"/>
+          <w:color w:val="auto"/>
+        </w:rPr>
+        <w:t xml:space="preserve"> . </w:t>
+      </w:r>
+    </w:p>
+    <w:p>
+      <w:pPr>
+        <w:pStyle w:val="ListParagraph"/>
+        <w:ind w:left="1080" w:firstLine="0"/>
+        <w:rPr>
+          <w:rStyle w:val="Emphasis"/>
+          <w:b w:val="0"/>
+          <w:bCs w:val="0"/>
+          <w:i w:val="0"/>
+          <w:iCs w:val="0"/>
+          <w:color w:val="auto"/>
+        </w:rPr>
+      </w:pPr>
+      <w:r>
+        <w:rPr>
+          <w:rStyle w:val="Emphasis"/>
+          <w:b w:val="0"/>
+          <w:bCs w:val="0"/>
+          <w:i w:val="0"/>
+          <w:iCs w:val="0"/>
+          <w:color w:val="auto"/>
+        </w:rPr>
+        <w:t>Om deze makkelijk aan te passen, kun je de waarde weghalen en “</w:t>
+      </w:r>
+      <w:r>
+        <w:rPr>
+          <w:rStyle w:val="Emphasis"/>
+        </w:rPr>
+        <w:t>Items.</w:t>
+      </w:r>
+      <w:r>
+        <w:rPr>
+          <w:rStyle w:val="Emphasis"/>
+        </w:rPr>
+        <w:t xml:space="preserve">” </w:t>
+      </w:r>
+      <w:r>
+        <w:t>typ</w:t>
+      </w:r>
+      <w:r>
+        <w:t>en, nadat je de punt hebt getypt krijg je een lijstje met mogelijke waarden die je kunt aanklikken. Let erop dat je hierna nog wel een puntkomma achter je item moet zetten, anders klopt de code niet.</w:t>
+      </w:r>
+      <w:r>
+        <w:rPr>
+          <w:noProof/>
+          <w:lang w:eastAsia="nl-NL"/>
+        </w:rPr>
+        <w:drawing>
+          <wp:inline distT="0" distB="0" distL="0" distR="0" wp14:anchorId="2E485ED3" wp14:editId="296A87CA">
+            <wp:extent cx="5106010" cy="2417686"/>
+            <wp:effectExtent l="0" t="0" r="0" b="1905"/>
+            <wp:docPr id="11" name="Picture 11"/>
+            <wp:cNvGraphicFramePr>
+              <a:graphicFrameLocks xmlns:a="http://schemas.openxmlformats.org/drawingml/2006/main" noChangeAspect="1"/>
+            </wp:cNvGraphicFramePr>
+            <a:graphic xmlns:a="http://schemas.openxmlformats.org/drawingml/2006/main">
+              <a:graphicData uri="http://schemas.openxmlformats.org/drawingml/2006/picture">
+                <pic:pic xmlns:pic="http://schemas.openxmlformats.org/drawingml/2006/picture">
+                  <pic:nvPicPr>
+                    <pic:cNvPr id="0" name=""/>
+                    <pic:cNvPicPr/>
+                  </pic:nvPicPr>
+                  <pic:blipFill>
+                    <a:blip r:embed="rId16"/>
+                    <a:stretch>
+                      <a:fillRect/>
+                    </a:stretch>
+                  </pic:blipFill>
+                  <pic:spPr>
+                    <a:xfrm>
+                      <a:off x="0" y="0"/>
+                      <a:ext cx="5105865" cy="2417617"/>
+                    </a:xfrm>
+                    <a:prstGeom prst="rect">
+                      <a:avLst/>
+                    </a:prstGeom>
+                  </pic:spPr>
+                </pic:pic>
+              </a:graphicData>
+            </a:graphic>
+          </wp:inline>
+        </w:drawing>
       </w:r>
     </w:p>
     <w:p>
@@ -1073,21 +1462,20 @@
         <w:pStyle w:val="ListParagraph"/>
         <w:numPr>
           <w:ilvl w:val="0"/>
-          <w:numId w:val="5"/>
+          <w:numId w:val="10"/>
         </w:numPr>
-        <w:ind w:left="567" w:hanging="141"/>
-      </w:pPr>
-      <w:r>
-        <w:t>Aanpassen geluid</w:t>
-      </w:r>
-      <w:r>
-        <w:t xml:space="preserve"> (zie ook </w:t>
-      </w:r>
-      <w:r>
-        <w:t>http://minecraft.gamepedia.com/sounds.json</w:t>
-      </w:r>
-      <w:r>
-        <w:t>)</w:t>
+      </w:pPr>
+      <w:r>
+        <w:t xml:space="preserve">We hebben aangepast wat een blok laat vallen, maar we kunnen ook aanpassen hoeveel het hiervan laat vallen. Pas daarvoor de waarde </w:t>
+      </w:r>
+      <w:r>
+        <w:rPr>
+          <w:rStyle w:val="SubtleEmphasis"/>
+        </w:rPr>
+        <w:t>blokResultaatAantal</w:t>
+      </w:r>
+      <w:r>
+        <w:t xml:space="preserve"> aan.</w:t>
       </w:r>
     </w:p>
     <w:p>
@@ -1095,50 +1483,538 @@
         <w:pStyle w:val="ListParagraph"/>
         <w:numPr>
           <w:ilvl w:val="0"/>
-          <w:numId w:val="5"/>
+          <w:numId w:val="10"/>
         </w:numPr>
-        <w:ind w:left="567" w:hanging="141"/>
-      </w:pPr>
-      <w:r>
-        <w:br w:type="page"/>
+      </w:pPr>
+      <w:r>
+        <w:t xml:space="preserve">Je kan ook allemaal leuke dingen laten gebeuren als je met je rechtermuis op een blok klikt. Als voorbeeld geeft deze nu een bericht in de chat, je kan het bericht aanpassen met de waarde van </w:t>
+      </w:r>
+      <w:r>
+        <w:rPr>
+          <w:rStyle w:val="SubtleEmphasis"/>
+        </w:rPr>
+        <w:t>blokKlikTekst</w:t>
+      </w:r>
+      <w:r>
+        <w:rPr>
+          <w:rStyle w:val="SubtleEmphasis"/>
+        </w:rPr>
+        <w:t xml:space="preserve"> </w:t>
+      </w:r>
+      <w:r>
+        <w:t>(let erop dat de tekst altijd tussen aanhalingstekens staat)</w:t>
+      </w:r>
+      <w:r>
+        <w:t>.</w:t>
+      </w:r>
+    </w:p>
+    <w:p>
+      <w:pPr>
+        <w:pStyle w:val="ListParagraph"/>
+        <w:numPr>
+          <w:ilvl w:val="0"/>
+          <w:numId w:val="10"/>
+        </w:numPr>
+        <w:rPr>
+          <w:rStyle w:val="SubtleEmphasis"/>
+        </w:rPr>
+      </w:pPr>
+      <w:r>
+        <w:t xml:space="preserve">We kunnen ook iets laten gebeuren als een blok kapot gaat (naast dat het leuke voorwerpen laat vallen). Als voorbeeld laten we een geluid afspelen, welke bepaald wordt met </w:t>
+      </w:r>
+      <w:r>
+        <w:rPr>
+          <w:rStyle w:val="SubtleEmphasis"/>
+        </w:rPr>
+        <w:t>blokKapotGeluid</w:t>
+      </w:r>
+      <w:r>
+        <w:rPr>
+          <w:rStyle w:val="SubtleEmphasis"/>
+        </w:rPr>
+        <w:t xml:space="preserve">. </w:t>
+      </w:r>
+      <w:r>
+        <w:t xml:space="preserve">Je </w:t>
+      </w:r>
+      <w:r>
+        <w:t xml:space="preserve">kan de waarde hiervan aanpassen, maar je moet wel weten welke geluiden je kan gebruiken. Je kan hiervoor kijken op </w:t>
+      </w:r>
+      <w:r>
+        <w:fldChar w:fldCharType="begin"/>
+      </w:r>
+      <w:r>
+        <w:instrText xml:space="preserve"> HYPERLINK "</w:instrText>
+      </w:r>
+      <w:r>
+        <w:instrText>http://minecraft.gamepedia.com/Sounds.json#Sound_events</w:instrText>
+      </w:r>
+      <w:r>
+        <w:instrText xml:space="preserve">" </w:instrText>
+      </w:r>
+      <w:r>
+        <w:fldChar w:fldCharType="separate"/>
+      </w:r>
+      <w:r>
+        <w:rPr>
+          <w:rStyle w:val="Hyperlink"/>
+        </w:rPr>
+        <w:t>http://minecraft.gamepedia.com/Sounds.json</w:t>
+      </w:r>
+      <w:r>
+        <w:fldChar w:fldCharType="end"/>
+      </w:r>
+      <w:r>
+        <w:t xml:space="preserve"> in de kolom “Sound Event”. Als je niet op de pagina kan kijken, kan je 1 van de volgende waardes gebruiken: </w:t>
+      </w:r>
+      <w:r>
+        <w:rPr>
+          <w:rStyle w:val="SubtleEmphasis"/>
+        </w:rPr>
+        <w:t>mob.cat.meow, mob.chicken.hurt, mob.enderdragon.growl, note.harp, creeper.primed</w:t>
+      </w:r>
+    </w:p>
+    <w:p>
+      <w:pPr>
+        <w:pStyle w:val="ListParagraph"/>
+        <w:numPr>
+          <w:ilvl w:val="0"/>
+          <w:numId w:val="10"/>
+        </w:numPr>
+        <w:rPr>
+          <w:rStyle w:val="SubtleEmphasis"/>
+        </w:rPr>
+      </w:pPr>
+      <w:r>
+        <w:t>Ten slotte kunnen we ook iets anders laten verschijnen als een blok kapot gaat</w:t>
+      </w:r>
+      <w:r>
+        <w:t xml:space="preserve">.. zoals een schaap! We hebben in de code iets toegevoegd zodat er schapen kunnen verschijnen als je een BlaBlok kapot maakt, je kunt het aantal schapen aanpassen met de waarde </w:t>
+      </w:r>
+      <w:r>
+        <w:rPr>
+          <w:rStyle w:val="SubtleEmphasis"/>
+        </w:rPr>
+        <w:t>blokKapotSchapenAantal</w:t>
       </w:r>
     </w:p>
     <w:p>
       <w:pPr>
         <w:pStyle w:val="Heading1"/>
       </w:pPr>
-      <w:bookmarkStart w:id="4" w:name="_Toc417380425"/>
+      <w:bookmarkStart w:id="3" w:name="_Toc417380425"/>
       <w:r>
         <w:lastRenderedPageBreak/>
         <w:t>Blok 3 – Recept voor rampen</w:t>
       </w:r>
+      <w:bookmarkEnd w:id="3"/>
+    </w:p>
+    <w:p>
+      <w:r>
+        <w:t xml:space="preserve">Het is met een Minecraft mod erg leuk om een nieuw recept toe te voegen. Om te zien hoe je dit kan doen en er zelf mee te spelen, kun je </w:t>
+      </w:r>
+      <w:r>
+        <w:rPr>
+          <w:rStyle w:val="SubtleEmphasis"/>
+        </w:rPr>
+        <w:t>Recepten</w:t>
+      </w:r>
+      <w:r>
+        <w:rPr>
+          <w:rStyle w:val="SubtleEmphasis"/>
+        </w:rPr>
+        <w:t xml:space="preserve"> </w:t>
+      </w:r>
+      <w:r>
+        <w:t>openen in het mapje</w:t>
+      </w:r>
+      <w:r>
+        <w:t xml:space="preserve"> </w:t>
+      </w:r>
+      <w:r>
+        <w:rPr>
+          <w:rStyle w:val="SubtleEmphasis"/>
+        </w:rPr>
+        <w:t>nl.first8.devoxx4kids.minecraft.blok</w:t>
+      </w:r>
+      <w:r>
+        <w:rPr>
+          <w:rStyle w:val="SubtleEmphasis"/>
+        </w:rPr>
+        <w:t>3</w:t>
+      </w:r>
+      <w:r>
+        <w:t>.</w:t>
+      </w:r>
+    </w:p>
+    <w:p/>
+    <w:p>
+      <w:r>
+        <w:t xml:space="preserve">We hebben als voorbeeld een simpel recept toegevoegd om 1 diamantje te krijgen uit 4 dirt (lekker makkelijk, toch?). Om deze te gebruiken in Minecraft, moet je de </w:t>
+      </w:r>
+      <w:r>
+        <w:rPr>
+          <w:rStyle w:val="Emphasis"/>
+        </w:rPr>
+        <w:t>//</w:t>
+      </w:r>
+      <w:r>
+        <w:rPr>
+          <w:rStyle w:val="Emphasis"/>
+        </w:rPr>
+        <w:t xml:space="preserve"> </w:t>
+      </w:r>
+      <w:r>
+        <w:t>weghalen</w:t>
+      </w:r>
+      <w:r>
+        <w:t xml:space="preserve"> voor de </w:t>
+      </w:r>
+      <w:r>
+        <w:rPr>
+          <w:rStyle w:val="Emphasis"/>
+        </w:rPr>
+        <w:t>voegToeRecept</w:t>
+      </w:r>
+      <w:r>
+        <w:t xml:space="preserve"> regel:</w:t>
+      </w:r>
+    </w:p>
+    <w:p>
+      <w:r>
+        <w:rPr>
+          <w:noProof/>
+          <w:lang w:eastAsia="nl-NL"/>
+        </w:rPr>
+        <w:drawing>
+          <wp:inline distT="0" distB="0" distL="0" distR="0" wp14:anchorId="19F9BEBF" wp14:editId="25003D3E">
+            <wp:extent cx="3114675" cy="200025"/>
+            <wp:effectExtent l="0" t="0" r="9525" b="9525"/>
+            <wp:docPr id="13" name="Picture 13"/>
+            <wp:cNvGraphicFramePr>
+              <a:graphicFrameLocks xmlns:a="http://schemas.openxmlformats.org/drawingml/2006/main" noChangeAspect="1"/>
+            </wp:cNvGraphicFramePr>
+            <a:graphic xmlns:a="http://schemas.openxmlformats.org/drawingml/2006/main">
+              <a:graphicData uri="http://schemas.openxmlformats.org/drawingml/2006/picture">
+                <pic:pic xmlns:pic="http://schemas.openxmlformats.org/drawingml/2006/picture">
+                  <pic:nvPicPr>
+                    <pic:cNvPr id="0" name=""/>
+                    <pic:cNvPicPr/>
+                  </pic:nvPicPr>
+                  <pic:blipFill>
+                    <a:blip r:embed="rId17"/>
+                    <a:stretch>
+                      <a:fillRect/>
+                    </a:stretch>
+                  </pic:blipFill>
+                  <pic:spPr>
+                    <a:xfrm>
+                      <a:off x="0" y="0"/>
+                      <a:ext cx="3114675" cy="200025"/>
+                    </a:xfrm>
+                    <a:prstGeom prst="rect">
+                      <a:avLst/>
+                    </a:prstGeom>
+                  </pic:spPr>
+                </pic:pic>
+              </a:graphicData>
+            </a:graphic>
+          </wp:inline>
+        </w:drawing>
+      </w:r>
+    </w:p>
+    <w:p/>
+    <w:p>
+      <w:r>
+        <w:t xml:space="preserve">Je kunt dit recept ook leuk aanpassen om je eigen recept toe te voegen (je kan ook meerdere recepten toe voegen door die regel te kopieren en aan te passen). </w:t>
+      </w:r>
+      <w:r>
+        <w:t xml:space="preserve"> Je kan hiervoor de volgende aanpassingen maken:</w:t>
+      </w:r>
+    </w:p>
+    <w:p>
+      <w:pPr>
+        <w:pStyle w:val="ListParagraph"/>
+        <w:numPr>
+          <w:ilvl w:val="0"/>
+          <w:numId w:val="11"/>
+        </w:numPr>
+      </w:pPr>
+      <w:r>
+        <w:rPr>
+          <w:b/>
+        </w:rPr>
+        <w:t>Items.diamond</w:t>
+      </w:r>
+      <w:r>
+        <w:t xml:space="preserve"> – Deze kan je vervangen door het voorwerp dat je uit je recept wilt krijgen. Zie de beschrijving in het vorige hoofdstuk bij </w:t>
+      </w:r>
+      <w:r>
+        <w:rPr>
+          <w:rStyle w:val="SubtleEmphasis"/>
+        </w:rPr>
+        <w:t>blokResultaatVoorwerp</w:t>
+      </w:r>
+      <w:r>
+        <w:rPr>
+          <w:rStyle w:val="SubtleEmphasis"/>
+        </w:rPr>
+        <w:t xml:space="preserve"> </w:t>
+      </w:r>
+      <w:r>
+        <w:t>om</w:t>
+      </w:r>
+      <w:r>
+        <w:t xml:space="preserve"> te zien hoe je makkelijk een ander voorwerp kunt toevoegen (hier moet echter geen puntkomma achter het voorwerp staan).</w:t>
+      </w:r>
+    </w:p>
+    <w:p>
+      <w:pPr>
+        <w:pStyle w:val="ListParagraph"/>
+        <w:numPr>
+          <w:ilvl w:val="0"/>
+          <w:numId w:val="11"/>
+        </w:numPr>
+      </w:pPr>
+      <w:r>
+        <w:rPr>
+          <w:b/>
+        </w:rPr>
+        <w:t>1</w:t>
+      </w:r>
+      <w:r>
+        <w:t xml:space="preserve"> – Dit is het aantal dat je uit het recept krijgt, dus 1 diamantje. </w:t>
+      </w:r>
+    </w:p>
+    <w:p>
+      <w:pPr>
+        <w:pStyle w:val="ListParagraph"/>
+        <w:numPr>
+          <w:ilvl w:val="0"/>
+          <w:numId w:val="11"/>
+        </w:numPr>
+      </w:pPr>
+      <w:r>
+        <w:rPr>
+          <w:b/>
+        </w:rPr>
+        <w:t xml:space="preserve">receptKlein </w:t>
+      </w:r>
+      <w:r>
+        <w:t>– Deze is wat moeilijker, maar het verwijst naar het stukje code erboven waarin een waarde wordt gegeven aan receptKlein:</w:t>
+      </w:r>
+    </w:p>
+    <w:p>
+      <w:pPr>
+        <w:ind w:left="1080" w:firstLine="0"/>
+      </w:pPr>
+      <w:r>
+        <w:rPr>
+          <w:noProof/>
+          <w:lang w:eastAsia="nl-NL"/>
+        </w:rPr>
+        <w:drawing>
+          <wp:inline distT="0" distB="0" distL="0" distR="0" wp14:anchorId="76FBEEB1" wp14:editId="531EADDB">
+            <wp:extent cx="1562100" cy="733425"/>
+            <wp:effectExtent l="0" t="0" r="0" b="9525"/>
+            <wp:docPr id="14" name="Picture 14"/>
+            <wp:cNvGraphicFramePr>
+              <a:graphicFrameLocks xmlns:a="http://schemas.openxmlformats.org/drawingml/2006/main" noChangeAspect="1"/>
+            </wp:cNvGraphicFramePr>
+            <a:graphic xmlns:a="http://schemas.openxmlformats.org/drawingml/2006/main">
+              <a:graphicData uri="http://schemas.openxmlformats.org/drawingml/2006/picture">
+                <pic:pic xmlns:pic="http://schemas.openxmlformats.org/drawingml/2006/picture">
+                  <pic:nvPicPr>
+                    <pic:cNvPr id="0" name=""/>
+                    <pic:cNvPicPr/>
+                  </pic:nvPicPr>
+                  <pic:blipFill>
+                    <a:blip r:embed="rId18"/>
+                    <a:stretch>
+                      <a:fillRect/>
+                    </a:stretch>
+                  </pic:blipFill>
+                  <pic:spPr>
+                    <a:xfrm>
+                      <a:off x="0" y="0"/>
+                      <a:ext cx="1562100" cy="733425"/>
+                    </a:xfrm>
+                    <a:prstGeom prst="rect">
+                      <a:avLst/>
+                    </a:prstGeom>
+                  </pic:spPr>
+                </pic:pic>
+              </a:graphicData>
+            </a:graphic>
+          </wp:inline>
+        </w:drawing>
+      </w:r>
+    </w:p>
+    <w:p>
+      <w:pPr>
+        <w:ind w:left="1080" w:firstLine="0"/>
+      </w:pPr>
+      <w:r>
+        <w:t xml:space="preserve">Dit bepaalt </w:t>
+      </w:r>
+      <w:r>
+        <w:t>wat je in je recept moet stoppen om je diamantjes eruit te krijgen, en bestaat eigenlijk uit 2 stukken:</w:t>
+      </w:r>
+    </w:p>
+    <w:p>
+      <w:pPr>
+        <w:pStyle w:val="ListParagraph"/>
+        <w:numPr>
+          <w:ilvl w:val="1"/>
+          <w:numId w:val="11"/>
+        </w:numPr>
+      </w:pPr>
+      <w:r>
+        <w:t>Als eerste heb je de 4 A’s die een blokje vormen. Die zeggen eigenlijk dat je recept uit 4 ingredienten bestaat (2 x 2), en deze allemaal hetzelfde zijn.</w:t>
+      </w:r>
+    </w:p>
+    <w:p>
+      <w:pPr>
+        <w:pStyle w:val="ListParagraph"/>
+        <w:numPr>
+          <w:ilvl w:val="1"/>
+          <w:numId w:val="11"/>
+        </w:numPr>
+      </w:pPr>
+      <w:r>
+        <w:t>De laatste regel met de A geeft aan dat de ‘A’ eigenlijk staat voor een blok dirt, dus het recept bestaat uit tweemaal twee blokjes dirt!</w:t>
+      </w:r>
+    </w:p>
+    <w:p>
+      <w:pPr>
+        <w:pStyle w:val="ListParagraph"/>
+        <w:ind w:left="1080" w:firstLine="0"/>
+      </w:pPr>
+    </w:p>
+    <w:p>
+      <w:pPr>
+        <w:pStyle w:val="ListParagraph"/>
+        <w:ind w:left="1080" w:firstLine="0"/>
+      </w:pPr>
+      <w:r>
+        <w:t>Als voorbeeld van een moeilijker recept staat er in de code ook een receptGroot:</w:t>
+      </w:r>
+    </w:p>
+    <w:p>
+      <w:pPr>
+        <w:pStyle w:val="ListParagraph"/>
+        <w:ind w:left="1080" w:firstLine="0"/>
+      </w:pPr>
+      <w:r>
+        <w:rPr>
+          <w:noProof/>
+          <w:lang w:eastAsia="nl-NL"/>
+        </w:rPr>
+        <w:drawing>
+          <wp:inline distT="0" distB="0" distL="0" distR="0" wp14:anchorId="2D1FE106" wp14:editId="4BA6290C">
+            <wp:extent cx="1876425" cy="1028700"/>
+            <wp:effectExtent l="0" t="0" r="9525" b="0"/>
+            <wp:docPr id="15" name="Picture 15"/>
+            <wp:cNvGraphicFramePr>
+              <a:graphicFrameLocks xmlns:a="http://schemas.openxmlformats.org/drawingml/2006/main" noChangeAspect="1"/>
+            </wp:cNvGraphicFramePr>
+            <a:graphic xmlns:a="http://schemas.openxmlformats.org/drawingml/2006/main">
+              <a:graphicData uri="http://schemas.openxmlformats.org/drawingml/2006/picture">
+                <pic:pic xmlns:pic="http://schemas.openxmlformats.org/drawingml/2006/picture">
+                  <pic:nvPicPr>
+                    <pic:cNvPr id="0" name=""/>
+                    <pic:cNvPicPr/>
+                  </pic:nvPicPr>
+                  <pic:blipFill>
+                    <a:blip r:embed="rId19"/>
+                    <a:stretch>
+                      <a:fillRect/>
+                    </a:stretch>
+                  </pic:blipFill>
+                  <pic:spPr>
+                    <a:xfrm>
+                      <a:off x="0" y="0"/>
+                      <a:ext cx="1876425" cy="1028700"/>
+                    </a:xfrm>
+                    <a:prstGeom prst="rect">
+                      <a:avLst/>
+                    </a:prstGeom>
+                  </pic:spPr>
+                </pic:pic>
+              </a:graphicData>
+            </a:graphic>
+          </wp:inline>
+        </w:drawing>
+      </w:r>
+    </w:p>
+    <w:p>
+      <w:pPr>
+        <w:pStyle w:val="ListParagraph"/>
+        <w:ind w:left="1080" w:firstLine="0"/>
+      </w:pPr>
+      <w:r>
+        <w:t xml:space="preserve">Dit recept bestaat dus uit driemaal drie ingredienten, waarbij het middelste ingredient anders is. Alles langs de rand is een </w:t>
+      </w:r>
+      <w:r>
+        <w:rPr>
+          <w:rStyle w:val="SubtleEmphasis"/>
+        </w:rPr>
+        <w:t>gold_ingot</w:t>
+      </w:r>
+      <w:r>
+        <w:rPr>
+          <w:rStyle w:val="SubtleEmphasis"/>
+        </w:rPr>
+        <w:t xml:space="preserve"> </w:t>
+      </w:r>
+      <w:r>
+        <w:t>(staaf goud)</w:t>
+      </w:r>
+      <w:r>
+        <w:t>, en in het midden zit een appel. Dus een leuk recept om een gouden appel mee te maken!</w:t>
+      </w:r>
+    </w:p>
+    <w:p/>
+    <w:p>
+      <w:pPr>
+        <w:rPr>
+          <w:rStyle w:val="Emphasis"/>
+        </w:rPr>
+      </w:pPr>
+      <w:r>
+        <w:t xml:space="preserve">Kijk maar of je jouw eigen recept kunt maken. Als je deze wilt testen kun je Minecraft opstarten met het groene pijltje, naar je wereld gaan en jezelf de benodigdheden voor je recept. Daarna moet je wel naar survival mode gaan (anders kan je geen recepten maken), dit kan je dus doen door te typen </w:t>
+      </w:r>
+      <w:r>
+        <w:rPr>
+          <w:rStyle w:val="Emphasis"/>
+        </w:rPr>
+        <w:t>/gamemode survival</w:t>
+      </w:r>
+      <w:r>
+        <w:rPr>
+          <w:rStyle w:val="Emphasis"/>
+        </w:rPr>
+        <w:t xml:space="preserve"> </w:t>
+      </w:r>
+      <w:r>
+        <w:t>(als je later weer terug wilt naar creative mode, kan dit met</w:t>
+      </w:r>
+      <w:r>
+        <w:rPr>
+          <w:rStyle w:val="Emphasis"/>
+        </w:rPr>
+        <w:t xml:space="preserve"> /gamemode creative</w:t>
+      </w:r>
+      <w:r>
+        <w:t>)</w:t>
+      </w:r>
+      <w:r>
+        <w:t>.</w:t>
+      </w:r>
+    </w:p>
+    <w:p>
+      <w:bookmarkStart w:id="4" w:name="_GoBack"/>
       <w:bookmarkEnd w:id="4"/>
-    </w:p>
-    <w:p>
-      <w:r>
-        <w:t>Toevoeging nieuw recept</w:t>
-      </w:r>
-    </w:p>
-    <w:p>
-      <w:r>
-        <w:t xml:space="preserve">Zie blok3 / recepten. Verwijder het commentaar voor </w:t>
-      </w:r>
-      <w:r>
-        <w:t>GameRegistry.addRecipe(diamanten, receptKlein)</w:t>
-      </w:r>
-      <w:r>
-        <w:t xml:space="preserve"> en start het spel. Ga in survival mode door “/gamemode survival” te typen en combineer 4 dirts.</w:t>
-      </w:r>
-    </w:p>
-    <w:p>
-      <w:r>
-        <w:t>Uitleg items, uitleg recepten.</w:t>
-      </w:r>
-    </w:p>
-    <w:p>
-      <w:r>
-        <w:br w:type="page"/>
-      </w:r>
     </w:p>
     <w:p>
       <w:pPr>
@@ -1410,7 +2286,7 @@
         </w:rPr>
         <w:t xml:space="preserve"> tutorials - </w:t>
       </w:r>
-      <w:hyperlink r:id="rId13" w:history="1">
+      <w:hyperlink r:id="rId20" w:history="1">
         <w:r>
           <w:rPr>
             <w:rStyle w:val="Hyperlink"/>
@@ -1431,7 +2307,7 @@
       <w:r>
         <w:t xml:space="preserve">O’Reilly’s boek - </w:t>
       </w:r>
-      <w:hyperlink r:id="rId14" w:history="1">
+      <w:hyperlink r:id="rId21" w:history="1">
         <w:r>
           <w:rPr>
             <w:rStyle w:val="Hyperlink"/>
@@ -1457,7 +2333,7 @@
         </w:rPr>
         <w:t xml:space="preserve">Forge Wiki - </w:t>
       </w:r>
-      <w:hyperlink r:id="rId15" w:history="1">
+      <w:hyperlink r:id="rId22" w:history="1">
         <w:r>
           <w:rPr>
             <w:rStyle w:val="Hyperlink"/>
@@ -1639,6 +2515,119 @@
     </w:lvl>
   </w:abstractNum>
   <w:abstractNum w:abstractNumId="1">
+    <w:nsid w:val="0C914B32"/>
+    <w:multiLevelType w:val="hybridMultilevel"/>
+    <w:tmpl w:val="EDCE8470"/>
+    <w:lvl w:ilvl="0" w:tplc="04130001">
+      <w:start w:val="1"/>
+      <w:numFmt w:val="bullet"/>
+      <w:lvlText w:val=""/>
+      <w:lvlJc w:val="left"/>
+      <w:pPr>
+        <w:ind w:left="1080" w:hanging="360"/>
+      </w:pPr>
+      <w:rPr>
+        <w:rFonts w:ascii="Symbol" w:hAnsi="Symbol" w:hint="default"/>
+      </w:rPr>
+    </w:lvl>
+    <w:lvl w:ilvl="1" w:tplc="04130003">
+      <w:start w:val="1"/>
+      <w:numFmt w:val="bullet"/>
+      <w:lvlText w:val="o"/>
+      <w:lvlJc w:val="left"/>
+      <w:pPr>
+        <w:ind w:left="1800" w:hanging="360"/>
+      </w:pPr>
+      <w:rPr>
+        <w:rFonts w:ascii="Courier New" w:hAnsi="Courier New" w:cs="Courier New" w:hint="default"/>
+      </w:rPr>
+    </w:lvl>
+    <w:lvl w:ilvl="2" w:tplc="04130005" w:tentative="1">
+      <w:start w:val="1"/>
+      <w:numFmt w:val="bullet"/>
+      <w:lvlText w:val=""/>
+      <w:lvlJc w:val="left"/>
+      <w:pPr>
+        <w:ind w:left="2520" w:hanging="360"/>
+      </w:pPr>
+      <w:rPr>
+        <w:rFonts w:ascii="Wingdings" w:hAnsi="Wingdings" w:hint="default"/>
+      </w:rPr>
+    </w:lvl>
+    <w:lvl w:ilvl="3" w:tplc="04130001" w:tentative="1">
+      <w:start w:val="1"/>
+      <w:numFmt w:val="bullet"/>
+      <w:lvlText w:val=""/>
+      <w:lvlJc w:val="left"/>
+      <w:pPr>
+        <w:ind w:left="3240" w:hanging="360"/>
+      </w:pPr>
+      <w:rPr>
+        <w:rFonts w:ascii="Symbol" w:hAnsi="Symbol" w:hint="default"/>
+      </w:rPr>
+    </w:lvl>
+    <w:lvl w:ilvl="4" w:tplc="04130003" w:tentative="1">
+      <w:start w:val="1"/>
+      <w:numFmt w:val="bullet"/>
+      <w:lvlText w:val="o"/>
+      <w:lvlJc w:val="left"/>
+      <w:pPr>
+        <w:ind w:left="3960" w:hanging="360"/>
+      </w:pPr>
+      <w:rPr>
+        <w:rFonts w:ascii="Courier New" w:hAnsi="Courier New" w:cs="Courier New" w:hint="default"/>
+      </w:rPr>
+    </w:lvl>
+    <w:lvl w:ilvl="5" w:tplc="04130005" w:tentative="1">
+      <w:start w:val="1"/>
+      <w:numFmt w:val="bullet"/>
+      <w:lvlText w:val=""/>
+      <w:lvlJc w:val="left"/>
+      <w:pPr>
+        <w:ind w:left="4680" w:hanging="360"/>
+      </w:pPr>
+      <w:rPr>
+        <w:rFonts w:ascii="Wingdings" w:hAnsi="Wingdings" w:hint="default"/>
+      </w:rPr>
+    </w:lvl>
+    <w:lvl w:ilvl="6" w:tplc="04130001" w:tentative="1">
+      <w:start w:val="1"/>
+      <w:numFmt w:val="bullet"/>
+      <w:lvlText w:val=""/>
+      <w:lvlJc w:val="left"/>
+      <w:pPr>
+        <w:ind w:left="5400" w:hanging="360"/>
+      </w:pPr>
+      <w:rPr>
+        <w:rFonts w:ascii="Symbol" w:hAnsi="Symbol" w:hint="default"/>
+      </w:rPr>
+    </w:lvl>
+    <w:lvl w:ilvl="7" w:tplc="04130003" w:tentative="1">
+      <w:start w:val="1"/>
+      <w:numFmt w:val="bullet"/>
+      <w:lvlText w:val="o"/>
+      <w:lvlJc w:val="left"/>
+      <w:pPr>
+        <w:ind w:left="6120" w:hanging="360"/>
+      </w:pPr>
+      <w:rPr>
+        <w:rFonts w:ascii="Courier New" w:hAnsi="Courier New" w:cs="Courier New" w:hint="default"/>
+      </w:rPr>
+    </w:lvl>
+    <w:lvl w:ilvl="8" w:tplc="04130005" w:tentative="1">
+      <w:start w:val="1"/>
+      <w:numFmt w:val="bullet"/>
+      <w:lvlText w:val=""/>
+      <w:lvlJc w:val="left"/>
+      <w:pPr>
+        <w:ind w:left="6840" w:hanging="360"/>
+      </w:pPr>
+      <w:rPr>
+        <w:rFonts w:ascii="Wingdings" w:hAnsi="Wingdings" w:hint="default"/>
+      </w:rPr>
+    </w:lvl>
+  </w:abstractNum>
+  <w:abstractNum w:abstractNumId="2">
     <w:nsid w:val="0F0B3A39"/>
     <w:multiLevelType w:val="hybridMultilevel"/>
     <w:tmpl w:val="D396B2BC"/>
@@ -1751,7 +2740,7 @@
       </w:rPr>
     </w:lvl>
   </w:abstractNum>
-  <w:abstractNum w:abstractNumId="2">
+  <w:abstractNum w:abstractNumId="3">
     <w:nsid w:val="282B3C77"/>
     <w:multiLevelType w:val="hybridMultilevel"/>
     <w:tmpl w:val="B164D55C"/>
@@ -1864,7 +2853,7 @@
       </w:rPr>
     </w:lvl>
   </w:abstractNum>
-  <w:abstractNum w:abstractNumId="3">
+  <w:abstractNum w:abstractNumId="4">
     <w:nsid w:val="2918447E"/>
     <w:multiLevelType w:val="hybridMultilevel"/>
     <w:tmpl w:val="D3D426BC"/>
@@ -1977,7 +2966,7 @@
       </w:rPr>
     </w:lvl>
   </w:abstractNum>
-  <w:abstractNum w:abstractNumId="4">
+  <w:abstractNum w:abstractNumId="5">
     <w:nsid w:val="2D055E2D"/>
     <w:multiLevelType w:val="hybridMultilevel"/>
     <w:tmpl w:val="5C103896"/>
@@ -2063,7 +3052,7 @@
       </w:pPr>
     </w:lvl>
   </w:abstractNum>
-  <w:abstractNum w:abstractNumId="5">
+  <w:abstractNum w:abstractNumId="6">
     <w:nsid w:val="3F543311"/>
     <w:multiLevelType w:val="hybridMultilevel"/>
     <w:tmpl w:val="AF8AC794"/>
@@ -2176,7 +3165,7 @@
       </w:rPr>
     </w:lvl>
   </w:abstractNum>
-  <w:abstractNum w:abstractNumId="6">
+  <w:abstractNum w:abstractNumId="7">
     <w:nsid w:val="44DA1017"/>
     <w:multiLevelType w:val="hybridMultilevel"/>
     <w:tmpl w:val="EE16407A"/>
@@ -2262,7 +3251,120 @@
       </w:pPr>
     </w:lvl>
   </w:abstractNum>
-  <w:abstractNum w:abstractNumId="7">
+  <w:abstractNum w:abstractNumId="8">
+    <w:nsid w:val="6961770D"/>
+    <w:multiLevelType w:val="hybridMultilevel"/>
+    <w:tmpl w:val="865853E0"/>
+    <w:lvl w:ilvl="0" w:tplc="04130001">
+      <w:start w:val="1"/>
+      <w:numFmt w:val="bullet"/>
+      <w:lvlText w:val=""/>
+      <w:lvlJc w:val="left"/>
+      <w:pPr>
+        <w:ind w:left="1080" w:hanging="360"/>
+      </w:pPr>
+      <w:rPr>
+        <w:rFonts w:ascii="Symbol" w:hAnsi="Symbol" w:hint="default"/>
+      </w:rPr>
+    </w:lvl>
+    <w:lvl w:ilvl="1" w:tplc="04130003">
+      <w:start w:val="1"/>
+      <w:numFmt w:val="bullet"/>
+      <w:lvlText w:val="o"/>
+      <w:lvlJc w:val="left"/>
+      <w:pPr>
+        <w:ind w:left="1800" w:hanging="360"/>
+      </w:pPr>
+      <w:rPr>
+        <w:rFonts w:ascii="Courier New" w:hAnsi="Courier New" w:cs="Courier New" w:hint="default"/>
+      </w:rPr>
+    </w:lvl>
+    <w:lvl w:ilvl="2" w:tplc="04130005" w:tentative="1">
+      <w:start w:val="1"/>
+      <w:numFmt w:val="bullet"/>
+      <w:lvlText w:val=""/>
+      <w:lvlJc w:val="left"/>
+      <w:pPr>
+        <w:ind w:left="2520" w:hanging="360"/>
+      </w:pPr>
+      <w:rPr>
+        <w:rFonts w:ascii="Wingdings" w:hAnsi="Wingdings" w:hint="default"/>
+      </w:rPr>
+    </w:lvl>
+    <w:lvl w:ilvl="3" w:tplc="04130001" w:tentative="1">
+      <w:start w:val="1"/>
+      <w:numFmt w:val="bullet"/>
+      <w:lvlText w:val=""/>
+      <w:lvlJc w:val="left"/>
+      <w:pPr>
+        <w:ind w:left="3240" w:hanging="360"/>
+      </w:pPr>
+      <w:rPr>
+        <w:rFonts w:ascii="Symbol" w:hAnsi="Symbol" w:hint="default"/>
+      </w:rPr>
+    </w:lvl>
+    <w:lvl w:ilvl="4" w:tplc="04130003" w:tentative="1">
+      <w:start w:val="1"/>
+      <w:numFmt w:val="bullet"/>
+      <w:lvlText w:val="o"/>
+      <w:lvlJc w:val="left"/>
+      <w:pPr>
+        <w:ind w:left="3960" w:hanging="360"/>
+      </w:pPr>
+      <w:rPr>
+        <w:rFonts w:ascii="Courier New" w:hAnsi="Courier New" w:cs="Courier New" w:hint="default"/>
+      </w:rPr>
+    </w:lvl>
+    <w:lvl w:ilvl="5" w:tplc="04130005" w:tentative="1">
+      <w:start w:val="1"/>
+      <w:numFmt w:val="bullet"/>
+      <w:lvlText w:val=""/>
+      <w:lvlJc w:val="left"/>
+      <w:pPr>
+        <w:ind w:left="4680" w:hanging="360"/>
+      </w:pPr>
+      <w:rPr>
+        <w:rFonts w:ascii="Wingdings" w:hAnsi="Wingdings" w:hint="default"/>
+      </w:rPr>
+    </w:lvl>
+    <w:lvl w:ilvl="6" w:tplc="04130001" w:tentative="1">
+      <w:start w:val="1"/>
+      <w:numFmt w:val="bullet"/>
+      <w:lvlText w:val=""/>
+      <w:lvlJc w:val="left"/>
+      <w:pPr>
+        <w:ind w:left="5400" w:hanging="360"/>
+      </w:pPr>
+      <w:rPr>
+        <w:rFonts w:ascii="Symbol" w:hAnsi="Symbol" w:hint="default"/>
+      </w:rPr>
+    </w:lvl>
+    <w:lvl w:ilvl="7" w:tplc="04130003" w:tentative="1">
+      <w:start w:val="1"/>
+      <w:numFmt w:val="bullet"/>
+      <w:lvlText w:val="o"/>
+      <w:lvlJc w:val="left"/>
+      <w:pPr>
+        <w:ind w:left="6120" w:hanging="360"/>
+      </w:pPr>
+      <w:rPr>
+        <w:rFonts w:ascii="Courier New" w:hAnsi="Courier New" w:cs="Courier New" w:hint="default"/>
+      </w:rPr>
+    </w:lvl>
+    <w:lvl w:ilvl="8" w:tplc="04130005" w:tentative="1">
+      <w:start w:val="1"/>
+      <w:numFmt w:val="bullet"/>
+      <w:lvlText w:val=""/>
+      <w:lvlJc w:val="left"/>
+      <w:pPr>
+        <w:ind w:left="6840" w:hanging="360"/>
+      </w:pPr>
+      <w:rPr>
+        <w:rFonts w:ascii="Wingdings" w:hAnsi="Wingdings" w:hint="default"/>
+      </w:rPr>
+    </w:lvl>
+  </w:abstractNum>
+  <w:abstractNum w:abstractNumId="9">
     <w:nsid w:val="6AF343EF"/>
     <w:multiLevelType w:val="hybridMultilevel"/>
     <w:tmpl w:val="F978FCE2"/>
@@ -2348,7 +3450,7 @@
       </w:pPr>
     </w:lvl>
   </w:abstractNum>
-  <w:abstractNum w:abstractNumId="8">
+  <w:abstractNum w:abstractNumId="10">
     <w:nsid w:val="75A458D4"/>
     <w:multiLevelType w:val="hybridMultilevel"/>
     <w:tmpl w:val="EA30F836"/>
@@ -2438,28 +3540,34 @@
     <w:abstractNumId w:val="0"/>
   </w:num>
   <w:num w:numId="2">
+    <w:abstractNumId w:val="5"/>
+  </w:num>
+  <w:num w:numId="3">
+    <w:abstractNumId w:val="10"/>
+  </w:num>
+  <w:num w:numId="4">
+    <w:abstractNumId w:val="3"/>
+  </w:num>
+  <w:num w:numId="5">
+    <w:abstractNumId w:val="7"/>
+  </w:num>
+  <w:num w:numId="6">
+    <w:abstractNumId w:val="2"/>
+  </w:num>
+  <w:num w:numId="7">
     <w:abstractNumId w:val="4"/>
   </w:num>
-  <w:num w:numId="3">
-    <w:abstractNumId w:val="8"/>
-  </w:num>
-  <w:num w:numId="4">
-    <w:abstractNumId w:val="2"/>
-  </w:num>
-  <w:num w:numId="5">
+  <w:num w:numId="8">
     <w:abstractNumId w:val="6"/>
   </w:num>
-  <w:num w:numId="6">
+  <w:num w:numId="9">
+    <w:abstractNumId w:val="9"/>
+  </w:num>
+  <w:num w:numId="10">
     <w:abstractNumId w:val="1"/>
   </w:num>
-  <w:num w:numId="7">
-    <w:abstractNumId w:val="3"/>
-  </w:num>
-  <w:num w:numId="8">
-    <w:abstractNumId w:val="5"/>
-  </w:num>
-  <w:num w:numId="9">
-    <w:abstractNumId w:val="7"/>
+  <w:num w:numId="11">
+    <w:abstractNumId w:val="8"/>
   </w:num>
 </w:numbering>
 </file>
@@ -4318,497 +5426,6 @@
     </w:rPr>
   </w:style>
 </w:styles>
-</file>
-
-<file path=word/glossary/document.xml><?xml version="1.0" encoding="utf-8"?>
-<w:glossaryDocument xmlns:wpc="http://schemas.microsoft.com/office/word/2010/wordprocessingCanvas" xmlns:mc="http://schemas.openxmlformats.org/markup-compatibility/2006" xmlns:o="urn:schemas-microsoft-com:office:office" xmlns:r="http://schemas.openxmlformats.org/officeDocument/2006/relationships" xmlns:m="http://schemas.openxmlformats.org/officeDocument/2006/math" xmlns:v="urn:schemas-microsoft-com:vml" xmlns:wp14="http://schemas.microsoft.com/office/word/2010/wordprocessingDrawing" xmlns:wp="http://schemas.openxmlformats.org/drawingml/2006/wordprocessingDrawing" xmlns:w10="urn:schemas-microsoft-com:office:word" xmlns:w="http://schemas.openxmlformats.org/wordprocessingml/2006/main" xmlns:w14="http://schemas.microsoft.com/office/word/2010/wordml" xmlns:wpg="http://schemas.microsoft.com/office/word/2010/wordprocessingGroup" xmlns:wpi="http://schemas.microsoft.com/office/word/2010/wordprocessingInk" xmlns:wne="http://schemas.microsoft.com/office/word/2006/wordml" xmlns:wps="http://schemas.microsoft.com/office/word/2010/wordprocessingShape" mc:Ignorable="w14 wp14"/>
-</file>
-
-<file path=word/glossary/fontTable.xml><?xml version="1.0" encoding="utf-8"?>
-<w:fonts xmlns:mc="http://schemas.openxmlformats.org/markup-compatibility/2006" xmlns:r="http://schemas.openxmlformats.org/officeDocument/2006/relationships" xmlns:w="http://schemas.openxmlformats.org/wordprocessingml/2006/main" xmlns:w14="http://schemas.microsoft.com/office/word/2010/wordml" mc:Ignorable="w14">
-  <w:font w:name="Symbol">
-    <w:panose1 w:val="05050102010706020507"/>
-    <w:charset w:val="02"/>
-    <w:family w:val="roman"/>
-    <w:pitch w:val="variable"/>
-    <w:sig w:usb0="00000000" w:usb1="10000000" w:usb2="00000000" w:usb3="00000000" w:csb0="80000000" w:csb1="00000000"/>
-  </w:font>
-  <w:font w:name="Times New Roman">
-    <w:panose1 w:val="02020603050405020304"/>
-    <w:charset w:val="00"/>
-    <w:family w:val="roman"/>
-    <w:pitch w:val="variable"/>
-    <w:sig w:usb0="E0002AFF" w:usb1="C0007841" w:usb2="00000009" w:usb3="00000000" w:csb0="000001FF" w:csb1="00000000"/>
-  </w:font>
-  <w:font w:name="Courier New">
-    <w:panose1 w:val="02070309020205020404"/>
-    <w:charset w:val="00"/>
-    <w:family w:val="modern"/>
-    <w:pitch w:val="fixed"/>
-    <w:sig w:usb0="E0002AFF" w:usb1="C0007843" w:usb2="00000009" w:usb3="00000000" w:csb0="000001FF" w:csb1="00000000"/>
-  </w:font>
-  <w:font w:name="Wingdings">
-    <w:panose1 w:val="05000000000000000000"/>
-    <w:charset w:val="02"/>
-    <w:family w:val="auto"/>
-    <w:pitch w:val="variable"/>
-    <w:sig w:usb0="00000000" w:usb1="10000000" w:usb2="00000000" w:usb3="00000000" w:csb0="80000000" w:csb1="00000000"/>
-  </w:font>
-  <w:font w:name="Calibri">
-    <w:panose1 w:val="020F0502020204030204"/>
-    <w:charset w:val="00"/>
-    <w:family w:val="swiss"/>
-    <w:pitch w:val="variable"/>
-    <w:sig w:usb0="E00002FF" w:usb1="4000ACFF" w:usb2="00000001" w:usb3="00000000" w:csb0="0000019F" w:csb1="00000000"/>
-  </w:font>
-  <w:font w:name="Cambria">
-    <w:panose1 w:val="02040503050406030204"/>
-    <w:charset w:val="00"/>
-    <w:family w:val="roman"/>
-    <w:pitch w:val="variable"/>
-    <w:sig w:usb0="E00002FF" w:usb1="400004FF" w:usb2="00000000" w:usb3="00000000" w:csb0="0000019F" w:csb1="00000000"/>
-  </w:font>
-  <w:font w:name="Tahoma">
-    <w:panose1 w:val="020B0604030504040204"/>
-    <w:charset w:val="00"/>
-    <w:family w:val="swiss"/>
-    <w:pitch w:val="variable"/>
-    <w:sig w:usb0="E1002EFF" w:usb1="C000605B" w:usb2="00000029" w:usb3="00000000" w:csb0="000101FF" w:csb1="00000000"/>
-  </w:font>
-</w:fonts>
-</file>
-
-<file path=word/glossary/settings.xml><?xml version="1.0" encoding="utf-8"?>
-<w:settings xmlns:mc="http://schemas.openxmlformats.org/markup-compatibility/2006" xmlns:o="urn:schemas-microsoft-com:office:office" xmlns:r="http://schemas.openxmlformats.org/officeDocument/2006/relationships" xmlns:m="http://schemas.openxmlformats.org/officeDocument/2006/math" xmlns:v="urn:schemas-microsoft-com:vml" xmlns:w10="urn:schemas-microsoft-com:office:word" xmlns:w="http://schemas.openxmlformats.org/wordprocessingml/2006/main" xmlns:w14="http://schemas.microsoft.com/office/word/2010/wordml" xmlns:sl="http://schemas.openxmlformats.org/schemaLibrary/2006/main" mc:Ignorable="w14">
-  <w:view w:val="normal"/>
-  <w:defaultTabStop w:val="708"/>
-  <w:hyphenationZone w:val="425"/>
-  <w:characterSpacingControl w:val="doNotCompress"/>
-  <w:compat>
-    <w:useFELayout/>
-    <w:compatSetting w:name="compatibilityMode" w:uri="http://schemas.microsoft.com/office/word" w:val="14"/>
-    <w:compatSetting w:name="overrideTableStyleFontSizeAndJustification" w:uri="http://schemas.microsoft.com/office/word" w:val="1"/>
-    <w:compatSetting w:name="enableOpenTypeFeatures" w:uri="http://schemas.microsoft.com/office/word" w:val="1"/>
-    <w:compatSetting w:name="doNotFlipMirrorIndents" w:uri="http://schemas.microsoft.com/office/word" w:val="1"/>
-  </w:compat>
-  <w:rsids>
-    <w:rsidRoot w:val="0052568E"/>
-    <w:rsid w:val="000B5813"/>
-    <w:rsid w:val="0052568E"/>
-  </w:rsids>
-  <m:mathPr>
-    <m:mathFont m:val="Cambria Math"/>
-    <m:brkBin m:val="before"/>
-    <m:brkBinSub m:val="--"/>
-    <m:smallFrac m:val="0"/>
-    <m:dispDef/>
-    <m:lMargin m:val="0"/>
-    <m:rMargin m:val="0"/>
-    <m:defJc m:val="centerGroup"/>
-    <m:wrapIndent m:val="1440"/>
-    <m:intLim m:val="subSup"/>
-    <m:naryLim m:val="undOvr"/>
-  </m:mathPr>
-  <w:themeFontLang w:val="nl-NL"/>
-  <w:clrSchemeMapping w:bg1="light1" w:t1="dark1" w:bg2="light2" w:t2="dark2" w:accent1="accent1" w:accent2="accent2" w:accent3="accent3" w:accent4="accent4" w:accent5="accent5" w:accent6="accent6" w:hyperlink="hyperlink" w:followedHyperlink="followedHyperlink"/>
-  <w:decimalSymbol w:val=","/>
-  <w:listSeparator w:val=";"/>
-</w:settings>
-</file>
-
-<file path=word/glossary/styles.xml><?xml version="1.0" encoding="utf-8"?>
-<w:styles xmlns:mc="http://schemas.openxmlformats.org/markup-compatibility/2006" xmlns:r="http://schemas.openxmlformats.org/officeDocument/2006/relationships" xmlns:w="http://schemas.openxmlformats.org/wordprocessingml/2006/main" xmlns:w14="http://schemas.microsoft.com/office/word/2010/wordml" mc:Ignorable="w14">
-  <w:docDefaults>
-    <w:rPrDefault>
-      <w:rPr>
-        <w:rFonts w:asciiTheme="minorHAnsi" w:eastAsiaTheme="minorEastAsia" w:hAnsiTheme="minorHAnsi" w:cstheme="minorBidi"/>
-        <w:sz w:val="22"/>
-        <w:szCs w:val="22"/>
-        <w:lang w:val="nl-NL" w:eastAsia="nl-NL" w:bidi="ar-SA"/>
-      </w:rPr>
-    </w:rPrDefault>
-    <w:pPrDefault>
-      <w:pPr>
-        <w:spacing w:after="200" w:line="276" w:lineRule="auto"/>
-      </w:pPr>
-    </w:pPrDefault>
-  </w:docDefaults>
-  <w:latentStyles w:defLockedState="0" w:defUIPriority="99" w:defSemiHidden="1" w:defUnhideWhenUsed="1" w:defQFormat="0" w:count="267">
-    <w:lsdException w:name="Normal" w:semiHidden="0" w:uiPriority="0" w:unhideWhenUsed="0" w:qFormat="1"/>
-    <w:lsdException w:name="heading 1" w:semiHidden="0" w:uiPriority="9" w:unhideWhenUsed="0" w:qFormat="1"/>
-    <w:lsdException w:name="heading 2" w:uiPriority="9" w:qFormat="1"/>
-    <w:lsdException w:name="heading 3" w:uiPriority="9" w:qFormat="1"/>
-    <w:lsdException w:name="heading 4" w:uiPriority="9" w:qFormat="1"/>
-    <w:lsdException w:name="heading 5" w:uiPriority="9" w:qFormat="1"/>
-    <w:lsdException w:name="heading 6" w:uiPriority="9" w:qFormat="1"/>
-    <w:lsdException w:name="heading 7" w:uiPriority="9" w:qFormat="1"/>
-    <w:lsdException w:name="heading 8" w:uiPriority="9" w:qFormat="1"/>
-    <w:lsdException w:name="heading 9" w:uiPriority="9" w:qFormat="1"/>
-    <w:lsdException w:name="toc 1" w:uiPriority="39"/>
-    <w:lsdException w:name="toc 2" w:uiPriority="39"/>
-    <w:lsdException w:name="toc 3" w:uiPriority="39"/>
-    <w:lsdException w:name="toc 4" w:uiPriority="39"/>
-    <w:lsdException w:name="toc 5" w:uiPriority="39"/>
-    <w:lsdException w:name="toc 6" w:uiPriority="39"/>
-    <w:lsdException w:name="toc 7" w:uiPriority="39"/>
-    <w:lsdException w:name="toc 8" w:uiPriority="39"/>
-    <w:lsdException w:name="toc 9" w:uiPriority="39"/>
-    <w:lsdException w:name="caption" w:uiPriority="35" w:qFormat="1"/>
-    <w:lsdException w:name="Title" w:semiHidden="0" w:uiPriority="10" w:unhideWhenUsed="0" w:qFormat="1"/>
-    <w:lsdException w:name="Default Paragraph Font" w:uiPriority="1"/>
-    <w:lsdException w:name="Subtitle" w:semiHidden="0" w:uiPriority="11" w:unhideWhenUsed="0" w:qFormat="1"/>
-    <w:lsdException w:name="Strong" w:semiHidden="0" w:uiPriority="22" w:unhideWhenUsed="0" w:qFormat="1"/>
-    <w:lsdException w:name="Emphasis" w:semiHidden="0" w:uiPriority="20" w:unhideWhenUsed="0" w:qFormat="1"/>
-    <w:lsdException w:name="Table Grid" w:semiHidden="0" w:uiPriority="59" w:unhideWhenUsed="0"/>
-    <w:lsdException w:name="Placeholder Text" w:unhideWhenUsed="0"/>
-    <w:lsdException w:name="No Spacing" w:semiHidden="0" w:uiPriority="1" w:unhideWhenUsed="0" w:qFormat="1"/>
-    <w:lsdException w:name="Light Shading" w:semiHidden="0" w:uiPriority="60" w:unhideWhenUsed="0"/>
-    <w:lsdException w:name="Light List" w:semiHidden="0" w:uiPriority="61" w:unhideWhenUsed="0"/>
-    <w:lsdException w:name="Light Grid" w:semiHidden="0" w:uiPriority="62" w:unhideWhenUsed="0"/>
-    <w:lsdException w:name="Medium Shading 1" w:semiHidden="0" w:uiPriority="63" w:unhideWhenUsed="0"/>
-    <w:lsdException w:name="Medium Shading 2" w:semiHidden="0" w:uiPriority="64" w:unhideWhenUsed="0"/>
-    <w:lsdException w:name="Medium List 1" w:semiHidden="0" w:uiPriority="65" w:unhideWhenUsed="0"/>
-    <w:lsdException w:name="Medium List 2" w:semiHidden="0" w:uiPriority="66" w:unhideWhenUsed="0"/>
-    <w:lsdException w:name="Medium Grid 1" w:semiHidden="0" w:uiPriority="67" w:unhideWhenUsed="0"/>
-    <w:lsdException w:name="Medium Grid 2" w:semiHidden="0" w:uiPriority="68" w:unhideWhenUsed="0"/>
-    <w:lsdException w:name="Medium Grid 3" w:semiHidden="0" w:uiPriority="69" w:unhideWhenUsed="0"/>
-    <w:lsdException w:name="Dark List" w:semiHidden="0" w:uiPriority="70" w:unhideWhenUsed="0"/>
-    <w:lsdException w:name="Colorful Shading" w:semiHidden="0" w:uiPriority="71" w:unhideWhenUsed="0"/>
-    <w:lsdException w:name="Colorful List" w:semiHidden="0" w:uiPriority="72" w:unhideWhenUsed="0"/>
-    <w:lsdException w:name="Colorful Grid" w:semiHidden="0" w:uiPriority="73" w:unhideWhenUsed="0"/>
-    <w:lsdException w:name="Light Shading Accent 1" w:semiHidden="0" w:uiPriority="60" w:unhideWhenUsed="0"/>
-    <w:lsdException w:name="Light List Accent 1" w:semiHidden="0" w:uiPriority="61" w:unhideWhenUsed="0"/>
-    <w:lsdException w:name="Light Grid Accent 1" w:semiHidden="0" w:uiPriority="62" w:unhideWhenUsed="0"/>
-    <w:lsdException w:name="Medium Shading 1 Accent 1" w:semiHidden="0" w:uiPriority="63" w:unhideWhenUsed="0"/>
-    <w:lsdException w:name="Medium Shading 2 Accent 1" w:semiHidden="0" w:uiPriority="64" w:unhideWhenUsed="0"/>
-    <w:lsdException w:name="Medium List 1 Accent 1" w:semiHidden="0" w:uiPriority="65" w:unhideWhenUsed="0"/>
-    <w:lsdException w:name="Revision" w:unhideWhenUsed="0"/>
-    <w:lsdException w:name="List Paragraph" w:semiHidden="0" w:uiPriority="34" w:unhideWhenUsed="0" w:qFormat="1"/>
-    <w:lsdException w:name="Quote" w:semiHidden="0" w:uiPriority="29" w:unhideWhenUsed="0" w:qFormat="1"/>
-    <w:lsdException w:name="Intense Quote" w:semiHidden="0" w:uiPriority="30" w:unhideWhenUsed="0" w:qFormat="1"/>
-    <w:lsdException w:name="Medium List 2 Accent 1" w:semiHidden="0" w:uiPriority="66" w:unhideWhenUsed="0"/>
-    <w:lsdException w:name="Medium Grid 1 Accent 1" w:semiHidden="0" w:uiPriority="67" w:unhideWhenUsed="0"/>
-    <w:lsdException w:name="Medium Grid 2 Accent 1" w:semiHidden="0" w:uiPriority="68" w:unhideWhenUsed="0"/>
-    <w:lsdException w:name="Medium Grid 3 Accent 1" w:semiHidden="0" w:uiPriority="69" w:unhideWhenUsed="0"/>
-    <w:lsdException w:name="Dark List Accent 1" w:semiHidden="0" w:uiPriority="70" w:unhideWhenUsed="0"/>
-    <w:lsdException w:name="Colorful Shading Accent 1" w:semiHidden="0" w:uiPriority="71" w:unhideWhenUsed="0"/>
-    <w:lsdException w:name="Colorful List Accent 1" w:semiHidden="0" w:uiPriority="72" w:unhideWhenUsed="0"/>
-    <w:lsdException w:name="Colorful Grid Accent 1" w:semiHidden="0" w:uiPriority="73" w:unhideWhenUsed="0"/>
-    <w:lsdException w:name="Light Shading Accent 2" w:semiHidden="0" w:uiPriority="60" w:unhideWhenUsed="0"/>
-    <w:lsdException w:name="Light List Accent 2" w:semiHidden="0" w:uiPriority="61" w:unhideWhenUsed="0"/>
-    <w:lsdException w:name="Light Grid Accent 2" w:semiHidden="0" w:uiPriority="62" w:unhideWhenUsed="0"/>
-    <w:lsdException w:name="Medium Shading 1 Accent 2" w:semiHidden="0" w:uiPriority="63" w:unhideWhenUsed="0"/>
-    <w:lsdException w:name="Medium Shading 2 Accent 2" w:semiHidden="0" w:uiPriority="64" w:unhideWhenUsed="0"/>
-    <w:lsdException w:name="Medium List 1 Accent 2" w:semiHidden="0" w:uiPriority="65" w:unhideWhenUsed="0"/>
-    <w:lsdException w:name="Medium List 2 Accent 2" w:semiHidden="0" w:uiPriority="66" w:unhideWhenUsed="0"/>
-    <w:lsdException w:name="Medium Grid 1 Accent 2" w:semiHidden="0" w:uiPriority="67" w:unhideWhenUsed="0"/>
-    <w:lsdException w:name="Medium Grid 2 Accent 2" w:semiHidden="0" w:uiPriority="68" w:unhideWhenUsed="0"/>
-    <w:lsdException w:name="Medium Grid 3 Accent 2" w:semiHidden="0" w:uiPriority="69" w:unhideWhenUsed="0"/>
-    <w:lsdException w:name="Dark List Accent 2" w:semiHidden="0" w:uiPriority="70" w:unhideWhenUsed="0"/>
-    <w:lsdException w:name="Colorful Shading Accent 2" w:semiHidden="0" w:uiPriority="71" w:unhideWhenUsed="0"/>
-    <w:lsdException w:name="Colorful List Accent 2" w:semiHidden="0" w:uiPriority="72" w:unhideWhenUsed="0"/>
-    <w:lsdException w:name="Colorful Grid Accent 2" w:semiHidden="0" w:uiPriority="73" w:unhideWhenUsed="0"/>
-    <w:lsdException w:name="Light Shading Accent 3" w:semiHidden="0" w:uiPriority="60" w:unhideWhenUsed="0"/>
-    <w:lsdException w:name="Light List Accent 3" w:semiHidden="0" w:uiPriority="61" w:unhideWhenUsed="0"/>
-    <w:lsdException w:name="Light Grid Accent 3" w:semiHidden="0" w:uiPriority="62" w:unhideWhenUsed="0"/>
-    <w:lsdException w:name="Medium Shading 1 Accent 3" w:semiHidden="0" w:uiPriority="63" w:unhideWhenUsed="0"/>
-    <w:lsdException w:name="Medium Shading 2 Accent 3" w:semiHidden="0" w:uiPriority="64" w:unhideWhenUsed="0"/>
-    <w:lsdException w:name="Medium List 1 Accent 3" w:semiHidden="0" w:uiPriority="65" w:unhideWhenUsed="0"/>
-    <w:lsdException w:name="Medium List 2 Accent 3" w:semiHidden="0" w:uiPriority="66" w:unhideWhenUsed="0"/>
-    <w:lsdException w:name="Medium Grid 1 Accent 3" w:semiHidden="0" w:uiPriority="67" w:unhideWhenUsed="0"/>
-    <w:lsdException w:name="Medium Grid 2 Accent 3" w:semiHidden="0" w:uiPriority="68" w:unhideWhenUsed="0"/>
-    <w:lsdException w:name="Medium Grid 3 Accent 3" w:semiHidden="0" w:uiPriority="69" w:unhideWhenUsed="0"/>
-    <w:lsdException w:name="Dark List Accent 3" w:semiHidden="0" w:uiPriority="70" w:unhideWhenUsed="0"/>
-    <w:lsdException w:name="Colorful Shading Accent 3" w:semiHidden="0" w:uiPriority="71" w:unhideWhenUsed="0"/>
-    <w:lsdException w:name="Colorful List Accent 3" w:semiHidden="0" w:uiPriority="72" w:unhideWhenUsed="0"/>
-    <w:lsdException w:name="Colorful Grid Accent 3" w:semiHidden="0" w:uiPriority="73" w:unhideWhenUsed="0"/>
-    <w:lsdException w:name="Light Shading Accent 4" w:semiHidden="0" w:uiPriority="60" w:unhideWhenUsed="0"/>
-    <w:lsdException w:name="Light List Accent 4" w:semiHidden="0" w:uiPriority="61" w:unhideWhenUsed="0"/>
-    <w:lsdException w:name="Light Grid Accent 4" w:semiHidden="0" w:uiPriority="62" w:unhideWhenUsed="0"/>
-    <w:lsdException w:name="Medium Shading 1 Accent 4" w:semiHidden="0" w:uiPriority="63" w:unhideWhenUsed="0"/>
-    <w:lsdException w:name="Medium Shading 2 Accent 4" w:semiHidden="0" w:uiPriority="64" w:unhideWhenUsed="0"/>
-    <w:lsdException w:name="Medium List 1 Accent 4" w:semiHidden="0" w:uiPriority="65" w:unhideWhenUsed="0"/>
-    <w:lsdException w:name="Medium List 2 Accent 4" w:semiHidden="0" w:uiPriority="66" w:unhideWhenUsed="0"/>
-    <w:lsdException w:name="Medium Grid 1 Accent 4" w:semiHidden="0" w:uiPriority="67" w:unhideWhenUsed="0"/>
-    <w:lsdException w:name="Medium Grid 2 Accent 4" w:semiHidden="0" w:uiPriority="68" w:unhideWhenUsed="0"/>
-    <w:lsdException w:name="Medium Grid 3 Accent 4" w:semiHidden="0" w:uiPriority="69" w:unhideWhenUsed="0"/>
-    <w:lsdException w:name="Dark List Accent 4" w:semiHidden="0" w:uiPriority="70" w:unhideWhenUsed="0"/>
-    <w:lsdException w:name="Colorful Shading Accent 4" w:semiHidden="0" w:uiPriority="71" w:unhideWhenUsed="0"/>
-    <w:lsdException w:name="Colorful List Accent 4" w:semiHidden="0" w:uiPriority="72" w:unhideWhenUsed="0"/>
-    <w:lsdException w:name="Colorful Grid Accent 4" w:semiHidden="0" w:uiPriority="73" w:unhideWhenUsed="0"/>
-    <w:lsdException w:name="Light Shading Accent 5" w:semiHidden="0" w:uiPriority="60" w:unhideWhenUsed="0"/>
-    <w:lsdException w:name="Light List Accent 5" w:semiHidden="0" w:uiPriority="61" w:unhideWhenUsed="0"/>
-    <w:lsdException w:name="Light Grid Accent 5" w:semiHidden="0" w:uiPriority="62" w:unhideWhenUsed="0"/>
-    <w:lsdException w:name="Medium Shading 1 Accent 5" w:semiHidden="0" w:uiPriority="63" w:unhideWhenUsed="0"/>
-    <w:lsdException w:name="Medium Shading 2 Accent 5" w:semiHidden="0" w:uiPriority="64" w:unhideWhenUsed="0"/>
-    <w:lsdException w:name="Medium List 1 Accent 5" w:semiHidden="0" w:uiPriority="65" w:unhideWhenUsed="0"/>
-    <w:lsdException w:name="Medium List 2 Accent 5" w:semiHidden="0" w:uiPriority="66" w:unhideWhenUsed="0"/>
-    <w:lsdException w:name="Medium Grid 1 Accent 5" w:semiHidden="0" w:uiPriority="67" w:unhideWhenUsed="0"/>
-    <w:lsdException w:name="Medium Grid 2 Accent 5" w:semiHidden="0" w:uiPriority="68" w:unhideWhenUsed="0"/>
-    <w:lsdException w:name="Medium Grid 3 Accent 5" w:semiHidden="0" w:uiPriority="69" w:unhideWhenUsed="0"/>
-    <w:lsdException w:name="Dark List Accent 5" w:semiHidden="0" w:uiPriority="70" w:unhideWhenUsed="0"/>
-    <w:lsdException w:name="Colorful Shading Accent 5" w:semiHidden="0" w:uiPriority="71" w:unhideWhenUsed="0"/>
-    <w:lsdException w:name="Colorful List Accent 5" w:semiHidden="0" w:uiPriority="72" w:unhideWhenUsed="0"/>
-    <w:lsdException w:name="Colorful Grid Accent 5" w:semiHidden="0" w:uiPriority="73" w:unhideWhenUsed="0"/>
-    <w:lsdException w:name="Light Shading Accent 6" w:semiHidden="0" w:uiPriority="60" w:unhideWhenUsed="0"/>
-    <w:lsdException w:name="Light List Accent 6" w:semiHidden="0" w:uiPriority="61" w:unhideWhenUsed="0"/>
-    <w:lsdException w:name="Light Grid Accent 6" w:semiHidden="0" w:uiPriority="62" w:unhideWhenUsed="0"/>
-    <w:lsdException w:name="Medium Shading 1 Accent 6" w:semiHidden="0" w:uiPriority="63" w:unhideWhenUsed="0"/>
-    <w:lsdException w:name="Medium Shading 2 Accent 6" w:semiHidden="0" w:uiPriority="64" w:unhideWhenUsed="0"/>
-    <w:lsdException w:name="Medium List 1 Accent 6" w:semiHidden="0" w:uiPriority="65" w:unhideWhenUsed="0"/>
-    <w:lsdException w:name="Medium List 2 Accent 6" w:semiHidden="0" w:uiPriority="66" w:unhideWhenUsed="0"/>
-    <w:lsdException w:name="Medium Grid 1 Accent 6" w:semiHidden="0" w:uiPriority="67" w:unhideWhenUsed="0"/>
-    <w:lsdException w:name="Medium Grid 2 Accent 6" w:semiHidden="0" w:uiPriority="68" w:unhideWhenUsed="0"/>
-    <w:lsdException w:name="Medium Grid 3 Accent 6" w:semiHidden="0" w:uiPriority="69" w:unhideWhenUsed="0"/>
-    <w:lsdException w:name="Dark List Accent 6" w:semiHidden="0" w:uiPriority="70" w:unhideWhenUsed="0"/>
-    <w:lsdException w:name="Colorful Shading Accent 6" w:semiHidden="0" w:uiPriority="71" w:unhideWhenUsed="0"/>
-    <w:lsdException w:name="Colorful List Accent 6" w:semiHidden="0" w:uiPriority="72" w:unhideWhenUsed="0"/>
-    <w:lsdException w:name="Colorful Grid Accent 6" w:semiHidden="0" w:uiPriority="73" w:unhideWhenUsed="0"/>
-    <w:lsdException w:name="Subtle Emphasis" w:semiHidden="0" w:uiPriority="19" w:unhideWhenUsed="0" w:qFormat="1"/>
-    <w:lsdException w:name="Intense Emphasis" w:semiHidden="0" w:uiPriority="21" w:unhideWhenUsed="0" w:qFormat="1"/>
-    <w:lsdException w:name="Subtle Reference" w:semiHidden="0" w:uiPriority="31" w:unhideWhenUsed="0" w:qFormat="1"/>
-    <w:lsdException w:name="Intense Reference" w:semiHidden="0" w:uiPriority="32" w:unhideWhenUsed="0" w:qFormat="1"/>
-    <w:lsdException w:name="Book Title" w:semiHidden="0" w:uiPriority="33" w:unhideWhenUsed="0" w:qFormat="1"/>
-    <w:lsdException w:name="Bibliography" w:uiPriority="37"/>
-    <w:lsdException w:name="TOC Heading" w:uiPriority="39" w:qFormat="1"/>
-  </w:latentStyles>
-  <w:style w:type="paragraph" w:default="1" w:styleId="Normal">
-    <w:name w:val="Normal"/>
-    <w:qFormat/>
-  </w:style>
-  <w:style w:type="character" w:default="1" w:styleId="DefaultParagraphFont">
-    <w:name w:val="Default Paragraph Font"/>
-    <w:uiPriority w:val="1"/>
-    <w:semiHidden/>
-    <w:unhideWhenUsed/>
-  </w:style>
-  <w:style w:type="table" w:default="1" w:styleId="TableNormal">
-    <w:name w:val="Normal Table"/>
-    <w:uiPriority w:val="99"/>
-    <w:semiHidden/>
-    <w:unhideWhenUsed/>
-    <w:tblPr>
-      <w:tblInd w:w="0" w:type="dxa"/>
-      <w:tblCellMar>
-        <w:top w:w="0" w:type="dxa"/>
-        <w:left w:w="108" w:type="dxa"/>
-        <w:bottom w:w="0" w:type="dxa"/>
-        <w:right w:w="108" w:type="dxa"/>
-      </w:tblCellMar>
-    </w:tblPr>
-  </w:style>
-  <w:style w:type="numbering" w:default="1" w:styleId="NoList">
-    <w:name w:val="No List"/>
-    <w:uiPriority w:val="99"/>
-    <w:semiHidden/>
-    <w:unhideWhenUsed/>
-  </w:style>
-  <w:style w:type="paragraph" w:customStyle="1" w:styleId="54BD2EB74C0249518747879694497AE6">
-    <w:name w:val="54BD2EB74C0249518747879694497AE6"/>
-    <w:rsid w:val="0052568E"/>
-  </w:style>
-</w:styles>
-</file>
-
-<file path=word/glossary/stylesWithEffects.xml><?xml version="1.0" encoding="utf-8"?>
-<w:styles xmlns:wpc="http://schemas.microsoft.com/office/word/2010/wordprocessingCanvas" xmlns:mc="http://schemas.openxmlformats.org/markup-compatibility/2006" xmlns:o="urn:schemas-microsoft-com:office:office" xmlns:r="http://schemas.openxmlformats.org/officeDocument/2006/relationships" xmlns:m="http://schemas.openxmlformats.org/officeDocument/2006/math" xmlns:v="urn:schemas-microsoft-com:vml" xmlns:wp14="http://schemas.microsoft.com/office/word/2010/wordprocessingDrawing" xmlns:wp="http://schemas.openxmlformats.org/drawingml/2006/wordprocessingDrawing" xmlns:w10="urn:schemas-microsoft-com:office:word" xmlns:w="http://schemas.openxmlformats.org/wordprocessingml/2006/main" xmlns:w14="http://schemas.microsoft.com/office/word/2010/wordml" xmlns:wpg="http://schemas.microsoft.com/office/word/2010/wordprocessingGroup" xmlns:wpi="http://schemas.microsoft.com/office/word/2010/wordprocessingInk" xmlns:wne="http://schemas.microsoft.com/office/word/2006/wordml" xmlns:wps="http://schemas.microsoft.com/office/word/2010/wordprocessingShape" mc:Ignorable="w14 wp14">
-  <w:docDefaults>
-    <w:rPrDefault>
-      <w:rPr>
-        <w:rFonts w:asciiTheme="minorHAnsi" w:eastAsiaTheme="minorEastAsia" w:hAnsiTheme="minorHAnsi" w:cstheme="minorBidi"/>
-        <w:sz w:val="22"/>
-        <w:szCs w:val="22"/>
-        <w:lang w:val="nl-NL" w:eastAsia="nl-NL" w:bidi="ar-SA"/>
-      </w:rPr>
-    </w:rPrDefault>
-    <w:pPrDefault>
-      <w:pPr>
-        <w:spacing w:after="200" w:line="276" w:lineRule="auto"/>
-      </w:pPr>
-    </w:pPrDefault>
-  </w:docDefaults>
-  <w:latentStyles w:defLockedState="0" w:defUIPriority="99" w:defSemiHidden="1" w:defUnhideWhenUsed="1" w:defQFormat="0" w:count="267">
-    <w:lsdException w:name="Normal" w:semiHidden="0" w:uiPriority="0" w:unhideWhenUsed="0" w:qFormat="1"/>
-    <w:lsdException w:name="heading 1" w:semiHidden="0" w:uiPriority="9" w:unhideWhenUsed="0" w:qFormat="1"/>
-    <w:lsdException w:name="heading 2" w:uiPriority="9" w:qFormat="1"/>
-    <w:lsdException w:name="heading 3" w:uiPriority="9" w:qFormat="1"/>
-    <w:lsdException w:name="heading 4" w:uiPriority="9" w:qFormat="1"/>
-    <w:lsdException w:name="heading 5" w:uiPriority="9" w:qFormat="1"/>
-    <w:lsdException w:name="heading 6" w:uiPriority="9" w:qFormat="1"/>
-    <w:lsdException w:name="heading 7" w:uiPriority="9" w:qFormat="1"/>
-    <w:lsdException w:name="heading 8" w:uiPriority="9" w:qFormat="1"/>
-    <w:lsdException w:name="heading 9" w:uiPriority="9" w:qFormat="1"/>
-    <w:lsdException w:name="toc 1" w:uiPriority="39"/>
-    <w:lsdException w:name="toc 2" w:uiPriority="39"/>
-    <w:lsdException w:name="toc 3" w:uiPriority="39"/>
-    <w:lsdException w:name="toc 4" w:uiPriority="39"/>
-    <w:lsdException w:name="toc 5" w:uiPriority="39"/>
-    <w:lsdException w:name="toc 6" w:uiPriority="39"/>
-    <w:lsdException w:name="toc 7" w:uiPriority="39"/>
-    <w:lsdException w:name="toc 8" w:uiPriority="39"/>
-    <w:lsdException w:name="toc 9" w:uiPriority="39"/>
-    <w:lsdException w:name="caption" w:uiPriority="35" w:qFormat="1"/>
-    <w:lsdException w:name="Title" w:semiHidden="0" w:uiPriority="10" w:unhideWhenUsed="0" w:qFormat="1"/>
-    <w:lsdException w:name="Default Paragraph Font" w:uiPriority="1"/>
-    <w:lsdException w:name="Subtitle" w:semiHidden="0" w:uiPriority="11" w:unhideWhenUsed="0" w:qFormat="1"/>
-    <w:lsdException w:name="Strong" w:semiHidden="0" w:uiPriority="22" w:unhideWhenUsed="0" w:qFormat="1"/>
-    <w:lsdException w:name="Emphasis" w:semiHidden="0" w:uiPriority="20" w:unhideWhenUsed="0" w:qFormat="1"/>
-    <w:lsdException w:name="Table Grid" w:semiHidden="0" w:uiPriority="59" w:unhideWhenUsed="0"/>
-    <w:lsdException w:name="Placeholder Text" w:unhideWhenUsed="0"/>
-    <w:lsdException w:name="No Spacing" w:semiHidden="0" w:uiPriority="1" w:unhideWhenUsed="0" w:qFormat="1"/>
-    <w:lsdException w:name="Light Shading" w:semiHidden="0" w:uiPriority="60" w:unhideWhenUsed="0"/>
-    <w:lsdException w:name="Light List" w:semiHidden="0" w:uiPriority="61" w:unhideWhenUsed="0"/>
-    <w:lsdException w:name="Light Grid" w:semiHidden="0" w:uiPriority="62" w:unhideWhenUsed="0"/>
-    <w:lsdException w:name="Medium Shading 1" w:semiHidden="0" w:uiPriority="63" w:unhideWhenUsed="0"/>
-    <w:lsdException w:name="Medium Shading 2" w:semiHidden="0" w:uiPriority="64" w:unhideWhenUsed="0"/>
-    <w:lsdException w:name="Medium List 1" w:semiHidden="0" w:uiPriority="65" w:unhideWhenUsed="0"/>
-    <w:lsdException w:name="Medium List 2" w:semiHidden="0" w:uiPriority="66" w:unhideWhenUsed="0"/>
-    <w:lsdException w:name="Medium Grid 1" w:semiHidden="0" w:uiPriority="67" w:unhideWhenUsed="0"/>
-    <w:lsdException w:name="Medium Grid 2" w:semiHidden="0" w:uiPriority="68" w:unhideWhenUsed="0"/>
-    <w:lsdException w:name="Medium Grid 3" w:semiHidden="0" w:uiPriority="69" w:unhideWhenUsed="0"/>
-    <w:lsdException w:name="Dark List" w:semiHidden="0" w:uiPriority="70" w:unhideWhenUsed="0"/>
-    <w:lsdException w:name="Colorful Shading" w:semiHidden="0" w:uiPriority="71" w:unhideWhenUsed="0"/>
-    <w:lsdException w:name="Colorful List" w:semiHidden="0" w:uiPriority="72" w:unhideWhenUsed="0"/>
-    <w:lsdException w:name="Colorful Grid" w:semiHidden="0" w:uiPriority="73" w:unhideWhenUsed="0"/>
-    <w:lsdException w:name="Light Shading Accent 1" w:semiHidden="0" w:uiPriority="60" w:unhideWhenUsed="0"/>
-    <w:lsdException w:name="Light List Accent 1" w:semiHidden="0" w:uiPriority="61" w:unhideWhenUsed="0"/>
-    <w:lsdException w:name="Light Grid Accent 1" w:semiHidden="0" w:uiPriority="62" w:unhideWhenUsed="0"/>
-    <w:lsdException w:name="Medium Shading 1 Accent 1" w:semiHidden="0" w:uiPriority="63" w:unhideWhenUsed="0"/>
-    <w:lsdException w:name="Medium Shading 2 Accent 1" w:semiHidden="0" w:uiPriority="64" w:unhideWhenUsed="0"/>
-    <w:lsdException w:name="Medium List 1 Accent 1" w:semiHidden="0" w:uiPriority="65" w:unhideWhenUsed="0"/>
-    <w:lsdException w:name="Revision" w:unhideWhenUsed="0"/>
-    <w:lsdException w:name="List Paragraph" w:semiHidden="0" w:uiPriority="34" w:unhideWhenUsed="0" w:qFormat="1"/>
-    <w:lsdException w:name="Quote" w:semiHidden="0" w:uiPriority="29" w:unhideWhenUsed="0" w:qFormat="1"/>
-    <w:lsdException w:name="Intense Quote" w:semiHidden="0" w:uiPriority="30" w:unhideWhenUsed="0" w:qFormat="1"/>
-    <w:lsdException w:name="Medium List 2 Accent 1" w:semiHidden="0" w:uiPriority="66" w:unhideWhenUsed="0"/>
-    <w:lsdException w:name="Medium Grid 1 Accent 1" w:semiHidden="0" w:uiPriority="67" w:unhideWhenUsed="0"/>
-    <w:lsdException w:name="Medium Grid 2 Accent 1" w:semiHidden="0" w:uiPriority="68" w:unhideWhenUsed="0"/>
-    <w:lsdException w:name="Medium Grid 3 Accent 1" w:semiHidden="0" w:uiPriority="69" w:unhideWhenUsed="0"/>
-    <w:lsdException w:name="Dark List Accent 1" w:semiHidden="0" w:uiPriority="70" w:unhideWhenUsed="0"/>
-    <w:lsdException w:name="Colorful Shading Accent 1" w:semiHidden="0" w:uiPriority="71" w:unhideWhenUsed="0"/>
-    <w:lsdException w:name="Colorful List Accent 1" w:semiHidden="0" w:uiPriority="72" w:unhideWhenUsed="0"/>
-    <w:lsdException w:name="Colorful Grid Accent 1" w:semiHidden="0" w:uiPriority="73" w:unhideWhenUsed="0"/>
-    <w:lsdException w:name="Light Shading Accent 2" w:semiHidden="0" w:uiPriority="60" w:unhideWhenUsed="0"/>
-    <w:lsdException w:name="Light List Accent 2" w:semiHidden="0" w:uiPriority="61" w:unhideWhenUsed="0"/>
-    <w:lsdException w:name="Light Grid Accent 2" w:semiHidden="0" w:uiPriority="62" w:unhideWhenUsed="0"/>
-    <w:lsdException w:name="Medium Shading 1 Accent 2" w:semiHidden="0" w:uiPriority="63" w:unhideWhenUsed="0"/>
-    <w:lsdException w:name="Medium Shading 2 Accent 2" w:semiHidden="0" w:uiPriority="64" w:unhideWhenUsed="0"/>
-    <w:lsdException w:name="Medium List 1 Accent 2" w:semiHidden="0" w:uiPriority="65" w:unhideWhenUsed="0"/>
-    <w:lsdException w:name="Medium List 2 Accent 2" w:semiHidden="0" w:uiPriority="66" w:unhideWhenUsed="0"/>
-    <w:lsdException w:name="Medium Grid 1 Accent 2" w:semiHidden="0" w:uiPriority="67" w:unhideWhenUsed="0"/>
-    <w:lsdException w:name="Medium Grid 2 Accent 2" w:semiHidden="0" w:uiPriority="68" w:unhideWhenUsed="0"/>
-    <w:lsdException w:name="Medium Grid 3 Accent 2" w:semiHidden="0" w:uiPriority="69" w:unhideWhenUsed="0"/>
-    <w:lsdException w:name="Dark List Accent 2" w:semiHidden="0" w:uiPriority="70" w:unhideWhenUsed="0"/>
-    <w:lsdException w:name="Colorful Shading Accent 2" w:semiHidden="0" w:uiPriority="71" w:unhideWhenUsed="0"/>
-    <w:lsdException w:name="Colorful List Accent 2" w:semiHidden="0" w:uiPriority="72" w:unhideWhenUsed="0"/>
-    <w:lsdException w:name="Colorful Grid Accent 2" w:semiHidden="0" w:uiPriority="73" w:unhideWhenUsed="0"/>
-    <w:lsdException w:name="Light Shading Accent 3" w:semiHidden="0" w:uiPriority="60" w:unhideWhenUsed="0"/>
-    <w:lsdException w:name="Light List Accent 3" w:semiHidden="0" w:uiPriority="61" w:unhideWhenUsed="0"/>
-    <w:lsdException w:name="Light Grid Accent 3" w:semiHidden="0" w:uiPriority="62" w:unhideWhenUsed="0"/>
-    <w:lsdException w:name="Medium Shading 1 Accent 3" w:semiHidden="0" w:uiPriority="63" w:unhideWhenUsed="0"/>
-    <w:lsdException w:name="Medium Shading 2 Accent 3" w:semiHidden="0" w:uiPriority="64" w:unhideWhenUsed="0"/>
-    <w:lsdException w:name="Medium List 1 Accent 3" w:semiHidden="0" w:uiPriority="65" w:unhideWhenUsed="0"/>
-    <w:lsdException w:name="Medium List 2 Accent 3" w:semiHidden="0" w:uiPriority="66" w:unhideWhenUsed="0"/>
-    <w:lsdException w:name="Medium Grid 1 Accent 3" w:semiHidden="0" w:uiPriority="67" w:unhideWhenUsed="0"/>
-    <w:lsdException w:name="Medium Grid 2 Accent 3" w:semiHidden="0" w:uiPriority="68" w:unhideWhenUsed="0"/>
-    <w:lsdException w:name="Medium Grid 3 Accent 3" w:semiHidden="0" w:uiPriority="69" w:unhideWhenUsed="0"/>
-    <w:lsdException w:name="Dark List Accent 3" w:semiHidden="0" w:uiPriority="70" w:unhideWhenUsed="0"/>
-    <w:lsdException w:name="Colorful Shading Accent 3" w:semiHidden="0" w:uiPriority="71" w:unhideWhenUsed="0"/>
-    <w:lsdException w:name="Colorful List Accent 3" w:semiHidden="0" w:uiPriority="72" w:unhideWhenUsed="0"/>
-    <w:lsdException w:name="Colorful Grid Accent 3" w:semiHidden="0" w:uiPriority="73" w:unhideWhenUsed="0"/>
-    <w:lsdException w:name="Light Shading Accent 4" w:semiHidden="0" w:uiPriority="60" w:unhideWhenUsed="0"/>
-    <w:lsdException w:name="Light List Accent 4" w:semiHidden="0" w:uiPriority="61" w:unhideWhenUsed="0"/>
-    <w:lsdException w:name="Light Grid Accent 4" w:semiHidden="0" w:uiPriority="62" w:unhideWhenUsed="0"/>
-    <w:lsdException w:name="Medium Shading 1 Accent 4" w:semiHidden="0" w:uiPriority="63" w:unhideWhenUsed="0"/>
-    <w:lsdException w:name="Medium Shading 2 Accent 4" w:semiHidden="0" w:uiPriority="64" w:unhideWhenUsed="0"/>
-    <w:lsdException w:name="Medium List 1 Accent 4" w:semiHidden="0" w:uiPriority="65" w:unhideWhenUsed="0"/>
-    <w:lsdException w:name="Medium List 2 Accent 4" w:semiHidden="0" w:uiPriority="66" w:unhideWhenUsed="0"/>
-    <w:lsdException w:name="Medium Grid 1 Accent 4" w:semiHidden="0" w:uiPriority="67" w:unhideWhenUsed="0"/>
-    <w:lsdException w:name="Medium Grid 2 Accent 4" w:semiHidden="0" w:uiPriority="68" w:unhideWhenUsed="0"/>
-    <w:lsdException w:name="Medium Grid 3 Accent 4" w:semiHidden="0" w:uiPriority="69" w:unhideWhenUsed="0"/>
-    <w:lsdException w:name="Dark List Accent 4" w:semiHidden="0" w:uiPriority="70" w:unhideWhenUsed="0"/>
-    <w:lsdException w:name="Colorful Shading Accent 4" w:semiHidden="0" w:uiPriority="71" w:unhideWhenUsed="0"/>
-    <w:lsdException w:name="Colorful List Accent 4" w:semiHidden="0" w:uiPriority="72" w:unhideWhenUsed="0"/>
-    <w:lsdException w:name="Colorful Grid Accent 4" w:semiHidden="0" w:uiPriority="73" w:unhideWhenUsed="0"/>
-    <w:lsdException w:name="Light Shading Accent 5" w:semiHidden="0" w:uiPriority="60" w:unhideWhenUsed="0"/>
-    <w:lsdException w:name="Light List Accent 5" w:semiHidden="0" w:uiPriority="61" w:unhideWhenUsed="0"/>
-    <w:lsdException w:name="Light Grid Accent 5" w:semiHidden="0" w:uiPriority="62" w:unhideWhenUsed="0"/>
-    <w:lsdException w:name="Medium Shading 1 Accent 5" w:semiHidden="0" w:uiPriority="63" w:unhideWhenUsed="0"/>
-    <w:lsdException w:name="Medium Shading 2 Accent 5" w:semiHidden="0" w:uiPriority="64" w:unhideWhenUsed="0"/>
-    <w:lsdException w:name="Medium List 1 Accent 5" w:semiHidden="0" w:uiPriority="65" w:unhideWhenUsed="0"/>
-    <w:lsdException w:name="Medium List 2 Accent 5" w:semiHidden="0" w:uiPriority="66" w:unhideWhenUsed="0"/>
-    <w:lsdException w:name="Medium Grid 1 Accent 5" w:semiHidden="0" w:uiPriority="67" w:unhideWhenUsed="0"/>
-    <w:lsdException w:name="Medium Grid 2 Accent 5" w:semiHidden="0" w:uiPriority="68" w:unhideWhenUsed="0"/>
-    <w:lsdException w:name="Medium Grid 3 Accent 5" w:semiHidden="0" w:uiPriority="69" w:unhideWhenUsed="0"/>
-    <w:lsdException w:name="Dark List Accent 5" w:semiHidden="0" w:uiPriority="70" w:unhideWhenUsed="0"/>
-    <w:lsdException w:name="Colorful Shading Accent 5" w:semiHidden="0" w:uiPriority="71" w:unhideWhenUsed="0"/>
-    <w:lsdException w:name="Colorful List Accent 5" w:semiHidden="0" w:uiPriority="72" w:unhideWhenUsed="0"/>
-    <w:lsdException w:name="Colorful Grid Accent 5" w:semiHidden="0" w:uiPriority="73" w:unhideWhenUsed="0"/>
-    <w:lsdException w:name="Light Shading Accent 6" w:semiHidden="0" w:uiPriority="60" w:unhideWhenUsed="0"/>
-    <w:lsdException w:name="Light List Accent 6" w:semiHidden="0" w:uiPriority="61" w:unhideWhenUsed="0"/>
-    <w:lsdException w:name="Light Grid Accent 6" w:semiHidden="0" w:uiPriority="62" w:unhideWhenUsed="0"/>
-    <w:lsdException w:name="Medium Shading 1 Accent 6" w:semiHidden="0" w:uiPriority="63" w:unhideWhenUsed="0"/>
-    <w:lsdException w:name="Medium Shading 2 Accent 6" w:semiHidden="0" w:uiPriority="64" w:unhideWhenUsed="0"/>
-    <w:lsdException w:name="Medium List 1 Accent 6" w:semiHidden="0" w:uiPriority="65" w:unhideWhenUsed="0"/>
-    <w:lsdException w:name="Medium List 2 Accent 6" w:semiHidden="0" w:uiPriority="66" w:unhideWhenUsed="0"/>
-    <w:lsdException w:name="Medium Grid 1 Accent 6" w:semiHidden="0" w:uiPriority="67" w:unhideWhenUsed="0"/>
-    <w:lsdException w:name="Medium Grid 2 Accent 6" w:semiHidden="0" w:uiPriority="68" w:unhideWhenUsed="0"/>
-    <w:lsdException w:name="Medium Grid 3 Accent 6" w:semiHidden="0" w:uiPriority="69" w:unhideWhenUsed="0"/>
-    <w:lsdException w:name="Dark List Accent 6" w:semiHidden="0" w:uiPriority="70" w:unhideWhenUsed="0"/>
-    <w:lsdException w:name="Colorful Shading Accent 6" w:semiHidden="0" w:uiPriority="71" w:unhideWhenUsed="0"/>
-    <w:lsdException w:name="Colorful List Accent 6" w:semiHidden="0" w:uiPriority="72" w:unhideWhenUsed="0"/>
-    <w:lsdException w:name="Colorful Grid Accent 6" w:semiHidden="0" w:uiPriority="73" w:unhideWhenUsed="0"/>
-    <w:lsdException w:name="Subtle Emphasis" w:semiHidden="0" w:uiPriority="19" w:unhideWhenUsed="0" w:qFormat="1"/>
-    <w:lsdException w:name="Intense Emphasis" w:semiHidden="0" w:uiPriority="21" w:unhideWhenUsed="0" w:qFormat="1"/>
-    <w:lsdException w:name="Subtle Reference" w:semiHidden="0" w:uiPriority="31" w:unhideWhenUsed="0" w:qFormat="1"/>
-    <w:lsdException w:name="Intense Reference" w:semiHidden="0" w:uiPriority="32" w:unhideWhenUsed="0" w:qFormat="1"/>
-    <w:lsdException w:name="Book Title" w:semiHidden="0" w:uiPriority="33" w:unhideWhenUsed="0" w:qFormat="1"/>
-    <w:lsdException w:name="Bibliography" w:uiPriority="37"/>
-    <w:lsdException w:name="TOC Heading" w:uiPriority="39" w:qFormat="1"/>
-  </w:latentStyles>
-  <w:style w:type="paragraph" w:default="1" w:styleId="Normal">
-    <w:name w:val="Normal"/>
-    <w:qFormat/>
-  </w:style>
-  <w:style w:type="character" w:default="1" w:styleId="DefaultParagraphFont">
-    <w:name w:val="Default Paragraph Font"/>
-    <w:uiPriority w:val="1"/>
-    <w:semiHidden/>
-    <w:unhideWhenUsed/>
-  </w:style>
-  <w:style w:type="table" w:default="1" w:styleId="TableNormal">
-    <w:name w:val="Normal Table"/>
-    <w:uiPriority w:val="99"/>
-    <w:semiHidden/>
-    <w:unhideWhenUsed/>
-    <w:tblPr>
-      <w:tblInd w:w="0" w:type="dxa"/>
-      <w:tblCellMar>
-        <w:top w:w="0" w:type="dxa"/>
-        <w:left w:w="108" w:type="dxa"/>
-        <w:bottom w:w="0" w:type="dxa"/>
-        <w:right w:w="108" w:type="dxa"/>
-      </w:tblCellMar>
-    </w:tblPr>
-  </w:style>
-  <w:style w:type="numbering" w:default="1" w:styleId="NoList">
-    <w:name w:val="No List"/>
-    <w:uiPriority w:val="99"/>
-    <w:semiHidden/>
-    <w:unhideWhenUsed/>
-  </w:style>
-  <w:style w:type="paragraph" w:customStyle="1" w:styleId="54BD2EB74C0249518747879694497AE6">
-    <w:name w:val="54BD2EB74C0249518747879694497AE6"/>
-    <w:rsid w:val="0052568E"/>
-  </w:style>
-</w:styles>
-</file>
-
-<file path=word/glossary/webSettings.xml><?xml version="1.0" encoding="utf-8"?>
-<w:webSettings xmlns:mc="http://schemas.openxmlformats.org/markup-compatibility/2006" xmlns:r="http://schemas.openxmlformats.org/officeDocument/2006/relationships" xmlns:w="http://schemas.openxmlformats.org/wordprocessingml/2006/main" xmlns:w14="http://schemas.microsoft.com/office/word/2010/wordml" mc:Ignorable="w14">
-  <w:optimizeForBrowser/>
-  <w:allowPNG/>
-</w:webSettings>
 </file>
 
 <file path=word/theme/theme1.xml><?xml version="1.0" encoding="utf-8"?>
@@ -5101,7 +5718,7 @@
 </file>
 
 <file path=customXml/itemProps1.xml><?xml version="1.0" encoding="utf-8"?>
-<ds:datastoreItem xmlns:ds="http://schemas.openxmlformats.org/officeDocument/2006/customXml" ds:itemID="{D1673101-47D3-4125-926A-89887AB42E47}">
+<ds:datastoreItem xmlns:ds="http://schemas.openxmlformats.org/officeDocument/2006/customXml" ds:itemID="{60656CFE-7835-4A9B-BDF5-5E1AFC5DBDCE}">
   <ds:schemaRefs>
     <ds:schemaRef ds:uri="http://schemas.openxmlformats.org/officeDocument/2006/bibliography"/>
   </ds:schemaRefs>

</xml_diff>

<commit_message>
Minecraft workshop toevoeging hoofdstuk 5.
</commit_message>
<xml_diff>
--- a/minecraft/Devoxx4Kids Minecraft Workshop.docx
+++ b/minecraft/Devoxx4Kids Minecraft Workshop.docx
@@ -1113,21 +1113,7 @@
                 <w:rStyle w:val="Hyperlink"/>
                 <w:noProof/>
               </w:rPr>
-              <w:t>Act</w:t>
-            </w:r>
-            <w:r>
-              <w:rPr>
-                <w:rStyle w:val="Hyperlink"/>
-                <w:noProof/>
-              </w:rPr>
-              <w:t>i</w:t>
-            </w:r>
-            <w:r>
-              <w:rPr>
-                <w:rStyle w:val="Hyperlink"/>
-                <w:noProof/>
-              </w:rPr>
-              <w:t>e</w:t>
+              <w:t>Actie</w:t>
             </w:r>
             <w:r>
               <w:rPr>
@@ -3458,19 +3444,7 @@
         </w:rPr>
       </w:pPr>
       <w:r>
-        <w:t>Om onze vreemde nieuwe sneeuwbal te gebruiken</w:t>
-      </w:r>
-      <w:r>
-        <w:t xml:space="preserve"> in Minecraft</w:t>
-      </w:r>
-      <w:r>
-        <w:t xml:space="preserve">, moet </w:t>
-      </w:r>
-      <w:r>
-        <w:t xml:space="preserve">we wederom </w:t>
-      </w:r>
-      <w:r>
-        <w:t xml:space="preserve">eerst de </w:t>
+        <w:t xml:space="preserve">Om onze vreemde nieuwe sneeuwbal te gebruiken in Minecraft, moet we wederom eerst de </w:t>
       </w:r>
       <w:r>
         <w:rPr>
@@ -3765,8 +3739,6 @@
       <w:r>
         <w:t>Start Minecraft met het groene pijltje en zoek in je inventory (tabje misc) de sneeuwbal. Gooi het naar de vijand en zie wat er allemaal gebeurt!</w:t>
       </w:r>
-      <w:bookmarkStart w:id="17" w:name="_GoBack"/>
-      <w:bookmarkEnd w:id="17"/>
       <w:r>
         <w:br w:type="page"/>
       </w:r>
@@ -3792,7 +3764,200 @@
     </w:p>
     <w:p>
       <w:r>
-        <w:t>Korte uitleg verschil met het maken van items en event driven.</w:t>
+        <w:t>Tot zover zijn we vooral bezig geweest met het maken van nieuwe blokken en items en het aanpassen hiervan met leuke nieuwe functionaliteit. Hierbij maken we dus iets nieuws en maken deze in de Minecraft wereld beschikbaar om te gebruiken.</w:t>
+      </w:r>
+    </w:p>
+    <w:p>
+      <w:r>
+        <w:t xml:space="preserve">Een andere manier waarop Minecraft mods </w:t>
+      </w:r>
+      <w:r>
+        <w:t>kunnen werken is aan de hand van evenementen. Zodra er iets van een bepaalde categorie gebeurt, wordt onze code aangeroepen die deze gebeurtenis subtiel (of onsubtiel) kan aanpassen. Er zijn vele soorten gebeurtenissen, zoals “een beestje springt”, “een mijnwagentje heeft een botsing”, of “een speler typt iets in chat”. Ze kunnen heel divers zijn, waardoor mods erg makkelijk kunnen verandering hoe iets gebeurt. We zullen hier natuurlijk ook enkele leuke voorbeelden van geven.</w:t>
+      </w:r>
+    </w:p>
+    <w:p>
+      <w:r>
+        <w:t xml:space="preserve">Voor onze eerste aanpassing willen we natuurlijk wel weer iets laten exploderen. Laten we daarvoor de rode erts wat ernstiger maken. Open hiervoor het mapje </w:t>
+      </w:r>
+      <w:r>
+        <w:rPr>
+          <w:rStyle w:val="SubtleEmphasis"/>
+        </w:rPr>
+        <w:t>nl.first8.devoxx4kids.minecraft.blok</w:t>
+      </w:r>
+      <w:r>
+        <w:rPr>
+          <w:rStyle w:val="SubtleEmphasis"/>
+        </w:rPr>
+        <w:t>5</w:t>
+      </w:r>
+      <w:r>
+        <w:rPr>
+          <w:rStyle w:val="SubtleEmphasis"/>
+        </w:rPr>
+        <w:t xml:space="preserve"> </w:t>
+      </w:r>
+      <w:r>
+        <w:t xml:space="preserve">dubbelklik </w:t>
+      </w:r>
+      <w:r>
+        <w:t xml:space="preserve">op </w:t>
+      </w:r>
+      <w:r>
+        <w:rPr>
+          <w:rStyle w:val="SubtleEmphasis"/>
+        </w:rPr>
+        <w:t>ErnstigeErts</w:t>
+      </w:r>
+      <w:r>
+        <w:t xml:space="preserve"> om deze te openen ter bewerking.</w:t>
+      </w:r>
+    </w:p>
+    <w:p/>
+    <w:p>
+      <w:r>
+        <w:t xml:space="preserve">Pas de code aan, zodat de // wordt weggehaald voor de code </w:t>
+      </w:r>
+      <w:r>
+        <w:rPr>
+          <w:rStyle w:val="Emphasis"/>
+        </w:rPr>
+        <w:t>maakExplosie(event, 5, false);</w:t>
+      </w:r>
+      <w:r>
+        <w:rPr>
+          <w:rStyle w:val="Emphasis"/>
+        </w:rPr>
+        <w:t xml:space="preserve"> </w:t>
+      </w:r>
+      <w:r>
+        <w:t xml:space="preserve">Dit stukje code </w:t>
+      </w:r>
+      <w:r>
+        <w:t>betekent dat er een explosie gemaakt wordt op de plaats waar de rode erts is gebroken, met een omvang van 5 blokjes</w:t>
+      </w:r>
+      <w:r>
+        <w:t xml:space="preserve"> welke niet andere blokjes kapot zal maken. Als je durft, kun je dus de waarde van </w:t>
+      </w:r>
+      <w:r>
+        <w:rPr>
+          <w:rStyle w:val="Emphasis"/>
+        </w:rPr>
+        <w:t xml:space="preserve">5 </w:t>
+      </w:r>
+      <w:r>
+        <w:t xml:space="preserve">veranderingen in een ander getal, en je kan de </w:t>
+      </w:r>
+      <w:r>
+        <w:rPr>
+          <w:rStyle w:val="Emphasis"/>
+        </w:rPr>
+        <w:t>false</w:t>
+      </w:r>
+      <w:r>
+        <w:t xml:space="preserve"> ook vervangen door </w:t>
+      </w:r>
+      <w:r>
+        <w:rPr>
+          <w:rStyle w:val="Emphasis"/>
+        </w:rPr>
+        <w:t>true</w:t>
+      </w:r>
+      <w:r>
+        <w:t xml:space="preserve"> om ervoor te zorgen dat andere blokjes ook kapot gaan.</w:t>
+      </w:r>
+    </w:p>
+    <w:p/>
+    <w:p>
+      <w:pPr>
+        <w:ind w:firstLine="0"/>
+      </w:pPr>
+      <w:r>
+        <w:rPr>
+          <w:noProof/>
+          <w:lang w:eastAsia="nl-NL"/>
+        </w:rPr>
+        <w:drawing>
+          <wp:inline distT="0" distB="0" distL="0" distR="0" wp14:anchorId="3AE27416" wp14:editId="4BD9CEFC">
+            <wp:extent cx="5760720" cy="884117"/>
+            <wp:effectExtent l="0" t="0" r="0" b="0"/>
+            <wp:docPr id="8" name="Picture 8"/>
+            <wp:cNvGraphicFramePr>
+              <a:graphicFrameLocks xmlns:a="http://schemas.openxmlformats.org/drawingml/2006/main" noChangeAspect="1"/>
+            </wp:cNvGraphicFramePr>
+            <a:graphic xmlns:a="http://schemas.openxmlformats.org/drawingml/2006/main">
+              <a:graphicData uri="http://schemas.openxmlformats.org/drawingml/2006/picture">
+                <pic:pic xmlns:pic="http://schemas.openxmlformats.org/drawingml/2006/picture">
+                  <pic:nvPicPr>
+                    <pic:cNvPr id="0" name=""/>
+                    <pic:cNvPicPr/>
+                  </pic:nvPicPr>
+                  <pic:blipFill>
+                    <a:blip r:embed="rId20"/>
+                    <a:stretch>
+                      <a:fillRect/>
+                    </a:stretch>
+                  </pic:blipFill>
+                  <pic:spPr>
+                    <a:xfrm>
+                      <a:off x="0" y="0"/>
+                      <a:ext cx="5760720" cy="884117"/>
+                    </a:xfrm>
+                    <a:prstGeom prst="rect">
+                      <a:avLst/>
+                    </a:prstGeom>
+                  </pic:spPr>
+                </pic:pic>
+              </a:graphicData>
+            </a:graphic>
+          </wp:inline>
+        </w:drawing>
+      </w:r>
+    </w:p>
+    <w:p>
+      <w:pPr>
+        <w:ind w:firstLine="0"/>
+      </w:pPr>
+    </w:p>
+    <w:p>
+      <w:pPr>
+        <w:ind w:firstLine="0"/>
+      </w:pPr>
+    </w:p>
+    <w:p>
+      <w:pPr>
+        <w:ind w:firstLine="0"/>
+      </w:pPr>
+      <w:r>
+        <w:t xml:space="preserve">De rest van de code is in deze aanpassing ook vrij eenvoudig te begrijpen. Deze code wordt altijd aangeroepen wanneer er een </w:t>
+      </w:r>
+      <w:r>
+        <w:rPr>
+          <w:rStyle w:val="Emphasis"/>
+        </w:rPr>
+        <w:t>BreakEvent</w:t>
+      </w:r>
+      <w:r>
+        <w:t xml:space="preserve"> is, wat gebeurt als er een blokje kapot gaat. Daarna kijken we of dit blokje van het type redstone_ore is, en zo ja dan maken we een explosie! Je kan dus makkelijk een aanpassing doen dat het bij andere typen blokken ook gebeurt, of je kan iets anders laten gebeuren als er een blok kapot gaat (hier zul je later meer voorbeelden van zien).</w:t>
+      </w:r>
+    </w:p>
+    <w:p>
+      <w:pPr>
+        <w:ind w:firstLine="0"/>
+      </w:pPr>
+    </w:p>
+    <w:p>
+      <w:pPr>
+        <w:pStyle w:val="Heading2"/>
+      </w:pPr>
+      <w:r>
+        <w:t>Testen</w:t>
+      </w:r>
+    </w:p>
+    <w:p>
+      <w:bookmarkStart w:id="17" w:name="_Toc418104139"/>
+      <w:r>
+        <w:t>Om dit te testen start je simpelweg Minecraft op, zoek (of plaats) een redstone blok, maak deze kapot en... Oeps, je zit in een krater!</w:t>
       </w:r>
     </w:p>
     <w:p>
@@ -3804,12 +3969,13 @@
       <w:pPr>
         <w:pStyle w:val="Heading1"/>
       </w:pPr>
-      <w:bookmarkStart w:id="18" w:name="_Toc418104139"/>
+      <w:bookmarkStart w:id="18" w:name="_GoBack"/>
+      <w:bookmarkEnd w:id="18"/>
       <w:r>
         <w:lastRenderedPageBreak/>
         <w:t>Blok 6 – Macht aan de speler</w:t>
       </w:r>
-      <w:bookmarkEnd w:id="18"/>
+      <w:bookmarkEnd w:id="17"/>
     </w:p>
     <w:p>
       <w:r>
@@ -4039,7 +4205,7 @@
         </w:rPr>
         <w:t xml:space="preserve"> tutorials - </w:t>
       </w:r>
-      <w:hyperlink r:id="rId20" w:history="1">
+      <w:hyperlink r:id="rId21" w:history="1">
         <w:r>
           <w:rPr>
             <w:rStyle w:val="Hyperlink"/>
@@ -4060,7 +4226,7 @@
       <w:r>
         <w:t xml:space="preserve">O’Reilly’s boek - </w:t>
       </w:r>
-      <w:hyperlink r:id="rId21" w:history="1">
+      <w:hyperlink r:id="rId22" w:history="1">
         <w:r>
           <w:rPr>
             <w:rStyle w:val="Hyperlink"/>
@@ -4086,7 +4252,7 @@
         </w:rPr>
         <w:t xml:space="preserve">Forge Wiki - </w:t>
       </w:r>
-      <w:hyperlink r:id="rId22" w:history="1">
+      <w:hyperlink r:id="rId23" w:history="1">
         <w:r>
           <w:rPr>
             <w:rStyle w:val="Hyperlink"/>
@@ -7515,7 +7681,7 @@
 </file>
 
 <file path=customXml/itemProps1.xml><?xml version="1.0" encoding="utf-8"?>
-<ds:datastoreItem xmlns:ds="http://schemas.openxmlformats.org/officeDocument/2006/customXml" ds:itemID="{BEF4A7E9-C905-417E-A297-21EF55AC40CE}">
+<ds:datastoreItem xmlns:ds="http://schemas.openxmlformats.org/officeDocument/2006/customXml" ds:itemID="{17B9C4D2-CE43-45FB-BFDE-8A971D534E2C}">
   <ds:schemaRefs>
     <ds:schemaRef ds:uri="http://schemas.openxmlformats.org/officeDocument/2006/bibliography"/>
   </ds:schemaRefs>

</xml_diff>

<commit_message>
Minecraft workshop update opdracht 6
</commit_message>
<xml_diff>
--- a/minecraft/Devoxx4Kids Minecraft Workshop.docx
+++ b/minecraft/Devoxx4Kids Minecraft Workshop.docx
@@ -49,6 +49,8 @@
           <w:r>
             <w:t>Contents</w:t>
           </w:r>
+          <w:bookmarkStart w:id="0" w:name="_GoBack"/>
+          <w:bookmarkEnd w:id="0"/>
         </w:p>
         <w:p>
           <w:pPr>
@@ -73,7 +75,7 @@
           <w:r>
             <w:fldChar w:fldCharType="separate"/>
           </w:r>
-          <w:hyperlink w:anchor="_Toc418104122" w:history="1">
+          <w:hyperlink w:anchor="_Toc418154811" w:history="1">
             <w:r>
               <w:rPr>
                 <w:rStyle w:val="Hyperlink"/>
@@ -100,7 +102,7 @@
                 <w:noProof/>
                 <w:webHidden/>
               </w:rPr>
-              <w:instrText xml:space="preserve"> PAGEREF _Toc418104122 \h </w:instrText>
+              <w:instrText xml:space="preserve"> PAGEREF _Toc418154811 \h </w:instrText>
             </w:r>
             <w:r>
               <w:rPr>
@@ -142,7 +144,7 @@
               <w:lang w:eastAsia="nl-NL"/>
             </w:rPr>
           </w:pPr>
-          <w:hyperlink w:anchor="_Toc418104123" w:history="1">
+          <w:hyperlink w:anchor="_Toc418154812" w:history="1">
             <w:r>
               <w:rPr>
                 <w:rStyle w:val="Hyperlink"/>
@@ -169,7 +171,7 @@
                 <w:noProof/>
                 <w:webHidden/>
               </w:rPr>
-              <w:instrText xml:space="preserve"> PAGEREF _Toc418104123 \h </w:instrText>
+              <w:instrText xml:space="preserve"> PAGEREF _Toc418154812 \h </w:instrText>
             </w:r>
             <w:r>
               <w:rPr>
@@ -211,7 +213,7 @@
               <w:lang w:eastAsia="nl-NL"/>
             </w:rPr>
           </w:pPr>
-          <w:hyperlink w:anchor="_Toc418104124" w:history="1">
+          <w:hyperlink w:anchor="_Toc418154813" w:history="1">
             <w:r>
               <w:rPr>
                 <w:rStyle w:val="Hyperlink"/>
@@ -238,7 +240,7 @@
                 <w:noProof/>
                 <w:webHidden/>
               </w:rPr>
-              <w:instrText xml:space="preserve"> PAGEREF _Toc418104124 \h </w:instrText>
+              <w:instrText xml:space="preserve"> PAGEREF _Toc418154813 \h </w:instrText>
             </w:r>
             <w:r>
               <w:rPr>
@@ -280,7 +282,7 @@
               <w:lang w:eastAsia="nl-NL"/>
             </w:rPr>
           </w:pPr>
-          <w:hyperlink w:anchor="_Toc418104125" w:history="1">
+          <w:hyperlink w:anchor="_Toc418154814" w:history="1">
             <w:r>
               <w:rPr>
                 <w:rStyle w:val="Hyperlink"/>
@@ -307,7 +309,7 @@
                 <w:noProof/>
                 <w:webHidden/>
               </w:rPr>
-              <w:instrText xml:space="preserve"> PAGEREF _Toc418104125 \h </w:instrText>
+              <w:instrText xml:space="preserve"> PAGEREF _Toc418154814 \h </w:instrText>
             </w:r>
             <w:r>
               <w:rPr>
@@ -349,7 +351,7 @@
               <w:lang w:eastAsia="nl-NL"/>
             </w:rPr>
           </w:pPr>
-          <w:hyperlink w:anchor="_Toc418104126" w:history="1">
+          <w:hyperlink w:anchor="_Toc418154815" w:history="1">
             <w:r>
               <w:rPr>
                 <w:rStyle w:val="Hyperlink"/>
@@ -376,7 +378,7 @@
                 <w:noProof/>
                 <w:webHidden/>
               </w:rPr>
-              <w:instrText xml:space="preserve"> PAGEREF _Toc418104126 \h </w:instrText>
+              <w:instrText xml:space="preserve"> PAGEREF _Toc418154815 \h </w:instrText>
             </w:r>
             <w:r>
               <w:rPr>
@@ -409,15 +411,16 @@
         </w:p>
         <w:p>
           <w:pPr>
-            <w:pStyle w:val="TOC3"/>
+            <w:pStyle w:val="TOC2"/>
             <w:tabs>
               <w:tab w:val="right" w:leader="dot" w:pos="9062"/>
             </w:tabs>
             <w:rPr>
               <w:noProof/>
+              <w:lang w:eastAsia="nl-NL"/>
             </w:rPr>
           </w:pPr>
-          <w:hyperlink w:anchor="_Toc418104127" w:history="1">
+          <w:hyperlink w:anchor="_Toc418154816" w:history="1">
             <w:r>
               <w:rPr>
                 <w:rStyle w:val="Hyperlink"/>
@@ -444,7 +447,7 @@
                 <w:noProof/>
                 <w:webHidden/>
               </w:rPr>
-              <w:instrText xml:space="preserve"> PAGEREF _Toc418104127 \h </w:instrText>
+              <w:instrText xml:space="preserve"> PAGEREF _Toc418154816 \h </w:instrText>
             </w:r>
             <w:r>
               <w:rPr>
@@ -477,21 +480,19 @@
         </w:p>
         <w:p>
           <w:pPr>
-            <w:pStyle w:val="TOC3"/>
+            <w:pStyle w:val="TOC2"/>
             <w:tabs>
               <w:tab w:val="right" w:leader="dot" w:pos="9062"/>
             </w:tabs>
             <w:rPr>
               <w:noProof/>
+              <w:lang w:eastAsia="nl-NL"/>
             </w:rPr>
           </w:pPr>
-          <w:hyperlink w:anchor="_Toc418104128" w:history="1">
+          <w:hyperlink w:anchor="_Toc418154817" w:history="1">
             <w:r>
               <w:rPr>
                 <w:rStyle w:val="Hyperlink"/>
-                <w:bCs/>
-                <w:i/>
-                <w:iCs/>
                 <w:noProof/>
               </w:rPr>
               <w:t>Licht</w:t>
@@ -515,7 +516,7 @@
                 <w:noProof/>
                 <w:webHidden/>
               </w:rPr>
-              <w:instrText xml:space="preserve"> PAGEREF _Toc418104128 \h </w:instrText>
+              <w:instrText xml:space="preserve"> PAGEREF _Toc418154817 \h </w:instrText>
             </w:r>
             <w:r>
               <w:rPr>
@@ -548,15 +549,16 @@
         </w:p>
         <w:p>
           <w:pPr>
-            <w:pStyle w:val="TOC3"/>
+            <w:pStyle w:val="TOC2"/>
             <w:tabs>
               <w:tab w:val="right" w:leader="dot" w:pos="9062"/>
             </w:tabs>
             <w:rPr>
               <w:noProof/>
+              <w:lang w:eastAsia="nl-NL"/>
             </w:rPr>
           </w:pPr>
-          <w:hyperlink w:anchor="_Toc418104129" w:history="1">
+          <w:hyperlink w:anchor="_Toc418154818" w:history="1">
             <w:r>
               <w:rPr>
                 <w:rStyle w:val="Hyperlink"/>
@@ -583,7 +585,7 @@
                 <w:noProof/>
                 <w:webHidden/>
               </w:rPr>
-              <w:instrText xml:space="preserve"> PAGEREF _Toc418104129 \h </w:instrText>
+              <w:instrText xml:space="preserve"> PAGEREF _Toc418154818 \h </w:instrText>
             </w:r>
             <w:r>
               <w:rPr>
@@ -616,15 +618,16 @@
         </w:p>
         <w:p>
           <w:pPr>
-            <w:pStyle w:val="TOC3"/>
+            <w:pStyle w:val="TOC2"/>
             <w:tabs>
               <w:tab w:val="right" w:leader="dot" w:pos="9062"/>
             </w:tabs>
             <w:rPr>
               <w:noProof/>
+              <w:lang w:eastAsia="nl-NL"/>
             </w:rPr>
           </w:pPr>
-          <w:hyperlink w:anchor="_Toc418104130" w:history="1">
+          <w:hyperlink w:anchor="_Toc418154819" w:history="1">
             <w:r>
               <w:rPr>
                 <w:rStyle w:val="Hyperlink"/>
@@ -651,7 +654,7 @@
                 <w:noProof/>
                 <w:webHidden/>
               </w:rPr>
-              <w:instrText xml:space="preserve"> PAGEREF _Toc418104130 \h </w:instrText>
+              <w:instrText xml:space="preserve"> PAGEREF _Toc418154819 \h </w:instrText>
             </w:r>
             <w:r>
               <w:rPr>
@@ -684,15 +687,16 @@
         </w:p>
         <w:p>
           <w:pPr>
-            <w:pStyle w:val="TOC3"/>
+            <w:pStyle w:val="TOC2"/>
             <w:tabs>
               <w:tab w:val="right" w:leader="dot" w:pos="9062"/>
             </w:tabs>
             <w:rPr>
               <w:noProof/>
+              <w:lang w:eastAsia="nl-NL"/>
             </w:rPr>
           </w:pPr>
-          <w:hyperlink w:anchor="_Toc418104131" w:history="1">
+          <w:hyperlink w:anchor="_Toc418154820" w:history="1">
             <w:r>
               <w:rPr>
                 <w:rStyle w:val="Hyperlink"/>
@@ -719,7 +723,7 @@
                 <w:noProof/>
                 <w:webHidden/>
               </w:rPr>
-              <w:instrText xml:space="preserve"> PAGEREF _Toc418104131 \h </w:instrText>
+              <w:instrText xml:space="preserve"> PAGEREF _Toc418154820 \h </w:instrText>
             </w:r>
             <w:r>
               <w:rPr>
@@ -752,20 +756,19 @@
         </w:p>
         <w:p>
           <w:pPr>
-            <w:pStyle w:val="TOC3"/>
+            <w:pStyle w:val="TOC2"/>
             <w:tabs>
               <w:tab w:val="right" w:leader="dot" w:pos="9062"/>
             </w:tabs>
             <w:rPr>
               <w:noProof/>
+              <w:lang w:eastAsia="nl-NL"/>
             </w:rPr>
           </w:pPr>
-          <w:hyperlink w:anchor="_Toc418104132" w:history="1">
+          <w:hyperlink w:anchor="_Toc418154821" w:history="1">
             <w:r>
               <w:rPr>
                 <w:rStyle w:val="Hyperlink"/>
-                <w:i/>
-                <w:iCs/>
                 <w:noProof/>
               </w:rPr>
               <w:t>Testen</w:t>
@@ -789,7 +792,7 @@
                 <w:noProof/>
                 <w:webHidden/>
               </w:rPr>
-              <w:instrText xml:space="preserve"> PAGEREF _Toc418104132 \h </w:instrText>
+              <w:instrText xml:space="preserve"> PAGEREF _Toc418154821 \h </w:instrText>
             </w:r>
             <w:r>
               <w:rPr>
@@ -831,7 +834,7 @@
               <w:lang w:eastAsia="nl-NL"/>
             </w:rPr>
           </w:pPr>
-          <w:hyperlink w:anchor="_Toc418104133" w:history="1">
+          <w:hyperlink w:anchor="_Toc418154822" w:history="1">
             <w:r>
               <w:rPr>
                 <w:rStyle w:val="Hyperlink"/>
@@ -858,7 +861,7 @@
                 <w:noProof/>
                 <w:webHidden/>
               </w:rPr>
-              <w:instrText xml:space="preserve"> PAGEREF _Toc418104133 \h </w:instrText>
+              <w:instrText xml:space="preserve"> PAGEREF _Toc418154822 \h </w:instrText>
             </w:r>
             <w:r>
               <w:rPr>
@@ -900,7 +903,7 @@
               <w:lang w:eastAsia="nl-NL"/>
             </w:rPr>
           </w:pPr>
-          <w:hyperlink w:anchor="_Toc418104134" w:history="1">
+          <w:hyperlink w:anchor="_Toc418154823" w:history="1">
             <w:r>
               <w:rPr>
                 <w:rStyle w:val="Hyperlink"/>
@@ -927,7 +930,7 @@
                 <w:noProof/>
                 <w:webHidden/>
               </w:rPr>
-              <w:instrText xml:space="preserve"> PAGEREF _Toc418104134 \h </w:instrText>
+              <w:instrText xml:space="preserve"> PAGEREF _Toc418154823 \h </w:instrText>
             </w:r>
             <w:r>
               <w:rPr>
@@ -969,7 +972,7 @@
               <w:lang w:eastAsia="nl-NL"/>
             </w:rPr>
           </w:pPr>
-          <w:hyperlink w:anchor="_Toc418104135" w:history="1">
+          <w:hyperlink w:anchor="_Toc418154824" w:history="1">
             <w:r>
               <w:rPr>
                 <w:rStyle w:val="Hyperlink"/>
@@ -996,7 +999,7 @@
                 <w:noProof/>
                 <w:webHidden/>
               </w:rPr>
-              <w:instrText xml:space="preserve"> PAGEREF _Toc418104135 \h </w:instrText>
+              <w:instrText xml:space="preserve"> PAGEREF _Toc418154824 \h </w:instrText>
             </w:r>
             <w:r>
               <w:rPr>
@@ -1038,7 +1041,7 @@
               <w:lang w:eastAsia="nl-NL"/>
             </w:rPr>
           </w:pPr>
-          <w:hyperlink w:anchor="_Toc418104136" w:history="1">
+          <w:hyperlink w:anchor="_Toc418154825" w:history="1">
             <w:r>
               <w:rPr>
                 <w:rStyle w:val="Hyperlink"/>
@@ -1065,7 +1068,7 @@
                 <w:noProof/>
                 <w:webHidden/>
               </w:rPr>
-              <w:instrText xml:space="preserve"> PAGEREF _Toc418104136 \h </w:instrText>
+              <w:instrText xml:space="preserve"> PAGEREF _Toc418154825 \h </w:instrText>
             </w:r>
             <w:r>
               <w:rPr>
@@ -1107,7 +1110,7 @@
               <w:lang w:eastAsia="nl-NL"/>
             </w:rPr>
           </w:pPr>
-          <w:hyperlink w:anchor="_Toc418104137" w:history="1">
+          <w:hyperlink w:anchor="_Toc418154826" w:history="1">
             <w:r>
               <w:rPr>
                 <w:rStyle w:val="Hyperlink"/>
@@ -1134,7 +1137,220 @@
                 <w:noProof/>
                 <w:webHidden/>
               </w:rPr>
-              <w:instrText xml:space="preserve"> PAGEREF _Toc418104137 \h </w:instrText>
+              <w:instrText xml:space="preserve"> PAGEREF _Toc418154826 \h </w:instrText>
+            </w:r>
+            <w:r>
+              <w:rPr>
+                <w:noProof/>
+                <w:webHidden/>
+              </w:rPr>
+            </w:r>
+            <w:r>
+              <w:rPr>
+                <w:noProof/>
+                <w:webHidden/>
+              </w:rPr>
+              <w:fldChar w:fldCharType="separate"/>
+            </w:r>
+            <w:r>
+              <w:rPr>
+                <w:noProof/>
+                <w:webHidden/>
+              </w:rPr>
+              <w:t>8</w:t>
+            </w:r>
+            <w:r>
+              <w:rPr>
+                <w:noProof/>
+                <w:webHidden/>
+              </w:rPr>
+              <w:fldChar w:fldCharType="end"/>
+            </w:r>
+          </w:hyperlink>
+        </w:p>
+        <w:p>
+          <w:pPr>
+            <w:pStyle w:val="TOC2"/>
+            <w:tabs>
+              <w:tab w:val="right" w:leader="dot" w:pos="9062"/>
+            </w:tabs>
+            <w:rPr>
+              <w:noProof/>
+              <w:lang w:eastAsia="nl-NL"/>
+            </w:rPr>
+          </w:pPr>
+          <w:hyperlink w:anchor="_Toc418154827" w:history="1">
+            <w:r>
+              <w:rPr>
+                <w:rStyle w:val="Hyperlink"/>
+                <w:bCs/>
+                <w:iCs/>
+                <w:noProof/>
+              </w:rPr>
+              <w:t>Liefde</w:t>
+            </w:r>
+            <w:r>
+              <w:rPr>
+                <w:noProof/>
+                <w:webHidden/>
+              </w:rPr>
+              <w:tab/>
+            </w:r>
+            <w:r>
+              <w:rPr>
+                <w:noProof/>
+                <w:webHidden/>
+              </w:rPr>
+              <w:fldChar w:fldCharType="begin"/>
+            </w:r>
+            <w:r>
+              <w:rPr>
+                <w:noProof/>
+                <w:webHidden/>
+              </w:rPr>
+              <w:instrText xml:space="preserve"> PAGEREF _Toc418154827 \h </w:instrText>
+            </w:r>
+            <w:r>
+              <w:rPr>
+                <w:noProof/>
+                <w:webHidden/>
+              </w:rPr>
+            </w:r>
+            <w:r>
+              <w:rPr>
+                <w:noProof/>
+                <w:webHidden/>
+              </w:rPr>
+              <w:fldChar w:fldCharType="separate"/>
+            </w:r>
+            <w:r>
+              <w:rPr>
+                <w:noProof/>
+                <w:webHidden/>
+              </w:rPr>
+              <w:t>8</w:t>
+            </w:r>
+            <w:r>
+              <w:rPr>
+                <w:noProof/>
+                <w:webHidden/>
+              </w:rPr>
+              <w:fldChar w:fldCharType="end"/>
+            </w:r>
+          </w:hyperlink>
+        </w:p>
+        <w:p>
+          <w:pPr>
+            <w:pStyle w:val="TOC2"/>
+            <w:tabs>
+              <w:tab w:val="right" w:leader="dot" w:pos="9062"/>
+            </w:tabs>
+            <w:rPr>
+              <w:noProof/>
+              <w:lang w:eastAsia="nl-NL"/>
+            </w:rPr>
+          </w:pPr>
+          <w:hyperlink w:anchor="_Toc418154828" w:history="1">
+            <w:r>
+              <w:rPr>
+                <w:rStyle w:val="Hyperlink"/>
+                <w:bCs/>
+                <w:iCs/>
+                <w:noProof/>
+              </w:rPr>
+              <w:t>Winst</w:t>
+            </w:r>
+            <w:r>
+              <w:rPr>
+                <w:noProof/>
+                <w:webHidden/>
+              </w:rPr>
+              <w:tab/>
+            </w:r>
+            <w:r>
+              <w:rPr>
+                <w:noProof/>
+                <w:webHidden/>
+              </w:rPr>
+              <w:fldChar w:fldCharType="begin"/>
+            </w:r>
+            <w:r>
+              <w:rPr>
+                <w:noProof/>
+                <w:webHidden/>
+              </w:rPr>
+              <w:instrText xml:space="preserve"> PAGEREF _Toc418154828 \h </w:instrText>
+            </w:r>
+            <w:r>
+              <w:rPr>
+                <w:noProof/>
+                <w:webHidden/>
+              </w:rPr>
+            </w:r>
+            <w:r>
+              <w:rPr>
+                <w:noProof/>
+                <w:webHidden/>
+              </w:rPr>
+              <w:fldChar w:fldCharType="separate"/>
+            </w:r>
+            <w:r>
+              <w:rPr>
+                <w:noProof/>
+                <w:webHidden/>
+              </w:rPr>
+              <w:t>8</w:t>
+            </w:r>
+            <w:r>
+              <w:rPr>
+                <w:noProof/>
+                <w:webHidden/>
+              </w:rPr>
+              <w:fldChar w:fldCharType="end"/>
+            </w:r>
+          </w:hyperlink>
+        </w:p>
+        <w:p>
+          <w:pPr>
+            <w:pStyle w:val="TOC2"/>
+            <w:tabs>
+              <w:tab w:val="right" w:leader="dot" w:pos="9062"/>
+            </w:tabs>
+            <w:rPr>
+              <w:noProof/>
+              <w:lang w:eastAsia="nl-NL"/>
+            </w:rPr>
+          </w:pPr>
+          <w:hyperlink w:anchor="_Toc418154829" w:history="1">
+            <w:r>
+              <w:rPr>
+                <w:rStyle w:val="Hyperlink"/>
+                <w:bCs/>
+                <w:iCs/>
+                <w:noProof/>
+              </w:rPr>
+              <w:t>Testen</w:t>
+            </w:r>
+            <w:r>
+              <w:rPr>
+                <w:noProof/>
+                <w:webHidden/>
+              </w:rPr>
+              <w:tab/>
+            </w:r>
+            <w:r>
+              <w:rPr>
+                <w:noProof/>
+                <w:webHidden/>
+              </w:rPr>
+              <w:fldChar w:fldCharType="begin"/>
+            </w:r>
+            <w:r>
+              <w:rPr>
+                <w:noProof/>
+                <w:webHidden/>
+              </w:rPr>
+              <w:instrText xml:space="preserve"> PAGEREF _Toc418154829 \h </w:instrText>
             </w:r>
             <w:r>
               <w:rPr>
@@ -1176,7 +1392,7 @@
               <w:lang w:eastAsia="nl-NL"/>
             </w:rPr>
           </w:pPr>
-          <w:hyperlink w:anchor="_Toc418104138" w:history="1">
+          <w:hyperlink w:anchor="_Toc418154830" w:history="1">
             <w:r>
               <w:rPr>
                 <w:rStyle w:val="Hyperlink"/>
@@ -1203,7 +1419,76 @@
                 <w:noProof/>
                 <w:webHidden/>
               </w:rPr>
-              <w:instrText xml:space="preserve"> PAGEREF _Toc418104138 \h </w:instrText>
+              <w:instrText xml:space="preserve"> PAGEREF _Toc418154830 \h </w:instrText>
+            </w:r>
+            <w:r>
+              <w:rPr>
+                <w:noProof/>
+                <w:webHidden/>
+              </w:rPr>
+            </w:r>
+            <w:r>
+              <w:rPr>
+                <w:noProof/>
+                <w:webHidden/>
+              </w:rPr>
+              <w:fldChar w:fldCharType="separate"/>
+            </w:r>
+            <w:r>
+              <w:rPr>
+                <w:noProof/>
+                <w:webHidden/>
+              </w:rPr>
+              <w:t>9</w:t>
+            </w:r>
+            <w:r>
+              <w:rPr>
+                <w:noProof/>
+                <w:webHidden/>
+              </w:rPr>
+              <w:fldChar w:fldCharType="end"/>
+            </w:r>
+          </w:hyperlink>
+        </w:p>
+        <w:p>
+          <w:pPr>
+            <w:pStyle w:val="TOC2"/>
+            <w:tabs>
+              <w:tab w:val="right" w:leader="dot" w:pos="9062"/>
+            </w:tabs>
+            <w:rPr>
+              <w:noProof/>
+              <w:lang w:eastAsia="nl-NL"/>
+            </w:rPr>
+          </w:pPr>
+          <w:hyperlink w:anchor="_Toc418154831" w:history="1">
+            <w:r>
+              <w:rPr>
+                <w:rStyle w:val="Hyperlink"/>
+                <w:noProof/>
+              </w:rPr>
+              <w:t>Testen</w:t>
+            </w:r>
+            <w:r>
+              <w:rPr>
+                <w:noProof/>
+                <w:webHidden/>
+              </w:rPr>
+              <w:tab/>
+            </w:r>
+            <w:r>
+              <w:rPr>
+                <w:noProof/>
+                <w:webHidden/>
+              </w:rPr>
+              <w:fldChar w:fldCharType="begin"/>
+            </w:r>
+            <w:r>
+              <w:rPr>
+                <w:noProof/>
+                <w:webHidden/>
+              </w:rPr>
+              <w:instrText xml:space="preserve"> PAGEREF _Toc418154831 \h </w:instrText>
             </w:r>
             <w:r>
               <w:rPr>
@@ -1245,7 +1530,7 @@
               <w:lang w:eastAsia="nl-NL"/>
             </w:rPr>
           </w:pPr>
-          <w:hyperlink w:anchor="_Toc418104139" w:history="1">
+          <w:hyperlink w:anchor="_Toc418154832" w:history="1">
             <w:r>
               <w:rPr>
                 <w:rStyle w:val="Hyperlink"/>
@@ -1272,7 +1557,7 @@
                 <w:noProof/>
                 <w:webHidden/>
               </w:rPr>
-              <w:instrText xml:space="preserve"> PAGEREF _Toc418104139 \h </w:instrText>
+              <w:instrText xml:space="preserve"> PAGEREF _Toc418154832 \h </w:instrText>
             </w:r>
             <w:r>
               <w:rPr>
@@ -1293,6 +1578,489 @@
                 <w:webHidden/>
               </w:rPr>
               <w:t>10</w:t>
+            </w:r>
+            <w:r>
+              <w:rPr>
+                <w:noProof/>
+                <w:webHidden/>
+              </w:rPr>
+              <w:fldChar w:fldCharType="end"/>
+            </w:r>
+          </w:hyperlink>
+        </w:p>
+        <w:p>
+          <w:pPr>
+            <w:pStyle w:val="TOC2"/>
+            <w:tabs>
+              <w:tab w:val="right" w:leader="dot" w:pos="9062"/>
+            </w:tabs>
+            <w:rPr>
+              <w:noProof/>
+              <w:lang w:eastAsia="nl-NL"/>
+            </w:rPr>
+          </w:pPr>
+          <w:hyperlink w:anchor="_Toc418154833" w:history="1">
+            <w:r>
+              <w:rPr>
+                <w:rStyle w:val="Hyperlink"/>
+                <w:noProof/>
+              </w:rPr>
+              <w:t>Spring</w:t>
+            </w:r>
+            <w:r>
+              <w:rPr>
+                <w:noProof/>
+                <w:webHidden/>
+              </w:rPr>
+              <w:tab/>
+            </w:r>
+            <w:r>
+              <w:rPr>
+                <w:noProof/>
+                <w:webHidden/>
+              </w:rPr>
+              <w:fldChar w:fldCharType="begin"/>
+            </w:r>
+            <w:r>
+              <w:rPr>
+                <w:noProof/>
+                <w:webHidden/>
+              </w:rPr>
+              <w:instrText xml:space="preserve"> PAGEREF _Toc418154833 \h </w:instrText>
+            </w:r>
+            <w:r>
+              <w:rPr>
+                <w:noProof/>
+                <w:webHidden/>
+              </w:rPr>
+            </w:r>
+            <w:r>
+              <w:rPr>
+                <w:noProof/>
+                <w:webHidden/>
+              </w:rPr>
+              <w:fldChar w:fldCharType="separate"/>
+            </w:r>
+            <w:r>
+              <w:rPr>
+                <w:noProof/>
+                <w:webHidden/>
+              </w:rPr>
+              <w:t>10</w:t>
+            </w:r>
+            <w:r>
+              <w:rPr>
+                <w:noProof/>
+                <w:webHidden/>
+              </w:rPr>
+              <w:fldChar w:fldCharType="end"/>
+            </w:r>
+          </w:hyperlink>
+        </w:p>
+        <w:p>
+          <w:pPr>
+            <w:pStyle w:val="TOC2"/>
+            <w:tabs>
+              <w:tab w:val="right" w:leader="dot" w:pos="9062"/>
+            </w:tabs>
+            <w:rPr>
+              <w:noProof/>
+              <w:lang w:eastAsia="nl-NL"/>
+            </w:rPr>
+          </w:pPr>
+          <w:hyperlink w:anchor="_Toc418154834" w:history="1">
+            <w:r>
+              <w:rPr>
+                <w:rStyle w:val="Hyperlink"/>
+                <w:noProof/>
+              </w:rPr>
+              <w:t>Vecht</w:t>
+            </w:r>
+            <w:r>
+              <w:rPr>
+                <w:noProof/>
+                <w:webHidden/>
+              </w:rPr>
+              <w:tab/>
+            </w:r>
+            <w:r>
+              <w:rPr>
+                <w:noProof/>
+                <w:webHidden/>
+              </w:rPr>
+              <w:fldChar w:fldCharType="begin"/>
+            </w:r>
+            <w:r>
+              <w:rPr>
+                <w:noProof/>
+                <w:webHidden/>
+              </w:rPr>
+              <w:instrText xml:space="preserve"> PAGEREF _Toc418154834 \h </w:instrText>
+            </w:r>
+            <w:r>
+              <w:rPr>
+                <w:noProof/>
+                <w:webHidden/>
+              </w:rPr>
+            </w:r>
+            <w:r>
+              <w:rPr>
+                <w:noProof/>
+                <w:webHidden/>
+              </w:rPr>
+              <w:fldChar w:fldCharType="separate"/>
+            </w:r>
+            <w:r>
+              <w:rPr>
+                <w:noProof/>
+                <w:webHidden/>
+              </w:rPr>
+              <w:t>10</w:t>
+            </w:r>
+            <w:r>
+              <w:rPr>
+                <w:noProof/>
+                <w:webHidden/>
+              </w:rPr>
+              <w:fldChar w:fldCharType="end"/>
+            </w:r>
+          </w:hyperlink>
+        </w:p>
+        <w:p>
+          <w:pPr>
+            <w:pStyle w:val="TOC2"/>
+            <w:tabs>
+              <w:tab w:val="right" w:leader="dot" w:pos="9062"/>
+            </w:tabs>
+            <w:rPr>
+              <w:noProof/>
+              <w:lang w:eastAsia="nl-NL"/>
+            </w:rPr>
+          </w:pPr>
+          <w:hyperlink w:anchor="_Toc418154835" w:history="1">
+            <w:r>
+              <w:rPr>
+                <w:rStyle w:val="Hyperlink"/>
+                <w:noProof/>
+              </w:rPr>
+              <w:t>Val</w:t>
+            </w:r>
+            <w:r>
+              <w:rPr>
+                <w:noProof/>
+                <w:webHidden/>
+              </w:rPr>
+              <w:tab/>
+            </w:r>
+            <w:r>
+              <w:rPr>
+                <w:noProof/>
+                <w:webHidden/>
+              </w:rPr>
+              <w:fldChar w:fldCharType="begin"/>
+            </w:r>
+            <w:r>
+              <w:rPr>
+                <w:noProof/>
+                <w:webHidden/>
+              </w:rPr>
+              <w:instrText xml:space="preserve"> PAGEREF _Toc418154835 \h </w:instrText>
+            </w:r>
+            <w:r>
+              <w:rPr>
+                <w:noProof/>
+                <w:webHidden/>
+              </w:rPr>
+            </w:r>
+            <w:r>
+              <w:rPr>
+                <w:noProof/>
+                <w:webHidden/>
+              </w:rPr>
+              <w:fldChar w:fldCharType="separate"/>
+            </w:r>
+            <w:r>
+              <w:rPr>
+                <w:noProof/>
+                <w:webHidden/>
+              </w:rPr>
+              <w:t>10</w:t>
+            </w:r>
+            <w:r>
+              <w:rPr>
+                <w:noProof/>
+                <w:webHidden/>
+              </w:rPr>
+              <w:fldChar w:fldCharType="end"/>
+            </w:r>
+          </w:hyperlink>
+        </w:p>
+        <w:p>
+          <w:pPr>
+            <w:pStyle w:val="TOC2"/>
+            <w:tabs>
+              <w:tab w:val="right" w:leader="dot" w:pos="9062"/>
+            </w:tabs>
+            <w:rPr>
+              <w:noProof/>
+              <w:lang w:eastAsia="nl-NL"/>
+            </w:rPr>
+          </w:pPr>
+          <w:hyperlink w:anchor="_Toc418154836" w:history="1">
+            <w:r>
+              <w:rPr>
+                <w:rStyle w:val="Hyperlink"/>
+                <w:noProof/>
+              </w:rPr>
+              <w:t>Smid</w:t>
+            </w:r>
+            <w:r>
+              <w:rPr>
+                <w:noProof/>
+                <w:webHidden/>
+              </w:rPr>
+              <w:tab/>
+            </w:r>
+            <w:r>
+              <w:rPr>
+                <w:noProof/>
+                <w:webHidden/>
+              </w:rPr>
+              <w:fldChar w:fldCharType="begin"/>
+            </w:r>
+            <w:r>
+              <w:rPr>
+                <w:noProof/>
+                <w:webHidden/>
+              </w:rPr>
+              <w:instrText xml:space="preserve"> PAGEREF _Toc418154836 \h </w:instrText>
+            </w:r>
+            <w:r>
+              <w:rPr>
+                <w:noProof/>
+                <w:webHidden/>
+              </w:rPr>
+            </w:r>
+            <w:r>
+              <w:rPr>
+                <w:noProof/>
+                <w:webHidden/>
+              </w:rPr>
+              <w:fldChar w:fldCharType="separate"/>
+            </w:r>
+            <w:r>
+              <w:rPr>
+                <w:noProof/>
+                <w:webHidden/>
+              </w:rPr>
+              <w:t>10</w:t>
+            </w:r>
+            <w:r>
+              <w:rPr>
+                <w:noProof/>
+                <w:webHidden/>
+              </w:rPr>
+              <w:fldChar w:fldCharType="end"/>
+            </w:r>
+          </w:hyperlink>
+        </w:p>
+        <w:p>
+          <w:pPr>
+            <w:pStyle w:val="TOC2"/>
+            <w:tabs>
+              <w:tab w:val="right" w:leader="dot" w:pos="9062"/>
+            </w:tabs>
+            <w:rPr>
+              <w:noProof/>
+              <w:lang w:eastAsia="nl-NL"/>
+            </w:rPr>
+          </w:pPr>
+          <w:hyperlink w:anchor="_Toc418154837" w:history="1">
+            <w:r>
+              <w:rPr>
+                <w:rStyle w:val="Hyperlink"/>
+                <w:noProof/>
+              </w:rPr>
+              <w:t>Lach</w:t>
+            </w:r>
+            <w:r>
+              <w:rPr>
+                <w:noProof/>
+                <w:webHidden/>
+              </w:rPr>
+              <w:tab/>
+            </w:r>
+            <w:r>
+              <w:rPr>
+                <w:noProof/>
+                <w:webHidden/>
+              </w:rPr>
+              <w:fldChar w:fldCharType="begin"/>
+            </w:r>
+            <w:r>
+              <w:rPr>
+                <w:noProof/>
+                <w:webHidden/>
+              </w:rPr>
+              <w:instrText xml:space="preserve"> PAGEREF _Toc418154837 \h </w:instrText>
+            </w:r>
+            <w:r>
+              <w:rPr>
+                <w:noProof/>
+                <w:webHidden/>
+              </w:rPr>
+            </w:r>
+            <w:r>
+              <w:rPr>
+                <w:noProof/>
+                <w:webHidden/>
+              </w:rPr>
+              <w:fldChar w:fldCharType="separate"/>
+            </w:r>
+            <w:r>
+              <w:rPr>
+                <w:noProof/>
+                <w:webHidden/>
+              </w:rPr>
+              <w:t>10</w:t>
+            </w:r>
+            <w:r>
+              <w:rPr>
+                <w:noProof/>
+                <w:webHidden/>
+              </w:rPr>
+              <w:fldChar w:fldCharType="end"/>
+            </w:r>
+          </w:hyperlink>
+        </w:p>
+        <w:p>
+          <w:pPr>
+            <w:pStyle w:val="TOC2"/>
+            <w:tabs>
+              <w:tab w:val="right" w:leader="dot" w:pos="9062"/>
+            </w:tabs>
+            <w:rPr>
+              <w:noProof/>
+              <w:lang w:eastAsia="nl-NL"/>
+            </w:rPr>
+          </w:pPr>
+          <w:hyperlink w:anchor="_Toc418154838" w:history="1">
+            <w:r>
+              <w:rPr>
+                <w:rStyle w:val="Hyperlink"/>
+                <w:noProof/>
+              </w:rPr>
+              <w:t>Gedonder</w:t>
+            </w:r>
+            <w:r>
+              <w:rPr>
+                <w:noProof/>
+                <w:webHidden/>
+              </w:rPr>
+              <w:tab/>
+            </w:r>
+            <w:r>
+              <w:rPr>
+                <w:noProof/>
+                <w:webHidden/>
+              </w:rPr>
+              <w:fldChar w:fldCharType="begin"/>
+            </w:r>
+            <w:r>
+              <w:rPr>
+                <w:noProof/>
+                <w:webHidden/>
+              </w:rPr>
+              <w:instrText xml:space="preserve"> PAGEREF _Toc418154838 \h </w:instrText>
+            </w:r>
+            <w:r>
+              <w:rPr>
+                <w:noProof/>
+                <w:webHidden/>
+              </w:rPr>
+            </w:r>
+            <w:r>
+              <w:rPr>
+                <w:noProof/>
+                <w:webHidden/>
+              </w:rPr>
+              <w:fldChar w:fldCharType="separate"/>
+            </w:r>
+            <w:r>
+              <w:rPr>
+                <w:noProof/>
+                <w:webHidden/>
+              </w:rPr>
+              <w:t>11</w:t>
+            </w:r>
+            <w:r>
+              <w:rPr>
+                <w:noProof/>
+                <w:webHidden/>
+              </w:rPr>
+              <w:fldChar w:fldCharType="end"/>
+            </w:r>
+          </w:hyperlink>
+        </w:p>
+        <w:p>
+          <w:pPr>
+            <w:pStyle w:val="TOC2"/>
+            <w:tabs>
+              <w:tab w:val="right" w:leader="dot" w:pos="9062"/>
+            </w:tabs>
+            <w:rPr>
+              <w:noProof/>
+              <w:lang w:eastAsia="nl-NL"/>
+            </w:rPr>
+          </w:pPr>
+          <w:hyperlink w:anchor="_Toc418154839" w:history="1">
+            <w:r>
+              <w:rPr>
+                <w:rStyle w:val="Hyperlink"/>
+                <w:noProof/>
+              </w:rPr>
+              <w:t>Testen</w:t>
+            </w:r>
+            <w:r>
+              <w:rPr>
+                <w:noProof/>
+                <w:webHidden/>
+              </w:rPr>
+              <w:tab/>
+            </w:r>
+            <w:r>
+              <w:rPr>
+                <w:noProof/>
+                <w:webHidden/>
+              </w:rPr>
+              <w:fldChar w:fldCharType="begin"/>
+            </w:r>
+            <w:r>
+              <w:rPr>
+                <w:noProof/>
+                <w:webHidden/>
+              </w:rPr>
+              <w:instrText xml:space="preserve"> PAGEREF _Toc418154839 \h </w:instrText>
+            </w:r>
+            <w:r>
+              <w:rPr>
+                <w:noProof/>
+                <w:webHidden/>
+              </w:rPr>
+            </w:r>
+            <w:r>
+              <w:rPr>
+                <w:noProof/>
+                <w:webHidden/>
+              </w:rPr>
+              <w:fldChar w:fldCharType="separate"/>
+            </w:r>
+            <w:r>
+              <w:rPr>
+                <w:noProof/>
+                <w:webHidden/>
+              </w:rPr>
+              <w:t>11</w:t>
             </w:r>
             <w:r>
               <w:rPr>
@@ -1314,7 +2082,7 @@
               <w:lang w:eastAsia="nl-NL"/>
             </w:rPr>
           </w:pPr>
-          <w:hyperlink w:anchor="_Toc418104140" w:history="1">
+          <w:hyperlink w:anchor="_Toc418154840" w:history="1">
             <w:r>
               <w:rPr>
                 <w:rStyle w:val="Hyperlink"/>
@@ -1341,7 +2109,7 @@
                 <w:noProof/>
                 <w:webHidden/>
               </w:rPr>
-              <w:instrText xml:space="preserve"> PAGEREF _Toc418104140 \h </w:instrText>
+              <w:instrText xml:space="preserve"> PAGEREF _Toc418154840 \h </w:instrText>
             </w:r>
             <w:r>
               <w:rPr>
@@ -1361,7 +2129,7 @@
                 <w:noProof/>
                 <w:webHidden/>
               </w:rPr>
-              <w:t>11</w:t>
+              <w:t>12</w:t>
             </w:r>
             <w:r>
               <w:rPr>
@@ -1383,7 +2151,7 @@
               <w:lang w:eastAsia="nl-NL"/>
             </w:rPr>
           </w:pPr>
-          <w:hyperlink w:anchor="_Toc418104141" w:history="1">
+          <w:hyperlink w:anchor="_Toc418154841" w:history="1">
             <w:r>
               <w:rPr>
                 <w:rStyle w:val="Hyperlink"/>
@@ -1410,7 +2178,7 @@
                 <w:noProof/>
                 <w:webHidden/>
               </w:rPr>
-              <w:instrText xml:space="preserve"> PAGEREF _Toc418104141 \h </w:instrText>
+              <w:instrText xml:space="preserve"> PAGEREF _Toc418154841 \h </w:instrText>
             </w:r>
             <w:r>
               <w:rPr>
@@ -1430,7 +2198,7 @@
                 <w:noProof/>
                 <w:webHidden/>
               </w:rPr>
-              <w:t>12</w:t>
+              <w:t>13</w:t>
             </w:r>
             <w:r>
               <w:rPr>
@@ -1452,7 +2220,7 @@
               <w:lang w:eastAsia="nl-NL"/>
             </w:rPr>
           </w:pPr>
-          <w:hyperlink w:anchor="_Toc418104142" w:history="1">
+          <w:hyperlink w:anchor="_Toc418154842" w:history="1">
             <w:r>
               <w:rPr>
                 <w:rStyle w:val="Hyperlink"/>
@@ -1479,7 +2247,7 @@
                 <w:noProof/>
                 <w:webHidden/>
               </w:rPr>
-              <w:instrText xml:space="preserve"> PAGEREF _Toc418104142 \h </w:instrText>
+              <w:instrText xml:space="preserve"> PAGEREF _Toc418154842 \h </w:instrText>
             </w:r>
             <w:r>
               <w:rPr>
@@ -1499,7 +2267,7 @@
                 <w:noProof/>
                 <w:webHidden/>
               </w:rPr>
-              <w:t>13</w:t>
+              <w:t>14</w:t>
             </w:r>
             <w:r>
               <w:rPr>
@@ -1521,7 +2289,7 @@
               <w:lang w:eastAsia="nl-NL"/>
             </w:rPr>
           </w:pPr>
-          <w:hyperlink w:anchor="_Toc418104143" w:history="1">
+          <w:hyperlink w:anchor="_Toc418154843" w:history="1">
             <w:r>
               <w:rPr>
                 <w:rStyle w:val="Hyperlink"/>
@@ -1548,7 +2316,7 @@
                 <w:noProof/>
                 <w:webHidden/>
               </w:rPr>
-              <w:instrText xml:space="preserve"> PAGEREF _Toc418104143 \h </w:instrText>
+              <w:instrText xml:space="preserve"> PAGEREF _Toc418154843 \h </w:instrText>
             </w:r>
             <w:r>
               <w:rPr>
@@ -1568,7 +2336,7 @@
                 <w:noProof/>
                 <w:webHidden/>
               </w:rPr>
-              <w:t>14</w:t>
+              <w:t>15</w:t>
             </w:r>
             <w:r>
               <w:rPr>
@@ -1613,12 +2381,12 @@
       <w:pPr>
         <w:pStyle w:val="Heading1"/>
       </w:pPr>
-      <w:bookmarkStart w:id="0" w:name="_Toc418104122"/>
+      <w:bookmarkStart w:id="1" w:name="_Toc418154811"/>
       <w:r>
         <w:lastRenderedPageBreak/>
         <w:t>Introductie</w:t>
       </w:r>
-      <w:bookmarkEnd w:id="0"/>
+      <w:bookmarkEnd w:id="1"/>
     </w:p>
     <w:p>
       <w:r>
@@ -1632,11 +2400,11 @@
       <w:pPr>
         <w:pStyle w:val="Heading2"/>
       </w:pPr>
-      <w:bookmarkStart w:id="1" w:name="_Toc418104123"/>
+      <w:bookmarkStart w:id="2" w:name="_Toc418154812"/>
       <w:r>
         <w:t>Minecraft</w:t>
       </w:r>
-      <w:bookmarkEnd w:id="1"/>
+      <w:bookmarkEnd w:id="2"/>
     </w:p>
     <w:p>
       <w:r>
@@ -1659,11 +2427,11 @@
       <w:pPr>
         <w:pStyle w:val="Heading2"/>
       </w:pPr>
-      <w:bookmarkStart w:id="2" w:name="_Toc418104124"/>
+      <w:bookmarkStart w:id="3" w:name="_Toc418154813"/>
       <w:r>
         <w:t>Starten maar!</w:t>
       </w:r>
-      <w:bookmarkEnd w:id="2"/>
+      <w:bookmarkEnd w:id="3"/>
       <w:r>
         <w:t xml:space="preserve"> </w:t>
       </w:r>
@@ -1698,6 +2466,12 @@
       <w:r>
         <w:t>De workspace, hoe dingen vinden en minecraft starten</w:t>
       </w:r>
+      <w:r>
+        <w:t xml:space="preserve"> </w:t>
+      </w:r>
+      <w:r>
+        <w:t>Rode lijntjes geven problemen aan</w:t>
+      </w:r>
     </w:p>
     <w:p>
       <w:pPr>
@@ -1708,7 +2482,48 @@
         </w:numPr>
       </w:pPr>
       <w:r>
-        <w:t>Rode lijntjes geven problemen aan</w:t>
+        <w:t>Doen!</w:t>
+      </w:r>
+    </w:p>
+    <w:p>
+      <w:pPr>
+        <w:pStyle w:val="ListParagraph"/>
+        <w:numPr>
+          <w:ilvl w:val="1"/>
+          <w:numId w:val="1"/>
+        </w:numPr>
+        <w:rPr>
+          <w:lang w:val="en-US"/>
+        </w:rPr>
+      </w:pPr>
+      <w:r>
+        <w:t>Wereld creer</w:t>
+      </w:r>
+      <w:proofErr w:type="spellStart"/>
+      <w:r>
+        <w:rPr>
+          <w:lang w:val="en-US"/>
+        </w:rPr>
+        <w:t>en</w:t>
+      </w:r>
+      <w:proofErr w:type="spellEnd"/>
+      <w:r>
+        <w:rPr>
+          <w:lang w:val="en-US"/>
+        </w:rPr>
+        <w:t xml:space="preserve"> in creative mode</w:t>
+      </w:r>
+    </w:p>
+    <w:p>
+      <w:pPr>
+        <w:pStyle w:val="ListParagraph"/>
+        <w:numPr>
+          <w:ilvl w:val="1"/>
+          <w:numId w:val="1"/>
+        </w:numPr>
+      </w:pPr>
+      <w:r>
+        <w:t>Voor wisselen tussen Creative en Survival, typ “/gamemode creative” en “/gamemode survival”</w:t>
       </w:r>
     </w:p>
     <w:p>
@@ -1720,64 +2535,20 @@
         </w:numPr>
       </w:pPr>
       <w:r>
-        <w:t>Doen!</w:t>
-      </w:r>
-    </w:p>
-    <w:p>
-      <w:pPr>
-        <w:pStyle w:val="ListParagraph"/>
-        <w:numPr>
-          <w:ilvl w:val="1"/>
-          <w:numId w:val="1"/>
-        </w:numPr>
-        <w:rPr>
-          <w:lang w:val="en-US"/>
-        </w:rPr>
-      </w:pPr>
-      <w:r>
-        <w:t>Wereld creer</w:t>
-      </w:r>
-      <w:proofErr w:type="spellStart"/>
-      <w:r>
-        <w:rPr>
-          <w:lang w:val="en-US"/>
-        </w:rPr>
-        <w:t>en</w:t>
-      </w:r>
-      <w:proofErr w:type="spellEnd"/>
-      <w:r>
-        <w:rPr>
-          <w:lang w:val="en-US"/>
-        </w:rPr>
-        <w:t xml:space="preserve"> in creative mode</w:t>
-      </w:r>
-    </w:p>
-    <w:p>
-      <w:pPr>
-        <w:pStyle w:val="ListParagraph"/>
-        <w:numPr>
-          <w:ilvl w:val="1"/>
-          <w:numId w:val="1"/>
-        </w:numPr>
-      </w:pPr>
-      <w:r>
-        <w:t>Voor wisselen tussen Creative en Survival, typ “/gamemode creative” en “/gamemode survival”</w:t>
-      </w:r>
-    </w:p>
-    <w:p>
-      <w:pPr>
-        <w:pStyle w:val="ListParagraph"/>
-        <w:numPr>
-          <w:ilvl w:val="1"/>
-          <w:numId w:val="1"/>
-        </w:numPr>
-      </w:pPr>
-      <w:r>
         <w:t>Nadat je veranderingen gemaakt hebt getest</w:t>
       </w:r>
       <w:r>
         <w:t>, sluit minecraft.</w:t>
       </w:r>
+      <w:r>
+        <w:t xml:space="preserve"> </w:t>
+      </w:r>
+      <w:r>
+        <w:t xml:space="preserve">(MC kan je altijd starten om iets te testen, </w:t>
+      </w:r>
+      <w:r>
+        <w:t>maar opnieuw starten kost wat tijd dus vaak makkelijker om meerdere veranderingen in 1 keer te testen)</w:t>
+      </w:r>
     </w:p>
     <w:p>
       <w:pPr>
@@ -1786,7 +2557,7 @@
       <w:r>
         <w:br w:type="page"/>
       </w:r>
-      <w:bookmarkStart w:id="3" w:name="_Toc418104125"/>
+      <w:bookmarkStart w:id="4" w:name="_Toc418154814"/>
       <w:r>
         <w:lastRenderedPageBreak/>
         <w:t>Blok 1 – Boem,</w:t>
@@ -1794,7 +2565,7 @@
       <w:r>
         <w:t xml:space="preserve"> boeem, boeeem, boeeeem, boeeeeeem</w:t>
       </w:r>
-      <w:bookmarkEnd w:id="3"/>
+      <w:bookmarkEnd w:id="4"/>
       <w:r>
         <w:t xml:space="preserve"> </w:t>
       </w:r>
@@ -2254,12 +3025,12 @@
       <w:pPr>
         <w:pStyle w:val="Heading1"/>
       </w:pPr>
-      <w:bookmarkStart w:id="4" w:name="_Toc418104126"/>
+      <w:bookmarkStart w:id="5" w:name="_Toc418154815"/>
       <w:r>
         <w:lastRenderedPageBreak/>
         <w:t>Blok 2 – Nieuw blok voor de kids</w:t>
       </w:r>
-      <w:bookmarkEnd w:id="4"/>
+      <w:bookmarkEnd w:id="5"/>
     </w:p>
     <w:p>
       <w:r>
@@ -2326,13 +3097,13 @@
     <w:p/>
     <w:p>
       <w:pPr>
-        <w:pStyle w:val="Heading3"/>
-      </w:pPr>
-      <w:bookmarkStart w:id="5" w:name="_Toc418104127"/>
+        <w:pStyle w:val="Heading2"/>
+      </w:pPr>
+      <w:bookmarkStart w:id="6" w:name="_Toc418154816"/>
       <w:r>
         <w:t>Activeren</w:t>
       </w:r>
-      <w:bookmarkEnd w:id="5"/>
+      <w:bookmarkEnd w:id="6"/>
     </w:p>
     <w:p>
       <w:pPr>
@@ -2431,7 +3202,7 @@
     </w:p>
     <w:p>
       <w:pPr>
-        <w:pStyle w:val="Heading3"/>
+        <w:pStyle w:val="Heading2"/>
         <w:rPr>
           <w:rStyle w:val="Emphasis"/>
           <w:bCs w:val="0"/>
@@ -2440,16 +3211,11 @@
           <w:color w:val="auto"/>
         </w:rPr>
       </w:pPr>
-      <w:bookmarkStart w:id="6" w:name="_Toc418104128"/>
-      <w:r>
-        <w:rPr>
-          <w:bCs/>
-          <w:i/>
-          <w:iCs/>
-        </w:rPr>
+      <w:bookmarkStart w:id="7" w:name="_Toc418154817"/>
+      <w:r>
         <w:t>Licht</w:t>
       </w:r>
-      <w:bookmarkEnd w:id="6"/>
+      <w:bookmarkEnd w:id="7"/>
     </w:p>
     <w:p>
       <w:pPr>
@@ -2553,13 +3319,13 @@
     </w:p>
     <w:p>
       <w:pPr>
-        <w:pStyle w:val="Heading3"/>
-      </w:pPr>
-      <w:bookmarkStart w:id="7" w:name="_Toc418104129"/>
+        <w:pStyle w:val="Heading2"/>
+      </w:pPr>
+      <w:bookmarkStart w:id="8" w:name="_Toc418154818"/>
       <w:r>
         <w:t>Wat zit er in dat blok</w:t>
       </w:r>
-      <w:bookmarkEnd w:id="7"/>
+      <w:bookmarkEnd w:id="8"/>
     </w:p>
     <w:p>
       <w:pPr>
@@ -2787,13 +3553,13 @@
     <w:p/>
     <w:p>
       <w:pPr>
-        <w:pStyle w:val="Heading3"/>
-      </w:pPr>
-      <w:bookmarkStart w:id="8" w:name="_Toc418104130"/>
+        <w:pStyle w:val="Heading2"/>
+      </w:pPr>
+      <w:bookmarkStart w:id="9" w:name="_Toc418154819"/>
       <w:r>
         <w:t>Blok gebruiken</w:t>
       </w:r>
-      <w:bookmarkEnd w:id="8"/>
+      <w:bookmarkEnd w:id="9"/>
     </w:p>
     <w:p>
       <w:r>
@@ -2821,14 +3587,14 @@
     <w:p/>
     <w:p>
       <w:pPr>
-        <w:pStyle w:val="Heading3"/>
-      </w:pPr>
-      <w:bookmarkStart w:id="9" w:name="_Toc418104131"/>
+        <w:pStyle w:val="Heading2"/>
+      </w:pPr>
+      <w:bookmarkStart w:id="10" w:name="_Toc418154820"/>
       <w:r>
         <w:lastRenderedPageBreak/>
         <w:t>Blok kapot maken</w:t>
       </w:r>
-      <w:bookmarkEnd w:id="9"/>
+      <w:bookmarkEnd w:id="10"/>
     </w:p>
     <w:p>
       <w:pPr>
@@ -2919,21 +3685,13 @@
     </w:p>
     <w:p>
       <w:pPr>
-        <w:pStyle w:val="Heading3"/>
-        <w:rPr>
-          <w:i/>
-          <w:iCs/>
-        </w:rPr>
-      </w:pPr>
-      <w:bookmarkStart w:id="10" w:name="_Toc418104132"/>
-      <w:r>
-        <w:rPr>
-          <w:i/>
-          <w:iCs/>
-        </w:rPr>
+        <w:pStyle w:val="Heading2"/>
+      </w:pPr>
+      <w:bookmarkStart w:id="11" w:name="_Toc418154821"/>
+      <w:r>
         <w:t>Testen</w:t>
       </w:r>
-      <w:bookmarkEnd w:id="10"/>
+      <w:bookmarkEnd w:id="11"/>
     </w:p>
     <w:p>
       <w:r>
@@ -2959,12 +3717,12 @@
       <w:pPr>
         <w:pStyle w:val="Heading1"/>
       </w:pPr>
-      <w:bookmarkStart w:id="11" w:name="_Toc418104133"/>
+      <w:bookmarkStart w:id="12" w:name="_Toc418154822"/>
       <w:r>
         <w:lastRenderedPageBreak/>
         <w:t>Blok 3 – Recept voor rampen</w:t>
       </w:r>
-      <w:bookmarkEnd w:id="11"/>
+      <w:bookmarkEnd w:id="12"/>
     </w:p>
     <w:p>
       <w:r>
@@ -3374,12 +4132,12 @@
       <w:pPr>
         <w:pStyle w:val="Heading1"/>
       </w:pPr>
-      <w:bookmarkStart w:id="12" w:name="_Toc418104134"/>
+      <w:bookmarkStart w:id="13" w:name="_Toc418154823"/>
       <w:r>
         <w:lastRenderedPageBreak/>
         <w:t>Blok 4 – Sneeuwballen!</w:t>
       </w:r>
-      <w:bookmarkEnd w:id="12"/>
+      <w:bookmarkEnd w:id="13"/>
     </w:p>
     <w:p>
       <w:r>
@@ -3426,11 +4184,11 @@
       <w:pPr>
         <w:pStyle w:val="Heading2"/>
       </w:pPr>
-      <w:bookmarkStart w:id="13" w:name="_Toc418104135"/>
+      <w:bookmarkStart w:id="14" w:name="_Toc418154824"/>
       <w:r>
         <w:t>Activeren</w:t>
       </w:r>
-      <w:bookmarkEnd w:id="13"/>
+      <w:bookmarkEnd w:id="14"/>
     </w:p>
     <w:p>
       <w:pPr>
@@ -3479,11 +4237,11 @@
           <w:color w:val="auto"/>
         </w:rPr>
       </w:pPr>
-      <w:bookmarkStart w:id="14" w:name="_Toc418104136"/>
+      <w:bookmarkStart w:id="15" w:name="_Toc418154825"/>
       <w:r>
         <w:t>Geluid</w:t>
       </w:r>
-      <w:bookmarkEnd w:id="14"/>
+      <w:bookmarkEnd w:id="15"/>
     </w:p>
     <w:p>
       <w:pPr>
@@ -3548,11 +4306,11 @@
       <w:pPr>
         <w:pStyle w:val="Heading2"/>
       </w:pPr>
-      <w:bookmarkStart w:id="15" w:name="_Toc418104137"/>
+      <w:bookmarkStart w:id="16" w:name="_Toc418154826"/>
       <w:r>
         <w:t>Actie</w:t>
       </w:r>
-      <w:bookmarkEnd w:id="15"/>
+      <w:bookmarkEnd w:id="16"/>
     </w:p>
     <w:p>
       <w:pPr>
@@ -3638,6 +4396,7 @@
           <w:color w:val="auto"/>
         </w:rPr>
       </w:pPr>
+      <w:bookmarkStart w:id="17" w:name="_Toc418154827"/>
       <w:r>
         <w:rPr>
           <w:bCs/>
@@ -3645,6 +4404,7 @@
         </w:rPr>
         <w:t>Liefde</w:t>
       </w:r>
+      <w:bookmarkEnd w:id="17"/>
     </w:p>
     <w:p>
       <w:r>
@@ -3676,6 +4436,7 @@
           <w:iCs/>
         </w:rPr>
       </w:pPr>
+      <w:bookmarkStart w:id="18" w:name="_Toc418154828"/>
       <w:r>
         <w:rPr>
           <w:bCs/>
@@ -3683,6 +4444,7 @@
         </w:rPr>
         <w:t>Winst</w:t>
       </w:r>
+      <w:bookmarkEnd w:id="18"/>
     </w:p>
     <w:p>
       <w:pPr>
@@ -3726,7 +4488,7 @@
           <w:iCs/>
         </w:rPr>
       </w:pPr>
-      <w:bookmarkStart w:id="16" w:name="_Toc418104138"/>
+      <w:bookmarkStart w:id="19" w:name="_Toc418154829"/>
       <w:r>
         <w:rPr>
           <w:bCs/>
@@ -3734,6 +4496,7 @@
         </w:rPr>
         <w:t>Testen</w:t>
       </w:r>
+      <w:bookmarkEnd w:id="19"/>
     </w:p>
     <w:p>
       <w:r>
@@ -3747,6 +4510,7 @@
       <w:pPr>
         <w:pStyle w:val="Heading1"/>
       </w:pPr>
+      <w:bookmarkStart w:id="20" w:name="_Toc418154830"/>
       <w:r>
         <w:lastRenderedPageBreak/>
         <w:t xml:space="preserve">Blok 5 </w:t>
@@ -3760,7 +4524,7 @@
       <w:r>
         <w:t>De ernst van rode erts</w:t>
       </w:r>
-      <w:bookmarkEnd w:id="16"/>
+      <w:bookmarkEnd w:id="20"/>
     </w:p>
     <w:p>
       <w:r>
@@ -3789,19 +4553,10 @@
         <w:rPr>
           <w:rStyle w:val="SubtleEmphasis"/>
         </w:rPr>
-        <w:t>5</w:t>
-      </w:r>
-      <w:r>
-        <w:rPr>
-          <w:rStyle w:val="SubtleEmphasis"/>
-        </w:rPr>
-        <w:t xml:space="preserve"> </w:t>
-      </w:r>
-      <w:r>
-        <w:t xml:space="preserve">dubbelklik </w:t>
-      </w:r>
-      <w:r>
-        <w:t xml:space="preserve">op </w:t>
+        <w:t xml:space="preserve">5 </w:t>
+      </w:r>
+      <w:r>
+        <w:t xml:space="preserve">dubbelklik op </w:t>
       </w:r>
       <w:r>
         <w:rPr>
@@ -3950,12 +4705,13 @@
       <w:pPr>
         <w:pStyle w:val="Heading2"/>
       </w:pPr>
+      <w:bookmarkStart w:id="21" w:name="_Toc418154831"/>
       <w:r>
         <w:t>Testen</w:t>
       </w:r>
-    </w:p>
-    <w:p>
-      <w:bookmarkStart w:id="17" w:name="_Toc418104139"/>
+      <w:bookmarkEnd w:id="21"/>
+    </w:p>
+    <w:p>
       <w:r>
         <w:t>Om dit te testen start je simpelweg Minecraft op, zoek (of plaats) een redstone blok, maak deze kapot en... Oeps, je zit in een krater!</w:t>
       </w:r>
@@ -3969,104 +4725,1011 @@
       <w:pPr>
         <w:pStyle w:val="Heading1"/>
       </w:pPr>
-      <w:bookmarkStart w:id="18" w:name="_GoBack"/>
-      <w:bookmarkEnd w:id="18"/>
+      <w:bookmarkStart w:id="22" w:name="_Toc418154832"/>
       <w:r>
         <w:lastRenderedPageBreak/>
         <w:t>Blok 6 – Macht aan de speler</w:t>
       </w:r>
-      <w:bookmarkEnd w:id="17"/>
-    </w:p>
-    <w:p>
-      <w:r>
-        <w:t>Zie de volgende aanpassingen:</w:t>
-      </w:r>
-    </w:p>
-    <w:p>
-      <w:pPr>
-        <w:pStyle w:val="ListParagraph"/>
-        <w:numPr>
-          <w:ilvl w:val="0"/>
-          <w:numId w:val="1"/>
-        </w:numPr>
-      </w:pPr>
-      <w:r>
-        <w:t>Spring – Verhoog de sprongkracht van iedereen</w:t>
-      </w:r>
-    </w:p>
-    <w:p>
-      <w:pPr>
-        <w:pStyle w:val="ListParagraph"/>
-        <w:numPr>
-          <w:ilvl w:val="0"/>
-          <w:numId w:val="1"/>
-        </w:numPr>
-      </w:pPr>
-      <w:r>
-        <w:t>Vecht – Doe extra schade, en krijg er leven voor terug.</w:t>
-      </w:r>
-    </w:p>
-    <w:p>
-      <w:pPr>
-        <w:pStyle w:val="ListParagraph"/>
-        <w:numPr>
-          <w:ilvl w:val="0"/>
-          <w:numId w:val="1"/>
-        </w:numPr>
-      </w:pPr>
-      <w:r>
-        <w:t>Val – Niemand krijgt meer schade door vallen</w:t>
-      </w:r>
-    </w:p>
-    <w:p>
-      <w:pPr>
-        <w:pStyle w:val="ListParagraph"/>
-        <w:numPr>
-          <w:ilvl w:val="0"/>
-          <w:numId w:val="1"/>
-        </w:numPr>
-      </w:pPr>
-      <w:r>
-        <w:t xml:space="preserve">Smid – Nu in de bonus, craft een item en krijg een tweede gratis! </w:t>
-      </w:r>
-    </w:p>
-    <w:p>
-      <w:pPr>
-        <w:pStyle w:val="ListParagraph"/>
-        <w:numPr>
-          <w:ilvl w:val="0"/>
-          <w:numId w:val="1"/>
-        </w:numPr>
-      </w:pPr>
-      <w:r>
-        <w:t xml:space="preserve">Lach – Gebruik de varkentoets om te lachen (varkentoets is standaard </w:t>
-      </w:r>
-      <w:r>
-        <w:t>“V”)</w:t>
-      </w:r>
-    </w:p>
-    <w:p>
-      <w:pPr>
-        <w:pStyle w:val="ListParagraph"/>
-        <w:numPr>
-          <w:ilvl w:val="0"/>
-          <w:numId w:val="1"/>
-        </w:numPr>
-      </w:pPr>
-      <w:r>
-        <w:t>Gedonder – Iedereen die de speler aa</w:t>
-      </w:r>
-      <w:r>
-        <w:t>nvalt wordt direct gestraft!</w:t>
-      </w:r>
-    </w:p>
-    <w:p>
-      <w:pPr>
-        <w:pStyle w:val="ListParagraph"/>
-        <w:numPr>
-          <w:ilvl w:val="0"/>
-          <w:numId w:val="8"/>
-        </w:numPr>
+      <w:bookmarkEnd w:id="22"/>
+    </w:p>
+    <w:p>
+      <w:r>
+        <w:t xml:space="preserve">Nu we wat nieuwe kennis hebben opgedaan over het programmeren met evenementen, laten we dit gaan misbruiken om de speler wat meer macht te geven (mwoehahaha!). </w:t>
+      </w:r>
+      <w:r>
+        <w:t xml:space="preserve">Voor deze opdracht kun je aan de linkerkant het mapje </w:t>
+      </w:r>
+      <w:r>
+        <w:rPr>
+          <w:rStyle w:val="SubtleEmphasis"/>
+        </w:rPr>
+        <w:t>nl.first8.devoxx4kids.minecraft.blok</w:t>
+      </w:r>
+      <w:r>
+        <w:rPr>
+          <w:rStyle w:val="SubtleEmphasis"/>
+        </w:rPr>
+        <w:t xml:space="preserve">6 </w:t>
+      </w:r>
+      <w:r>
+        <w:t>openen</w:t>
+      </w:r>
+      <w:r>
+        <w:t xml:space="preserve"> en </w:t>
+      </w:r>
+      <w:r>
+        <w:t xml:space="preserve">dubbelklikken op </w:t>
+      </w:r>
+      <w:r>
+        <w:rPr>
+          <w:rStyle w:val="SubtleEmphasis"/>
+        </w:rPr>
+        <w:t>SpeelSpelerSpeelst</w:t>
+      </w:r>
+      <w:r>
+        <w:rPr>
+          <w:rStyle w:val="SubtleEmphasis"/>
+        </w:rPr>
+        <w:t xml:space="preserve"> </w:t>
+      </w:r>
+      <w:r>
+        <w:t>om deze te openen ter bewerking.</w:t>
+      </w:r>
+    </w:p>
+    <w:p/>
+    <w:p>
+      <w:pPr>
+        <w:pStyle w:val="Heading2"/>
+      </w:pPr>
+      <w:bookmarkStart w:id="23" w:name="_Toc418154833"/>
+      <w:r>
+        <w:t>Spring</w:t>
+      </w:r>
+      <w:bookmarkEnd w:id="23"/>
+    </w:p>
+    <w:p>
+      <w:r>
+        <w:t xml:space="preserve">Bovenin </w:t>
+      </w:r>
+      <w:r>
+        <w:rPr>
+          <w:rStyle w:val="SubtleEmphasis"/>
+        </w:rPr>
+        <w:t>SpeelSpelerSpeelst</w:t>
+      </w:r>
+      <w:r>
+        <w:rPr>
+          <w:rStyle w:val="SubtleEmphasis"/>
+        </w:rPr>
+        <w:t xml:space="preserve"> </w:t>
+      </w:r>
+      <w:r>
+        <w:t>staat</w:t>
+      </w:r>
+      <w:r>
+        <w:t xml:space="preserve"> een blokje code onder het stukje “</w:t>
+      </w:r>
+      <w:r>
+        <w:rPr>
+          <w:rStyle w:val="SubtleEmphasis"/>
+        </w:rPr>
+        <w:t>public void spring(LivingJumpEvent event)</w:t>
+      </w:r>
+      <w:r>
+        <w:rPr>
+          <w:rStyle w:val="SubtleEmphasis"/>
+        </w:rPr>
+        <w:t xml:space="preserve"> </w:t>
+      </w:r>
+      <w:r>
+        <w:t>“</w:t>
+      </w:r>
+      <w:r>
+        <w:t xml:space="preserve">, waarin je kan zien dat </w:t>
+      </w:r>
+      <w:r>
+        <w:rPr>
+          <w:rStyle w:val="Emphasis"/>
+        </w:rPr>
+        <w:t>springHoger</w:t>
+      </w:r>
+      <w:r>
+        <w:t xml:space="preserve"> een waarde van 1 krijgt. Verander deze naar 3, om hoger te springen: </w:t>
+      </w:r>
+    </w:p>
+    <w:p>
+      <w:r>
+        <w:rPr>
+          <w:noProof/>
+          <w:lang w:eastAsia="nl-NL"/>
+        </w:rPr>
+        <w:drawing>
+          <wp:inline distT="0" distB="0" distL="0" distR="0" wp14:anchorId="44B05883" wp14:editId="3C407E12">
+            <wp:extent cx="1419225" cy="190500"/>
+            <wp:effectExtent l="0" t="0" r="9525" b="0"/>
+            <wp:docPr id="3" name="Picture 3"/>
+            <wp:cNvGraphicFramePr>
+              <a:graphicFrameLocks xmlns:a="http://schemas.openxmlformats.org/drawingml/2006/main" noChangeAspect="1"/>
+            </wp:cNvGraphicFramePr>
+            <a:graphic xmlns:a="http://schemas.openxmlformats.org/drawingml/2006/main">
+              <a:graphicData uri="http://schemas.openxmlformats.org/drawingml/2006/picture">
+                <pic:pic xmlns:pic="http://schemas.openxmlformats.org/drawingml/2006/picture">
+                  <pic:nvPicPr>
+                    <pic:cNvPr id="0" name=""/>
+                    <pic:cNvPicPr/>
+                  </pic:nvPicPr>
+                  <pic:blipFill>
+                    <a:blip r:embed="rId21"/>
+                    <a:stretch>
+                      <a:fillRect/>
+                    </a:stretch>
+                  </pic:blipFill>
+                  <pic:spPr>
+                    <a:xfrm>
+                      <a:off x="0" y="0"/>
+                      <a:ext cx="1419225" cy="190500"/>
+                    </a:xfrm>
+                    <a:prstGeom prst="rect">
+                      <a:avLst/>
+                    </a:prstGeom>
+                  </pic:spPr>
+                </pic:pic>
+              </a:graphicData>
+            </a:graphic>
+          </wp:inline>
+        </w:drawing>
+      </w:r>
+    </w:p>
+    <w:p>
+      <w:r>
+        <w:t xml:space="preserve">Dit stukje code wordt altijd aangeroepen bij een </w:t>
+      </w:r>
+      <w:r>
+        <w:rPr>
+          <w:rStyle w:val="SubtleEmphasis"/>
+        </w:rPr>
+        <w:t>LivingJumpEvent</w:t>
+      </w:r>
+      <w:r>
+        <w:t xml:space="preserve">, wat gebeurt als iets of iemand springt. De waarde van </w:t>
+      </w:r>
+      <w:r>
+        <w:rPr>
+          <w:rStyle w:val="Emphasis"/>
+        </w:rPr>
+        <w:t>springHoger</w:t>
+      </w:r>
+      <w:r>
+        <w:rPr>
+          <w:rStyle w:val="Emphasis"/>
+        </w:rPr>
+        <w:t xml:space="preserve"> </w:t>
+      </w:r>
+      <w:r>
+        <w:t>gebruiken</w:t>
+      </w:r>
+      <w:r>
+        <w:t xml:space="preserve"> we om de normale springsnelheid te verhogen, dus we springen driemaal zo hard! </w:t>
+      </w:r>
+      <w:r>
+        <w:t>Deze verandering gaat trouwens dus niet enkel over het springen van de speler, je zult zien dat iedereen een stuk hoger springt (dat is wel zo leuk).</w:t>
+      </w:r>
+    </w:p>
+    <w:p/>
+    <w:p>
+      <w:pPr>
+        <w:pStyle w:val="Heading2"/>
+      </w:pPr>
+      <w:bookmarkStart w:id="24" w:name="_Toc418154834"/>
+      <w:r>
+        <w:t>Vecht</w:t>
+      </w:r>
+      <w:bookmarkEnd w:id="24"/>
+    </w:p>
+    <w:p>
+      <w:r>
+        <w:t xml:space="preserve">Een stukje eronder zie je een blokje code staan onder </w:t>
+      </w:r>
+      <w:r>
+        <w:t>“</w:t>
+      </w:r>
+      <w:r>
+        <w:rPr>
+          <w:rStyle w:val="SubtleEmphasis"/>
+        </w:rPr>
+        <w:t>public</w:t>
+      </w:r>
+      <w:r>
+        <w:rPr>
+          <w:rStyle w:val="SubtleEmphasis"/>
+        </w:rPr>
+        <w:t xml:space="preserve"> void</w:t>
+      </w:r>
+      <w:r>
+        <w:rPr>
+          <w:rStyle w:val="SubtleEmphasis"/>
+        </w:rPr>
+        <w:t xml:space="preserve"> </w:t>
+      </w:r>
+      <w:r>
+        <w:rPr>
+          <w:rStyle w:val="SubtleEmphasis"/>
+        </w:rPr>
+        <w:t>vecht(AttackEntityEvent</w:t>
+      </w:r>
+      <w:r>
+        <w:rPr>
+          <w:rStyle w:val="SubtleEmphasis"/>
+        </w:rPr>
+        <w:t xml:space="preserve"> event)</w:t>
+      </w:r>
+      <w:r>
+        <w:t>“</w:t>
+      </w:r>
+      <w:r>
+        <w:t xml:space="preserve">. Haal hierbij de </w:t>
+      </w:r>
+      <w:r>
+        <w:rPr>
+          <w:rStyle w:val="Emphasis"/>
+        </w:rPr>
+        <w:t>//</w:t>
+      </w:r>
+      <w:r>
+        <w:t xml:space="preserve"> weg voor </w:t>
+      </w:r>
+      <w:r>
+        <w:rPr>
+          <w:rStyle w:val="Emphasis"/>
+        </w:rPr>
+        <w:t>vampierAanval(speler, slachtoffer, schade);</w:t>
+      </w:r>
+      <w:r>
+        <w:t xml:space="preserve"> </w:t>
+      </w:r>
+    </w:p>
+    <w:p>
+      <w:r>
+        <w:rPr>
+          <w:noProof/>
+          <w:lang w:eastAsia="nl-NL"/>
+        </w:rPr>
+        <w:drawing>
+          <wp:inline distT="0" distB="0" distL="0" distR="0" wp14:anchorId="7DF71FB3" wp14:editId="5B5C6C18">
+            <wp:extent cx="2962275" cy="180975"/>
+            <wp:effectExtent l="0" t="0" r="9525" b="9525"/>
+            <wp:docPr id="6" name="Picture 6"/>
+            <wp:cNvGraphicFramePr>
+              <a:graphicFrameLocks xmlns:a="http://schemas.openxmlformats.org/drawingml/2006/main" noChangeAspect="1"/>
+            </wp:cNvGraphicFramePr>
+            <a:graphic xmlns:a="http://schemas.openxmlformats.org/drawingml/2006/main">
+              <a:graphicData uri="http://schemas.openxmlformats.org/drawingml/2006/picture">
+                <pic:pic xmlns:pic="http://schemas.openxmlformats.org/drawingml/2006/picture">
+                  <pic:nvPicPr>
+                    <pic:cNvPr id="0" name=""/>
+                    <pic:cNvPicPr/>
+                  </pic:nvPicPr>
+                  <pic:blipFill>
+                    <a:blip r:embed="rId22"/>
+                    <a:stretch>
+                      <a:fillRect/>
+                    </a:stretch>
+                  </pic:blipFill>
+                  <pic:spPr>
+                    <a:xfrm>
+                      <a:off x="0" y="0"/>
+                      <a:ext cx="2962275" cy="180975"/>
+                    </a:xfrm>
+                    <a:prstGeom prst="rect">
+                      <a:avLst/>
+                    </a:prstGeom>
+                  </pic:spPr>
+                </pic:pic>
+              </a:graphicData>
+            </a:graphic>
+          </wp:inline>
+        </w:drawing>
+      </w:r>
+    </w:p>
+    <w:p/>
+    <w:p>
+      <w:r>
+        <w:t xml:space="preserve">Deze code wordt altijd gebruikt bij een </w:t>
+      </w:r>
+      <w:r>
+        <w:rPr>
+          <w:rStyle w:val="SubtleEmphasis"/>
+        </w:rPr>
+        <w:t>AttackEntityEvent</w:t>
+      </w:r>
+      <w:r>
+        <w:t>, wat gebeurt als de speler een beestje aanvalt.</w:t>
+      </w:r>
+      <w:r>
+        <w:t xml:space="preserve"> De vampierAanval code zorgt ervoor dat de speler extra schade doet, en met deze schade terugkrijgt als leven. Als je wilt, kun je dus de hoeveelheid schade aanpassen, of je kan ook omdra</w:t>
+      </w:r>
+      <w:r>
+        <w:t>aien wie de schade/leven krijgt..</w:t>
+      </w:r>
+    </w:p>
+    <w:p>
+      <w:pPr>
+        <w:pStyle w:val="Heading2"/>
+      </w:pPr>
+      <w:bookmarkStart w:id="25" w:name="_Toc418154835"/>
+      <w:r>
+        <w:t>Val</w:t>
+      </w:r>
+      <w:bookmarkEnd w:id="25"/>
+    </w:p>
+    <w:p>
+      <w:pPr>
+        <w:rPr>
+          <w:rStyle w:val="Emphasis"/>
+        </w:rPr>
+      </w:pPr>
+      <w:r>
+        <w:t xml:space="preserve">Verderop zie je </w:t>
+      </w:r>
+      <w:r>
+        <w:t>code staan onder “</w:t>
+      </w:r>
+      <w:r>
+        <w:rPr>
+          <w:rStyle w:val="SubtleEmphasis"/>
+        </w:rPr>
+        <w:t>public</w:t>
+      </w:r>
+      <w:r>
+        <w:rPr>
+          <w:rStyle w:val="SubtleEmphasis"/>
+        </w:rPr>
+        <w:t xml:space="preserve"> void</w:t>
+      </w:r>
+      <w:r>
+        <w:rPr>
+          <w:rStyle w:val="SubtleEmphasis"/>
+        </w:rPr>
+        <w:t xml:space="preserve"> </w:t>
+      </w:r>
+      <w:r>
+        <w:rPr>
+          <w:rStyle w:val="SubtleEmphasis"/>
+        </w:rPr>
+        <w:t>val(LivingFallEvent</w:t>
+      </w:r>
+      <w:r>
+        <w:rPr>
+          <w:rStyle w:val="SubtleEmphasis"/>
+        </w:rPr>
+        <w:t xml:space="preserve"> </w:t>
+      </w:r>
+      <w:r>
+        <w:rPr>
+          <w:rStyle w:val="SubtleEmphasis"/>
+        </w:rPr>
+        <w:t>event)</w:t>
+      </w:r>
+      <w:r>
+        <w:t>“</w:t>
+      </w:r>
+      <w:r>
+        <w:t xml:space="preserve">. Haal hierbij de </w:t>
+      </w:r>
+      <w:r>
+        <w:rPr>
+          <w:rStyle w:val="Emphasis"/>
+        </w:rPr>
+        <w:t>//</w:t>
+      </w:r>
+      <w:r>
+        <w:t xml:space="preserve"> weg voor </w:t>
+      </w:r>
+      <w:r>
+        <w:rPr>
+          <w:rStyle w:val="Emphasis"/>
+        </w:rPr>
+        <w:t>event.damageMultiplier = 0;</w:t>
+      </w:r>
+    </w:p>
+    <w:p>
+      <w:r>
+        <w:rPr>
+          <w:noProof/>
+          <w:lang w:eastAsia="nl-NL"/>
+        </w:rPr>
+        <w:drawing>
+          <wp:inline distT="0" distB="0" distL="0" distR="0" wp14:anchorId="07C07927" wp14:editId="293FBCDF">
+            <wp:extent cx="1866900" cy="161925"/>
+            <wp:effectExtent l="0" t="0" r="0" b="9525"/>
+            <wp:docPr id="9" name="Picture 9"/>
+            <wp:cNvGraphicFramePr>
+              <a:graphicFrameLocks xmlns:a="http://schemas.openxmlformats.org/drawingml/2006/main" noChangeAspect="1"/>
+            </wp:cNvGraphicFramePr>
+            <a:graphic xmlns:a="http://schemas.openxmlformats.org/drawingml/2006/main">
+              <a:graphicData uri="http://schemas.openxmlformats.org/drawingml/2006/picture">
+                <pic:pic xmlns:pic="http://schemas.openxmlformats.org/drawingml/2006/picture">
+                  <pic:nvPicPr>
+                    <pic:cNvPr id="0" name=""/>
+                    <pic:cNvPicPr/>
+                  </pic:nvPicPr>
+                  <pic:blipFill>
+                    <a:blip r:embed="rId23"/>
+                    <a:stretch>
+                      <a:fillRect/>
+                    </a:stretch>
+                  </pic:blipFill>
+                  <pic:spPr>
+                    <a:xfrm>
+                      <a:off x="0" y="0"/>
+                      <a:ext cx="1866900" cy="161925"/>
+                    </a:xfrm>
+                    <a:prstGeom prst="rect">
+                      <a:avLst/>
+                    </a:prstGeom>
+                  </pic:spPr>
+                </pic:pic>
+              </a:graphicData>
+            </a:graphic>
+          </wp:inline>
+        </w:drawing>
+      </w:r>
+    </w:p>
+    <w:p>
+      <w:pPr>
+        <w:ind w:firstLine="0"/>
+      </w:pPr>
+      <w:r>
+        <w:tab/>
+      </w:r>
+    </w:p>
+    <w:p>
+      <w:r>
+        <w:t>Als de speler of een beestje nu van een grote hoogte valt, zal deze geen schade meer oplopen. Als je de waarde 0 verandert naar iets hogers, zal iedereen dus een stuk meer schade oplopen bij het va</w:t>
+      </w:r>
+      <w:r>
+        <w:t>llen.</w:t>
+      </w:r>
+    </w:p>
+    <w:p/>
+    <w:p>
+      <w:pPr>
+        <w:pStyle w:val="Heading2"/>
+      </w:pPr>
+      <w:bookmarkStart w:id="26" w:name="_Toc418154836"/>
+      <w:r>
+        <w:t>Smid</w:t>
+      </w:r>
+      <w:bookmarkEnd w:id="26"/>
+    </w:p>
+    <w:p>
+      <w:r>
+        <w:t xml:space="preserve">We gaan verder met de </w:t>
+      </w:r>
+      <w:r>
+        <w:t xml:space="preserve">code </w:t>
+      </w:r>
+      <w:r>
+        <w:t xml:space="preserve">die staat </w:t>
+      </w:r>
+      <w:r>
+        <w:t>onder “</w:t>
+      </w:r>
+      <w:r>
+        <w:rPr>
+          <w:rStyle w:val="SubtleEmphasis"/>
+        </w:rPr>
+        <w:t>public</w:t>
+      </w:r>
+      <w:r>
+        <w:rPr>
+          <w:rStyle w:val="SubtleEmphasis"/>
+        </w:rPr>
+        <w:t xml:space="preserve"> void</w:t>
+      </w:r>
+      <w:r>
+        <w:rPr>
+          <w:rStyle w:val="SubtleEmphasis"/>
+        </w:rPr>
+        <w:t xml:space="preserve"> </w:t>
+      </w:r>
+      <w:r>
+        <w:rPr>
+          <w:rStyle w:val="SubtleEmphasis"/>
+        </w:rPr>
+        <w:t xml:space="preserve">smid(ItemCraftedEvent event) </w:t>
+      </w:r>
+      <w:r>
+        <w:t>“</w:t>
+      </w:r>
+      <w:r>
+        <w:t xml:space="preserve">. Haal hierbij de </w:t>
+      </w:r>
+      <w:r>
+        <w:rPr>
+          <w:rStyle w:val="Emphasis"/>
+        </w:rPr>
+        <w:t>//</w:t>
+      </w:r>
+      <w:r>
+        <w:t xml:space="preserve"> weg voor </w:t>
+      </w:r>
+      <w:r>
+        <w:rPr>
+          <w:rStyle w:val="Emphasis"/>
+        </w:rPr>
+        <w:t>event.crafting.stackSize *= 2;</w:t>
+      </w:r>
+    </w:p>
+    <w:p>
+      <w:r>
+        <w:rPr>
+          <w:noProof/>
+          <w:lang w:eastAsia="nl-NL"/>
+        </w:rPr>
+        <w:drawing>
+          <wp:inline distT="0" distB="0" distL="0" distR="0" wp14:anchorId="2335FF14" wp14:editId="0C94564A">
+            <wp:extent cx="2085975" cy="133350"/>
+            <wp:effectExtent l="0" t="0" r="9525" b="0"/>
+            <wp:docPr id="17" name="Picture 17"/>
+            <wp:cNvGraphicFramePr>
+              <a:graphicFrameLocks xmlns:a="http://schemas.openxmlformats.org/drawingml/2006/main" noChangeAspect="1"/>
+            </wp:cNvGraphicFramePr>
+            <a:graphic xmlns:a="http://schemas.openxmlformats.org/drawingml/2006/main">
+              <a:graphicData uri="http://schemas.openxmlformats.org/drawingml/2006/picture">
+                <pic:pic xmlns:pic="http://schemas.openxmlformats.org/drawingml/2006/picture">
+                  <pic:nvPicPr>
+                    <pic:cNvPr id="0" name=""/>
+                    <pic:cNvPicPr/>
+                  </pic:nvPicPr>
+                  <pic:blipFill>
+                    <a:blip r:embed="rId24"/>
+                    <a:stretch>
+                      <a:fillRect/>
+                    </a:stretch>
+                  </pic:blipFill>
+                  <pic:spPr>
+                    <a:xfrm>
+                      <a:off x="0" y="0"/>
+                      <a:ext cx="2085975" cy="133350"/>
+                    </a:xfrm>
+                    <a:prstGeom prst="rect">
+                      <a:avLst/>
+                    </a:prstGeom>
+                  </pic:spPr>
+                </pic:pic>
+              </a:graphicData>
+            </a:graphic>
+          </wp:inline>
+        </w:drawing>
+      </w:r>
+    </w:p>
+    <w:p/>
+    <w:p>
+      <w:r>
+        <w:t xml:space="preserve">Deze code wordt altijd gebruikt bij een </w:t>
+      </w:r>
+      <w:r>
+        <w:rPr>
+          <w:rStyle w:val="SubtleEmphasis"/>
+        </w:rPr>
+        <w:t>ItemCraftedEvent</w:t>
+      </w:r>
+      <w:r>
+        <w:t xml:space="preserve">, </w:t>
+      </w:r>
+      <w:r>
+        <w:t xml:space="preserve">een evenement dat optreedt als de speler een item craft. De verandering die we gedaan hebben zorgt ervoor dat het resultaat van het craften tweemaal zoveel is als normaal. Je krijgt dus de tweede er altijd gratis bij! </w:t>
+      </w:r>
+    </w:p>
+    <w:p/>
+    <w:p>
+      <w:pPr>
+        <w:pStyle w:val="Heading2"/>
+      </w:pPr>
+      <w:bookmarkStart w:id="27" w:name="_Toc418154837"/>
+      <w:r>
+        <w:t>Lach</w:t>
+      </w:r>
+      <w:bookmarkEnd w:id="27"/>
+    </w:p>
+    <w:p>
+      <w:pPr>
+        <w:rPr>
+          <w:rStyle w:val="Emphasis"/>
+        </w:rPr>
+      </w:pPr>
+      <w:r>
+        <w:lastRenderedPageBreak/>
+        <w:t xml:space="preserve">We gaan nu iets wat anders aanpassen, kijk hiervoor naar de code die staat onder </w:t>
+      </w:r>
+      <w:r>
+        <w:t>“</w:t>
+      </w:r>
+      <w:r>
+        <w:rPr>
+          <w:rStyle w:val="SubtleEmphasis"/>
+        </w:rPr>
+        <w:t>public</w:t>
+      </w:r>
+      <w:r>
+        <w:rPr>
+          <w:rStyle w:val="SubtleEmphasis"/>
+        </w:rPr>
+        <w:t xml:space="preserve"> void</w:t>
+      </w:r>
+      <w:r>
+        <w:rPr>
+          <w:rStyle w:val="SubtleEmphasis"/>
+        </w:rPr>
+        <w:t xml:space="preserve"> </w:t>
+      </w:r>
+      <w:r>
+        <w:rPr>
+          <w:rStyle w:val="SubtleEmphasis"/>
+        </w:rPr>
+        <w:t>lach(KeyInputEvent event)</w:t>
+      </w:r>
+      <w:r>
+        <w:t>“</w:t>
+      </w:r>
+      <w:r>
+        <w:t xml:space="preserve"> en haal de </w:t>
+      </w:r>
+      <w:r>
+        <w:rPr>
+          <w:rStyle w:val="Emphasis"/>
+        </w:rPr>
+        <w:t>//</w:t>
+      </w:r>
+      <w:r>
+        <w:t xml:space="preserve"> weg voor </w:t>
+      </w:r>
+      <w:r>
+        <w:rPr>
+          <w:rStyle w:val="Emphasis"/>
+        </w:rPr>
+        <w:t xml:space="preserve">speelGuid(event.player, geluid); </w:t>
+      </w:r>
+    </w:p>
+    <w:p>
+      <w:r>
+        <w:rPr>
+          <w:noProof/>
+          <w:lang w:eastAsia="nl-NL"/>
+        </w:rPr>
+        <w:drawing>
+          <wp:inline distT="0" distB="0" distL="0" distR="0" wp14:anchorId="55778159" wp14:editId="698BF0E1">
+            <wp:extent cx="2162175" cy="161925"/>
+            <wp:effectExtent l="0" t="0" r="9525" b="9525"/>
+            <wp:docPr id="18" name="Picture 18"/>
+            <wp:cNvGraphicFramePr>
+              <a:graphicFrameLocks xmlns:a="http://schemas.openxmlformats.org/drawingml/2006/main" noChangeAspect="1"/>
+            </wp:cNvGraphicFramePr>
+            <a:graphic xmlns:a="http://schemas.openxmlformats.org/drawingml/2006/main">
+              <a:graphicData uri="http://schemas.openxmlformats.org/drawingml/2006/picture">
+                <pic:pic xmlns:pic="http://schemas.openxmlformats.org/drawingml/2006/picture">
+                  <pic:nvPicPr>
+                    <pic:cNvPr id="0" name=""/>
+                    <pic:cNvPicPr/>
+                  </pic:nvPicPr>
+                  <pic:blipFill>
+                    <a:blip r:embed="rId25"/>
+                    <a:stretch>
+                      <a:fillRect/>
+                    </a:stretch>
+                  </pic:blipFill>
+                  <pic:spPr>
+                    <a:xfrm>
+                      <a:off x="0" y="0"/>
+                      <a:ext cx="2162175" cy="161925"/>
+                    </a:xfrm>
+                    <a:prstGeom prst="rect">
+                      <a:avLst/>
+                    </a:prstGeom>
+                  </pic:spPr>
+                </pic:pic>
+              </a:graphicData>
+            </a:graphic>
+          </wp:inline>
+        </w:drawing>
+      </w:r>
+    </w:p>
+    <w:p/>
+    <w:p>
+      <w:r>
+        <w:t xml:space="preserve">Met deze code willen </w:t>
+      </w:r>
+      <w:r>
+        <w:t xml:space="preserve">we graag een geluid afspelen wanneer de speler een toets indrukt, dat wordt gedaan met het </w:t>
+      </w:r>
+      <w:r>
+        <w:rPr>
+          <w:rStyle w:val="SubtleEmphasis"/>
+        </w:rPr>
+        <w:t>KeyInputEvent</w:t>
+      </w:r>
+      <w:r>
+        <w:rPr>
+          <w:rStyle w:val="SubtleEmphasis"/>
+        </w:rPr>
+        <w:t xml:space="preserve"> </w:t>
+      </w:r>
+      <w:r>
+        <w:t>evenement.</w:t>
+      </w:r>
+      <w:r>
+        <w:t xml:space="preserve"> We hebben stiekem ergens anders in de code een nieuwe toets beschikbaar gemaakt voor Minecraft, namelijk de </w:t>
+      </w:r>
+      <w:r>
+        <w:rPr>
+          <w:rStyle w:val="SubtleEmphasis"/>
+        </w:rPr>
+        <w:t>varkentoets</w:t>
+      </w:r>
+      <w:r>
+        <w:t xml:space="preserve"> die je in het spel kan gebruiken door op </w:t>
+      </w:r>
+      <w:r>
+        <w:rPr>
+          <w:rStyle w:val="Emphasis"/>
+        </w:rPr>
+        <w:t>V</w:t>
+      </w:r>
+      <w:r>
+        <w:t xml:space="preserve"> te drukken. Als deze nu ingedrukt wordt, zal er een geluid gespeeld worden.</w:t>
+      </w:r>
+    </w:p>
+    <w:p>
+      <w:r>
+        <w:t>Uiteraard kan je weer het geluid aanpassen naar iets anders als je dat wilt. Kijk terug naar hoofdstuk 2 of 4 om te zien hoe dit ook alweer moest.</w:t>
+      </w:r>
+    </w:p>
+    <w:p/>
+    <w:p>
+      <w:pPr>
+        <w:pStyle w:val="Heading2"/>
+      </w:pPr>
+      <w:bookmarkStart w:id="28" w:name="_Toc418154838"/>
+      <w:r>
+        <w:t>Gedonder</w:t>
+      </w:r>
+      <w:bookmarkEnd w:id="28"/>
+    </w:p>
+    <w:p>
+      <w:pPr>
+        <w:rPr>
+          <w:rStyle w:val="Emphasis"/>
+        </w:rPr>
+      </w:pPr>
+      <w:r>
+        <w:t xml:space="preserve">Ten slotte willen we dat iedereen gestraft wordt als ze de speler aanvallen (wie denken ze wel dat ze zijn?!). Zoek hiervoor het stukje code op </w:t>
+      </w:r>
+      <w:r>
+        <w:t>onder “</w:t>
+      </w:r>
+      <w:r>
+        <w:rPr>
+          <w:rStyle w:val="SubtleEmphasis"/>
+        </w:rPr>
+        <w:t>public</w:t>
+      </w:r>
+      <w:r>
+        <w:rPr>
+          <w:rStyle w:val="SubtleEmphasis"/>
+        </w:rPr>
+        <w:t xml:space="preserve"> void</w:t>
+      </w:r>
+      <w:r>
+        <w:rPr>
+          <w:rStyle w:val="SubtleEmphasis"/>
+        </w:rPr>
+        <w:t xml:space="preserve"> </w:t>
+      </w:r>
+      <w:r>
+        <w:rPr>
+          <w:rStyle w:val="SubtleEmphasis"/>
+        </w:rPr>
+        <w:t>gedonder(L</w:t>
+      </w:r>
+      <w:r>
+        <w:rPr>
+          <w:rStyle w:val="SubtleEmphasis"/>
+        </w:rPr>
+        <w:t xml:space="preserve">ivingAttackEvent event)” </w:t>
+      </w:r>
+      <w:r>
+        <w:t xml:space="preserve">en haal de </w:t>
+      </w:r>
+      <w:r>
+        <w:rPr>
+          <w:rStyle w:val="Emphasis"/>
+        </w:rPr>
+        <w:t>//</w:t>
+      </w:r>
+      <w:r>
+        <w:t xml:space="preserve"> weg voor </w:t>
+      </w:r>
+      <w:r>
+        <w:rPr>
+          <w:rStyle w:val="Emphasis"/>
+        </w:rPr>
+        <w:t>speelGuid(speler, geluid);</w:t>
+      </w:r>
+      <w:r>
+        <w:rPr>
+          <w:rStyle w:val="Emphasis"/>
+        </w:rPr>
+        <w:t xml:space="preserve"> </w:t>
+      </w:r>
+      <w:r>
+        <w:t>en</w:t>
+      </w:r>
+      <w:r>
+        <w:rPr>
+          <w:rStyle w:val="Emphasis"/>
+        </w:rPr>
+        <w:t xml:space="preserve"> </w:t>
+      </w:r>
+      <w:r>
+        <w:rPr>
+          <w:rStyle w:val="Emphasis"/>
+        </w:rPr>
+        <w:t>bliksem(wereld, boosdoener);</w:t>
+      </w:r>
+    </w:p>
+    <w:p>
+      <w:pPr>
+        <w:rPr>
+          <w:rStyle w:val="Emphasis"/>
+        </w:rPr>
+      </w:pPr>
+      <w:r>
+        <w:rPr>
+          <w:noProof/>
+          <w:lang w:eastAsia="nl-NL"/>
+        </w:rPr>
+        <w:drawing>
+          <wp:inline distT="0" distB="0" distL="0" distR="0" wp14:anchorId="46FBC92E" wp14:editId="4461CE91">
+            <wp:extent cx="4305300" cy="323850"/>
+            <wp:effectExtent l="0" t="0" r="0" b="0"/>
+            <wp:docPr id="19" name="Picture 19"/>
+            <wp:cNvGraphicFramePr>
+              <a:graphicFrameLocks xmlns:a="http://schemas.openxmlformats.org/drawingml/2006/main" noChangeAspect="1"/>
+            </wp:cNvGraphicFramePr>
+            <a:graphic xmlns:a="http://schemas.openxmlformats.org/drawingml/2006/main">
+              <a:graphicData uri="http://schemas.openxmlformats.org/drawingml/2006/picture">
+                <pic:pic xmlns:pic="http://schemas.openxmlformats.org/drawingml/2006/picture">
+                  <pic:nvPicPr>
+                    <pic:cNvPr id="0" name=""/>
+                    <pic:cNvPicPr/>
+                  </pic:nvPicPr>
+                  <pic:blipFill>
+                    <a:blip r:embed="rId26"/>
+                    <a:stretch>
+                      <a:fillRect/>
+                    </a:stretch>
+                  </pic:blipFill>
+                  <pic:spPr>
+                    <a:xfrm>
+                      <a:off x="0" y="0"/>
+                      <a:ext cx="4305300" cy="323850"/>
+                    </a:xfrm>
+                    <a:prstGeom prst="rect">
+                      <a:avLst/>
+                    </a:prstGeom>
+                  </pic:spPr>
+                </pic:pic>
+              </a:graphicData>
+            </a:graphic>
+          </wp:inline>
+        </w:drawing>
+      </w:r>
+    </w:p>
+    <w:p>
+      <w:pPr>
+        <w:rPr>
+          <w:rStyle w:val="Emphasis"/>
+        </w:rPr>
+      </w:pPr>
+    </w:p>
+    <w:p>
+      <w:r>
+        <w:t xml:space="preserve">Deze code wordt gebruikt bij een </w:t>
+      </w:r>
+      <w:r>
+        <w:rPr>
+          <w:rStyle w:val="SubtleEmphasis"/>
+        </w:rPr>
+        <w:t>L</w:t>
+      </w:r>
+      <w:r>
+        <w:rPr>
+          <w:rStyle w:val="SubtleEmphasis"/>
+        </w:rPr>
+        <w:t>ivingAttackEvent</w:t>
+      </w:r>
+      <w:r>
+        <w:rPr>
+          <w:rStyle w:val="SubtleEmphasis"/>
+        </w:rPr>
+        <w:t xml:space="preserve"> </w:t>
+      </w:r>
+      <w:r>
+        <w:t>evenement</w:t>
+      </w:r>
+      <w:r>
+        <w:t>, wat gebeurt wanneer iets een ander aanvalt. In de code wordt daarna gekeken of de aangevallene de speler is, en als dat zo is dan wordt er een dondergeluid gespeeld en een bliksem gemaakt op de plek van de aanvaller. Dat ze leren!</w:t>
+      </w:r>
+    </w:p>
+    <w:p>
+      <w:pPr>
+        <w:ind w:firstLine="0"/>
+      </w:pPr>
+    </w:p>
+    <w:p>
+      <w:pPr>
+        <w:pStyle w:val="Heading2"/>
+      </w:pPr>
+      <w:bookmarkStart w:id="29" w:name="_Toc418154839"/>
+      <w:r>
+        <w:t>Test</w:t>
+      </w:r>
+      <w:r>
+        <w:t>en</w:t>
+      </w:r>
+      <w:bookmarkEnd w:id="29"/>
+    </w:p>
+    <w:p>
+      <w:r>
+        <w:t xml:space="preserve">Start Minecraft opnieuw op en ga je wereld in. Voor het testen van veel van je veranderingen zul je naar survival mode moeten gaan, dit kan je doen met </w:t>
+      </w:r>
+      <w:r>
+        <w:rPr>
+          <w:rStyle w:val="Emphasis"/>
+        </w:rPr>
+        <w:t>/gamemode survival</w:t>
+      </w:r>
+      <w:r>
+        <w:rPr>
+          <w:rStyle w:val="Emphasis"/>
+        </w:rPr>
+        <w:t xml:space="preserve"> </w:t>
+      </w:r>
+      <w:r>
+        <w:t>(</w:t>
+      </w:r>
+      <w:r>
+        <w:t xml:space="preserve">en </w:t>
+      </w:r>
+      <w:r>
+        <w:t>als je later weer terug wilt naar creative mode, kan dit met</w:t>
+      </w:r>
+      <w:r>
+        <w:rPr>
+          <w:rStyle w:val="Emphasis"/>
+        </w:rPr>
+        <w:t xml:space="preserve"> /gamemode creative</w:t>
+      </w:r>
+      <w:r>
+        <w:t>)</w:t>
+      </w:r>
+      <w:r>
+        <w:t>.</w:t>
+      </w:r>
+      <w:r>
+        <w:t xml:space="preserve">  </w:t>
+      </w:r>
+      <w:r>
+        <w:t xml:space="preserve">Gebruik de varkentoets om te lachen (varkentoets is standaard </w:t>
+      </w:r>
+      <w:r>
+        <w:t>“V”)!</w:t>
+      </w:r>
+    </w:p>
+    <w:p>
+      <w:pPr>
+        <w:pStyle w:val="Heading2"/>
       </w:pPr>
       <w:r>
         <w:br w:type="page"/>
@@ -4076,12 +5739,12 @@
       <w:pPr>
         <w:pStyle w:val="Heading1"/>
       </w:pPr>
-      <w:bookmarkStart w:id="19" w:name="_Toc418104140"/>
+      <w:bookmarkStart w:id="30" w:name="_Toc418154840"/>
       <w:r>
         <w:lastRenderedPageBreak/>
         <w:t>Blok 7 – Skelettenfeestje</w:t>
       </w:r>
-      <w:bookmarkEnd w:id="19"/>
+      <w:bookmarkEnd w:id="30"/>
     </w:p>
     <w:p>
       <w:r>
@@ -4097,12 +5760,12 @@
       <w:pPr>
         <w:pStyle w:val="Heading1"/>
       </w:pPr>
-      <w:bookmarkStart w:id="20" w:name="_Toc418104141"/>
+      <w:bookmarkStart w:id="31" w:name="_Toc418154841"/>
       <w:r>
         <w:lastRenderedPageBreak/>
         <w:t>Blok 8 – Creepy eieren!</w:t>
       </w:r>
-      <w:bookmarkEnd w:id="20"/>
+      <w:bookmarkEnd w:id="31"/>
     </w:p>
     <w:p>
       <w:r>
@@ -4126,7 +5789,7 @@
       <w:pPr>
         <w:pStyle w:val="Heading1"/>
       </w:pPr>
-      <w:bookmarkStart w:id="21" w:name="_Toc418104142"/>
+      <w:bookmarkStart w:id="32" w:name="_Toc418154842"/>
       <w:r>
         <w:lastRenderedPageBreak/>
         <w:t>Blok 9</w:t>
@@ -4134,7 +5797,7 @@
       <w:r>
         <w:t xml:space="preserve"> – Handige blokvuller</w:t>
       </w:r>
-      <w:bookmarkEnd w:id="21"/>
+      <w:bookmarkEnd w:id="32"/>
     </w:p>
     <w:p>
       <w:pPr>
@@ -4152,12 +5815,12 @@
       <w:pPr>
         <w:pStyle w:val="Heading1"/>
       </w:pPr>
-      <w:bookmarkStart w:id="22" w:name="_Toc418104143"/>
+      <w:bookmarkStart w:id="33" w:name="_Toc418154843"/>
       <w:r>
         <w:lastRenderedPageBreak/>
         <w:t>Blok 10 – Blok naam &amp; uiterlijk</w:t>
       </w:r>
-      <w:bookmarkEnd w:id="22"/>
+      <w:bookmarkEnd w:id="33"/>
     </w:p>
     <w:p>
       <w:r>
@@ -4205,7 +5868,7 @@
         </w:rPr>
         <w:t xml:space="preserve"> tutorials - </w:t>
       </w:r>
-      <w:hyperlink r:id="rId21" w:history="1">
+      <w:hyperlink r:id="rId27" w:history="1">
         <w:r>
           <w:rPr>
             <w:rStyle w:val="Hyperlink"/>
@@ -4226,7 +5889,7 @@
       <w:r>
         <w:t xml:space="preserve">O’Reilly’s boek - </w:t>
       </w:r>
-      <w:hyperlink r:id="rId22" w:history="1">
+      <w:hyperlink r:id="rId28" w:history="1">
         <w:r>
           <w:rPr>
             <w:rStyle w:val="Hyperlink"/>
@@ -4252,7 +5915,7 @@
         </w:rPr>
         <w:t xml:space="preserve">Forge Wiki - </w:t>
       </w:r>
-      <w:hyperlink r:id="rId23" w:history="1">
+      <w:hyperlink r:id="rId29" w:history="1">
         <w:r>
           <w:rPr>
             <w:rStyle w:val="Hyperlink"/>
@@ -7681,7 +9344,7 @@
 </file>
 
 <file path=customXml/itemProps1.xml><?xml version="1.0" encoding="utf-8"?>
-<ds:datastoreItem xmlns:ds="http://schemas.openxmlformats.org/officeDocument/2006/customXml" ds:itemID="{17B9C4D2-CE43-45FB-BFDE-8A971D534E2C}">
+<ds:datastoreItem xmlns:ds="http://schemas.openxmlformats.org/officeDocument/2006/customXml" ds:itemID="{FA9CF722-254A-4AA2-8670-0E7AAA1E5158}">
   <ds:schemaRefs>
     <ds:schemaRef ds:uri="http://schemas.openxmlformats.org/officeDocument/2006/bibliography"/>
   </ds:schemaRefs>

</xml_diff>

<commit_message>
MineMinecraft workshop update opdracht 7
</commit_message>
<xml_diff>
--- a/minecraft/Devoxx4Kids Minecraft Workshop.docx
+++ b/minecraft/Devoxx4Kids Minecraft Workshop.docx
@@ -49,8 +49,6 @@
           <w:r>
             <w:t>Contents</w:t>
           </w:r>
-          <w:bookmarkStart w:id="0" w:name="_GoBack"/>
-          <w:bookmarkEnd w:id="0"/>
         </w:p>
         <w:p>
           <w:pPr>
@@ -2381,57 +2379,57 @@
       <w:pPr>
         <w:pStyle w:val="Heading1"/>
       </w:pPr>
-      <w:bookmarkStart w:id="1" w:name="_Toc418154811"/>
+      <w:bookmarkStart w:id="0" w:name="_Toc418154811"/>
       <w:r>
         <w:lastRenderedPageBreak/>
         <w:t>Introductie</w:t>
       </w:r>
+      <w:bookmarkEnd w:id="0"/>
+    </w:p>
+    <w:p>
+      <w:r>
+        <w:t xml:space="preserve">Welkom bij de workshop voor het programmeren in Minecraft! </w:t>
+      </w:r>
+      <w:r>
+        <w:t>In de korte tijd die we hebben, zullen we je laten zien hoe je met programmeren veranderingen kan maken in Minecraft. Gebruiken hierbij echte code die door mensen op dezelfde manier gebruikt wordt om echte Minecraft mods te maken. Als je wilt, kun je zelf thuis verder gaan met de code die wij vandaag gebruikt hebben om proberen de mod te maken die jij wilt!</w:t>
+      </w:r>
+    </w:p>
+    <w:p>
+      <w:pPr>
+        <w:pStyle w:val="Heading2"/>
+      </w:pPr>
+      <w:bookmarkStart w:id="1" w:name="_Toc418154812"/>
+      <w:r>
+        <w:t>Minecraft</w:t>
+      </w:r>
       <w:bookmarkEnd w:id="1"/>
     </w:p>
     <w:p>
       <w:r>
-        <w:t xml:space="preserve">Welkom bij de workshop voor het programmeren in Minecraft! </w:t>
-      </w:r>
-      <w:r>
-        <w:t>In de korte tijd die we hebben, zullen we je laten zien hoe je met programmeren veranderingen kan maken in Minecraft. Gebruiken hierbij echte code die door mensen op dezelfde manier gebruikt wordt om echte Minecraft mods te maken. Als je wilt, kun je zelf thuis verder gaan met de code die wij vandaag gebruikt hebben om proberen de mod te maken die jij wilt!</w:t>
-      </w:r>
-    </w:p>
+        <w:t>We kunnen hier wat uitleggen over Minecraft, maar de meesten van jullie weten natuurlijk allang wat Minecraft is. Sterker nog, jullie weten dit waarschijnlijk een heel stuk beter dan wij, dus we zouden onszelf alleen maar belachelijk maken en onze kostbare tijd verspillen.</w:t>
+      </w:r>
+    </w:p>
+    <w:p>
+      <w:r>
+        <w:t>Mochten jullie toch nog vragen over Minecraft hebben, kun je deze het beste aan een leeftijdsgenootje vragen. Deze zijn meestal erg enthousiast om iemand te helpen in de wondere wereld van Minecraft.</w:t>
+      </w:r>
+    </w:p>
+    <w:p/>
+    <w:p>
+      <w:r>
+        <w:t>We werken in deze versie met de laatste beschikbare versie waar we mods voor konden maken, namelijk Minecraft 1.8.</w:t>
+      </w:r>
+    </w:p>
+    <w:p/>
     <w:p>
       <w:pPr>
         <w:pStyle w:val="Heading2"/>
       </w:pPr>
-      <w:bookmarkStart w:id="2" w:name="_Toc418154812"/>
-      <w:r>
-        <w:t>Minecraft</w:t>
+      <w:bookmarkStart w:id="2" w:name="_Toc418154813"/>
+      <w:r>
+        <w:t>Starten maar!</w:t>
       </w:r>
       <w:bookmarkEnd w:id="2"/>
-    </w:p>
-    <w:p>
-      <w:r>
-        <w:t>We kunnen hier wat uitleggen over Minecraft, maar de meesten van jullie weten natuurlijk allang wat Minecraft is. Sterker nog, jullie weten dit waarschijnlijk een heel stuk beter dan wij, dus we zouden onszelf alleen maar belachelijk maken en onze kostbare tijd verspillen.</w:t>
-      </w:r>
-    </w:p>
-    <w:p>
-      <w:r>
-        <w:t>Mochten jullie toch nog vragen over Minecraft hebben, kun je deze het beste aan een leeftijdsgenootje vragen. Deze zijn meestal erg enthousiast om iemand te helpen in de wondere wereld van Minecraft.</w:t>
-      </w:r>
-    </w:p>
-    <w:p/>
-    <w:p>
-      <w:r>
-        <w:t>We werken in deze versie met de laatste beschikbare versie waar we mods voor konden maken, namelijk Minecraft 1.8.</w:t>
-      </w:r>
-    </w:p>
-    <w:p/>
-    <w:p>
-      <w:pPr>
-        <w:pStyle w:val="Heading2"/>
-      </w:pPr>
-      <w:bookmarkStart w:id="3" w:name="_Toc418154813"/>
-      <w:r>
-        <w:t>Starten maar!</w:t>
-      </w:r>
-      <w:bookmarkEnd w:id="3"/>
       <w:r>
         <w:t xml:space="preserve"> </w:t>
       </w:r>
@@ -2541,13 +2539,7 @@
         <w:t>, sluit minecraft.</w:t>
       </w:r>
       <w:r>
-        <w:t xml:space="preserve"> </w:t>
-      </w:r>
-      <w:r>
-        <w:t xml:space="preserve">(MC kan je altijd starten om iets te testen, </w:t>
-      </w:r>
-      <w:r>
-        <w:t>maar opnieuw starten kost wat tijd dus vaak makkelijker om meerdere veranderingen in 1 keer te testen)</w:t>
+        <w:t xml:space="preserve"> (MC kan je altijd starten om iets te testen, maar opnieuw starten kost wat tijd dus vaak makkelijker om meerdere veranderingen in 1 keer te testen)</w:t>
       </w:r>
     </w:p>
     <w:p>
@@ -2557,7 +2549,7 @@
       <w:r>
         <w:br w:type="page"/>
       </w:r>
-      <w:bookmarkStart w:id="4" w:name="_Toc418154814"/>
+      <w:bookmarkStart w:id="3" w:name="_Toc418154814"/>
       <w:r>
         <w:lastRenderedPageBreak/>
         <w:t>Blok 1 – Boem,</w:t>
@@ -2565,7 +2557,7 @@
       <w:r>
         <w:t xml:space="preserve"> boeem, boeeem, boeeeem, boeeeeeem</w:t>
       </w:r>
-      <w:bookmarkEnd w:id="4"/>
+      <w:bookmarkEnd w:id="3"/>
       <w:r>
         <w:t xml:space="preserve"> </w:t>
       </w:r>
@@ -3025,85 +3017,85 @@
       <w:pPr>
         <w:pStyle w:val="Heading1"/>
       </w:pPr>
-      <w:bookmarkStart w:id="5" w:name="_Toc418154815"/>
+      <w:bookmarkStart w:id="4" w:name="_Toc418154815"/>
       <w:r>
         <w:lastRenderedPageBreak/>
         <w:t>Blok 2 – Nieuw blok voor de kids</w:t>
       </w:r>
+      <w:bookmarkEnd w:id="4"/>
+    </w:p>
+    <w:p>
+      <w:r>
+        <w:t>We hebben zojuist het BoemBlok in actie gezien, maar laten we eens zien wat we kunnen doen als</w:t>
+      </w:r>
+      <w:r>
+        <w:t xml:space="preserve"> we een nieuw blok</w:t>
+      </w:r>
+      <w:r>
+        <w:t xml:space="preserve"> gaan maken voor Minecraft.</w:t>
+      </w:r>
+    </w:p>
+    <w:p/>
+    <w:p>
+      <w:r>
+        <w:t xml:space="preserve">In Eclipse, open aan de linkerkant het mapje </w:t>
+      </w:r>
+      <w:r>
+        <w:rPr>
+          <w:rStyle w:val="SubtleEmphasis"/>
+        </w:rPr>
+        <w:t>nl.first8.devoxx4kids.minecraft.blok</w:t>
+      </w:r>
+      <w:r>
+        <w:rPr>
+          <w:rStyle w:val="SubtleEmphasis"/>
+        </w:rPr>
+        <w:t>2</w:t>
+      </w:r>
+      <w:r>
+        <w:t xml:space="preserve"> en </w:t>
+      </w:r>
+      <w:r>
+        <w:t xml:space="preserve">dubbelklik </w:t>
+      </w:r>
+      <w:r>
+        <w:rPr>
+          <w:rStyle w:val="SubtleEmphasis"/>
+        </w:rPr>
+        <w:t>BlaBlok</w:t>
+      </w:r>
+      <w:r>
+        <w:t xml:space="preserve"> om deze te openen ter bewerking.</w:t>
+      </w:r>
+      <w:r>
+        <w:t xml:space="preserve"> Hierin staat code wat gebruikt wordt om te bepalen hoe een nieuw </w:t>
+      </w:r>
+      <w:r>
+        <w:t>blok</w:t>
+      </w:r>
+      <w:r>
+        <w:t xml:space="preserve"> genaamd “</w:t>
+      </w:r>
+      <w:r>
+        <w:rPr>
+          <w:rStyle w:val="SubtleEmphasis"/>
+        </w:rPr>
+        <w:t>Ablacadabla Blok</w:t>
+      </w:r>
+      <w:r>
+        <w:t>” moet werken.</w:t>
+      </w:r>
+    </w:p>
+    <w:p/>
+    <w:p>
+      <w:pPr>
+        <w:pStyle w:val="Heading2"/>
+      </w:pPr>
+      <w:bookmarkStart w:id="5" w:name="_Toc418154816"/>
+      <w:r>
+        <w:t>Activeren</w:t>
+      </w:r>
       <w:bookmarkEnd w:id="5"/>
-    </w:p>
-    <w:p>
-      <w:r>
-        <w:t>We hebben zojuist het BoemBlok in actie gezien, maar laten we eens zien wat we kunnen doen als</w:t>
-      </w:r>
-      <w:r>
-        <w:t xml:space="preserve"> we een nieuw blok</w:t>
-      </w:r>
-      <w:r>
-        <w:t xml:space="preserve"> gaan maken voor Minecraft.</w:t>
-      </w:r>
-    </w:p>
-    <w:p/>
-    <w:p>
-      <w:r>
-        <w:t xml:space="preserve">In Eclipse, open aan de linkerkant het mapje </w:t>
-      </w:r>
-      <w:r>
-        <w:rPr>
-          <w:rStyle w:val="SubtleEmphasis"/>
-        </w:rPr>
-        <w:t>nl.first8.devoxx4kids.minecraft.blok</w:t>
-      </w:r>
-      <w:r>
-        <w:rPr>
-          <w:rStyle w:val="SubtleEmphasis"/>
-        </w:rPr>
-        <w:t>2</w:t>
-      </w:r>
-      <w:r>
-        <w:t xml:space="preserve"> en </w:t>
-      </w:r>
-      <w:r>
-        <w:t xml:space="preserve">dubbelklik </w:t>
-      </w:r>
-      <w:r>
-        <w:rPr>
-          <w:rStyle w:val="SubtleEmphasis"/>
-        </w:rPr>
-        <w:t>BlaBlok</w:t>
-      </w:r>
-      <w:r>
-        <w:t xml:space="preserve"> om deze te openen ter bewerking.</w:t>
-      </w:r>
-      <w:r>
-        <w:t xml:space="preserve"> Hierin staat code wat gebruikt wordt om te bepalen hoe een nieuw </w:t>
-      </w:r>
-      <w:r>
-        <w:t>blok</w:t>
-      </w:r>
-      <w:r>
-        <w:t xml:space="preserve"> genaamd “</w:t>
-      </w:r>
-      <w:r>
-        <w:rPr>
-          <w:rStyle w:val="SubtleEmphasis"/>
-        </w:rPr>
-        <w:t>Ablacadabla Blok</w:t>
-      </w:r>
-      <w:r>
-        <w:t>” moet werken.</w:t>
-      </w:r>
-    </w:p>
-    <w:p/>
-    <w:p>
-      <w:pPr>
-        <w:pStyle w:val="Heading2"/>
-      </w:pPr>
-      <w:bookmarkStart w:id="6" w:name="_Toc418154816"/>
-      <w:r>
-        <w:t>Activeren</w:t>
-      </w:r>
-      <w:bookmarkEnd w:id="6"/>
     </w:p>
     <w:p>
       <w:pPr>
@@ -3211,11 +3203,11 @@
           <w:color w:val="auto"/>
         </w:rPr>
       </w:pPr>
-      <w:bookmarkStart w:id="7" w:name="_Toc418154817"/>
+      <w:bookmarkStart w:id="6" w:name="_Toc418154817"/>
       <w:r>
         <w:t>Licht</w:t>
       </w:r>
-      <w:bookmarkEnd w:id="7"/>
+      <w:bookmarkEnd w:id="6"/>
     </w:p>
     <w:p>
       <w:pPr>
@@ -3321,11 +3313,9 @@
       <w:pPr>
         <w:pStyle w:val="Heading2"/>
       </w:pPr>
-      <w:bookmarkStart w:id="8" w:name="_Toc418154818"/>
-      <w:r>
-        <w:t>Wat zit er in dat blok</w:t>
-      </w:r>
-      <w:bookmarkEnd w:id="8"/>
+      <w:r>
+        <w:t>Inhoud</w:t>
+      </w:r>
     </w:p>
     <w:p>
       <w:pPr>
@@ -3555,11 +3545,9 @@
       <w:pPr>
         <w:pStyle w:val="Heading2"/>
       </w:pPr>
-      <w:bookmarkStart w:id="9" w:name="_Toc418154819"/>
-      <w:r>
-        <w:t>Blok gebruiken</w:t>
-      </w:r>
-      <w:bookmarkEnd w:id="9"/>
+      <w:r>
+        <w:t>Gebruik</w:t>
+      </w:r>
     </w:p>
     <w:p>
       <w:r>
@@ -3589,12 +3577,10 @@
       <w:pPr>
         <w:pStyle w:val="Heading2"/>
       </w:pPr>
-      <w:bookmarkStart w:id="10" w:name="_Toc418154820"/>
       <w:r>
         <w:lastRenderedPageBreak/>
-        <w:t>Blok kapot maken</w:t>
-      </w:r>
-      <w:bookmarkEnd w:id="10"/>
+        <w:t>Kapot!</w:t>
+      </w:r>
     </w:p>
     <w:p>
       <w:pPr>
@@ -3687,11 +3673,11 @@
       <w:pPr>
         <w:pStyle w:val="Heading2"/>
       </w:pPr>
-      <w:bookmarkStart w:id="11" w:name="_Toc418154821"/>
+      <w:bookmarkStart w:id="7" w:name="_Toc418154821"/>
       <w:r>
         <w:t>Testen</w:t>
       </w:r>
-      <w:bookmarkEnd w:id="11"/>
+      <w:bookmarkEnd w:id="7"/>
     </w:p>
     <w:p>
       <w:r>
@@ -3717,12 +3703,12 @@
       <w:pPr>
         <w:pStyle w:val="Heading1"/>
       </w:pPr>
-      <w:bookmarkStart w:id="12" w:name="_Toc418154822"/>
+      <w:bookmarkStart w:id="8" w:name="_Toc418154822"/>
       <w:r>
         <w:lastRenderedPageBreak/>
         <w:t>Blok 3 – Recept voor rampen</w:t>
       </w:r>
-      <w:bookmarkEnd w:id="12"/>
+      <w:bookmarkEnd w:id="8"/>
     </w:p>
     <w:p>
       <w:r>
@@ -4132,12 +4118,12 @@
       <w:pPr>
         <w:pStyle w:val="Heading1"/>
       </w:pPr>
-      <w:bookmarkStart w:id="13" w:name="_Toc418154823"/>
+      <w:bookmarkStart w:id="9" w:name="_Toc418154823"/>
       <w:r>
         <w:lastRenderedPageBreak/>
         <w:t>Blok 4 – Sneeuwballen!</w:t>
       </w:r>
-      <w:bookmarkEnd w:id="13"/>
+      <w:bookmarkEnd w:id="9"/>
     </w:p>
     <w:p>
       <w:r>
@@ -4184,11 +4170,11 @@
       <w:pPr>
         <w:pStyle w:val="Heading2"/>
       </w:pPr>
-      <w:bookmarkStart w:id="14" w:name="_Toc418154824"/>
+      <w:bookmarkStart w:id="10" w:name="_Toc418154824"/>
       <w:r>
         <w:t>Activeren</w:t>
       </w:r>
-      <w:bookmarkEnd w:id="14"/>
+      <w:bookmarkEnd w:id="10"/>
     </w:p>
     <w:p>
       <w:pPr>
@@ -4237,11 +4223,11 @@
           <w:color w:val="auto"/>
         </w:rPr>
       </w:pPr>
-      <w:bookmarkStart w:id="15" w:name="_Toc418154825"/>
+      <w:bookmarkStart w:id="11" w:name="_Toc418154825"/>
       <w:r>
         <w:t>Geluid</w:t>
       </w:r>
-      <w:bookmarkEnd w:id="15"/>
+      <w:bookmarkEnd w:id="11"/>
     </w:p>
     <w:p>
       <w:pPr>
@@ -4306,11 +4292,11 @@
       <w:pPr>
         <w:pStyle w:val="Heading2"/>
       </w:pPr>
-      <w:bookmarkStart w:id="16" w:name="_Toc418154826"/>
+      <w:bookmarkStart w:id="12" w:name="_Toc418154826"/>
       <w:r>
         <w:t>Actie</w:t>
       </w:r>
-      <w:bookmarkEnd w:id="16"/>
+      <w:bookmarkEnd w:id="12"/>
     </w:p>
     <w:p>
       <w:pPr>
@@ -4396,7 +4382,7 @@
           <w:color w:val="auto"/>
         </w:rPr>
       </w:pPr>
-      <w:bookmarkStart w:id="17" w:name="_Toc418154827"/>
+      <w:bookmarkStart w:id="13" w:name="_Toc418154827"/>
       <w:r>
         <w:rPr>
           <w:bCs/>
@@ -4404,7 +4390,7 @@
         </w:rPr>
         <w:t>Liefde</w:t>
       </w:r>
-      <w:bookmarkEnd w:id="17"/>
+      <w:bookmarkEnd w:id="13"/>
     </w:p>
     <w:p>
       <w:r>
@@ -4436,7 +4422,7 @@
           <w:iCs/>
         </w:rPr>
       </w:pPr>
-      <w:bookmarkStart w:id="18" w:name="_Toc418154828"/>
+      <w:bookmarkStart w:id="14" w:name="_Toc418154828"/>
       <w:r>
         <w:rPr>
           <w:bCs/>
@@ -4444,7 +4430,7 @@
         </w:rPr>
         <w:t>Winst</w:t>
       </w:r>
-      <w:bookmarkEnd w:id="18"/>
+      <w:bookmarkEnd w:id="14"/>
     </w:p>
     <w:p>
       <w:pPr>
@@ -4488,7 +4474,7 @@
           <w:iCs/>
         </w:rPr>
       </w:pPr>
-      <w:bookmarkStart w:id="19" w:name="_Toc418154829"/>
+      <w:bookmarkStart w:id="15" w:name="_Toc418154829"/>
       <w:r>
         <w:rPr>
           <w:bCs/>
@@ -4496,7 +4482,7 @@
         </w:rPr>
         <w:t>Testen</w:t>
       </w:r>
-      <w:bookmarkEnd w:id="19"/>
+      <w:bookmarkEnd w:id="15"/>
     </w:p>
     <w:p>
       <w:r>
@@ -4510,7 +4496,7 @@
       <w:pPr>
         <w:pStyle w:val="Heading1"/>
       </w:pPr>
-      <w:bookmarkStart w:id="20" w:name="_Toc418154830"/>
+      <w:bookmarkStart w:id="16" w:name="_Toc418154830"/>
       <w:r>
         <w:lastRenderedPageBreak/>
         <w:t xml:space="preserve">Blok 5 </w:t>
@@ -4524,7 +4510,7 @@
       <w:r>
         <w:t>De ernst van rode erts</w:t>
       </w:r>
-      <w:bookmarkEnd w:id="20"/>
+      <w:bookmarkEnd w:id="16"/>
     </w:p>
     <w:p>
       <w:r>
@@ -4705,11 +4691,11 @@
       <w:pPr>
         <w:pStyle w:val="Heading2"/>
       </w:pPr>
-      <w:bookmarkStart w:id="21" w:name="_Toc418154831"/>
+      <w:bookmarkStart w:id="17" w:name="_Toc418154831"/>
       <w:r>
         <w:t>Testen</w:t>
       </w:r>
-      <w:bookmarkEnd w:id="21"/>
+      <w:bookmarkEnd w:id="17"/>
     </w:p>
     <w:p>
       <w:r>
@@ -4725,19 +4711,16 @@
       <w:pPr>
         <w:pStyle w:val="Heading1"/>
       </w:pPr>
-      <w:bookmarkStart w:id="22" w:name="_Toc418154832"/>
+      <w:bookmarkStart w:id="18" w:name="_Toc418154832"/>
       <w:r>
         <w:lastRenderedPageBreak/>
         <w:t>Blok 6 – Macht aan de speler</w:t>
       </w:r>
-      <w:bookmarkEnd w:id="22"/>
-    </w:p>
-    <w:p>
-      <w:r>
-        <w:t xml:space="preserve">Nu we wat nieuwe kennis hebben opgedaan over het programmeren met evenementen, laten we dit gaan misbruiken om de speler wat meer macht te geven (mwoehahaha!). </w:t>
-      </w:r>
-      <w:r>
-        <w:t xml:space="preserve">Voor deze opdracht kun je aan de linkerkant het mapje </w:t>
+      <w:bookmarkEnd w:id="18"/>
+    </w:p>
+    <w:p>
+      <w:r>
+        <w:t xml:space="preserve">Nu we wat nieuwe kennis hebben opgedaan over het programmeren met evenementen, laten we dit gaan misbruiken om de speler wat meer macht te geven (mwoehahaha!). Voor deze opdracht kun je aan de linkerkant het mapje </w:t>
       </w:r>
       <w:r>
         <w:rPr>
@@ -4781,11 +4764,11 @@
       <w:pPr>
         <w:pStyle w:val="Heading2"/>
       </w:pPr>
-      <w:bookmarkStart w:id="23" w:name="_Toc418154833"/>
+      <w:bookmarkStart w:id="19" w:name="_Toc418154833"/>
       <w:r>
         <w:t>Spring</w:t>
       </w:r>
-      <w:bookmarkEnd w:id="23"/>
+      <w:bookmarkEnd w:id="19"/>
     </w:p>
     <w:p>
       <w:r>
@@ -4920,18 +4903,15 @@
       <w:pPr>
         <w:pStyle w:val="Heading2"/>
       </w:pPr>
-      <w:bookmarkStart w:id="24" w:name="_Toc418154834"/>
+      <w:bookmarkStart w:id="20" w:name="_Toc418154834"/>
       <w:r>
         <w:t>Vecht</w:t>
       </w:r>
-      <w:bookmarkEnd w:id="24"/>
-    </w:p>
-    <w:p>
-      <w:r>
-        <w:t xml:space="preserve">Een stukje eronder zie je een blokje code staan onder </w:t>
-      </w:r>
-      <w:r>
-        <w:t>“</w:t>
+      <w:bookmarkEnd w:id="20"/>
+    </w:p>
+    <w:p>
+      <w:r>
+        <w:t>Een stukje eronder zie je een blokje code staan onder “</w:t>
       </w:r>
       <w:r>
         <w:rPr>
@@ -5056,11 +5036,11 @@
       <w:pPr>
         <w:pStyle w:val="Heading2"/>
       </w:pPr>
-      <w:bookmarkStart w:id="25" w:name="_Toc418154835"/>
+      <w:bookmarkStart w:id="21" w:name="_Toc418154835"/>
       <w:r>
         <w:t>Val</w:t>
       </w:r>
-      <w:bookmarkEnd w:id="25"/>
+      <w:bookmarkEnd w:id="21"/>
     </w:p>
     <w:p>
       <w:pPr>
@@ -5102,13 +5082,7 @@
         <w:rPr>
           <w:rStyle w:val="SubtleEmphasis"/>
         </w:rPr>
-        <w:t xml:space="preserve"> </w:t>
-      </w:r>
-      <w:r>
-        <w:rPr>
-          <w:rStyle w:val="SubtleEmphasis"/>
-        </w:rPr>
-        <w:t>event)</w:t>
+        <w:t xml:space="preserve"> event)</w:t>
       </w:r>
       <w:r>
         <w:t>“</w:t>
@@ -5196,24 +5170,15 @@
       <w:pPr>
         <w:pStyle w:val="Heading2"/>
       </w:pPr>
-      <w:bookmarkStart w:id="26" w:name="_Toc418154836"/>
+      <w:bookmarkStart w:id="22" w:name="_Toc418154836"/>
       <w:r>
         <w:t>Smid</w:t>
       </w:r>
-      <w:bookmarkEnd w:id="26"/>
-    </w:p>
-    <w:p>
-      <w:r>
-        <w:t xml:space="preserve">We gaan verder met de </w:t>
-      </w:r>
-      <w:r>
-        <w:t xml:space="preserve">code </w:t>
-      </w:r>
-      <w:r>
-        <w:t xml:space="preserve">die staat </w:t>
-      </w:r>
-      <w:r>
-        <w:t>onder “</w:t>
+      <w:bookmarkEnd w:id="22"/>
+    </w:p>
+    <w:p>
+      <w:r>
+        <w:t>We gaan verder met de code die staat onder “</w:t>
       </w:r>
       <w:r>
         <w:rPr>
@@ -5327,11 +5292,11 @@
       <w:pPr>
         <w:pStyle w:val="Heading2"/>
       </w:pPr>
-      <w:bookmarkStart w:id="27" w:name="_Toc418154837"/>
+      <w:bookmarkStart w:id="23" w:name="_Toc418154837"/>
       <w:r>
         <w:t>Lach</w:t>
       </w:r>
-      <w:bookmarkEnd w:id="27"/>
+      <w:bookmarkEnd w:id="23"/>
     </w:p>
     <w:p>
       <w:pPr>
@@ -5341,10 +5306,7 @@
       </w:pPr>
       <w:r>
         <w:lastRenderedPageBreak/>
-        <w:t xml:space="preserve">We gaan nu iets wat anders aanpassen, kijk hiervoor naar de code die staat onder </w:t>
-      </w:r>
-      <w:r>
-        <w:t>“</w:t>
+        <w:t>We gaan nu iets wat anders aanpassen, kijk hiervoor naar de code die staat onder “</w:t>
       </w:r>
       <w:r>
         <w:rPr>
@@ -5490,11 +5452,11 @@
       <w:pPr>
         <w:pStyle w:val="Heading2"/>
       </w:pPr>
-      <w:bookmarkStart w:id="28" w:name="_Toc418154838"/>
+      <w:bookmarkStart w:id="24" w:name="_Toc418154838"/>
       <w:r>
         <w:t>Gedonder</w:t>
       </w:r>
-      <w:bookmarkEnd w:id="28"/>
+      <w:bookmarkEnd w:id="24"/>
     </w:p>
     <w:p>
       <w:pPr>
@@ -5503,10 +5465,7 @@
         </w:rPr>
       </w:pPr>
       <w:r>
-        <w:t xml:space="preserve">Ten slotte willen we dat iedereen gestraft wordt als ze de speler aanvallen (wie denken ze wel dat ze zijn?!). Zoek hiervoor het stukje code op </w:t>
-      </w:r>
-      <w:r>
-        <w:t>onder “</w:t>
+        <w:t>Ten slotte willen we dat iedereen gestraft wordt als ze de speler aanvallen (wie denken ze wel dat ze zijn?!). Zoek hiervoor het stukje code op onder “</w:t>
       </w:r>
       <w:r>
         <w:rPr>
@@ -5647,90 +5606,81 @@
         <w:rPr>
           <w:rStyle w:val="SubtleEmphasis"/>
         </w:rPr>
-        <w:t>ivingAttackEvent</w:t>
-      </w:r>
-      <w:r>
-        <w:rPr>
-          <w:rStyle w:val="SubtleEmphasis"/>
+        <w:t xml:space="preserve">ivingAttackEvent </w:t>
+      </w:r>
+      <w:r>
+        <w:t>evenement</w:t>
+      </w:r>
+      <w:r>
+        <w:t>, wat gebeurt wanneer iets een ander aanvalt. In de code wordt daarna gekeken of de aangevallene de speler is, en als dat zo is dan wordt er een dondergeluid gespeeld en een bliksem gemaakt op de plek van de aanvaller. Dat ze leren!</w:t>
+      </w:r>
+    </w:p>
+    <w:p>
+      <w:pPr>
+        <w:ind w:firstLine="0"/>
+      </w:pPr>
+    </w:p>
+    <w:p>
+      <w:pPr>
+        <w:pStyle w:val="Heading2"/>
+      </w:pPr>
+      <w:bookmarkStart w:id="25" w:name="_Toc418154839"/>
+      <w:r>
+        <w:t>Test</w:t>
+      </w:r>
+      <w:r>
+        <w:t>en</w:t>
+      </w:r>
+      <w:bookmarkEnd w:id="25"/>
+    </w:p>
+    <w:p>
+      <w:r>
+        <w:t xml:space="preserve">Start Minecraft opnieuw op en ga je wereld in. Voor het testen van veel van je veranderingen zul je naar survival mode moeten gaan, dit kan je doen met </w:t>
+      </w:r>
+      <w:r>
+        <w:rPr>
+          <w:rStyle w:val="Emphasis"/>
+        </w:rPr>
+        <w:t>/gamemode survival</w:t>
+      </w:r>
+      <w:r>
+        <w:rPr>
+          <w:rStyle w:val="Emphasis"/>
         </w:rPr>
         <w:t xml:space="preserve"> </w:t>
       </w:r>
       <w:r>
-        <w:t>evenement</w:t>
-      </w:r>
-      <w:r>
-        <w:t>, wat gebeurt wanneer iets een ander aanvalt. In de code wordt daarna gekeken of de aangevallene de speler is, en als dat zo is dan wordt er een dondergeluid gespeeld en een bliksem gemaakt op de plek van de aanvaller. Dat ze leren!</w:t>
-      </w:r>
-    </w:p>
-    <w:p>
-      <w:pPr>
-        <w:ind w:firstLine="0"/>
-      </w:pPr>
+        <w:t>(</w:t>
+      </w:r>
+      <w:r>
+        <w:t xml:space="preserve">en </w:t>
+      </w:r>
+      <w:r>
+        <w:t>als je later weer terug wilt naar creative mode, kan dit met</w:t>
+      </w:r>
+      <w:r>
+        <w:rPr>
+          <w:rStyle w:val="Emphasis"/>
+        </w:rPr>
+        <w:t xml:space="preserve"> /gamemode creative</w:t>
+      </w:r>
+      <w:r>
+        <w:t>)</w:t>
+      </w:r>
+      <w:r>
+        <w:t xml:space="preserve">.  </w:t>
+      </w:r>
+      <w:r>
+        <w:t xml:space="preserve">Gebruik de varkentoets om te lachen (varkentoets is standaard </w:t>
+      </w:r>
+      <w:r>
+        <w:t>“V”)!</w:t>
+      </w:r>
     </w:p>
     <w:p>
       <w:pPr>
         <w:pStyle w:val="Heading2"/>
       </w:pPr>
-      <w:bookmarkStart w:id="29" w:name="_Toc418154839"/>
-      <w:r>
-        <w:t>Test</w:t>
-      </w:r>
-      <w:r>
-        <w:t>en</w:t>
-      </w:r>
-      <w:bookmarkEnd w:id="29"/>
-    </w:p>
-    <w:p>
-      <w:r>
-        <w:t xml:space="preserve">Start Minecraft opnieuw op en ga je wereld in. Voor het testen van veel van je veranderingen zul je naar survival mode moeten gaan, dit kan je doen met </w:t>
-      </w:r>
-      <w:r>
-        <w:rPr>
-          <w:rStyle w:val="Emphasis"/>
-        </w:rPr>
-        <w:t>/gamemode survival</w:t>
-      </w:r>
-      <w:r>
-        <w:rPr>
-          <w:rStyle w:val="Emphasis"/>
-        </w:rPr>
-        <w:t xml:space="preserve"> </w:t>
-      </w:r>
-      <w:r>
-        <w:t>(</w:t>
-      </w:r>
-      <w:r>
-        <w:t xml:space="preserve">en </w:t>
-      </w:r>
-      <w:r>
-        <w:t>als je later weer terug wilt naar creative mode, kan dit met</w:t>
-      </w:r>
-      <w:r>
-        <w:rPr>
-          <w:rStyle w:val="Emphasis"/>
-        </w:rPr>
-        <w:t xml:space="preserve"> /gamemode creative</w:t>
-      </w:r>
-      <w:r>
-        <w:t>)</w:t>
-      </w:r>
-      <w:r>
-        <w:t>.</w:t>
-      </w:r>
-      <w:r>
-        <w:t xml:space="preserve">  </w:t>
-      </w:r>
-      <w:r>
-        <w:t xml:space="preserve">Gebruik de varkentoets om te lachen (varkentoets is standaard </w:t>
-      </w:r>
-      <w:r>
-        <w:t>“V”)!</w:t>
-      </w:r>
-    </w:p>
-    <w:p>
-      <w:pPr>
-        <w:pStyle w:val="Heading2"/>
-      </w:pPr>
       <w:r>
         <w:br w:type="page"/>
       </w:r>
@@ -5739,16 +5689,439 @@
       <w:pPr>
         <w:pStyle w:val="Heading1"/>
       </w:pPr>
-      <w:bookmarkStart w:id="30" w:name="_Toc418154840"/>
+      <w:bookmarkStart w:id="26" w:name="_Toc418154840"/>
       <w:r>
         <w:lastRenderedPageBreak/>
         <w:t>Blok 7 – Skelettenfeestje</w:t>
       </w:r>
-      <w:bookmarkEnd w:id="30"/>
-    </w:p>
-    <w:p>
-      <w:r>
-        <w:t>Maak alle skeletten goud, en geef ze versterking wanneer ze verslagen worden.</w:t>
+      <w:bookmarkEnd w:id="26"/>
+    </w:p>
+    <w:p>
+      <w:r>
+        <w:t xml:space="preserve">Skeletten zijn leuk, maar ze kunnen wel wat saai zijn, dus hoog tijd om ze wat op te leuken. </w:t>
+      </w:r>
+      <w:r>
+        <w:t xml:space="preserve">Open hiervoor het mapje </w:t>
+      </w:r>
+      <w:r>
+        <w:rPr>
+          <w:rStyle w:val="SubtleEmphasis"/>
+        </w:rPr>
+        <w:t>nl.first8.devoxx4kids.minecraft.blok</w:t>
+      </w:r>
+      <w:r>
+        <w:rPr>
+          <w:rStyle w:val="SubtleEmphasis"/>
+        </w:rPr>
+        <w:t>7</w:t>
+      </w:r>
+      <w:r>
+        <w:rPr>
+          <w:rStyle w:val="SubtleEmphasis"/>
+        </w:rPr>
+        <w:t xml:space="preserve"> </w:t>
+      </w:r>
+      <w:r>
+        <w:t xml:space="preserve">dubbelklik op </w:t>
+      </w:r>
+      <w:r>
+        <w:rPr>
+          <w:rStyle w:val="SubtleEmphasis"/>
+        </w:rPr>
+        <w:t>SkeletGetThisPartyStarted</w:t>
+      </w:r>
+      <w:r>
+        <w:rPr>
+          <w:rStyle w:val="SubtleEmphasis"/>
+        </w:rPr>
+        <w:t xml:space="preserve"> </w:t>
+      </w:r>
+      <w:r>
+        <w:t>om deze te openen ter bewerking voor deze opdracht.</w:t>
+      </w:r>
+    </w:p>
+    <w:p/>
+    <w:p>
+      <w:pPr>
+        <w:pStyle w:val="Heading2"/>
+      </w:pPr>
+      <w:r>
+        <w:t>Nieuwe skeletten</w:t>
+      </w:r>
+    </w:p>
+    <w:p>
+      <w:pPr>
+        <w:rPr>
+          <w:rStyle w:val="Emphasis"/>
+        </w:rPr>
+      </w:pPr>
+      <w:r>
+        <w:t xml:space="preserve">We willen de skeletten een flitsende make-over geven.  </w:t>
+      </w:r>
+      <w:r>
+        <w:t>Zoek hiervoor het stukje code op onder “</w:t>
+      </w:r>
+      <w:r>
+        <w:rPr>
+          <w:rStyle w:val="SubtleEmphasis"/>
+        </w:rPr>
+        <w:t>public</w:t>
+      </w:r>
+      <w:r>
+        <w:rPr>
+          <w:rStyle w:val="SubtleEmphasis"/>
+        </w:rPr>
+        <w:t xml:space="preserve"> void</w:t>
+      </w:r>
+      <w:r>
+        <w:rPr>
+          <w:rStyle w:val="SubtleEmphasis"/>
+        </w:rPr>
+        <w:t xml:space="preserve"> </w:t>
+      </w:r>
+      <w:r>
+        <w:rPr>
+          <w:rStyle w:val="SubtleEmphasis"/>
+        </w:rPr>
+        <w:t>leveHetSkelet(EntityJoinWorldEvent event)</w:t>
+      </w:r>
+      <w:r>
+        <w:t>”</w:t>
+      </w:r>
+      <w:r>
+        <w:rPr>
+          <w:rStyle w:val="SubtleEmphasis"/>
+        </w:rPr>
+        <w:t xml:space="preserve"> </w:t>
+      </w:r>
+      <w:r>
+        <w:t xml:space="preserve">en haal de </w:t>
+      </w:r>
+      <w:r>
+        <w:rPr>
+          <w:rStyle w:val="Emphasis"/>
+        </w:rPr>
+        <w:t>//</w:t>
+      </w:r>
+      <w:r>
+        <w:t xml:space="preserve"> weg voor </w:t>
+      </w:r>
+      <w:r>
+        <w:rPr>
+          <w:rStyle w:val="Emphasis"/>
+        </w:rPr>
+        <w:t>geefMooieKleding(skelly);</w:t>
+      </w:r>
+      <w:r>
+        <w:rPr>
+          <w:rStyle w:val="Emphasis"/>
+        </w:rPr>
+        <w:t xml:space="preserve"> </w:t>
+      </w:r>
+      <w:r>
+        <w:t>en</w:t>
+      </w:r>
+      <w:r>
+        <w:rPr>
+          <w:rStyle w:val="Emphasis"/>
+        </w:rPr>
+        <w:t xml:space="preserve"> </w:t>
+      </w:r>
+      <w:r>
+        <w:rPr>
+          <w:rStyle w:val="Emphasis"/>
+        </w:rPr>
+        <w:t>geefLeven(skelly, 30);</w:t>
+      </w:r>
+    </w:p>
+    <w:p>
+      <w:pPr>
+        <w:rPr>
+          <w:rStyle w:val="Emphasis"/>
+        </w:rPr>
+      </w:pPr>
+    </w:p>
+    <w:p>
+      <w:r>
+        <w:rPr>
+          <w:noProof/>
+          <w:lang w:eastAsia="nl-NL"/>
+        </w:rPr>
+        <w:drawing>
+          <wp:inline distT="0" distB="0" distL="0" distR="0" wp14:anchorId="698F5B2E" wp14:editId="00D71701">
+            <wp:extent cx="4229100" cy="466725"/>
+            <wp:effectExtent l="0" t="0" r="0" b="9525"/>
+            <wp:docPr id="16" name="Picture 16"/>
+            <wp:cNvGraphicFramePr>
+              <a:graphicFrameLocks xmlns:a="http://schemas.openxmlformats.org/drawingml/2006/main" noChangeAspect="1"/>
+            </wp:cNvGraphicFramePr>
+            <a:graphic xmlns:a="http://schemas.openxmlformats.org/drawingml/2006/main">
+              <a:graphicData uri="http://schemas.openxmlformats.org/drawingml/2006/picture">
+                <pic:pic xmlns:pic="http://schemas.openxmlformats.org/drawingml/2006/picture">
+                  <pic:nvPicPr>
+                    <pic:cNvPr id="0" name=""/>
+                    <pic:cNvPicPr/>
+                  </pic:nvPicPr>
+                  <pic:blipFill>
+                    <a:blip r:embed="rId27"/>
+                    <a:stretch>
+                      <a:fillRect/>
+                    </a:stretch>
+                  </pic:blipFill>
+                  <pic:spPr>
+                    <a:xfrm>
+                      <a:off x="0" y="0"/>
+                      <a:ext cx="4229100" cy="466725"/>
+                    </a:xfrm>
+                    <a:prstGeom prst="rect">
+                      <a:avLst/>
+                    </a:prstGeom>
+                  </pic:spPr>
+                </pic:pic>
+              </a:graphicData>
+            </a:graphic>
+          </wp:inline>
+        </w:drawing>
+      </w:r>
+    </w:p>
+    <w:p/>
+    <w:p>
+      <w:r>
+        <w:t>Deze code wordt gebruikt wanneer een wezen in je wereld van Minecraft komt</w:t>
+      </w:r>
+      <w:r>
+        <w:t xml:space="preserve"> met </w:t>
+      </w:r>
+      <w:r>
+        <w:rPr>
+          <w:rStyle w:val="SubtleEmphasis"/>
+        </w:rPr>
+        <w:t>EntityJoinWorldEvent</w:t>
+      </w:r>
+      <w:r>
+        <w:t>. Als het wezen een skelet is doen we twee dingen: we geven dit skelet een mooie nieuwe gouden uitrusting, en we geven het wat extra leven. Daarmee kan dat skelet zich een stukje beter voelen.</w:t>
+      </w:r>
+    </w:p>
+    <w:p>
+      <w:r>
+        <w:t xml:space="preserve">Als je wilt, kun je de hoeveelheid leven aanpassen door de waarde van 30 te wijzigen. Je kan ook aanpassen wat het skelet precies krijgt, daarvoor kun je verder in de code kijken en hier de </w:t>
+      </w:r>
+      <w:r>
+        <w:t>voorwerpen aanpassen die het draagt:</w:t>
+      </w:r>
+    </w:p>
+    <w:p>
+      <w:r>
+        <w:rPr>
+          <w:noProof/>
+          <w:lang w:eastAsia="nl-NL"/>
+        </w:rPr>
+        <w:drawing>
+          <wp:inline distT="0" distB="0" distL="0" distR="0" wp14:anchorId="47792F1C" wp14:editId="1FCE1D08">
+            <wp:extent cx="4943475" cy="752475"/>
+            <wp:effectExtent l="0" t="0" r="9525" b="9525"/>
+            <wp:docPr id="20" name="Picture 20"/>
+            <wp:cNvGraphicFramePr>
+              <a:graphicFrameLocks xmlns:a="http://schemas.openxmlformats.org/drawingml/2006/main" noChangeAspect="1"/>
+            </wp:cNvGraphicFramePr>
+            <a:graphic xmlns:a="http://schemas.openxmlformats.org/drawingml/2006/main">
+              <a:graphicData uri="http://schemas.openxmlformats.org/drawingml/2006/picture">
+                <pic:pic xmlns:pic="http://schemas.openxmlformats.org/drawingml/2006/picture">
+                  <pic:nvPicPr>
+                    <pic:cNvPr id="0" name=""/>
+                    <pic:cNvPicPr/>
+                  </pic:nvPicPr>
+                  <pic:blipFill>
+                    <a:blip r:embed="rId28"/>
+                    <a:stretch>
+                      <a:fillRect/>
+                    </a:stretch>
+                  </pic:blipFill>
+                  <pic:spPr>
+                    <a:xfrm>
+                      <a:off x="0" y="0"/>
+                      <a:ext cx="4943475" cy="752475"/>
+                    </a:xfrm>
+                    <a:prstGeom prst="rect">
+                      <a:avLst/>
+                    </a:prstGeom>
+                  </pic:spPr>
+                </pic:pic>
+              </a:graphicData>
+            </a:graphic>
+          </wp:inline>
+        </w:drawing>
+      </w:r>
+    </w:p>
+    <w:p/>
+    <w:p>
+      <w:pPr>
+        <w:pStyle w:val="Heading2"/>
+      </w:pPr>
+      <w:r>
+        <w:t>Kapotte skeletten</w:t>
+      </w:r>
+    </w:p>
+    <w:p>
+      <w:pPr>
+        <w:rPr>
+          <w:rStyle w:val="Emphasis"/>
+        </w:rPr>
+      </w:pPr>
+      <w:r>
+        <w:t>Als de mode-politie toch een hekel had aan deze nieuwe goudblinkende skeletten, willen we graag dat er bepaalde gevolgen zijn voor het kapot maken van een skelet. Kijk hiervoor naar de code onder “</w:t>
+      </w:r>
+      <w:r>
+        <w:rPr>
+          <w:rStyle w:val="SubtleEmphasis"/>
+        </w:rPr>
+        <w:t>public void daarIsDeVersteking(LivingDeathEvent event)</w:t>
+      </w:r>
+      <w:r>
+        <w:t>”</w:t>
+      </w:r>
+      <w:r>
+        <w:rPr>
+          <w:rStyle w:val="SubtleEmphasis"/>
+        </w:rPr>
+        <w:t xml:space="preserve"> </w:t>
+      </w:r>
+      <w:r>
+        <w:t xml:space="preserve">en haal de </w:t>
+      </w:r>
+      <w:r>
+        <w:rPr>
+          <w:rStyle w:val="Emphasis"/>
+        </w:rPr>
+        <w:t>//</w:t>
+      </w:r>
+      <w:r>
+        <w:t xml:space="preserve"> weg voor </w:t>
+      </w:r>
+      <w:r>
+        <w:rPr>
+          <w:rStyle w:val="Emphasis"/>
+        </w:rPr>
+        <w:t>maakNieuweCreepers(event, 3);</w:t>
+      </w:r>
+      <w:r>
+        <w:rPr>
+          <w:rStyle w:val="Emphasis"/>
+        </w:rPr>
+        <w:t xml:space="preserve"> </w:t>
+      </w:r>
+      <w:r>
+        <w:t>en</w:t>
+      </w:r>
+      <w:r>
+        <w:rPr>
+          <w:rStyle w:val="Emphasis"/>
+        </w:rPr>
+        <w:t xml:space="preserve"> </w:t>
+      </w:r>
+      <w:r>
+        <w:rPr>
+          <w:rStyle w:val="Emphasis"/>
+        </w:rPr>
+        <w:t>laatVoorwerpVallen(skelly, Items.gold_ingot, 1);</w:t>
+      </w:r>
+    </w:p>
+    <w:p>
+      <w:pPr>
+        <w:rPr>
+          <w:rStyle w:val="Emphasis"/>
+        </w:rPr>
+      </w:pPr>
+      <w:r>
+        <w:rPr>
+          <w:noProof/>
+          <w:lang w:eastAsia="nl-NL"/>
+        </w:rPr>
+        <w:drawing>
+          <wp:inline distT="0" distB="0" distL="0" distR="0" wp14:anchorId="7F94980C" wp14:editId="6B9C43D0">
+            <wp:extent cx="4705350" cy="504825"/>
+            <wp:effectExtent l="0" t="0" r="0" b="9525"/>
+            <wp:docPr id="21" name="Picture 21"/>
+            <wp:cNvGraphicFramePr>
+              <a:graphicFrameLocks xmlns:a="http://schemas.openxmlformats.org/drawingml/2006/main" noChangeAspect="1"/>
+            </wp:cNvGraphicFramePr>
+            <a:graphic xmlns:a="http://schemas.openxmlformats.org/drawingml/2006/main">
+              <a:graphicData uri="http://schemas.openxmlformats.org/drawingml/2006/picture">
+                <pic:pic xmlns:pic="http://schemas.openxmlformats.org/drawingml/2006/picture">
+                  <pic:nvPicPr>
+                    <pic:cNvPr id="0" name=""/>
+                    <pic:cNvPicPr/>
+                  </pic:nvPicPr>
+                  <pic:blipFill>
+                    <a:blip r:embed="rId29"/>
+                    <a:stretch>
+                      <a:fillRect/>
+                    </a:stretch>
+                  </pic:blipFill>
+                  <pic:spPr>
+                    <a:xfrm>
+                      <a:off x="0" y="0"/>
+                      <a:ext cx="4705350" cy="504825"/>
+                    </a:xfrm>
+                    <a:prstGeom prst="rect">
+                      <a:avLst/>
+                    </a:prstGeom>
+                  </pic:spPr>
+                </pic:pic>
+              </a:graphicData>
+            </a:graphic>
+          </wp:inline>
+        </w:drawing>
+      </w:r>
+    </w:p>
+    <w:p>
+      <w:r>
+        <w:t xml:space="preserve">De code wordt gebruikt wanneer er een </w:t>
+      </w:r>
+      <w:r>
+        <w:rPr>
+          <w:rStyle w:val="SubtleEmphasis"/>
+        </w:rPr>
+        <w:t>LivingDeathEvent</w:t>
+      </w:r>
+      <w:r>
+        <w:rPr>
+          <w:rStyle w:val="SubtleEmphasis"/>
+        </w:rPr>
+        <w:t xml:space="preserve"> </w:t>
+      </w:r>
+      <w:r>
+        <w:t>evenement</w:t>
+      </w:r>
+      <w:r>
+        <w:t xml:space="preserve"> optreedt, wat is wanneer een wezen doodgaat in Minecraft. We kijken of dit wezen een skelet is en voor deze doen we dus twee dingen: We maken een drietal creepers aan te versterkering, én we laten 1 gouden staaf vallen (het skelet was bekleed met goud, dus lijkt logisch).  </w:t>
+      </w:r>
+      <w:bookmarkStart w:id="27" w:name="_GoBack"/>
+      <w:bookmarkEnd w:id="27"/>
+    </w:p>
+    <w:p/>
+    <w:p>
+      <w:pPr>
+        <w:pStyle w:val="Heading2"/>
+      </w:pPr>
+      <w:r>
+        <w:t>Testen</w:t>
+      </w:r>
+    </w:p>
+    <w:p>
+      <w:r>
+        <w:t xml:space="preserve">Start Minecraft opnieuw op en ga je wereld in. </w:t>
+      </w:r>
+      <w:r>
+        <w:t>Je kan je nieuwe skeletten het makkelijkste testen gewoon in creative mode, door in je inventory te zoeken naar een Skeleton</w:t>
+      </w:r>
+      <w:r>
+        <w:t xml:space="preserve"> Egg. Hiermee kun je zelf skeletten aanmaken.</w:t>
+      </w:r>
+    </w:p>
+    <w:p>
+      <w:r>
+        <w:t>Maak een skelet en bewonder zijn mooie kleding. Vernietig daarna het skelet, en zie hoe deze goud laat vallen en versterkt wordt door een boel creepers.</w:t>
       </w:r>
     </w:p>
     <w:p>
@@ -5760,12 +6133,12 @@
       <w:pPr>
         <w:pStyle w:val="Heading1"/>
       </w:pPr>
-      <w:bookmarkStart w:id="31" w:name="_Toc418154841"/>
+      <w:bookmarkStart w:id="28" w:name="_Toc418154841"/>
       <w:r>
         <w:lastRenderedPageBreak/>
         <w:t>Blok 8 – Creepy eieren!</w:t>
       </w:r>
-      <w:bookmarkEnd w:id="31"/>
+      <w:bookmarkEnd w:id="28"/>
     </w:p>
     <w:p>
       <w:r>
@@ -5789,7 +6162,7 @@
       <w:pPr>
         <w:pStyle w:val="Heading1"/>
       </w:pPr>
-      <w:bookmarkStart w:id="32" w:name="_Toc418154842"/>
+      <w:bookmarkStart w:id="29" w:name="_Toc418154842"/>
       <w:r>
         <w:lastRenderedPageBreak/>
         <w:t>Blok 9</w:t>
@@ -5797,7 +6170,7 @@
       <w:r>
         <w:t xml:space="preserve"> – Handige blokvuller</w:t>
       </w:r>
-      <w:bookmarkEnd w:id="32"/>
+      <w:bookmarkEnd w:id="29"/>
     </w:p>
     <w:p>
       <w:pPr>
@@ -5815,12 +6188,12 @@
       <w:pPr>
         <w:pStyle w:val="Heading1"/>
       </w:pPr>
-      <w:bookmarkStart w:id="33" w:name="_Toc418154843"/>
+      <w:bookmarkStart w:id="30" w:name="_Toc418154843"/>
       <w:r>
         <w:lastRenderedPageBreak/>
         <w:t>Blok 10 – Blok naam &amp; uiterlijk</w:t>
       </w:r>
-      <w:bookmarkEnd w:id="33"/>
+      <w:bookmarkEnd w:id="30"/>
     </w:p>
     <w:p>
       <w:r>
@@ -5868,7 +6241,7 @@
         </w:rPr>
         <w:t xml:space="preserve"> tutorials - </w:t>
       </w:r>
-      <w:hyperlink r:id="rId27" w:history="1">
+      <w:hyperlink r:id="rId30" w:history="1">
         <w:r>
           <w:rPr>
             <w:rStyle w:val="Hyperlink"/>
@@ -5889,7 +6262,7 @@
       <w:r>
         <w:t xml:space="preserve">O’Reilly’s boek - </w:t>
       </w:r>
-      <w:hyperlink r:id="rId28" w:history="1">
+      <w:hyperlink r:id="rId31" w:history="1">
         <w:r>
           <w:rPr>
             <w:rStyle w:val="Hyperlink"/>
@@ -5915,7 +6288,7 @@
         </w:rPr>
         <w:t xml:space="preserve">Forge Wiki - </w:t>
       </w:r>
-      <w:hyperlink r:id="rId29" w:history="1">
+      <w:hyperlink r:id="rId32" w:history="1">
         <w:r>
           <w:rPr>
             <w:rStyle w:val="Hyperlink"/>
@@ -9344,7 +9717,7 @@
 </file>
 
 <file path=customXml/itemProps1.xml><?xml version="1.0" encoding="utf-8"?>
-<ds:datastoreItem xmlns:ds="http://schemas.openxmlformats.org/officeDocument/2006/customXml" ds:itemID="{FA9CF722-254A-4AA2-8670-0E7AAA1E5158}">
+<ds:datastoreItem xmlns:ds="http://schemas.openxmlformats.org/officeDocument/2006/customXml" ds:itemID="{057A7A46-B597-4B3E-8D34-F2E418530686}">
   <ds:schemaRefs>
     <ds:schemaRef ds:uri="http://schemas.openxmlformats.org/officeDocument/2006/bibliography"/>
   </ds:schemaRefs>

</xml_diff>

<commit_message>
Lego toevoeging workshop, Minecraft update hoofdstuk 8, kleine minecraft tweaks
</commit_message>
<xml_diff>
--- a/minecraft/Devoxx4Kids Minecraft Workshop.docx
+++ b/minecraft/Devoxx4Kids Minecraft Workshop.docx
@@ -4486,7 +4486,13 @@
     </w:p>
     <w:p>
       <w:r>
-        <w:t>Start Minecraft met het groene pijltje en zoek in je inventory (tabje misc) de sneeuwbal. Gooi het naar de vijand en zie wat er allemaal gebeurt!</w:t>
+        <w:t xml:space="preserve">Start Minecraft met het groene pijltje en zoek in je inventory (tabje </w:t>
+      </w:r>
+      <w:r>
+        <w:t>Miscellanous</w:t>
+      </w:r>
+      <w:r>
+        <w:t>) de sneeuwbal. Gooi het naar de vijand en zie wat er allemaal gebeurt!</w:t>
       </w:r>
       <w:r>
         <w:br w:type="page"/>
@@ -5698,10 +5704,7 @@
     </w:p>
     <w:p>
       <w:r>
-        <w:t xml:space="preserve">Skeletten zijn leuk, maar ze kunnen wel wat saai zijn, dus hoog tijd om ze wat op te leuken. </w:t>
-      </w:r>
-      <w:r>
-        <w:t xml:space="preserve">Open hiervoor het mapje </w:t>
+        <w:t xml:space="preserve">Skeletten zijn leuk, maar ze kunnen wel wat saai zijn, dus hoog tijd om ze wat op te leuken. Open hiervoor het mapje </w:t>
       </w:r>
       <w:r>
         <w:rPr>
@@ -5713,7 +5716,16 @@
         <w:rPr>
           <w:rStyle w:val="SubtleEmphasis"/>
         </w:rPr>
-        <w:t>7</w:t>
+        <w:t xml:space="preserve">7 </w:t>
+      </w:r>
+      <w:r>
+        <w:t xml:space="preserve">dubbelklik op </w:t>
+      </w:r>
+      <w:r>
+        <w:rPr>
+          <w:rStyle w:val="SubtleEmphasis"/>
+        </w:rPr>
+        <w:t>SkeletGetThisPartyStarted</w:t>
       </w:r>
       <w:r>
         <w:rPr>
@@ -5722,21 +5734,6 @@
         <w:t xml:space="preserve"> </w:t>
       </w:r>
       <w:r>
-        <w:t xml:space="preserve">dubbelklik op </w:t>
-      </w:r>
-      <w:r>
-        <w:rPr>
-          <w:rStyle w:val="SubtleEmphasis"/>
-        </w:rPr>
-        <w:t>SkeletGetThisPartyStarted</w:t>
-      </w:r>
-      <w:r>
-        <w:rPr>
-          <w:rStyle w:val="SubtleEmphasis"/>
-        </w:rPr>
-        <w:t xml:space="preserve"> </w:t>
-      </w:r>
-      <w:r>
         <w:t>om deze te openen ter bewerking voor deze opdracht.</w:t>
       </w:r>
     </w:p>
@@ -5756,10 +5753,7 @@
         </w:rPr>
       </w:pPr>
       <w:r>
-        <w:t xml:space="preserve">We willen de skeletten een flitsende make-over geven.  </w:t>
-      </w:r>
-      <w:r>
-        <w:t>Zoek hiervoor het stukje code op onder “</w:t>
+        <w:t>We willen de skeletten een flitsende make-over geven.  Zoek hiervoor het stukje code op onder “</w:t>
       </w:r>
       <w:r>
         <w:rPr>
@@ -6096,8 +6090,6 @@
       <w:r>
         <w:t xml:space="preserve"> optreedt, wat is wanneer een wezen doodgaat in Minecraft. We kijken of dit wezen een skelet is en voor deze doen we dus twee dingen: We maken een drietal creepers aan te versterkering, én we laten 1 gouden staaf vallen (het skelet was bekleed met goud, dus lijkt logisch).  </w:t>
       </w:r>
-      <w:bookmarkStart w:id="27" w:name="_GoBack"/>
-      <w:bookmarkEnd w:id="27"/>
     </w:p>
     <w:p/>
     <w:p>
@@ -6110,10 +6102,7 @@
     </w:p>
     <w:p>
       <w:r>
-        <w:t xml:space="preserve">Start Minecraft opnieuw op en ga je wereld in. </w:t>
-      </w:r>
-      <w:r>
-        <w:t>Je kan je nieuwe skeletten het makkelijkste testen gewoon in creative mode, door in je inventory te zoeken naar een Skeleton</w:t>
+        <w:t>Start Minecraft opnieuw op en ga je wereld in. Je kan je nieuwe skeletten het makkelijkste testen gewoon in creative mode, door in je inventory te zoeken naar een Skeleton</w:t>
       </w:r>
       <w:r>
         <w:t xml:space="preserve"> Egg. Hiermee kun je zelf skeletten aanmaken.</w:t>
@@ -6133,16 +6122,230 @@
       <w:pPr>
         <w:pStyle w:val="Heading1"/>
       </w:pPr>
-      <w:bookmarkStart w:id="28" w:name="_Toc418154841"/>
+      <w:bookmarkStart w:id="27" w:name="_Toc418154841"/>
       <w:r>
         <w:lastRenderedPageBreak/>
         <w:t>Blok 8 – Creepy eieren!</w:t>
       </w:r>
-      <w:bookmarkEnd w:id="28"/>
-    </w:p>
-    <w:p>
-      <w:r>
-        <w:t>Custom creepers spawnen met eieren, zie code.</w:t>
+      <w:bookmarkEnd w:id="27"/>
+    </w:p>
+    <w:p>
+      <w:r>
+        <w:t xml:space="preserve">Wie wil er wat meer creepers? Maakt niet uit, we gaan meer creepers maken! Open maar het mapje  </w:t>
+      </w:r>
+      <w:r>
+        <w:rPr>
+          <w:rStyle w:val="SubtleEmphasis"/>
+        </w:rPr>
+        <w:t>nl.first8.devoxx4kids.minecraft.blok</w:t>
+      </w:r>
+      <w:r>
+        <w:rPr>
+          <w:rStyle w:val="SubtleEmphasis"/>
+        </w:rPr>
+        <w:t>8</w:t>
+      </w:r>
+      <w:r>
+        <w:t>,</w:t>
+      </w:r>
+      <w:r>
+        <w:t xml:space="preserve"> d</w:t>
+      </w:r>
+      <w:r>
+        <w:t xml:space="preserve">ubbelklik op </w:t>
+      </w:r>
+      <w:r>
+        <w:rPr>
+          <w:rStyle w:val="SubtleEmphasis"/>
+        </w:rPr>
+        <w:t>CreepyEiVoorwerp</w:t>
+      </w:r>
+      <w:r>
+        <w:rPr>
+          <w:rStyle w:val="SubtleEmphasis"/>
+        </w:rPr>
+        <w:t xml:space="preserve"> </w:t>
+      </w:r>
+      <w:r>
+        <w:t xml:space="preserve">om deze te openen </w:t>
+      </w:r>
+      <w:r>
+        <w:t xml:space="preserve">en haal de </w:t>
+      </w:r>
+      <w:r>
+        <w:rPr>
+          <w:rStyle w:val="Emphasis"/>
+        </w:rPr>
+        <w:t>//</w:t>
+      </w:r>
+      <w:r>
+        <w:t xml:space="preserve"> weg voor </w:t>
+      </w:r>
+      <w:r>
+        <w:rPr>
+          <w:rStyle w:val="Emphasis"/>
+        </w:rPr>
+        <w:t>activeer()</w:t>
+      </w:r>
+      <w:r>
+        <w:t xml:space="preserve"> om het nieuwe creepy ei beschikbaar te maken in Minecraft. Dit is een ei dat gegooid kan worden, en deze keer willen we bepalen wat er gebeurt als dit ei iets raakt. Open hiervoor </w:t>
+      </w:r>
+      <w:r>
+        <w:rPr>
+          <w:rStyle w:val="Emphasis"/>
+        </w:rPr>
+        <w:t>VliegendCreepyEi</w:t>
+      </w:r>
+      <w:r>
+        <w:t xml:space="preserve"> om te bewerken door erop te dubbelklikken.</w:t>
+      </w:r>
+      <w:r>
+        <w:t xml:space="preserve"> </w:t>
+      </w:r>
+    </w:p>
+    <w:p/>
+    <w:p>
+      <w:pPr>
+        <w:pStyle w:val="Heading2"/>
+      </w:pPr>
+      <w:r>
+        <w:t>Roereieren met extra creeper</w:t>
+      </w:r>
+    </w:p>
+    <w:p>
+      <w:pPr>
+        <w:rPr>
+          <w:rStyle w:val="Emphasis"/>
+        </w:rPr>
+      </w:pPr>
+      <w:r>
+        <w:t xml:space="preserve">Standaard doet ons ei vrij weinig als het iets raakt. Sterker nog, het doet niets behalve verdwijnen.. </w:t>
+      </w:r>
+      <w:r>
+        <w:t>We willen graag iets meer doen, h</w:t>
+      </w:r>
+      <w:r>
+        <w:t xml:space="preserve">aal </w:t>
+      </w:r>
+      <w:r>
+        <w:t xml:space="preserve">daarom </w:t>
+      </w:r>
+      <w:r>
+        <w:t xml:space="preserve">de </w:t>
+      </w:r>
+      <w:r>
+        <w:rPr>
+          <w:rStyle w:val="Emphasis"/>
+        </w:rPr>
+        <w:t>//</w:t>
+      </w:r>
+      <w:r>
+        <w:t xml:space="preserve"> weg bij de code </w:t>
+      </w:r>
+      <w:r>
+        <w:rPr>
+          <w:rStyle w:val="Emphasis"/>
+        </w:rPr>
+        <w:t>maakExplosie(positie, 2, false);</w:t>
+      </w:r>
+      <w:r>
+        <w:t xml:space="preserve"> en bij de code </w:t>
+      </w:r>
+      <w:r>
+        <w:rPr>
+          <w:rStyle w:val="Emphasis"/>
+        </w:rPr>
+        <w:t>maakCreepy(positie);</w:t>
+      </w:r>
+    </w:p>
+    <w:p>
+      <w:r>
+        <w:rPr>
+          <w:noProof/>
+          <w:lang w:eastAsia="nl-NL"/>
+        </w:rPr>
+        <w:drawing>
+          <wp:inline distT="0" distB="0" distL="0" distR="0" wp14:anchorId="22DEB8E7" wp14:editId="1BD18DC8">
+            <wp:extent cx="3648075" cy="504825"/>
+            <wp:effectExtent l="0" t="0" r="9525" b="9525"/>
+            <wp:docPr id="22" name="Picture 22"/>
+            <wp:cNvGraphicFramePr>
+              <a:graphicFrameLocks xmlns:a="http://schemas.openxmlformats.org/drawingml/2006/main" noChangeAspect="1"/>
+            </wp:cNvGraphicFramePr>
+            <a:graphic xmlns:a="http://schemas.openxmlformats.org/drawingml/2006/main">
+              <a:graphicData uri="http://schemas.openxmlformats.org/drawingml/2006/picture">
+                <pic:pic xmlns:pic="http://schemas.openxmlformats.org/drawingml/2006/picture">
+                  <pic:nvPicPr>
+                    <pic:cNvPr id="0" name=""/>
+                    <pic:cNvPicPr/>
+                  </pic:nvPicPr>
+                  <pic:blipFill>
+                    <a:blip r:embed="rId30"/>
+                    <a:stretch>
+                      <a:fillRect/>
+                    </a:stretch>
+                  </pic:blipFill>
+                  <pic:spPr>
+                    <a:xfrm>
+                      <a:off x="0" y="0"/>
+                      <a:ext cx="3648075" cy="504825"/>
+                    </a:xfrm>
+                    <a:prstGeom prst="rect">
+                      <a:avLst/>
+                    </a:prstGeom>
+                  </pic:spPr>
+                </pic:pic>
+              </a:graphicData>
+            </a:graphic>
+          </wp:inline>
+        </w:drawing>
+      </w:r>
+    </w:p>
+    <w:p/>
+    <w:p>
+      <w:r>
+        <w:t xml:space="preserve">Hiermee wordt er een explosie gemaakt, als het ei iets raakt, en komt er zowaar ook een nieuwe creeper uit het ei! Als je wilt kun je de explosie wederom aanpassen: de 2 staat voor de explosiekracht en je kan de </w:t>
+      </w:r>
+      <w:r>
+        <w:rPr>
+          <w:rStyle w:val="SubtleEmphasis"/>
+        </w:rPr>
+        <w:t>false</w:t>
+      </w:r>
+      <w:r>
+        <w:t xml:space="preserve"> vervangen met </w:t>
+      </w:r>
+      <w:r>
+        <w:rPr>
+          <w:rStyle w:val="SubtleEmphasis"/>
+        </w:rPr>
+        <w:t>true</w:t>
+      </w:r>
+      <w:r>
+        <w:rPr>
+          <w:rStyle w:val="SubtleEmphasis"/>
+        </w:rPr>
+        <w:t xml:space="preserve"> </w:t>
+      </w:r>
+      <w:r>
+        <w:t>als</w:t>
+      </w:r>
+      <w:r>
+        <w:t xml:space="preserve"> je wilt dat de explosie blokken kan breken.</w:t>
+      </w:r>
+    </w:p>
+    <w:p/>
+    <w:p>
+      <w:pPr>
+        <w:pStyle w:val="Heading2"/>
+      </w:pPr>
+      <w:r>
+        <w:t>Testen</w:t>
+      </w:r>
+    </w:p>
+    <w:p>
+      <w:r>
+        <w:t>Start Minecraft op en ga naar je wereld in creative mode. Zoek in je inventory het “Creepy Ei” (tabje Miscellanous). Gebruik je rechtermuis om de creepy eieren rond te gooien en de wereld meer explosies en creepers te geven!</w:t>
       </w:r>
     </w:p>
     <w:p>
@@ -6162,7 +6365,7 @@
       <w:pPr>
         <w:pStyle w:val="Heading1"/>
       </w:pPr>
-      <w:bookmarkStart w:id="29" w:name="_Toc418154842"/>
+      <w:bookmarkStart w:id="28" w:name="_Toc418154842"/>
       <w:r>
         <w:lastRenderedPageBreak/>
         <w:t>Blok 9</w:t>
@@ -6170,8 +6373,14 @@
       <w:r>
         <w:t xml:space="preserve"> – Handige blokvuller</w:t>
       </w:r>
+      <w:bookmarkEnd w:id="28"/>
+    </w:p>
+    <w:p>
+      <w:bookmarkStart w:id="29" w:name="_GoBack"/>
       <w:bookmarkEnd w:id="29"/>
     </w:p>
+    <w:p/>
+    <w:p/>
     <w:p>
       <w:pPr>
         <w:rPr>
@@ -6241,7 +6450,7 @@
         </w:rPr>
         <w:t xml:space="preserve"> tutorials - </w:t>
       </w:r>
-      <w:hyperlink r:id="rId30" w:history="1">
+      <w:hyperlink r:id="rId31" w:history="1">
         <w:r>
           <w:rPr>
             <w:rStyle w:val="Hyperlink"/>
@@ -6262,7 +6471,7 @@
       <w:r>
         <w:t xml:space="preserve">O’Reilly’s boek - </w:t>
       </w:r>
-      <w:hyperlink r:id="rId31" w:history="1">
+      <w:hyperlink r:id="rId32" w:history="1">
         <w:r>
           <w:rPr>
             <w:rStyle w:val="Hyperlink"/>
@@ -6288,7 +6497,7 @@
         </w:rPr>
         <w:t xml:space="preserve">Forge Wiki - </w:t>
       </w:r>
-      <w:hyperlink r:id="rId32" w:history="1">
+      <w:hyperlink r:id="rId33" w:history="1">
         <w:r>
           <w:rPr>
             <w:rStyle w:val="Hyperlink"/>
@@ -9717,7 +9926,7 @@
 </file>
 
 <file path=customXml/itemProps1.xml><?xml version="1.0" encoding="utf-8"?>
-<ds:datastoreItem xmlns:ds="http://schemas.openxmlformats.org/officeDocument/2006/customXml" ds:itemID="{057A7A46-B597-4B3E-8D34-F2E418530686}">
+<ds:datastoreItem xmlns:ds="http://schemas.openxmlformats.org/officeDocument/2006/customXml" ds:itemID="{8B76F64C-B8CE-46E4-9857-44CF2D762711}">
   <ds:schemaRefs>
     <ds:schemaRef ds:uri="http://schemas.openxmlformats.org/officeDocument/2006/bibliography"/>
   </ds:schemaRefs>

</xml_diff>

<commit_message>
Minecraft workshop, toevoeging hoofdstuk 10 (yay)
</commit_message>
<xml_diff>
--- a/minecraft/Devoxx4Kids Minecraft Workshop.docx
+++ b/minecraft/Devoxx4Kids Minecraft Workshop.docx
@@ -11,2375 +11,22 @@
       </w:r>
     </w:p>
     <w:p>
+      <w:pPr>
+        <w:rPr>
+          <w:sz w:val="18"/>
+          <w:szCs w:val="18"/>
+          <w:lang w:val="en-US"/>
+        </w:rPr>
+      </w:pPr>
       <w:r>
         <w:br w:type="page"/>
       </w:r>
     </w:p>
-    <w:sdt>
-      <w:sdtPr>
-        <w:rPr>
-          <w:rFonts w:asciiTheme="minorHAnsi" w:eastAsiaTheme="minorEastAsia" w:hAnsiTheme="minorHAnsi" w:cstheme="minorBidi"/>
-          <w:b w:val="0"/>
-          <w:bCs w:val="0"/>
-          <w:smallCaps/>
-          <w:color w:val="auto"/>
-          <w:sz w:val="20"/>
-          <w:szCs w:val="20"/>
-          <w:lang w:bidi="ar-SA"/>
-        </w:rPr>
-        <w:id w:val="1063373511"/>
-        <w:docPartObj>
-          <w:docPartGallery w:val="Table of Contents"/>
-          <w:docPartUnique/>
-        </w:docPartObj>
-      </w:sdtPr>
-      <w:sdtEndPr>
-        <w:rPr>
-          <w:smallCaps w:val="0"/>
-          <w:noProof/>
-          <w:sz w:val="22"/>
-          <w:szCs w:val="22"/>
-        </w:rPr>
-      </w:sdtEndPr>
-      <w:sdtContent>
-        <w:p>
-          <w:pPr>
-            <w:pStyle w:val="TOCHeading"/>
-          </w:pPr>
-          <w:r>
-            <w:t>Contents</w:t>
-          </w:r>
-        </w:p>
-        <w:p>
-          <w:pPr>
-            <w:pStyle w:val="TOC1"/>
-            <w:tabs>
-              <w:tab w:val="right" w:leader="dot" w:pos="9062"/>
-            </w:tabs>
-            <w:rPr>
-              <w:noProof/>
-              <w:lang w:eastAsia="nl-NL"/>
-            </w:rPr>
-          </w:pPr>
-          <w:r>
-            <w:fldChar w:fldCharType="begin"/>
-          </w:r>
-          <w:r>
-            <w:rPr>
-              <w:lang w:val="en-US"/>
-            </w:rPr>
-            <w:instrText xml:space="preserve"> TOC \o "1-3" \h \z \u </w:instrText>
-          </w:r>
-          <w:r>
-            <w:fldChar w:fldCharType="separate"/>
-          </w:r>
-          <w:hyperlink w:anchor="_Toc418154811" w:history="1">
-            <w:r>
-              <w:rPr>
-                <w:rStyle w:val="Hyperlink"/>
-                <w:noProof/>
-              </w:rPr>
-              <w:t>Introductie</w:t>
-            </w:r>
-            <w:r>
-              <w:rPr>
-                <w:noProof/>
-                <w:webHidden/>
-              </w:rPr>
-              <w:tab/>
-            </w:r>
-            <w:r>
-              <w:rPr>
-                <w:noProof/>
-                <w:webHidden/>
-              </w:rPr>
-              <w:fldChar w:fldCharType="begin"/>
-            </w:r>
-            <w:r>
-              <w:rPr>
-                <w:noProof/>
-                <w:webHidden/>
-              </w:rPr>
-              <w:instrText xml:space="preserve"> PAGEREF _Toc418154811 \h </w:instrText>
-            </w:r>
-            <w:r>
-              <w:rPr>
-                <w:noProof/>
-                <w:webHidden/>
-              </w:rPr>
-            </w:r>
-            <w:r>
-              <w:rPr>
-                <w:noProof/>
-                <w:webHidden/>
-              </w:rPr>
-              <w:fldChar w:fldCharType="separate"/>
-            </w:r>
-            <w:r>
-              <w:rPr>
-                <w:noProof/>
-                <w:webHidden/>
-              </w:rPr>
-              <w:t>3</w:t>
-            </w:r>
-            <w:r>
-              <w:rPr>
-                <w:noProof/>
-                <w:webHidden/>
-              </w:rPr>
-              <w:fldChar w:fldCharType="end"/>
-            </w:r>
-          </w:hyperlink>
-        </w:p>
-        <w:p>
-          <w:pPr>
-            <w:pStyle w:val="TOC2"/>
-            <w:tabs>
-              <w:tab w:val="right" w:leader="dot" w:pos="9062"/>
-            </w:tabs>
-            <w:rPr>
-              <w:noProof/>
-              <w:lang w:eastAsia="nl-NL"/>
-            </w:rPr>
-          </w:pPr>
-          <w:hyperlink w:anchor="_Toc418154812" w:history="1">
-            <w:r>
-              <w:rPr>
-                <w:rStyle w:val="Hyperlink"/>
-                <w:noProof/>
-              </w:rPr>
-              <w:t>Minecraft</w:t>
-            </w:r>
-            <w:r>
-              <w:rPr>
-                <w:noProof/>
-                <w:webHidden/>
-              </w:rPr>
-              <w:tab/>
-            </w:r>
-            <w:r>
-              <w:rPr>
-                <w:noProof/>
-                <w:webHidden/>
-              </w:rPr>
-              <w:fldChar w:fldCharType="begin"/>
-            </w:r>
-            <w:r>
-              <w:rPr>
-                <w:noProof/>
-                <w:webHidden/>
-              </w:rPr>
-              <w:instrText xml:space="preserve"> PAGEREF _Toc418154812 \h </w:instrText>
-            </w:r>
-            <w:r>
-              <w:rPr>
-                <w:noProof/>
-                <w:webHidden/>
-              </w:rPr>
-            </w:r>
-            <w:r>
-              <w:rPr>
-                <w:noProof/>
-                <w:webHidden/>
-              </w:rPr>
-              <w:fldChar w:fldCharType="separate"/>
-            </w:r>
-            <w:r>
-              <w:rPr>
-                <w:noProof/>
-                <w:webHidden/>
-              </w:rPr>
-              <w:t>3</w:t>
-            </w:r>
-            <w:r>
-              <w:rPr>
-                <w:noProof/>
-                <w:webHidden/>
-              </w:rPr>
-              <w:fldChar w:fldCharType="end"/>
-            </w:r>
-          </w:hyperlink>
-        </w:p>
-        <w:p>
-          <w:pPr>
-            <w:pStyle w:val="TOC2"/>
-            <w:tabs>
-              <w:tab w:val="right" w:leader="dot" w:pos="9062"/>
-            </w:tabs>
-            <w:rPr>
-              <w:noProof/>
-              <w:lang w:eastAsia="nl-NL"/>
-            </w:rPr>
-          </w:pPr>
-          <w:hyperlink w:anchor="_Toc418154813" w:history="1">
-            <w:r>
-              <w:rPr>
-                <w:rStyle w:val="Hyperlink"/>
-                <w:noProof/>
-              </w:rPr>
-              <w:t>Starten maar!</w:t>
-            </w:r>
-            <w:r>
-              <w:rPr>
-                <w:noProof/>
-                <w:webHidden/>
-              </w:rPr>
-              <w:tab/>
-            </w:r>
-            <w:r>
-              <w:rPr>
-                <w:noProof/>
-                <w:webHidden/>
-              </w:rPr>
-              <w:fldChar w:fldCharType="begin"/>
-            </w:r>
-            <w:r>
-              <w:rPr>
-                <w:noProof/>
-                <w:webHidden/>
-              </w:rPr>
-              <w:instrText xml:space="preserve"> PAGEREF _Toc418154813 \h </w:instrText>
-            </w:r>
-            <w:r>
-              <w:rPr>
-                <w:noProof/>
-                <w:webHidden/>
-              </w:rPr>
-            </w:r>
-            <w:r>
-              <w:rPr>
-                <w:noProof/>
-                <w:webHidden/>
-              </w:rPr>
-              <w:fldChar w:fldCharType="separate"/>
-            </w:r>
-            <w:r>
-              <w:rPr>
-                <w:noProof/>
-                <w:webHidden/>
-              </w:rPr>
-              <w:t>3</w:t>
-            </w:r>
-            <w:r>
-              <w:rPr>
-                <w:noProof/>
-                <w:webHidden/>
-              </w:rPr>
-              <w:fldChar w:fldCharType="end"/>
-            </w:r>
-          </w:hyperlink>
-        </w:p>
-        <w:p>
-          <w:pPr>
-            <w:pStyle w:val="TOC1"/>
-            <w:tabs>
-              <w:tab w:val="right" w:leader="dot" w:pos="9062"/>
-            </w:tabs>
-            <w:rPr>
-              <w:noProof/>
-              <w:lang w:eastAsia="nl-NL"/>
-            </w:rPr>
-          </w:pPr>
-          <w:hyperlink w:anchor="_Toc418154814" w:history="1">
-            <w:r>
-              <w:rPr>
-                <w:rStyle w:val="Hyperlink"/>
-                <w:noProof/>
-              </w:rPr>
-              <w:t>Blok 1 – Boem, boeem, boeeem, boeeeem, boeeeeeem</w:t>
-            </w:r>
-            <w:r>
-              <w:rPr>
-                <w:noProof/>
-                <w:webHidden/>
-              </w:rPr>
-              <w:tab/>
-            </w:r>
-            <w:r>
-              <w:rPr>
-                <w:noProof/>
-                <w:webHidden/>
-              </w:rPr>
-              <w:fldChar w:fldCharType="begin"/>
-            </w:r>
-            <w:r>
-              <w:rPr>
-                <w:noProof/>
-                <w:webHidden/>
-              </w:rPr>
-              <w:instrText xml:space="preserve"> PAGEREF _Toc418154814 \h </w:instrText>
-            </w:r>
-            <w:r>
-              <w:rPr>
-                <w:noProof/>
-                <w:webHidden/>
-              </w:rPr>
-            </w:r>
-            <w:r>
-              <w:rPr>
-                <w:noProof/>
-                <w:webHidden/>
-              </w:rPr>
-              <w:fldChar w:fldCharType="separate"/>
-            </w:r>
-            <w:r>
-              <w:rPr>
-                <w:noProof/>
-                <w:webHidden/>
-              </w:rPr>
-              <w:t>4</w:t>
-            </w:r>
-            <w:r>
-              <w:rPr>
-                <w:noProof/>
-                <w:webHidden/>
-              </w:rPr>
-              <w:fldChar w:fldCharType="end"/>
-            </w:r>
-          </w:hyperlink>
-        </w:p>
-        <w:p>
-          <w:pPr>
-            <w:pStyle w:val="TOC1"/>
-            <w:tabs>
-              <w:tab w:val="right" w:leader="dot" w:pos="9062"/>
-            </w:tabs>
-            <w:rPr>
-              <w:noProof/>
-              <w:lang w:eastAsia="nl-NL"/>
-            </w:rPr>
-          </w:pPr>
-          <w:hyperlink w:anchor="_Toc418154815" w:history="1">
-            <w:r>
-              <w:rPr>
-                <w:rStyle w:val="Hyperlink"/>
-                <w:noProof/>
-              </w:rPr>
-              <w:t>Blok 2 – Nieuw blok voor de kids</w:t>
-            </w:r>
-            <w:r>
-              <w:rPr>
-                <w:noProof/>
-                <w:webHidden/>
-              </w:rPr>
-              <w:tab/>
-            </w:r>
-            <w:r>
-              <w:rPr>
-                <w:noProof/>
-                <w:webHidden/>
-              </w:rPr>
-              <w:fldChar w:fldCharType="begin"/>
-            </w:r>
-            <w:r>
-              <w:rPr>
-                <w:noProof/>
-                <w:webHidden/>
-              </w:rPr>
-              <w:instrText xml:space="preserve"> PAGEREF _Toc418154815 \h </w:instrText>
-            </w:r>
-            <w:r>
-              <w:rPr>
-                <w:noProof/>
-                <w:webHidden/>
-              </w:rPr>
-            </w:r>
-            <w:r>
-              <w:rPr>
-                <w:noProof/>
-                <w:webHidden/>
-              </w:rPr>
-              <w:fldChar w:fldCharType="separate"/>
-            </w:r>
-            <w:r>
-              <w:rPr>
-                <w:noProof/>
-                <w:webHidden/>
-              </w:rPr>
-              <w:t>5</w:t>
-            </w:r>
-            <w:r>
-              <w:rPr>
-                <w:noProof/>
-                <w:webHidden/>
-              </w:rPr>
-              <w:fldChar w:fldCharType="end"/>
-            </w:r>
-          </w:hyperlink>
-        </w:p>
-        <w:p>
-          <w:pPr>
-            <w:pStyle w:val="TOC2"/>
-            <w:tabs>
-              <w:tab w:val="right" w:leader="dot" w:pos="9062"/>
-            </w:tabs>
-            <w:rPr>
-              <w:noProof/>
-              <w:lang w:eastAsia="nl-NL"/>
-            </w:rPr>
-          </w:pPr>
-          <w:hyperlink w:anchor="_Toc418154816" w:history="1">
-            <w:r>
-              <w:rPr>
-                <w:rStyle w:val="Hyperlink"/>
-                <w:noProof/>
-              </w:rPr>
-              <w:t>Activeren</w:t>
-            </w:r>
-            <w:r>
-              <w:rPr>
-                <w:noProof/>
-                <w:webHidden/>
-              </w:rPr>
-              <w:tab/>
-            </w:r>
-            <w:r>
-              <w:rPr>
-                <w:noProof/>
-                <w:webHidden/>
-              </w:rPr>
-              <w:fldChar w:fldCharType="begin"/>
-            </w:r>
-            <w:r>
-              <w:rPr>
-                <w:noProof/>
-                <w:webHidden/>
-              </w:rPr>
-              <w:instrText xml:space="preserve"> PAGEREF _Toc418154816 \h </w:instrText>
-            </w:r>
-            <w:r>
-              <w:rPr>
-                <w:noProof/>
-                <w:webHidden/>
-              </w:rPr>
-            </w:r>
-            <w:r>
-              <w:rPr>
-                <w:noProof/>
-                <w:webHidden/>
-              </w:rPr>
-              <w:fldChar w:fldCharType="separate"/>
-            </w:r>
-            <w:r>
-              <w:rPr>
-                <w:noProof/>
-                <w:webHidden/>
-              </w:rPr>
-              <w:t>5</w:t>
-            </w:r>
-            <w:r>
-              <w:rPr>
-                <w:noProof/>
-                <w:webHidden/>
-              </w:rPr>
-              <w:fldChar w:fldCharType="end"/>
-            </w:r>
-          </w:hyperlink>
-        </w:p>
-        <w:p>
-          <w:pPr>
-            <w:pStyle w:val="TOC2"/>
-            <w:tabs>
-              <w:tab w:val="right" w:leader="dot" w:pos="9062"/>
-            </w:tabs>
-            <w:rPr>
-              <w:noProof/>
-              <w:lang w:eastAsia="nl-NL"/>
-            </w:rPr>
-          </w:pPr>
-          <w:hyperlink w:anchor="_Toc418154817" w:history="1">
-            <w:r>
-              <w:rPr>
-                <w:rStyle w:val="Hyperlink"/>
-                <w:noProof/>
-              </w:rPr>
-              <w:t>Licht</w:t>
-            </w:r>
-            <w:r>
-              <w:rPr>
-                <w:noProof/>
-                <w:webHidden/>
-              </w:rPr>
-              <w:tab/>
-            </w:r>
-            <w:r>
-              <w:rPr>
-                <w:noProof/>
-                <w:webHidden/>
-              </w:rPr>
-              <w:fldChar w:fldCharType="begin"/>
-            </w:r>
-            <w:r>
-              <w:rPr>
-                <w:noProof/>
-                <w:webHidden/>
-              </w:rPr>
-              <w:instrText xml:space="preserve"> PAGEREF _Toc418154817 \h </w:instrText>
-            </w:r>
-            <w:r>
-              <w:rPr>
-                <w:noProof/>
-                <w:webHidden/>
-              </w:rPr>
-            </w:r>
-            <w:r>
-              <w:rPr>
-                <w:noProof/>
-                <w:webHidden/>
-              </w:rPr>
-              <w:fldChar w:fldCharType="separate"/>
-            </w:r>
-            <w:r>
-              <w:rPr>
-                <w:noProof/>
-                <w:webHidden/>
-              </w:rPr>
-              <w:t>5</w:t>
-            </w:r>
-            <w:r>
-              <w:rPr>
-                <w:noProof/>
-                <w:webHidden/>
-              </w:rPr>
-              <w:fldChar w:fldCharType="end"/>
-            </w:r>
-          </w:hyperlink>
-        </w:p>
-        <w:p>
-          <w:pPr>
-            <w:pStyle w:val="TOC2"/>
-            <w:tabs>
-              <w:tab w:val="right" w:leader="dot" w:pos="9062"/>
-            </w:tabs>
-            <w:rPr>
-              <w:noProof/>
-              <w:lang w:eastAsia="nl-NL"/>
-            </w:rPr>
-          </w:pPr>
-          <w:hyperlink w:anchor="_Toc418154818" w:history="1">
-            <w:r>
-              <w:rPr>
-                <w:rStyle w:val="Hyperlink"/>
-                <w:noProof/>
-              </w:rPr>
-              <w:t>Wat zit er in dat blok</w:t>
-            </w:r>
-            <w:r>
-              <w:rPr>
-                <w:noProof/>
-                <w:webHidden/>
-              </w:rPr>
-              <w:tab/>
-            </w:r>
-            <w:r>
-              <w:rPr>
-                <w:noProof/>
-                <w:webHidden/>
-              </w:rPr>
-              <w:fldChar w:fldCharType="begin"/>
-            </w:r>
-            <w:r>
-              <w:rPr>
-                <w:noProof/>
-                <w:webHidden/>
-              </w:rPr>
-              <w:instrText xml:space="preserve"> PAGEREF _Toc418154818 \h </w:instrText>
-            </w:r>
-            <w:r>
-              <w:rPr>
-                <w:noProof/>
-                <w:webHidden/>
-              </w:rPr>
-            </w:r>
-            <w:r>
-              <w:rPr>
-                <w:noProof/>
-                <w:webHidden/>
-              </w:rPr>
-              <w:fldChar w:fldCharType="separate"/>
-            </w:r>
-            <w:r>
-              <w:rPr>
-                <w:noProof/>
-                <w:webHidden/>
-              </w:rPr>
-              <w:t>5</w:t>
-            </w:r>
-            <w:r>
-              <w:rPr>
-                <w:noProof/>
-                <w:webHidden/>
-              </w:rPr>
-              <w:fldChar w:fldCharType="end"/>
-            </w:r>
-          </w:hyperlink>
-        </w:p>
-        <w:p>
-          <w:pPr>
-            <w:pStyle w:val="TOC2"/>
-            <w:tabs>
-              <w:tab w:val="right" w:leader="dot" w:pos="9062"/>
-            </w:tabs>
-            <w:rPr>
-              <w:noProof/>
-              <w:lang w:eastAsia="nl-NL"/>
-            </w:rPr>
-          </w:pPr>
-          <w:hyperlink w:anchor="_Toc418154819" w:history="1">
-            <w:r>
-              <w:rPr>
-                <w:rStyle w:val="Hyperlink"/>
-                <w:noProof/>
-              </w:rPr>
-              <w:t>Blok gebruiken</w:t>
-            </w:r>
-            <w:r>
-              <w:rPr>
-                <w:noProof/>
-                <w:webHidden/>
-              </w:rPr>
-              <w:tab/>
-            </w:r>
-            <w:r>
-              <w:rPr>
-                <w:noProof/>
-                <w:webHidden/>
-              </w:rPr>
-              <w:fldChar w:fldCharType="begin"/>
-            </w:r>
-            <w:r>
-              <w:rPr>
-                <w:noProof/>
-                <w:webHidden/>
-              </w:rPr>
-              <w:instrText xml:space="preserve"> PAGEREF _Toc418154819 \h </w:instrText>
-            </w:r>
-            <w:r>
-              <w:rPr>
-                <w:noProof/>
-                <w:webHidden/>
-              </w:rPr>
-            </w:r>
-            <w:r>
-              <w:rPr>
-                <w:noProof/>
-                <w:webHidden/>
-              </w:rPr>
-              <w:fldChar w:fldCharType="separate"/>
-            </w:r>
-            <w:r>
-              <w:rPr>
-                <w:noProof/>
-                <w:webHidden/>
-              </w:rPr>
-              <w:t>5</w:t>
-            </w:r>
-            <w:r>
-              <w:rPr>
-                <w:noProof/>
-                <w:webHidden/>
-              </w:rPr>
-              <w:fldChar w:fldCharType="end"/>
-            </w:r>
-          </w:hyperlink>
-        </w:p>
-        <w:p>
-          <w:pPr>
-            <w:pStyle w:val="TOC2"/>
-            <w:tabs>
-              <w:tab w:val="right" w:leader="dot" w:pos="9062"/>
-            </w:tabs>
-            <w:rPr>
-              <w:noProof/>
-              <w:lang w:eastAsia="nl-NL"/>
-            </w:rPr>
-          </w:pPr>
-          <w:hyperlink w:anchor="_Toc418154820" w:history="1">
-            <w:r>
-              <w:rPr>
-                <w:rStyle w:val="Hyperlink"/>
-                <w:noProof/>
-              </w:rPr>
-              <w:t>Blok kapot maken</w:t>
-            </w:r>
-            <w:r>
-              <w:rPr>
-                <w:noProof/>
-                <w:webHidden/>
-              </w:rPr>
-              <w:tab/>
-            </w:r>
-            <w:r>
-              <w:rPr>
-                <w:noProof/>
-                <w:webHidden/>
-              </w:rPr>
-              <w:fldChar w:fldCharType="begin"/>
-            </w:r>
-            <w:r>
-              <w:rPr>
-                <w:noProof/>
-                <w:webHidden/>
-              </w:rPr>
-              <w:instrText xml:space="preserve"> PAGEREF _Toc418154820 \h </w:instrText>
-            </w:r>
-            <w:r>
-              <w:rPr>
-                <w:noProof/>
-                <w:webHidden/>
-              </w:rPr>
-            </w:r>
-            <w:r>
-              <w:rPr>
-                <w:noProof/>
-                <w:webHidden/>
-              </w:rPr>
-              <w:fldChar w:fldCharType="separate"/>
-            </w:r>
-            <w:r>
-              <w:rPr>
-                <w:noProof/>
-                <w:webHidden/>
-              </w:rPr>
-              <w:t>6</w:t>
-            </w:r>
-            <w:r>
-              <w:rPr>
-                <w:noProof/>
-                <w:webHidden/>
-              </w:rPr>
-              <w:fldChar w:fldCharType="end"/>
-            </w:r>
-          </w:hyperlink>
-        </w:p>
-        <w:p>
-          <w:pPr>
-            <w:pStyle w:val="TOC2"/>
-            <w:tabs>
-              <w:tab w:val="right" w:leader="dot" w:pos="9062"/>
-            </w:tabs>
-            <w:rPr>
-              <w:noProof/>
-              <w:lang w:eastAsia="nl-NL"/>
-            </w:rPr>
-          </w:pPr>
-          <w:hyperlink w:anchor="_Toc418154821" w:history="1">
-            <w:r>
-              <w:rPr>
-                <w:rStyle w:val="Hyperlink"/>
-                <w:noProof/>
-              </w:rPr>
-              <w:t>Testen</w:t>
-            </w:r>
-            <w:r>
-              <w:rPr>
-                <w:noProof/>
-                <w:webHidden/>
-              </w:rPr>
-              <w:tab/>
-            </w:r>
-            <w:r>
-              <w:rPr>
-                <w:noProof/>
-                <w:webHidden/>
-              </w:rPr>
-              <w:fldChar w:fldCharType="begin"/>
-            </w:r>
-            <w:r>
-              <w:rPr>
-                <w:noProof/>
-                <w:webHidden/>
-              </w:rPr>
-              <w:instrText xml:space="preserve"> PAGEREF _Toc418154821 \h </w:instrText>
-            </w:r>
-            <w:r>
-              <w:rPr>
-                <w:noProof/>
-                <w:webHidden/>
-              </w:rPr>
-            </w:r>
-            <w:r>
-              <w:rPr>
-                <w:noProof/>
-                <w:webHidden/>
-              </w:rPr>
-              <w:fldChar w:fldCharType="separate"/>
-            </w:r>
-            <w:r>
-              <w:rPr>
-                <w:noProof/>
-                <w:webHidden/>
-              </w:rPr>
-              <w:t>6</w:t>
-            </w:r>
-            <w:r>
-              <w:rPr>
-                <w:noProof/>
-                <w:webHidden/>
-              </w:rPr>
-              <w:fldChar w:fldCharType="end"/>
-            </w:r>
-          </w:hyperlink>
-        </w:p>
-        <w:p>
-          <w:pPr>
-            <w:pStyle w:val="TOC1"/>
-            <w:tabs>
-              <w:tab w:val="right" w:leader="dot" w:pos="9062"/>
-            </w:tabs>
-            <w:rPr>
-              <w:noProof/>
-              <w:lang w:eastAsia="nl-NL"/>
-            </w:rPr>
-          </w:pPr>
-          <w:hyperlink w:anchor="_Toc418154822" w:history="1">
-            <w:r>
-              <w:rPr>
-                <w:rStyle w:val="Hyperlink"/>
-                <w:noProof/>
-              </w:rPr>
-              <w:t>Blok 3 – Recept voor rampen</w:t>
-            </w:r>
-            <w:r>
-              <w:rPr>
-                <w:noProof/>
-                <w:webHidden/>
-              </w:rPr>
-              <w:tab/>
-            </w:r>
-            <w:r>
-              <w:rPr>
-                <w:noProof/>
-                <w:webHidden/>
-              </w:rPr>
-              <w:fldChar w:fldCharType="begin"/>
-            </w:r>
-            <w:r>
-              <w:rPr>
-                <w:noProof/>
-                <w:webHidden/>
-              </w:rPr>
-              <w:instrText xml:space="preserve"> PAGEREF _Toc418154822 \h </w:instrText>
-            </w:r>
-            <w:r>
-              <w:rPr>
-                <w:noProof/>
-                <w:webHidden/>
-              </w:rPr>
-            </w:r>
-            <w:r>
-              <w:rPr>
-                <w:noProof/>
-                <w:webHidden/>
-              </w:rPr>
-              <w:fldChar w:fldCharType="separate"/>
-            </w:r>
-            <w:r>
-              <w:rPr>
-                <w:noProof/>
-                <w:webHidden/>
-              </w:rPr>
-              <w:t>7</w:t>
-            </w:r>
-            <w:r>
-              <w:rPr>
-                <w:noProof/>
-                <w:webHidden/>
-              </w:rPr>
-              <w:fldChar w:fldCharType="end"/>
-            </w:r>
-          </w:hyperlink>
-        </w:p>
-        <w:p>
-          <w:pPr>
-            <w:pStyle w:val="TOC1"/>
-            <w:tabs>
-              <w:tab w:val="right" w:leader="dot" w:pos="9062"/>
-            </w:tabs>
-            <w:rPr>
-              <w:noProof/>
-              <w:lang w:eastAsia="nl-NL"/>
-            </w:rPr>
-          </w:pPr>
-          <w:hyperlink w:anchor="_Toc418154823" w:history="1">
-            <w:r>
-              <w:rPr>
-                <w:rStyle w:val="Hyperlink"/>
-                <w:noProof/>
-              </w:rPr>
-              <w:t>Blok 4 – Sneeuwballen!</w:t>
-            </w:r>
-            <w:r>
-              <w:rPr>
-                <w:noProof/>
-                <w:webHidden/>
-              </w:rPr>
-              <w:tab/>
-            </w:r>
-            <w:r>
-              <w:rPr>
-                <w:noProof/>
-                <w:webHidden/>
-              </w:rPr>
-              <w:fldChar w:fldCharType="begin"/>
-            </w:r>
-            <w:r>
-              <w:rPr>
-                <w:noProof/>
-                <w:webHidden/>
-              </w:rPr>
-              <w:instrText xml:space="preserve"> PAGEREF _Toc418154823 \h </w:instrText>
-            </w:r>
-            <w:r>
-              <w:rPr>
-                <w:noProof/>
-                <w:webHidden/>
-              </w:rPr>
-            </w:r>
-            <w:r>
-              <w:rPr>
-                <w:noProof/>
-                <w:webHidden/>
-              </w:rPr>
-              <w:fldChar w:fldCharType="separate"/>
-            </w:r>
-            <w:r>
-              <w:rPr>
-                <w:noProof/>
-                <w:webHidden/>
-              </w:rPr>
-              <w:t>8</w:t>
-            </w:r>
-            <w:r>
-              <w:rPr>
-                <w:noProof/>
-                <w:webHidden/>
-              </w:rPr>
-              <w:fldChar w:fldCharType="end"/>
-            </w:r>
-          </w:hyperlink>
-        </w:p>
-        <w:p>
-          <w:pPr>
-            <w:pStyle w:val="TOC2"/>
-            <w:tabs>
-              <w:tab w:val="right" w:leader="dot" w:pos="9062"/>
-            </w:tabs>
-            <w:rPr>
-              <w:noProof/>
-              <w:lang w:eastAsia="nl-NL"/>
-            </w:rPr>
-          </w:pPr>
-          <w:hyperlink w:anchor="_Toc418154824" w:history="1">
-            <w:r>
-              <w:rPr>
-                <w:rStyle w:val="Hyperlink"/>
-                <w:noProof/>
-              </w:rPr>
-              <w:t>Activeren</w:t>
-            </w:r>
-            <w:r>
-              <w:rPr>
-                <w:noProof/>
-                <w:webHidden/>
-              </w:rPr>
-              <w:tab/>
-            </w:r>
-            <w:r>
-              <w:rPr>
-                <w:noProof/>
-                <w:webHidden/>
-              </w:rPr>
-              <w:fldChar w:fldCharType="begin"/>
-            </w:r>
-            <w:r>
-              <w:rPr>
-                <w:noProof/>
-                <w:webHidden/>
-              </w:rPr>
-              <w:instrText xml:space="preserve"> PAGEREF _Toc418154824 \h </w:instrText>
-            </w:r>
-            <w:r>
-              <w:rPr>
-                <w:noProof/>
-                <w:webHidden/>
-              </w:rPr>
-            </w:r>
-            <w:r>
-              <w:rPr>
-                <w:noProof/>
-                <w:webHidden/>
-              </w:rPr>
-              <w:fldChar w:fldCharType="separate"/>
-            </w:r>
-            <w:r>
-              <w:rPr>
-                <w:noProof/>
-                <w:webHidden/>
-              </w:rPr>
-              <w:t>8</w:t>
-            </w:r>
-            <w:r>
-              <w:rPr>
-                <w:noProof/>
-                <w:webHidden/>
-              </w:rPr>
-              <w:fldChar w:fldCharType="end"/>
-            </w:r>
-          </w:hyperlink>
-        </w:p>
-        <w:p>
-          <w:pPr>
-            <w:pStyle w:val="TOC2"/>
-            <w:tabs>
-              <w:tab w:val="right" w:leader="dot" w:pos="9062"/>
-            </w:tabs>
-            <w:rPr>
-              <w:noProof/>
-              <w:lang w:eastAsia="nl-NL"/>
-            </w:rPr>
-          </w:pPr>
-          <w:hyperlink w:anchor="_Toc418154825" w:history="1">
-            <w:r>
-              <w:rPr>
-                <w:rStyle w:val="Hyperlink"/>
-                <w:noProof/>
-              </w:rPr>
-              <w:t>Geluid</w:t>
-            </w:r>
-            <w:r>
-              <w:rPr>
-                <w:noProof/>
-                <w:webHidden/>
-              </w:rPr>
-              <w:tab/>
-            </w:r>
-            <w:r>
-              <w:rPr>
-                <w:noProof/>
-                <w:webHidden/>
-              </w:rPr>
-              <w:fldChar w:fldCharType="begin"/>
-            </w:r>
-            <w:r>
-              <w:rPr>
-                <w:noProof/>
-                <w:webHidden/>
-              </w:rPr>
-              <w:instrText xml:space="preserve"> PAGEREF _Toc418154825 \h </w:instrText>
-            </w:r>
-            <w:r>
-              <w:rPr>
-                <w:noProof/>
-                <w:webHidden/>
-              </w:rPr>
-            </w:r>
-            <w:r>
-              <w:rPr>
-                <w:noProof/>
-                <w:webHidden/>
-              </w:rPr>
-              <w:fldChar w:fldCharType="separate"/>
-            </w:r>
-            <w:r>
-              <w:rPr>
-                <w:noProof/>
-                <w:webHidden/>
-              </w:rPr>
-              <w:t>8</w:t>
-            </w:r>
-            <w:r>
-              <w:rPr>
-                <w:noProof/>
-                <w:webHidden/>
-              </w:rPr>
-              <w:fldChar w:fldCharType="end"/>
-            </w:r>
-          </w:hyperlink>
-        </w:p>
-        <w:p>
-          <w:pPr>
-            <w:pStyle w:val="TOC2"/>
-            <w:tabs>
-              <w:tab w:val="right" w:leader="dot" w:pos="9062"/>
-            </w:tabs>
-            <w:rPr>
-              <w:noProof/>
-              <w:lang w:eastAsia="nl-NL"/>
-            </w:rPr>
-          </w:pPr>
-          <w:hyperlink w:anchor="_Toc418154826" w:history="1">
-            <w:r>
-              <w:rPr>
-                <w:rStyle w:val="Hyperlink"/>
-                <w:noProof/>
-              </w:rPr>
-              <w:t>Actie</w:t>
-            </w:r>
-            <w:r>
-              <w:rPr>
-                <w:noProof/>
-                <w:webHidden/>
-              </w:rPr>
-              <w:tab/>
-            </w:r>
-            <w:r>
-              <w:rPr>
-                <w:noProof/>
-                <w:webHidden/>
-              </w:rPr>
-              <w:fldChar w:fldCharType="begin"/>
-            </w:r>
-            <w:r>
-              <w:rPr>
-                <w:noProof/>
-                <w:webHidden/>
-              </w:rPr>
-              <w:instrText xml:space="preserve"> PAGEREF _Toc418154826 \h </w:instrText>
-            </w:r>
-            <w:r>
-              <w:rPr>
-                <w:noProof/>
-                <w:webHidden/>
-              </w:rPr>
-            </w:r>
-            <w:r>
-              <w:rPr>
-                <w:noProof/>
-                <w:webHidden/>
-              </w:rPr>
-              <w:fldChar w:fldCharType="separate"/>
-            </w:r>
-            <w:r>
-              <w:rPr>
-                <w:noProof/>
-                <w:webHidden/>
-              </w:rPr>
-              <w:t>8</w:t>
-            </w:r>
-            <w:r>
-              <w:rPr>
-                <w:noProof/>
-                <w:webHidden/>
-              </w:rPr>
-              <w:fldChar w:fldCharType="end"/>
-            </w:r>
-          </w:hyperlink>
-        </w:p>
-        <w:p>
-          <w:pPr>
-            <w:pStyle w:val="TOC2"/>
-            <w:tabs>
-              <w:tab w:val="right" w:leader="dot" w:pos="9062"/>
-            </w:tabs>
-            <w:rPr>
-              <w:noProof/>
-              <w:lang w:eastAsia="nl-NL"/>
-            </w:rPr>
-          </w:pPr>
-          <w:hyperlink w:anchor="_Toc418154827" w:history="1">
-            <w:r>
-              <w:rPr>
-                <w:rStyle w:val="Hyperlink"/>
-                <w:bCs/>
-                <w:iCs/>
-                <w:noProof/>
-              </w:rPr>
-              <w:t>Liefde</w:t>
-            </w:r>
-            <w:r>
-              <w:rPr>
-                <w:noProof/>
-                <w:webHidden/>
-              </w:rPr>
-              <w:tab/>
-            </w:r>
-            <w:r>
-              <w:rPr>
-                <w:noProof/>
-                <w:webHidden/>
-              </w:rPr>
-              <w:fldChar w:fldCharType="begin"/>
-            </w:r>
-            <w:r>
-              <w:rPr>
-                <w:noProof/>
-                <w:webHidden/>
-              </w:rPr>
-              <w:instrText xml:space="preserve"> PAGEREF _Toc418154827 \h </w:instrText>
-            </w:r>
-            <w:r>
-              <w:rPr>
-                <w:noProof/>
-                <w:webHidden/>
-              </w:rPr>
-            </w:r>
-            <w:r>
-              <w:rPr>
-                <w:noProof/>
-                <w:webHidden/>
-              </w:rPr>
-              <w:fldChar w:fldCharType="separate"/>
-            </w:r>
-            <w:r>
-              <w:rPr>
-                <w:noProof/>
-                <w:webHidden/>
-              </w:rPr>
-              <w:t>8</w:t>
-            </w:r>
-            <w:r>
-              <w:rPr>
-                <w:noProof/>
-                <w:webHidden/>
-              </w:rPr>
-              <w:fldChar w:fldCharType="end"/>
-            </w:r>
-          </w:hyperlink>
-        </w:p>
-        <w:p>
-          <w:pPr>
-            <w:pStyle w:val="TOC2"/>
-            <w:tabs>
-              <w:tab w:val="right" w:leader="dot" w:pos="9062"/>
-            </w:tabs>
-            <w:rPr>
-              <w:noProof/>
-              <w:lang w:eastAsia="nl-NL"/>
-            </w:rPr>
-          </w:pPr>
-          <w:hyperlink w:anchor="_Toc418154828" w:history="1">
-            <w:r>
-              <w:rPr>
-                <w:rStyle w:val="Hyperlink"/>
-                <w:bCs/>
-                <w:iCs/>
-                <w:noProof/>
-              </w:rPr>
-              <w:t>Winst</w:t>
-            </w:r>
-            <w:r>
-              <w:rPr>
-                <w:noProof/>
-                <w:webHidden/>
-              </w:rPr>
-              <w:tab/>
-            </w:r>
-            <w:r>
-              <w:rPr>
-                <w:noProof/>
-                <w:webHidden/>
-              </w:rPr>
-              <w:fldChar w:fldCharType="begin"/>
-            </w:r>
-            <w:r>
-              <w:rPr>
-                <w:noProof/>
-                <w:webHidden/>
-              </w:rPr>
-              <w:instrText xml:space="preserve"> PAGEREF _Toc418154828 \h </w:instrText>
-            </w:r>
-            <w:r>
-              <w:rPr>
-                <w:noProof/>
-                <w:webHidden/>
-              </w:rPr>
-            </w:r>
-            <w:r>
-              <w:rPr>
-                <w:noProof/>
-                <w:webHidden/>
-              </w:rPr>
-              <w:fldChar w:fldCharType="separate"/>
-            </w:r>
-            <w:r>
-              <w:rPr>
-                <w:noProof/>
-                <w:webHidden/>
-              </w:rPr>
-              <w:t>8</w:t>
-            </w:r>
-            <w:r>
-              <w:rPr>
-                <w:noProof/>
-                <w:webHidden/>
-              </w:rPr>
-              <w:fldChar w:fldCharType="end"/>
-            </w:r>
-          </w:hyperlink>
-        </w:p>
-        <w:p>
-          <w:pPr>
-            <w:pStyle w:val="TOC2"/>
-            <w:tabs>
-              <w:tab w:val="right" w:leader="dot" w:pos="9062"/>
-            </w:tabs>
-            <w:rPr>
-              <w:noProof/>
-              <w:lang w:eastAsia="nl-NL"/>
-            </w:rPr>
-          </w:pPr>
-          <w:hyperlink w:anchor="_Toc418154829" w:history="1">
-            <w:r>
-              <w:rPr>
-                <w:rStyle w:val="Hyperlink"/>
-                <w:bCs/>
-                <w:iCs/>
-                <w:noProof/>
-              </w:rPr>
-              <w:t>Testen</w:t>
-            </w:r>
-            <w:r>
-              <w:rPr>
-                <w:noProof/>
-                <w:webHidden/>
-              </w:rPr>
-              <w:tab/>
-            </w:r>
-            <w:r>
-              <w:rPr>
-                <w:noProof/>
-                <w:webHidden/>
-              </w:rPr>
-              <w:fldChar w:fldCharType="begin"/>
-            </w:r>
-            <w:r>
-              <w:rPr>
-                <w:noProof/>
-                <w:webHidden/>
-              </w:rPr>
-              <w:instrText xml:space="preserve"> PAGEREF _Toc418154829 \h </w:instrText>
-            </w:r>
-            <w:r>
-              <w:rPr>
-                <w:noProof/>
-                <w:webHidden/>
-              </w:rPr>
-            </w:r>
-            <w:r>
-              <w:rPr>
-                <w:noProof/>
-                <w:webHidden/>
-              </w:rPr>
-              <w:fldChar w:fldCharType="separate"/>
-            </w:r>
-            <w:r>
-              <w:rPr>
-                <w:noProof/>
-                <w:webHidden/>
-              </w:rPr>
-              <w:t>8</w:t>
-            </w:r>
-            <w:r>
-              <w:rPr>
-                <w:noProof/>
-                <w:webHidden/>
-              </w:rPr>
-              <w:fldChar w:fldCharType="end"/>
-            </w:r>
-          </w:hyperlink>
-        </w:p>
-        <w:p>
-          <w:pPr>
-            <w:pStyle w:val="TOC1"/>
-            <w:tabs>
-              <w:tab w:val="right" w:leader="dot" w:pos="9062"/>
-            </w:tabs>
-            <w:rPr>
-              <w:noProof/>
-              <w:lang w:eastAsia="nl-NL"/>
-            </w:rPr>
-          </w:pPr>
-          <w:hyperlink w:anchor="_Toc418154830" w:history="1">
-            <w:r>
-              <w:rPr>
-                <w:rStyle w:val="Hyperlink"/>
-                <w:noProof/>
-              </w:rPr>
-              <w:t>Blok 5 – De ernst van rode erts</w:t>
-            </w:r>
-            <w:r>
-              <w:rPr>
-                <w:noProof/>
-                <w:webHidden/>
-              </w:rPr>
-              <w:tab/>
-            </w:r>
-            <w:r>
-              <w:rPr>
-                <w:noProof/>
-                <w:webHidden/>
-              </w:rPr>
-              <w:fldChar w:fldCharType="begin"/>
-            </w:r>
-            <w:r>
-              <w:rPr>
-                <w:noProof/>
-                <w:webHidden/>
-              </w:rPr>
-              <w:instrText xml:space="preserve"> PAGEREF _Toc418154830 \h </w:instrText>
-            </w:r>
-            <w:r>
-              <w:rPr>
-                <w:noProof/>
-                <w:webHidden/>
-              </w:rPr>
-            </w:r>
-            <w:r>
-              <w:rPr>
-                <w:noProof/>
-                <w:webHidden/>
-              </w:rPr>
-              <w:fldChar w:fldCharType="separate"/>
-            </w:r>
-            <w:r>
-              <w:rPr>
-                <w:noProof/>
-                <w:webHidden/>
-              </w:rPr>
-              <w:t>9</w:t>
-            </w:r>
-            <w:r>
-              <w:rPr>
-                <w:noProof/>
-                <w:webHidden/>
-              </w:rPr>
-              <w:fldChar w:fldCharType="end"/>
-            </w:r>
-          </w:hyperlink>
-        </w:p>
-        <w:p>
-          <w:pPr>
-            <w:pStyle w:val="TOC2"/>
-            <w:tabs>
-              <w:tab w:val="right" w:leader="dot" w:pos="9062"/>
-            </w:tabs>
-            <w:rPr>
-              <w:noProof/>
-              <w:lang w:eastAsia="nl-NL"/>
-            </w:rPr>
-          </w:pPr>
-          <w:hyperlink w:anchor="_Toc418154831" w:history="1">
-            <w:r>
-              <w:rPr>
-                <w:rStyle w:val="Hyperlink"/>
-                <w:noProof/>
-              </w:rPr>
-              <w:t>Testen</w:t>
-            </w:r>
-            <w:r>
-              <w:rPr>
-                <w:noProof/>
-                <w:webHidden/>
-              </w:rPr>
-              <w:tab/>
-            </w:r>
-            <w:r>
-              <w:rPr>
-                <w:noProof/>
-                <w:webHidden/>
-              </w:rPr>
-              <w:fldChar w:fldCharType="begin"/>
-            </w:r>
-            <w:r>
-              <w:rPr>
-                <w:noProof/>
-                <w:webHidden/>
-              </w:rPr>
-              <w:instrText xml:space="preserve"> PAGEREF _Toc418154831 \h </w:instrText>
-            </w:r>
-            <w:r>
-              <w:rPr>
-                <w:noProof/>
-                <w:webHidden/>
-              </w:rPr>
-            </w:r>
-            <w:r>
-              <w:rPr>
-                <w:noProof/>
-                <w:webHidden/>
-              </w:rPr>
-              <w:fldChar w:fldCharType="separate"/>
-            </w:r>
-            <w:r>
-              <w:rPr>
-                <w:noProof/>
-                <w:webHidden/>
-              </w:rPr>
-              <w:t>9</w:t>
-            </w:r>
-            <w:r>
-              <w:rPr>
-                <w:noProof/>
-                <w:webHidden/>
-              </w:rPr>
-              <w:fldChar w:fldCharType="end"/>
-            </w:r>
-          </w:hyperlink>
-        </w:p>
-        <w:p>
-          <w:pPr>
-            <w:pStyle w:val="TOC1"/>
-            <w:tabs>
-              <w:tab w:val="right" w:leader="dot" w:pos="9062"/>
-            </w:tabs>
-            <w:rPr>
-              <w:noProof/>
-              <w:lang w:eastAsia="nl-NL"/>
-            </w:rPr>
-          </w:pPr>
-          <w:hyperlink w:anchor="_Toc418154832" w:history="1">
-            <w:r>
-              <w:rPr>
-                <w:rStyle w:val="Hyperlink"/>
-                <w:noProof/>
-              </w:rPr>
-              <w:t>Blok 6 – Macht aan de speler</w:t>
-            </w:r>
-            <w:r>
-              <w:rPr>
-                <w:noProof/>
-                <w:webHidden/>
-              </w:rPr>
-              <w:tab/>
-            </w:r>
-            <w:r>
-              <w:rPr>
-                <w:noProof/>
-                <w:webHidden/>
-              </w:rPr>
-              <w:fldChar w:fldCharType="begin"/>
-            </w:r>
-            <w:r>
-              <w:rPr>
-                <w:noProof/>
-                <w:webHidden/>
-              </w:rPr>
-              <w:instrText xml:space="preserve"> PAGEREF _Toc418154832 \h </w:instrText>
-            </w:r>
-            <w:r>
-              <w:rPr>
-                <w:noProof/>
-                <w:webHidden/>
-              </w:rPr>
-            </w:r>
-            <w:r>
-              <w:rPr>
-                <w:noProof/>
-                <w:webHidden/>
-              </w:rPr>
-              <w:fldChar w:fldCharType="separate"/>
-            </w:r>
-            <w:r>
-              <w:rPr>
-                <w:noProof/>
-                <w:webHidden/>
-              </w:rPr>
-              <w:t>10</w:t>
-            </w:r>
-            <w:r>
-              <w:rPr>
-                <w:noProof/>
-                <w:webHidden/>
-              </w:rPr>
-              <w:fldChar w:fldCharType="end"/>
-            </w:r>
-          </w:hyperlink>
-        </w:p>
-        <w:p>
-          <w:pPr>
-            <w:pStyle w:val="TOC2"/>
-            <w:tabs>
-              <w:tab w:val="right" w:leader="dot" w:pos="9062"/>
-            </w:tabs>
-            <w:rPr>
-              <w:noProof/>
-              <w:lang w:eastAsia="nl-NL"/>
-            </w:rPr>
-          </w:pPr>
-          <w:hyperlink w:anchor="_Toc418154833" w:history="1">
-            <w:r>
-              <w:rPr>
-                <w:rStyle w:val="Hyperlink"/>
-                <w:noProof/>
-              </w:rPr>
-              <w:t>Spring</w:t>
-            </w:r>
-            <w:r>
-              <w:rPr>
-                <w:noProof/>
-                <w:webHidden/>
-              </w:rPr>
-              <w:tab/>
-            </w:r>
-            <w:r>
-              <w:rPr>
-                <w:noProof/>
-                <w:webHidden/>
-              </w:rPr>
-              <w:fldChar w:fldCharType="begin"/>
-            </w:r>
-            <w:r>
-              <w:rPr>
-                <w:noProof/>
-                <w:webHidden/>
-              </w:rPr>
-              <w:instrText xml:space="preserve"> PAGEREF _Toc418154833 \h </w:instrText>
-            </w:r>
-            <w:r>
-              <w:rPr>
-                <w:noProof/>
-                <w:webHidden/>
-              </w:rPr>
-            </w:r>
-            <w:r>
-              <w:rPr>
-                <w:noProof/>
-                <w:webHidden/>
-              </w:rPr>
-              <w:fldChar w:fldCharType="separate"/>
-            </w:r>
-            <w:r>
-              <w:rPr>
-                <w:noProof/>
-                <w:webHidden/>
-              </w:rPr>
-              <w:t>10</w:t>
-            </w:r>
-            <w:r>
-              <w:rPr>
-                <w:noProof/>
-                <w:webHidden/>
-              </w:rPr>
-              <w:fldChar w:fldCharType="end"/>
-            </w:r>
-          </w:hyperlink>
-        </w:p>
-        <w:p>
-          <w:pPr>
-            <w:pStyle w:val="TOC2"/>
-            <w:tabs>
-              <w:tab w:val="right" w:leader="dot" w:pos="9062"/>
-            </w:tabs>
-            <w:rPr>
-              <w:noProof/>
-              <w:lang w:eastAsia="nl-NL"/>
-            </w:rPr>
-          </w:pPr>
-          <w:hyperlink w:anchor="_Toc418154834" w:history="1">
-            <w:r>
-              <w:rPr>
-                <w:rStyle w:val="Hyperlink"/>
-                <w:noProof/>
-              </w:rPr>
-              <w:t>Vecht</w:t>
-            </w:r>
-            <w:r>
-              <w:rPr>
-                <w:noProof/>
-                <w:webHidden/>
-              </w:rPr>
-              <w:tab/>
-            </w:r>
-            <w:r>
-              <w:rPr>
-                <w:noProof/>
-                <w:webHidden/>
-              </w:rPr>
-              <w:fldChar w:fldCharType="begin"/>
-            </w:r>
-            <w:r>
-              <w:rPr>
-                <w:noProof/>
-                <w:webHidden/>
-              </w:rPr>
-              <w:instrText xml:space="preserve"> PAGEREF _Toc418154834 \h </w:instrText>
-            </w:r>
-            <w:r>
-              <w:rPr>
-                <w:noProof/>
-                <w:webHidden/>
-              </w:rPr>
-            </w:r>
-            <w:r>
-              <w:rPr>
-                <w:noProof/>
-                <w:webHidden/>
-              </w:rPr>
-              <w:fldChar w:fldCharType="separate"/>
-            </w:r>
-            <w:r>
-              <w:rPr>
-                <w:noProof/>
-                <w:webHidden/>
-              </w:rPr>
-              <w:t>10</w:t>
-            </w:r>
-            <w:r>
-              <w:rPr>
-                <w:noProof/>
-                <w:webHidden/>
-              </w:rPr>
-              <w:fldChar w:fldCharType="end"/>
-            </w:r>
-          </w:hyperlink>
-        </w:p>
-        <w:p>
-          <w:pPr>
-            <w:pStyle w:val="TOC2"/>
-            <w:tabs>
-              <w:tab w:val="right" w:leader="dot" w:pos="9062"/>
-            </w:tabs>
-            <w:rPr>
-              <w:noProof/>
-              <w:lang w:eastAsia="nl-NL"/>
-            </w:rPr>
-          </w:pPr>
-          <w:hyperlink w:anchor="_Toc418154835" w:history="1">
-            <w:r>
-              <w:rPr>
-                <w:rStyle w:val="Hyperlink"/>
-                <w:noProof/>
-              </w:rPr>
-              <w:t>Val</w:t>
-            </w:r>
-            <w:r>
-              <w:rPr>
-                <w:noProof/>
-                <w:webHidden/>
-              </w:rPr>
-              <w:tab/>
-            </w:r>
-            <w:r>
-              <w:rPr>
-                <w:noProof/>
-                <w:webHidden/>
-              </w:rPr>
-              <w:fldChar w:fldCharType="begin"/>
-            </w:r>
-            <w:r>
-              <w:rPr>
-                <w:noProof/>
-                <w:webHidden/>
-              </w:rPr>
-              <w:instrText xml:space="preserve"> PAGEREF _Toc418154835 \h </w:instrText>
-            </w:r>
-            <w:r>
-              <w:rPr>
-                <w:noProof/>
-                <w:webHidden/>
-              </w:rPr>
-            </w:r>
-            <w:r>
-              <w:rPr>
-                <w:noProof/>
-                <w:webHidden/>
-              </w:rPr>
-              <w:fldChar w:fldCharType="separate"/>
-            </w:r>
-            <w:r>
-              <w:rPr>
-                <w:noProof/>
-                <w:webHidden/>
-              </w:rPr>
-              <w:t>10</w:t>
-            </w:r>
-            <w:r>
-              <w:rPr>
-                <w:noProof/>
-                <w:webHidden/>
-              </w:rPr>
-              <w:fldChar w:fldCharType="end"/>
-            </w:r>
-          </w:hyperlink>
-        </w:p>
-        <w:p>
-          <w:pPr>
-            <w:pStyle w:val="TOC2"/>
-            <w:tabs>
-              <w:tab w:val="right" w:leader="dot" w:pos="9062"/>
-            </w:tabs>
-            <w:rPr>
-              <w:noProof/>
-              <w:lang w:eastAsia="nl-NL"/>
-            </w:rPr>
-          </w:pPr>
-          <w:hyperlink w:anchor="_Toc418154836" w:history="1">
-            <w:r>
-              <w:rPr>
-                <w:rStyle w:val="Hyperlink"/>
-                <w:noProof/>
-              </w:rPr>
-              <w:t>Smid</w:t>
-            </w:r>
-            <w:r>
-              <w:rPr>
-                <w:noProof/>
-                <w:webHidden/>
-              </w:rPr>
-              <w:tab/>
-            </w:r>
-            <w:r>
-              <w:rPr>
-                <w:noProof/>
-                <w:webHidden/>
-              </w:rPr>
-              <w:fldChar w:fldCharType="begin"/>
-            </w:r>
-            <w:r>
-              <w:rPr>
-                <w:noProof/>
-                <w:webHidden/>
-              </w:rPr>
-              <w:instrText xml:space="preserve"> PAGEREF _Toc418154836 \h </w:instrText>
-            </w:r>
-            <w:r>
-              <w:rPr>
-                <w:noProof/>
-                <w:webHidden/>
-              </w:rPr>
-            </w:r>
-            <w:r>
-              <w:rPr>
-                <w:noProof/>
-                <w:webHidden/>
-              </w:rPr>
-              <w:fldChar w:fldCharType="separate"/>
-            </w:r>
-            <w:r>
-              <w:rPr>
-                <w:noProof/>
-                <w:webHidden/>
-              </w:rPr>
-              <w:t>10</w:t>
-            </w:r>
-            <w:r>
-              <w:rPr>
-                <w:noProof/>
-                <w:webHidden/>
-              </w:rPr>
-              <w:fldChar w:fldCharType="end"/>
-            </w:r>
-          </w:hyperlink>
-        </w:p>
-        <w:p>
-          <w:pPr>
-            <w:pStyle w:val="TOC2"/>
-            <w:tabs>
-              <w:tab w:val="right" w:leader="dot" w:pos="9062"/>
-            </w:tabs>
-            <w:rPr>
-              <w:noProof/>
-              <w:lang w:eastAsia="nl-NL"/>
-            </w:rPr>
-          </w:pPr>
-          <w:hyperlink w:anchor="_Toc418154837" w:history="1">
-            <w:r>
-              <w:rPr>
-                <w:rStyle w:val="Hyperlink"/>
-                <w:noProof/>
-              </w:rPr>
-              <w:t>Lach</w:t>
-            </w:r>
-            <w:r>
-              <w:rPr>
-                <w:noProof/>
-                <w:webHidden/>
-              </w:rPr>
-              <w:tab/>
-            </w:r>
-            <w:r>
-              <w:rPr>
-                <w:noProof/>
-                <w:webHidden/>
-              </w:rPr>
-              <w:fldChar w:fldCharType="begin"/>
-            </w:r>
-            <w:r>
-              <w:rPr>
-                <w:noProof/>
-                <w:webHidden/>
-              </w:rPr>
-              <w:instrText xml:space="preserve"> PAGEREF _Toc418154837 \h </w:instrText>
-            </w:r>
-            <w:r>
-              <w:rPr>
-                <w:noProof/>
-                <w:webHidden/>
-              </w:rPr>
-            </w:r>
-            <w:r>
-              <w:rPr>
-                <w:noProof/>
-                <w:webHidden/>
-              </w:rPr>
-              <w:fldChar w:fldCharType="separate"/>
-            </w:r>
-            <w:r>
-              <w:rPr>
-                <w:noProof/>
-                <w:webHidden/>
-              </w:rPr>
-              <w:t>10</w:t>
-            </w:r>
-            <w:r>
-              <w:rPr>
-                <w:noProof/>
-                <w:webHidden/>
-              </w:rPr>
-              <w:fldChar w:fldCharType="end"/>
-            </w:r>
-          </w:hyperlink>
-        </w:p>
-        <w:p>
-          <w:pPr>
-            <w:pStyle w:val="TOC2"/>
-            <w:tabs>
-              <w:tab w:val="right" w:leader="dot" w:pos="9062"/>
-            </w:tabs>
-            <w:rPr>
-              <w:noProof/>
-              <w:lang w:eastAsia="nl-NL"/>
-            </w:rPr>
-          </w:pPr>
-          <w:hyperlink w:anchor="_Toc418154838" w:history="1">
-            <w:r>
-              <w:rPr>
-                <w:rStyle w:val="Hyperlink"/>
-                <w:noProof/>
-              </w:rPr>
-              <w:t>Gedonder</w:t>
-            </w:r>
-            <w:r>
-              <w:rPr>
-                <w:noProof/>
-                <w:webHidden/>
-              </w:rPr>
-              <w:tab/>
-            </w:r>
-            <w:r>
-              <w:rPr>
-                <w:noProof/>
-                <w:webHidden/>
-              </w:rPr>
-              <w:fldChar w:fldCharType="begin"/>
-            </w:r>
-            <w:r>
-              <w:rPr>
-                <w:noProof/>
-                <w:webHidden/>
-              </w:rPr>
-              <w:instrText xml:space="preserve"> PAGEREF _Toc418154838 \h </w:instrText>
-            </w:r>
-            <w:r>
-              <w:rPr>
-                <w:noProof/>
-                <w:webHidden/>
-              </w:rPr>
-            </w:r>
-            <w:r>
-              <w:rPr>
-                <w:noProof/>
-                <w:webHidden/>
-              </w:rPr>
-              <w:fldChar w:fldCharType="separate"/>
-            </w:r>
-            <w:r>
-              <w:rPr>
-                <w:noProof/>
-                <w:webHidden/>
-              </w:rPr>
-              <w:t>11</w:t>
-            </w:r>
-            <w:r>
-              <w:rPr>
-                <w:noProof/>
-                <w:webHidden/>
-              </w:rPr>
-              <w:fldChar w:fldCharType="end"/>
-            </w:r>
-          </w:hyperlink>
-        </w:p>
-        <w:p>
-          <w:pPr>
-            <w:pStyle w:val="TOC2"/>
-            <w:tabs>
-              <w:tab w:val="right" w:leader="dot" w:pos="9062"/>
-            </w:tabs>
-            <w:rPr>
-              <w:noProof/>
-              <w:lang w:eastAsia="nl-NL"/>
-            </w:rPr>
-          </w:pPr>
-          <w:hyperlink w:anchor="_Toc418154839" w:history="1">
-            <w:r>
-              <w:rPr>
-                <w:rStyle w:val="Hyperlink"/>
-                <w:noProof/>
-              </w:rPr>
-              <w:t>Testen</w:t>
-            </w:r>
-            <w:r>
-              <w:rPr>
-                <w:noProof/>
-                <w:webHidden/>
-              </w:rPr>
-              <w:tab/>
-            </w:r>
-            <w:r>
-              <w:rPr>
-                <w:noProof/>
-                <w:webHidden/>
-              </w:rPr>
-              <w:fldChar w:fldCharType="begin"/>
-            </w:r>
-            <w:r>
-              <w:rPr>
-                <w:noProof/>
-                <w:webHidden/>
-              </w:rPr>
-              <w:instrText xml:space="preserve"> PAGEREF _Toc418154839 \h </w:instrText>
-            </w:r>
-            <w:r>
-              <w:rPr>
-                <w:noProof/>
-                <w:webHidden/>
-              </w:rPr>
-            </w:r>
-            <w:r>
-              <w:rPr>
-                <w:noProof/>
-                <w:webHidden/>
-              </w:rPr>
-              <w:fldChar w:fldCharType="separate"/>
-            </w:r>
-            <w:r>
-              <w:rPr>
-                <w:noProof/>
-                <w:webHidden/>
-              </w:rPr>
-              <w:t>11</w:t>
-            </w:r>
-            <w:r>
-              <w:rPr>
-                <w:noProof/>
-                <w:webHidden/>
-              </w:rPr>
-              <w:fldChar w:fldCharType="end"/>
-            </w:r>
-          </w:hyperlink>
-        </w:p>
-        <w:p>
-          <w:pPr>
-            <w:pStyle w:val="TOC1"/>
-            <w:tabs>
-              <w:tab w:val="right" w:leader="dot" w:pos="9062"/>
-            </w:tabs>
-            <w:rPr>
-              <w:noProof/>
-              <w:lang w:eastAsia="nl-NL"/>
-            </w:rPr>
-          </w:pPr>
-          <w:hyperlink w:anchor="_Toc418154840" w:history="1">
-            <w:r>
-              <w:rPr>
-                <w:rStyle w:val="Hyperlink"/>
-                <w:noProof/>
-              </w:rPr>
-              <w:t>Blok 7 – Skelettenfeestje</w:t>
-            </w:r>
-            <w:r>
-              <w:rPr>
-                <w:noProof/>
-                <w:webHidden/>
-              </w:rPr>
-              <w:tab/>
-            </w:r>
-            <w:r>
-              <w:rPr>
-                <w:noProof/>
-                <w:webHidden/>
-              </w:rPr>
-              <w:fldChar w:fldCharType="begin"/>
-            </w:r>
-            <w:r>
-              <w:rPr>
-                <w:noProof/>
-                <w:webHidden/>
-              </w:rPr>
-              <w:instrText xml:space="preserve"> PAGEREF _Toc418154840 \h </w:instrText>
-            </w:r>
-            <w:r>
-              <w:rPr>
-                <w:noProof/>
-                <w:webHidden/>
-              </w:rPr>
-            </w:r>
-            <w:r>
-              <w:rPr>
-                <w:noProof/>
-                <w:webHidden/>
-              </w:rPr>
-              <w:fldChar w:fldCharType="separate"/>
-            </w:r>
-            <w:r>
-              <w:rPr>
-                <w:noProof/>
-                <w:webHidden/>
-              </w:rPr>
-              <w:t>12</w:t>
-            </w:r>
-            <w:r>
-              <w:rPr>
-                <w:noProof/>
-                <w:webHidden/>
-              </w:rPr>
-              <w:fldChar w:fldCharType="end"/>
-            </w:r>
-          </w:hyperlink>
-        </w:p>
-        <w:p>
-          <w:pPr>
-            <w:pStyle w:val="TOC1"/>
-            <w:tabs>
-              <w:tab w:val="right" w:leader="dot" w:pos="9062"/>
-            </w:tabs>
-            <w:rPr>
-              <w:noProof/>
-              <w:lang w:eastAsia="nl-NL"/>
-            </w:rPr>
-          </w:pPr>
-          <w:hyperlink w:anchor="_Toc418154841" w:history="1">
-            <w:r>
-              <w:rPr>
-                <w:rStyle w:val="Hyperlink"/>
-                <w:noProof/>
-              </w:rPr>
-              <w:t>Blok 8 – Creepy eieren!</w:t>
-            </w:r>
-            <w:r>
-              <w:rPr>
-                <w:noProof/>
-                <w:webHidden/>
-              </w:rPr>
-              <w:tab/>
-            </w:r>
-            <w:r>
-              <w:rPr>
-                <w:noProof/>
-                <w:webHidden/>
-              </w:rPr>
-              <w:fldChar w:fldCharType="begin"/>
-            </w:r>
-            <w:r>
-              <w:rPr>
-                <w:noProof/>
-                <w:webHidden/>
-              </w:rPr>
-              <w:instrText xml:space="preserve"> PAGEREF _Toc418154841 \h </w:instrText>
-            </w:r>
-            <w:r>
-              <w:rPr>
-                <w:noProof/>
-                <w:webHidden/>
-              </w:rPr>
-            </w:r>
-            <w:r>
-              <w:rPr>
-                <w:noProof/>
-                <w:webHidden/>
-              </w:rPr>
-              <w:fldChar w:fldCharType="separate"/>
-            </w:r>
-            <w:r>
-              <w:rPr>
-                <w:noProof/>
-                <w:webHidden/>
-              </w:rPr>
-              <w:t>13</w:t>
-            </w:r>
-            <w:r>
-              <w:rPr>
-                <w:noProof/>
-                <w:webHidden/>
-              </w:rPr>
-              <w:fldChar w:fldCharType="end"/>
-            </w:r>
-          </w:hyperlink>
-        </w:p>
-        <w:p>
-          <w:pPr>
-            <w:pStyle w:val="TOC1"/>
-            <w:tabs>
-              <w:tab w:val="right" w:leader="dot" w:pos="9062"/>
-            </w:tabs>
-            <w:rPr>
-              <w:noProof/>
-              <w:lang w:eastAsia="nl-NL"/>
-            </w:rPr>
-          </w:pPr>
-          <w:hyperlink w:anchor="_Toc418154842" w:history="1">
-            <w:r>
-              <w:rPr>
-                <w:rStyle w:val="Hyperlink"/>
-                <w:noProof/>
-              </w:rPr>
-              <w:t>Blok 9 – Handige blokvuller</w:t>
-            </w:r>
-            <w:r>
-              <w:rPr>
-                <w:noProof/>
-                <w:webHidden/>
-              </w:rPr>
-              <w:tab/>
-            </w:r>
-            <w:r>
-              <w:rPr>
-                <w:noProof/>
-                <w:webHidden/>
-              </w:rPr>
-              <w:fldChar w:fldCharType="begin"/>
-            </w:r>
-            <w:r>
-              <w:rPr>
-                <w:noProof/>
-                <w:webHidden/>
-              </w:rPr>
-              <w:instrText xml:space="preserve"> PAGEREF _Toc418154842 \h </w:instrText>
-            </w:r>
-            <w:r>
-              <w:rPr>
-                <w:noProof/>
-                <w:webHidden/>
-              </w:rPr>
-            </w:r>
-            <w:r>
-              <w:rPr>
-                <w:noProof/>
-                <w:webHidden/>
-              </w:rPr>
-              <w:fldChar w:fldCharType="separate"/>
-            </w:r>
-            <w:r>
-              <w:rPr>
-                <w:noProof/>
-                <w:webHidden/>
-              </w:rPr>
-              <w:t>14</w:t>
-            </w:r>
-            <w:r>
-              <w:rPr>
-                <w:noProof/>
-                <w:webHidden/>
-              </w:rPr>
-              <w:fldChar w:fldCharType="end"/>
-            </w:r>
-          </w:hyperlink>
-        </w:p>
-        <w:p>
-          <w:pPr>
-            <w:pStyle w:val="TOC1"/>
-            <w:tabs>
-              <w:tab w:val="right" w:leader="dot" w:pos="9062"/>
-            </w:tabs>
-            <w:rPr>
-              <w:noProof/>
-              <w:lang w:eastAsia="nl-NL"/>
-            </w:rPr>
-          </w:pPr>
-          <w:hyperlink w:anchor="_Toc418154843" w:history="1">
-            <w:r>
-              <w:rPr>
-                <w:rStyle w:val="Hyperlink"/>
-                <w:noProof/>
-              </w:rPr>
-              <w:t>Blok 10 – Blok naam &amp; uiterlijk</w:t>
-            </w:r>
-            <w:r>
-              <w:rPr>
-                <w:noProof/>
-                <w:webHidden/>
-              </w:rPr>
-              <w:tab/>
-            </w:r>
-            <w:r>
-              <w:rPr>
-                <w:noProof/>
-                <w:webHidden/>
-              </w:rPr>
-              <w:fldChar w:fldCharType="begin"/>
-            </w:r>
-            <w:r>
-              <w:rPr>
-                <w:noProof/>
-                <w:webHidden/>
-              </w:rPr>
-              <w:instrText xml:space="preserve"> PAGEREF _Toc418154843 \h </w:instrText>
-            </w:r>
-            <w:r>
-              <w:rPr>
-                <w:noProof/>
-                <w:webHidden/>
-              </w:rPr>
-            </w:r>
-            <w:r>
-              <w:rPr>
-                <w:noProof/>
-                <w:webHidden/>
-              </w:rPr>
-              <w:fldChar w:fldCharType="separate"/>
-            </w:r>
-            <w:r>
-              <w:rPr>
-                <w:noProof/>
-                <w:webHidden/>
-              </w:rPr>
-              <w:t>15</w:t>
-            </w:r>
-            <w:r>
-              <w:rPr>
-                <w:noProof/>
-                <w:webHidden/>
-              </w:rPr>
-              <w:fldChar w:fldCharType="end"/>
-            </w:r>
-          </w:hyperlink>
-        </w:p>
-        <w:p>
-          <w:pPr>
-            <w:rPr>
-              <w:lang w:val="en-US"/>
-            </w:rPr>
-          </w:pPr>
-          <w:r>
-            <w:rPr>
-              <w:b/>
-              <w:bCs/>
-              <w:noProof/>
-            </w:rPr>
-            <w:fldChar w:fldCharType="end"/>
-          </w:r>
-        </w:p>
-      </w:sdtContent>
-    </w:sdt>
-    <w:p>
-      <w:pPr>
-        <w:rPr>
-          <w:lang w:val="en-US"/>
-        </w:rPr>
-      </w:pPr>
-      <w:r>
-        <w:rPr>
-          <w:lang w:val="en-US"/>
-        </w:rPr>
-        <w:br w:type="page"/>
-      </w:r>
-    </w:p>
     <w:p>
       <w:pPr>
         <w:pStyle w:val="Heading1"/>
       </w:pPr>
-      <w:bookmarkStart w:id="0" w:name="_Toc418154811"/>
+      <w:bookmarkStart w:id="0" w:name="_Toc418194722"/>
       <w:r>
         <w:lastRenderedPageBreak/>
         <w:t>Introductie</w:t>
@@ -2398,7 +45,7 @@
       <w:pPr>
         <w:pStyle w:val="Heading2"/>
       </w:pPr>
-      <w:bookmarkStart w:id="1" w:name="_Toc418154812"/>
+      <w:bookmarkStart w:id="1" w:name="_Toc418194723"/>
       <w:r>
         <w:t>Minecraft</w:t>
       </w:r>
@@ -2425,7 +72,7 @@
       <w:pPr>
         <w:pStyle w:val="Heading2"/>
       </w:pPr>
-      <w:bookmarkStart w:id="2" w:name="_Toc418154813"/>
+      <w:bookmarkStart w:id="2" w:name="_Toc418194724"/>
       <w:r>
         <w:t>Starten maar!</w:t>
       </w:r>
@@ -2549,7 +196,7 @@
       <w:r>
         <w:br w:type="page"/>
       </w:r>
-      <w:bookmarkStart w:id="3" w:name="_Toc418154814"/>
+      <w:bookmarkStart w:id="3" w:name="_Toc418194725"/>
       <w:r>
         <w:lastRenderedPageBreak/>
         <w:t>Blok 1 – Boem,</w:t>
@@ -2582,7 +229,7 @@
           <w:lang w:eastAsia="nl-NL"/>
         </w:rPr>
         <w:drawing>
-          <wp:anchor distT="0" distB="0" distL="114300" distR="114300" simplePos="0" relativeHeight="251658240" behindDoc="0" locked="0" layoutInCell="1" allowOverlap="1" wp14:anchorId="43D580BF" wp14:editId="70B8EC26">
+          <wp:anchor distT="0" distB="0" distL="114300" distR="114300" simplePos="0" relativeHeight="251658240" behindDoc="0" locked="0" layoutInCell="1" allowOverlap="1" wp14:anchorId="0DF07301" wp14:editId="5C789752">
             <wp:simplePos x="0" y="0"/>
             <wp:positionH relativeFrom="column">
               <wp:posOffset>4197985</wp:posOffset>
@@ -2708,7 +355,7 @@
           <w:lang w:eastAsia="nl-NL"/>
         </w:rPr>
         <w:drawing>
-          <wp:inline distT="0" distB="0" distL="0" distR="0" wp14:anchorId="02F2A08C" wp14:editId="44EF4041">
+          <wp:inline distT="0" distB="0" distL="0" distR="0" wp14:anchorId="19521A34" wp14:editId="7DC40891">
             <wp:extent cx="4914900" cy="866775"/>
             <wp:effectExtent l="0" t="0" r="0" b="9525"/>
             <wp:docPr id="2" name="Picture 2"/>
@@ -2779,7 +426,7 @@
           <w:lang w:eastAsia="nl-NL"/>
         </w:rPr>
         <w:drawing>
-          <wp:inline distT="0" distB="0" distL="0" distR="0" wp14:anchorId="21779C88" wp14:editId="59BBDEB3">
+          <wp:inline distT="0" distB="0" distL="0" distR="0" wp14:anchorId="64898E0C" wp14:editId="0C1B4771">
             <wp:extent cx="1185063" cy="230042"/>
             <wp:effectExtent l="0" t="0" r="0" b="0"/>
             <wp:docPr id="5" name="Picture 5"/>
@@ -2832,7 +479,7 @@
           <w:lang w:eastAsia="nl-NL"/>
         </w:rPr>
         <w:drawing>
-          <wp:inline distT="0" distB="0" distL="0" distR="0" wp14:anchorId="12140C16" wp14:editId="4586B80E">
+          <wp:inline distT="0" distB="0" distL="0" distR="0" wp14:anchorId="0D906ECE" wp14:editId="78F78383">
             <wp:extent cx="1419149" cy="259943"/>
             <wp:effectExtent l="0" t="0" r="0" b="6985"/>
             <wp:docPr id="4" name="Picture 4"/>
@@ -3017,7 +664,7 @@
       <w:pPr>
         <w:pStyle w:val="Heading1"/>
       </w:pPr>
-      <w:bookmarkStart w:id="4" w:name="_Toc418154815"/>
+      <w:bookmarkStart w:id="4" w:name="_Toc418194726"/>
       <w:r>
         <w:lastRenderedPageBreak/>
         <w:t>Blok 2 – Nieuw blok voor de kids</w:t>
@@ -3091,7 +738,7 @@
       <w:pPr>
         <w:pStyle w:val="Heading2"/>
       </w:pPr>
-      <w:bookmarkStart w:id="5" w:name="_Toc418154816"/>
+      <w:bookmarkStart w:id="5" w:name="_Toc418194727"/>
       <w:r>
         <w:t>Activeren</w:t>
       </w:r>
@@ -3144,7 +791,7 @@
           <w:lang w:eastAsia="nl-NL"/>
         </w:rPr>
         <w:drawing>
-          <wp:inline distT="0" distB="0" distL="0" distR="0" wp14:anchorId="5C08BA23" wp14:editId="55D9B7D1">
+          <wp:inline distT="0" distB="0" distL="0" distR="0" wp14:anchorId="4A7D3F03" wp14:editId="41E72AD5">
             <wp:extent cx="3024000" cy="144000"/>
             <wp:effectExtent l="0" t="0" r="0" b="8890"/>
             <wp:docPr id="7" name="Picture 7"/>
@@ -3203,7 +850,7 @@
           <w:color w:val="auto"/>
         </w:rPr>
       </w:pPr>
-      <w:bookmarkStart w:id="6" w:name="_Toc418154817"/>
+      <w:bookmarkStart w:id="6" w:name="_Toc418194728"/>
       <w:r>
         <w:t>Licht</w:t>
       </w:r>
@@ -3261,7 +908,7 @@
           <w:lang w:eastAsia="nl-NL"/>
         </w:rPr>
         <w:drawing>
-          <wp:inline distT="0" distB="0" distL="0" distR="0" wp14:anchorId="2886EE52" wp14:editId="5B718E3D">
+          <wp:inline distT="0" distB="0" distL="0" distR="0" wp14:anchorId="5C6317ED" wp14:editId="6099C42D">
             <wp:extent cx="1857375" cy="171450"/>
             <wp:effectExtent l="0" t="0" r="9525" b="0"/>
             <wp:docPr id="12" name="Picture 12"/>
@@ -3313,9 +960,11 @@
       <w:pPr>
         <w:pStyle w:val="Heading2"/>
       </w:pPr>
+      <w:bookmarkStart w:id="7" w:name="_Toc418194729"/>
       <w:r>
         <w:t>Inhoud</w:t>
       </w:r>
+      <w:bookmarkEnd w:id="7"/>
     </w:p>
     <w:p>
       <w:pPr>
@@ -3384,7 +1033,7 @@
           <w:lang w:eastAsia="nl-NL"/>
         </w:rPr>
         <w:drawing>
-          <wp:inline distT="0" distB="0" distL="0" distR="0" wp14:anchorId="276A1552" wp14:editId="2BC0B5CB">
+          <wp:inline distT="0" distB="0" distL="0" distR="0" wp14:anchorId="0607CD77" wp14:editId="7461FCE8">
             <wp:extent cx="2609850" cy="152400"/>
             <wp:effectExtent l="0" t="0" r="0" b="0"/>
             <wp:docPr id="10" name="Picture 10"/>
@@ -3489,7 +1138,7 @@
           <w:lang w:eastAsia="nl-NL"/>
         </w:rPr>
         <w:drawing>
-          <wp:inline distT="0" distB="0" distL="0" distR="0" wp14:anchorId="0A8D3630" wp14:editId="6664795C">
+          <wp:inline distT="0" distB="0" distL="0" distR="0" wp14:anchorId="6E3056B3" wp14:editId="4F7B0C22">
             <wp:extent cx="5106010" cy="2417686"/>
             <wp:effectExtent l="0" t="0" r="0" b="1905"/>
             <wp:docPr id="11" name="Picture 11"/>
@@ -3545,9 +1194,11 @@
       <w:pPr>
         <w:pStyle w:val="Heading2"/>
       </w:pPr>
+      <w:bookmarkStart w:id="8" w:name="_Toc418194730"/>
       <w:r>
         <w:t>Gebruik</w:t>
       </w:r>
+      <w:bookmarkEnd w:id="8"/>
     </w:p>
     <w:p>
       <w:r>
@@ -3577,10 +1228,12 @@
       <w:pPr>
         <w:pStyle w:val="Heading2"/>
       </w:pPr>
+      <w:bookmarkStart w:id="9" w:name="_Toc418194731"/>
       <w:r>
         <w:lastRenderedPageBreak/>
         <w:t>Kapot!</w:t>
       </w:r>
+      <w:bookmarkEnd w:id="9"/>
     </w:p>
     <w:p>
       <w:pPr>
@@ -3609,7 +1262,7 @@
       <w:r>
         <w:t xml:space="preserve">kan de waarde hiervan aanpassen, maar je moet wel weten welke geluiden je kan gebruiken. Je kan hiervoor kijken op </w:t>
       </w:r>
-      <w:hyperlink r:id="rId17" w:history="1">
+      <w:hyperlink r:id="rId17" w:anchor="Sound_events" w:history="1">
         <w:r>
           <w:rPr>
             <w:rStyle w:val="Hyperlink"/>
@@ -3657,11 +1310,11 @@
       <w:pPr>
         <w:pStyle w:val="Heading2"/>
       </w:pPr>
-      <w:bookmarkStart w:id="7" w:name="_Toc418154821"/>
+      <w:bookmarkStart w:id="10" w:name="_Toc418194732"/>
       <w:r>
         <w:t>Testen</w:t>
       </w:r>
-      <w:bookmarkEnd w:id="7"/>
+      <w:bookmarkEnd w:id="10"/>
     </w:p>
     <w:p>
       <w:r>
@@ -3687,12 +1340,12 @@
       <w:pPr>
         <w:pStyle w:val="Heading1"/>
       </w:pPr>
-      <w:bookmarkStart w:id="8" w:name="_Toc418154822"/>
+      <w:bookmarkStart w:id="11" w:name="_Toc418194733"/>
       <w:r>
         <w:lastRenderedPageBreak/>
         <w:t>Blok 3 – Recept voor rampen</w:t>
       </w:r>
-      <w:bookmarkEnd w:id="8"/>
+      <w:bookmarkEnd w:id="11"/>
     </w:p>
     <w:p>
       <w:r>
@@ -3772,7 +1425,7 @@
           <w:lang w:eastAsia="nl-NL"/>
         </w:rPr>
         <w:drawing>
-          <wp:inline distT="0" distB="0" distL="0" distR="0" wp14:anchorId="19F9BEBF" wp14:editId="25003D3E">
+          <wp:inline distT="0" distB="0" distL="0" distR="0" wp14:anchorId="3E8D5EFA" wp14:editId="50816281">
             <wp:extent cx="3114675" cy="200025"/>
             <wp:effectExtent l="0" t="0" r="9525" b="9525"/>
             <wp:docPr id="13" name="Picture 13"/>
@@ -3899,7 +1552,7 @@
           <w:lang w:eastAsia="nl-NL"/>
         </w:rPr>
         <w:drawing>
-          <wp:inline distT="0" distB="0" distL="0" distR="0" wp14:anchorId="76FBEEB1" wp14:editId="531EADDB">
+          <wp:inline distT="0" distB="0" distL="0" distR="0" wp14:anchorId="0EACC5DC" wp14:editId="152F37FB">
             <wp:extent cx="1562100" cy="733425"/>
             <wp:effectExtent l="0" t="0" r="0" b="9525"/>
             <wp:docPr id="14" name="Picture 14"/>
@@ -3996,7 +1649,7 @@
           <w:lang w:eastAsia="nl-NL"/>
         </w:rPr>
         <w:drawing>
-          <wp:inline distT="0" distB="0" distL="0" distR="0" wp14:anchorId="2D1FE106" wp14:editId="4BA6290C">
+          <wp:inline distT="0" distB="0" distL="0" distR="0" wp14:anchorId="4F834E5B" wp14:editId="7B61DF68">
             <wp:extent cx="1876425" cy="1028700"/>
             <wp:effectExtent l="0" t="0" r="9525" b="0"/>
             <wp:docPr id="15" name="Picture 15"/>
@@ -4097,17 +1750,20 @@
         <w:t>.</w:t>
       </w:r>
     </w:p>
-    <w:p/>
+    <w:p>
+      <w:bookmarkStart w:id="12" w:name="_GoBack"/>
+      <w:bookmarkEnd w:id="12"/>
+    </w:p>
     <w:p>
       <w:pPr>
         <w:pStyle w:val="Heading1"/>
       </w:pPr>
-      <w:bookmarkStart w:id="9" w:name="_Toc418154823"/>
+      <w:bookmarkStart w:id="13" w:name="_Toc418194734"/>
       <w:r>
         <w:lastRenderedPageBreak/>
         <w:t>Blok 4 – Sneeuwballen!</w:t>
       </w:r>
-      <w:bookmarkEnd w:id="9"/>
+      <w:bookmarkEnd w:id="13"/>
     </w:p>
     <w:p>
       <w:r>
@@ -4154,11 +1810,11 @@
       <w:pPr>
         <w:pStyle w:val="Heading2"/>
       </w:pPr>
-      <w:bookmarkStart w:id="10" w:name="_Toc418154824"/>
+      <w:bookmarkStart w:id="14" w:name="_Toc418194735"/>
       <w:r>
         <w:t>Activeren</w:t>
       </w:r>
-      <w:bookmarkEnd w:id="10"/>
+      <w:bookmarkEnd w:id="14"/>
     </w:p>
     <w:p>
       <w:pPr>
@@ -4207,11 +1863,11 @@
           <w:color w:val="auto"/>
         </w:rPr>
       </w:pPr>
-      <w:bookmarkStart w:id="11" w:name="_Toc418154825"/>
+      <w:bookmarkStart w:id="15" w:name="_Toc418194736"/>
       <w:r>
         <w:t>Geluid</w:t>
       </w:r>
-      <w:bookmarkEnd w:id="11"/>
+      <w:bookmarkEnd w:id="15"/>
     </w:p>
     <w:p>
       <w:pPr>
@@ -4244,7 +1900,7 @@
       <w:r>
         <w:t xml:space="preserve">is de “random.bow” het geluid van een boog dat speelt als je een sneeuwbal gooit. Als je echter een ander geluid wilt, kan je deze vervangen met een geluid dat te vinden is op </w:t>
       </w:r>
-      <w:hyperlink r:id="rId21" w:history="1">
+      <w:hyperlink r:id="rId21" w:anchor="Sound_events" w:history="1">
         <w:r>
           <w:rPr>
             <w:rStyle w:val="Hyperlink"/>
@@ -4260,11 +1916,11 @@
       <w:pPr>
         <w:pStyle w:val="Heading2"/>
       </w:pPr>
-      <w:bookmarkStart w:id="12" w:name="_Toc418154826"/>
+      <w:bookmarkStart w:id="16" w:name="_Toc418194737"/>
       <w:r>
         <w:t>Actie</w:t>
       </w:r>
-      <w:bookmarkEnd w:id="12"/>
+      <w:bookmarkEnd w:id="16"/>
     </w:p>
     <w:p>
       <w:pPr>
@@ -4350,7 +2006,7 @@
           <w:color w:val="auto"/>
         </w:rPr>
       </w:pPr>
-      <w:bookmarkStart w:id="13" w:name="_Toc418154827"/>
+      <w:bookmarkStart w:id="17" w:name="_Toc418194738"/>
       <w:r>
         <w:rPr>
           <w:bCs/>
@@ -4358,7 +2014,7 @@
         </w:rPr>
         <w:t>Liefde</w:t>
       </w:r>
-      <w:bookmarkEnd w:id="13"/>
+      <w:bookmarkEnd w:id="17"/>
     </w:p>
     <w:p>
       <w:r>
@@ -4390,7 +2046,7 @@
           <w:iCs/>
         </w:rPr>
       </w:pPr>
-      <w:bookmarkStart w:id="14" w:name="_Toc418154828"/>
+      <w:bookmarkStart w:id="18" w:name="_Toc418194739"/>
       <w:r>
         <w:rPr>
           <w:bCs/>
@@ -4398,7 +2054,7 @@
         </w:rPr>
         <w:t>Winst</w:t>
       </w:r>
-      <w:bookmarkEnd w:id="14"/>
+      <w:bookmarkEnd w:id="18"/>
     </w:p>
     <w:p>
       <w:pPr>
@@ -4442,7 +2098,7 @@
           <w:iCs/>
         </w:rPr>
       </w:pPr>
-      <w:bookmarkStart w:id="15" w:name="_Toc418154829"/>
+      <w:bookmarkStart w:id="19" w:name="_Toc418194740"/>
       <w:r>
         <w:rPr>
           <w:bCs/>
@@ -4450,7 +2106,7 @@
         </w:rPr>
         <w:t>Testen</w:t>
       </w:r>
-      <w:bookmarkEnd w:id="15"/>
+      <w:bookmarkEnd w:id="19"/>
     </w:p>
     <w:p>
       <w:r>
@@ -4470,7 +2126,7 @@
       <w:pPr>
         <w:pStyle w:val="Heading1"/>
       </w:pPr>
-      <w:bookmarkStart w:id="16" w:name="_Toc418154830"/>
+      <w:bookmarkStart w:id="20" w:name="_Toc418194741"/>
       <w:r>
         <w:lastRenderedPageBreak/>
         <w:t xml:space="preserve">Blok 5 </w:t>
@@ -4484,7 +2140,7 @@
       <w:r>
         <w:t>De ernst van rode erts</w:t>
       </w:r>
-      <w:bookmarkEnd w:id="16"/>
+      <w:bookmarkEnd w:id="20"/>
     </w:p>
     <w:p>
       <w:r>
@@ -4593,7 +2249,7 @@
           <w:lang w:eastAsia="nl-NL"/>
         </w:rPr>
         <w:drawing>
-          <wp:inline distT="0" distB="0" distL="0" distR="0" wp14:anchorId="3AE27416" wp14:editId="4BD9CEFC">
+          <wp:inline distT="0" distB="0" distL="0" distR="0" wp14:anchorId="74C49DA0" wp14:editId="35E00547">
             <wp:extent cx="5760720" cy="884117"/>
             <wp:effectExtent l="0" t="0" r="0" b="0"/>
             <wp:docPr id="8" name="Picture 8"/>
@@ -4665,11 +2321,11 @@
       <w:pPr>
         <w:pStyle w:val="Heading2"/>
       </w:pPr>
-      <w:bookmarkStart w:id="17" w:name="_Toc418154831"/>
+      <w:bookmarkStart w:id="21" w:name="_Toc418194742"/>
       <w:r>
         <w:t>Testen</w:t>
       </w:r>
-      <w:bookmarkEnd w:id="17"/>
+      <w:bookmarkEnd w:id="21"/>
     </w:p>
     <w:p>
       <w:r>
@@ -4685,12 +2341,12 @@
       <w:pPr>
         <w:pStyle w:val="Heading1"/>
       </w:pPr>
-      <w:bookmarkStart w:id="18" w:name="_Toc418154832"/>
+      <w:bookmarkStart w:id="22" w:name="_Toc418194743"/>
       <w:r>
         <w:lastRenderedPageBreak/>
         <w:t>Blok 6 – Macht aan de speler</w:t>
       </w:r>
-      <w:bookmarkEnd w:id="18"/>
+      <w:bookmarkEnd w:id="22"/>
     </w:p>
     <w:p>
       <w:r>
@@ -4738,11 +2394,11 @@
       <w:pPr>
         <w:pStyle w:val="Heading2"/>
       </w:pPr>
-      <w:bookmarkStart w:id="19" w:name="_Toc418154833"/>
+      <w:bookmarkStart w:id="23" w:name="_Toc418194744"/>
       <w:r>
         <w:t>Spring</w:t>
       </w:r>
-      <w:bookmarkEnd w:id="19"/>
+      <w:bookmarkEnd w:id="23"/>
     </w:p>
     <w:p>
       <w:r>
@@ -4801,7 +2457,7 @@
           <w:lang w:eastAsia="nl-NL"/>
         </w:rPr>
         <w:drawing>
-          <wp:inline distT="0" distB="0" distL="0" distR="0" wp14:anchorId="44B05883" wp14:editId="3C407E12">
+          <wp:inline distT="0" distB="0" distL="0" distR="0" wp14:anchorId="6E373BE6" wp14:editId="5801CEDB">
             <wp:extent cx="1419225" cy="190500"/>
             <wp:effectExtent l="0" t="0" r="9525" b="0"/>
             <wp:docPr id="3" name="Picture 3"/>
@@ -4877,11 +2533,11 @@
       <w:pPr>
         <w:pStyle w:val="Heading2"/>
       </w:pPr>
-      <w:bookmarkStart w:id="20" w:name="_Toc418154834"/>
+      <w:bookmarkStart w:id="24" w:name="_Toc418194745"/>
       <w:r>
         <w:t>Vecht</w:t>
       </w:r>
-      <w:bookmarkEnd w:id="20"/>
+      <w:bookmarkEnd w:id="24"/>
     </w:p>
     <w:p>
       <w:r>
@@ -4949,7 +2605,7 @@
           <w:lang w:eastAsia="nl-NL"/>
         </w:rPr>
         <w:drawing>
-          <wp:inline distT="0" distB="0" distL="0" distR="0" wp14:anchorId="7DF71FB3" wp14:editId="5B5C6C18">
+          <wp:inline distT="0" distB="0" distL="0" distR="0" wp14:anchorId="58697B67" wp14:editId="61B00212">
             <wp:extent cx="2962275" cy="180975"/>
             <wp:effectExtent l="0" t="0" r="9525" b="9525"/>
             <wp:docPr id="6" name="Picture 6"/>
@@ -5010,11 +2666,11 @@
       <w:pPr>
         <w:pStyle w:val="Heading2"/>
       </w:pPr>
-      <w:bookmarkStart w:id="21" w:name="_Toc418154835"/>
+      <w:bookmarkStart w:id="25" w:name="_Toc418194746"/>
       <w:r>
         <w:t>Val</w:t>
       </w:r>
-      <w:bookmarkEnd w:id="21"/>
+      <w:bookmarkEnd w:id="25"/>
     </w:p>
     <w:p>
       <w:pPr>
@@ -5087,7 +2743,7 @@
           <w:lang w:eastAsia="nl-NL"/>
         </w:rPr>
         <w:drawing>
-          <wp:inline distT="0" distB="0" distL="0" distR="0" wp14:anchorId="07C07927" wp14:editId="293FBCDF">
+          <wp:inline distT="0" distB="0" distL="0" distR="0" wp14:anchorId="384C5CB5" wp14:editId="648D625E">
             <wp:extent cx="1866900" cy="161925"/>
             <wp:effectExtent l="0" t="0" r="0" b="9525"/>
             <wp:docPr id="9" name="Picture 9"/>
@@ -5144,11 +2800,11 @@
       <w:pPr>
         <w:pStyle w:val="Heading2"/>
       </w:pPr>
-      <w:bookmarkStart w:id="22" w:name="_Toc418154836"/>
+      <w:bookmarkStart w:id="26" w:name="_Toc418194747"/>
       <w:r>
         <w:t>Smid</w:t>
       </w:r>
-      <w:bookmarkEnd w:id="22"/>
+      <w:bookmarkEnd w:id="26"/>
     </w:p>
     <w:p>
       <w:r>
@@ -5207,7 +2863,7 @@
           <w:lang w:eastAsia="nl-NL"/>
         </w:rPr>
         <w:drawing>
-          <wp:inline distT="0" distB="0" distL="0" distR="0" wp14:anchorId="2335FF14" wp14:editId="0C94564A">
+          <wp:inline distT="0" distB="0" distL="0" distR="0" wp14:anchorId="1F03AF74" wp14:editId="6B6EBFEB">
             <wp:extent cx="2085975" cy="133350"/>
             <wp:effectExtent l="0" t="0" r="9525" b="0"/>
             <wp:docPr id="17" name="Picture 17"/>
@@ -5266,11 +2922,11 @@
       <w:pPr>
         <w:pStyle w:val="Heading2"/>
       </w:pPr>
-      <w:bookmarkStart w:id="23" w:name="_Toc418154837"/>
+      <w:bookmarkStart w:id="27" w:name="_Toc418194748"/>
       <w:r>
         <w:t>Lach</w:t>
       </w:r>
-      <w:bookmarkEnd w:id="23"/>
+      <w:bookmarkEnd w:id="27"/>
     </w:p>
     <w:p>
       <w:pPr>
@@ -5335,7 +2991,7 @@
           <w:lang w:eastAsia="nl-NL"/>
         </w:rPr>
         <w:drawing>
-          <wp:inline distT="0" distB="0" distL="0" distR="0" wp14:anchorId="55778159" wp14:editId="698BF0E1">
+          <wp:inline distT="0" distB="0" distL="0" distR="0" wp14:anchorId="12C57EDA" wp14:editId="3DA03B00">
             <wp:extent cx="2162175" cy="161925"/>
             <wp:effectExtent l="0" t="0" r="9525" b="9525"/>
             <wp:docPr id="18" name="Picture 18"/>
@@ -5426,11 +3082,11 @@
       <w:pPr>
         <w:pStyle w:val="Heading2"/>
       </w:pPr>
-      <w:bookmarkStart w:id="24" w:name="_Toc418154838"/>
+      <w:bookmarkStart w:id="28" w:name="_Toc418194749"/>
       <w:r>
         <w:t>Gedonder</w:t>
       </w:r>
-      <w:bookmarkEnd w:id="24"/>
+      <w:bookmarkEnd w:id="28"/>
     </w:p>
     <w:p>
       <w:pPr>
@@ -5523,7 +3179,7 @@
           <w:lang w:eastAsia="nl-NL"/>
         </w:rPr>
         <w:drawing>
-          <wp:inline distT="0" distB="0" distL="0" distR="0" wp14:anchorId="46FBC92E" wp14:editId="4461CE91">
+          <wp:inline distT="0" distB="0" distL="0" distR="0" wp14:anchorId="4704459E" wp14:editId="09EF9758">
             <wp:extent cx="4305300" cy="323850"/>
             <wp:effectExtent l="0" t="0" r="0" b="0"/>
             <wp:docPr id="19" name="Picture 19"/>
@@ -5598,14 +3254,14 @@
       <w:pPr>
         <w:pStyle w:val="Heading2"/>
       </w:pPr>
-      <w:bookmarkStart w:id="25" w:name="_Toc418154839"/>
+      <w:bookmarkStart w:id="29" w:name="_Toc418194750"/>
       <w:r>
         <w:t>Test</w:t>
       </w:r>
       <w:r>
         <w:t>en</w:t>
       </w:r>
-      <w:bookmarkEnd w:id="25"/>
+      <w:bookmarkEnd w:id="29"/>
     </w:p>
     <w:p>
       <w:r>
@@ -5663,12 +3319,12 @@
       <w:pPr>
         <w:pStyle w:val="Heading1"/>
       </w:pPr>
-      <w:bookmarkStart w:id="26" w:name="_Toc418154840"/>
+      <w:bookmarkStart w:id="30" w:name="_Toc418194751"/>
       <w:r>
         <w:lastRenderedPageBreak/>
         <w:t>Blok 7 – Skelettenfeestje</w:t>
       </w:r>
-      <w:bookmarkEnd w:id="26"/>
+      <w:bookmarkEnd w:id="30"/>
     </w:p>
     <w:p>
       <w:r>
@@ -5710,9 +3366,11 @@
       <w:pPr>
         <w:pStyle w:val="Heading2"/>
       </w:pPr>
+      <w:bookmarkStart w:id="31" w:name="_Toc418194752"/>
       <w:r>
         <w:t>Nieuwe skeletten</w:t>
       </w:r>
+      <w:bookmarkEnd w:id="31"/>
     </w:p>
     <w:p>
       <w:pPr>
@@ -5810,7 +3468,7 @@
           <w:lang w:eastAsia="nl-NL"/>
         </w:rPr>
         <w:drawing>
-          <wp:inline distT="0" distB="0" distL="0" distR="0" wp14:anchorId="698F5B2E" wp14:editId="00D71701">
+          <wp:inline distT="0" distB="0" distL="0" distR="0" wp14:anchorId="478DAF62" wp14:editId="218E2715">
             <wp:extent cx="4229100" cy="466725"/>
             <wp:effectExtent l="0" t="0" r="0" b="9525"/>
             <wp:docPr id="16" name="Picture 16"/>
@@ -5879,7 +3537,7 @@
           <w:lang w:eastAsia="nl-NL"/>
         </w:rPr>
         <w:drawing>
-          <wp:inline distT="0" distB="0" distL="0" distR="0" wp14:anchorId="47792F1C" wp14:editId="1FCE1D08">
+          <wp:inline distT="0" distB="0" distL="0" distR="0" wp14:anchorId="657E1A5B" wp14:editId="31C60B12">
             <wp:extent cx="4943475" cy="752475"/>
             <wp:effectExtent l="0" t="0" r="9525" b="9525"/>
             <wp:docPr id="20" name="Picture 20"/>
@@ -5920,9 +3578,11 @@
       <w:pPr>
         <w:pStyle w:val="Heading2"/>
       </w:pPr>
+      <w:bookmarkStart w:id="32" w:name="_Toc418194753"/>
       <w:r>
         <w:t>Kapotte skeletten</w:t>
       </w:r>
+      <w:bookmarkEnd w:id="32"/>
     </w:p>
     <w:p>
       <w:pPr>
@@ -6000,7 +3660,7 @@
           <w:lang w:eastAsia="nl-NL"/>
         </w:rPr>
         <w:drawing>
-          <wp:inline distT="0" distB="0" distL="0" distR="0" wp14:anchorId="7F94980C" wp14:editId="6B9C43D0">
+          <wp:inline distT="0" distB="0" distL="0" distR="0" wp14:anchorId="15A38E9A" wp14:editId="3EA27459">
             <wp:extent cx="4705350" cy="504825"/>
             <wp:effectExtent l="0" t="0" r="0" b="9525"/>
             <wp:docPr id="21" name="Picture 21"/>
@@ -6064,9 +3724,11 @@
       <w:pPr>
         <w:pStyle w:val="Heading2"/>
       </w:pPr>
+      <w:bookmarkStart w:id="33" w:name="_Toc418194754"/>
       <w:r>
         <w:t>Testen</w:t>
       </w:r>
+      <w:bookmarkEnd w:id="33"/>
     </w:p>
     <w:p>
       <w:r>
@@ -6090,12 +3752,12 @@
       <w:pPr>
         <w:pStyle w:val="Heading1"/>
       </w:pPr>
-      <w:bookmarkStart w:id="27" w:name="_Toc418154841"/>
+      <w:bookmarkStart w:id="34" w:name="_Toc418194755"/>
       <w:r>
         <w:lastRenderedPageBreak/>
         <w:t>Blok 8 – Creepy eieren!</w:t>
       </w:r>
-      <w:bookmarkEnd w:id="27"/>
+      <w:bookmarkEnd w:id="34"/>
     </w:p>
     <w:p>
       <w:r>
@@ -6164,9 +3826,11 @@
       <w:pPr>
         <w:pStyle w:val="Heading2"/>
       </w:pPr>
+      <w:bookmarkStart w:id="35" w:name="_Toc418194756"/>
       <w:r>
         <w:t>Roereieren met extra creeper</w:t>
       </w:r>
+      <w:bookmarkEnd w:id="35"/>
     </w:p>
     <w:p>
       <w:pPr>
@@ -6221,7 +3885,7 @@
           <w:lang w:eastAsia="nl-NL"/>
         </w:rPr>
         <w:drawing>
-          <wp:inline distT="0" distB="0" distL="0" distR="0" wp14:anchorId="22DEB8E7" wp14:editId="1BD18DC8">
+          <wp:inline distT="0" distB="0" distL="0" distR="0" wp14:anchorId="79566254" wp14:editId="02073538">
             <wp:extent cx="3648075" cy="504825"/>
             <wp:effectExtent l="0" t="0" r="9525" b="9525"/>
             <wp:docPr id="22" name="Picture 22"/>
@@ -6295,9 +3959,11 @@
       <w:pPr>
         <w:pStyle w:val="Heading2"/>
       </w:pPr>
+      <w:bookmarkStart w:id="36" w:name="_Toc418194757"/>
       <w:r>
         <w:t>Testen</w:t>
       </w:r>
+      <w:bookmarkEnd w:id="36"/>
     </w:p>
     <w:p>
       <w:r>
@@ -6321,7 +3987,7 @@
       <w:pPr>
         <w:pStyle w:val="Heading1"/>
       </w:pPr>
-      <w:bookmarkStart w:id="28" w:name="_Toc418154842"/>
+      <w:bookmarkStart w:id="37" w:name="_Toc418194758"/>
       <w:r>
         <w:lastRenderedPageBreak/>
         <w:t>Blok 9</w:t>
@@ -6329,7 +3995,7 @@
       <w:r>
         <w:t xml:space="preserve"> – Handige blokvuller</w:t>
       </w:r>
-      <w:bookmarkEnd w:id="28"/>
+      <w:bookmarkEnd w:id="37"/>
     </w:p>
     <w:p>
       <w:r>
@@ -6351,61 +4017,54 @@
         <w:t>,</w:t>
       </w:r>
       <w:r>
+        <w:t xml:space="preserve"> en dubbelklik op </w:t>
+      </w:r>
+      <w:r>
+        <w:rPr>
+          <w:rStyle w:val="SubtleEmphasis"/>
+        </w:rPr>
+        <w:t xml:space="preserve">BlokVuller </w:t>
+      </w:r>
+      <w:r>
+        <w:t>om deze te openen.</w:t>
+      </w:r>
+    </w:p>
+    <w:p>
+      <w:r>
+        <w:t xml:space="preserve">Verwijder de </w:t>
+      </w:r>
+      <w:r>
+        <w:rPr>
+          <w:rStyle w:val="Emphasis"/>
+        </w:rPr>
+        <w:t>//</w:t>
+      </w:r>
+      <w:r>
+        <w:t xml:space="preserve"> voor de code </w:t>
+      </w:r>
+      <w:r>
+        <w:rPr>
+          <w:rStyle w:val="Emphasis"/>
+        </w:rPr>
+        <w:t>activeer();</w:t>
+      </w:r>
+      <w:r>
+        <w:t xml:space="preserve"> om deze functionaliteit aan te zetten.</w:t>
+      </w:r>
+      <w:r>
         <w:t xml:space="preserve"> </w:t>
       </w:r>
-      <w:r>
-        <w:t xml:space="preserve">en </w:t>
-      </w:r>
-      <w:r>
-        <w:t xml:space="preserve">dubbelklik op </w:t>
-      </w:r>
-      <w:r>
-        <w:rPr>
-          <w:rStyle w:val="SubtleEmphasis"/>
-        </w:rPr>
-        <w:t xml:space="preserve">BlokVuller </w:t>
-      </w:r>
-      <w:r>
-        <w:t>om deze te openen</w:t>
-      </w:r>
-      <w:r>
-        <w:t>.</w:t>
-      </w:r>
-    </w:p>
-    <w:p>
-      <w:r>
-        <w:t xml:space="preserve">Verwijder de </w:t>
-      </w:r>
-      <w:r>
-        <w:rPr>
-          <w:rStyle w:val="Emphasis"/>
-        </w:rPr>
-        <w:t>//</w:t>
-      </w:r>
-      <w:r>
-        <w:t xml:space="preserve"> voor de code </w:t>
-      </w:r>
-      <w:r>
-        <w:rPr>
-          <w:rStyle w:val="Emphasis"/>
-        </w:rPr>
-        <w:t>activeer();</w:t>
-      </w:r>
-      <w:r>
-        <w:t xml:space="preserve"> om deze functionaliteit aan te zetten.</w:t>
-      </w:r>
-      <w:r>
-        <w:t xml:space="preserve"> </w:t>
-      </w:r>
     </w:p>
     <w:p/>
     <w:p>
       <w:pPr>
         <w:pStyle w:val="Heading2"/>
       </w:pPr>
+      <w:bookmarkStart w:id="38" w:name="_Toc418194759"/>
       <w:r>
         <w:t>Werking</w:t>
       </w:r>
+      <w:bookmarkEnd w:id="38"/>
     </w:p>
     <w:p>
       <w:r>
@@ -6418,13 +4077,7 @@
         <w:t>PlayerInteractEvent</w:t>
       </w:r>
       <w:r>
-        <w:t xml:space="preserve"> gebeurtenis, wat gebeurt als de speler ergens op klikt. Vervolgens wordt er gekeken of er met de rechtermuis wordt geklikt terwijl de speler een diamanten schep vastheeft met de volgende code (a</w:t>
-      </w:r>
-      <w:r>
-        <w:t>ls je wilt, kun je dit voorwerp aanpassen</w:t>
-      </w:r>
-      <w:r>
-        <w:t>):</w:t>
+        <w:t xml:space="preserve"> gebeurtenis, wat gebeurt als de speler ergens op klikt. Vervolgens wordt er gekeken of er met de rechtermuis wordt geklikt terwijl de speler een diamanten schep vastheeft met de volgende code (als je wilt, kun je dit voorwerp aanpassen):</w:t>
       </w:r>
     </w:p>
     <w:p>
@@ -6434,7 +4087,7 @@
           <w:lang w:eastAsia="nl-NL"/>
         </w:rPr>
         <w:drawing>
-          <wp:inline distT="0" distB="0" distL="0" distR="0" wp14:anchorId="54BCA264" wp14:editId="63AEC4C5">
+          <wp:inline distT="0" distB="0" distL="0" distR="0" wp14:anchorId="69914CD4" wp14:editId="063D56A9">
             <wp:extent cx="3943350" cy="361950"/>
             <wp:effectExtent l="0" t="0" r="0" b="0"/>
             <wp:docPr id="23" name="Picture 23"/>
@@ -6484,9 +4137,11 @@
       <w:pPr>
         <w:pStyle w:val="Heading2"/>
       </w:pPr>
+      <w:bookmarkStart w:id="39" w:name="_Toc418194760"/>
       <w:r>
         <w:t>Testen</w:t>
       </w:r>
+      <w:bookmarkEnd w:id="39"/>
     </w:p>
     <w:p>
       <w:r>
@@ -6507,28 +4162,235 @@
       <w:r>
         <w:br w:type="page"/>
       </w:r>
-      <w:bookmarkStart w:id="29" w:name="_GoBack"/>
-      <w:bookmarkEnd w:id="29"/>
     </w:p>
     <w:p>
       <w:pPr>
         <w:pStyle w:val="Heading1"/>
       </w:pPr>
-      <w:bookmarkStart w:id="30" w:name="_Toc418154843"/>
+      <w:bookmarkStart w:id="40" w:name="_Toc418194761"/>
       <w:r>
         <w:lastRenderedPageBreak/>
         <w:t>Blok 10 – Blok naam &amp; uiterlijk</w:t>
       </w:r>
-      <w:bookmarkEnd w:id="30"/>
-    </w:p>
-    <w:p>
-      <w:r>
-        <w:t>Intro in editen textures, en naam blok</w:t>
-      </w:r>
-    </w:p>
-    <w:p>
-      <w:r>
-        <w:t>Ook creativeTab, materiaal</w:t>
+      <w:bookmarkEnd w:id="40"/>
+    </w:p>
+    <w:p>
+      <w:r>
+        <w:t>Als laatste willen we nog een klein stukje laten zien van de onderdelen van de mod die niet direct te maken hebben met programmeren, zoals het bepalen hoe voorwerpen en monsters eruit zien. We kunnen hier helaas niet diep op ingaan, omdat het vrij complex is en we hier veel meer tijd voor nodig zouden hebben. We kunnen echter wel laten zien dat je hier aanpassingen in kan maken.</w:t>
+      </w:r>
+    </w:p>
+    <w:p/>
+    <w:p>
+      <w:pPr>
+        <w:pStyle w:val="Heading2"/>
+      </w:pPr>
+      <w:bookmarkStart w:id="41" w:name="_Toc418194762"/>
+      <w:r>
+        <w:t>Aanpassing naam</w:t>
+      </w:r>
+      <w:bookmarkEnd w:id="41"/>
+    </w:p>
+    <w:p>
+      <w:r>
+        <w:t>De namen van blokken en voorwerpen bepaal je niet in de code, maar wordt meestal in een los bestand gedaan. De reden hiervoor is dat dit makkelijk te vertalen is, voor als je het een keer in het spel een keer in een andere taal wil maken.</w:t>
+      </w:r>
+    </w:p>
+    <w:p>
+      <w:pPr>
+        <w:ind w:left="360" w:firstLine="0"/>
+        <w:rPr>
+          <w:rStyle w:val="SubtleEmphasis"/>
+        </w:rPr>
+      </w:pPr>
+      <w:r>
+        <w:t xml:space="preserve">Aan de linkerkant, open </w:t>
+      </w:r>
+      <w:r>
+        <w:rPr>
+          <w:rStyle w:val="SubtleEmphasis"/>
+        </w:rPr>
+        <w:t>src/main/resources → assets.devoxx.lang → en_US.lang</w:t>
+      </w:r>
+      <w:r>
+        <w:rPr>
+          <w:noProof/>
+          <w:lang w:eastAsia="nl-NL"/>
+        </w:rPr>
+        <w:drawing>
+          <wp:inline distT="0" distB="0" distL="0" distR="0" wp14:anchorId="7A323C40" wp14:editId="743E5F8E">
+            <wp:extent cx="1905000" cy="723900"/>
+            <wp:effectExtent l="0" t="0" r="0" b="0"/>
+            <wp:docPr id="24" name="Picture 24"/>
+            <wp:cNvGraphicFramePr>
+              <a:graphicFrameLocks xmlns:a="http://schemas.openxmlformats.org/drawingml/2006/main" noChangeAspect="1"/>
+            </wp:cNvGraphicFramePr>
+            <a:graphic xmlns:a="http://schemas.openxmlformats.org/drawingml/2006/main">
+              <a:graphicData uri="http://schemas.openxmlformats.org/drawingml/2006/picture">
+                <pic:pic xmlns:pic="http://schemas.openxmlformats.org/drawingml/2006/picture">
+                  <pic:nvPicPr>
+                    <pic:cNvPr id="0" name=""/>
+                    <pic:cNvPicPr/>
+                  </pic:nvPicPr>
+                  <pic:blipFill>
+                    <a:blip r:embed="rId34"/>
+                    <a:stretch>
+                      <a:fillRect/>
+                    </a:stretch>
+                  </pic:blipFill>
+                  <pic:spPr>
+                    <a:xfrm>
+                      <a:off x="0" y="0"/>
+                      <a:ext cx="1905000" cy="723900"/>
+                    </a:xfrm>
+                    <a:prstGeom prst="rect">
+                      <a:avLst/>
+                    </a:prstGeom>
+                  </pic:spPr>
+                </pic:pic>
+              </a:graphicData>
+            </a:graphic>
+          </wp:inline>
+        </w:drawing>
+      </w:r>
+    </w:p>
+    <w:p/>
+    <w:p>
+      <w:r>
+        <w:t xml:space="preserve">Hier zie je de vertalingen van de blokken en voorwerpen zoals deze in de code stonden. Probeer de naam van het BlaBlok aan te passen: </w:t>
+      </w:r>
+      <w:r>
+        <w:tab/>
+      </w:r>
+      <w:r>
+        <w:rPr>
+          <w:noProof/>
+          <w:lang w:eastAsia="nl-NL"/>
+        </w:rPr>
+        <w:drawing>
+          <wp:inline distT="0" distB="0" distL="0" distR="0" wp14:anchorId="17E4B19D" wp14:editId="3B7EA495">
+            <wp:extent cx="2124075" cy="171450"/>
+            <wp:effectExtent l="0" t="0" r="9525" b="0"/>
+            <wp:docPr id="25" name="Picture 25"/>
+            <wp:cNvGraphicFramePr>
+              <a:graphicFrameLocks xmlns:a="http://schemas.openxmlformats.org/drawingml/2006/main" noChangeAspect="1"/>
+            </wp:cNvGraphicFramePr>
+            <a:graphic xmlns:a="http://schemas.openxmlformats.org/drawingml/2006/main">
+              <a:graphicData uri="http://schemas.openxmlformats.org/drawingml/2006/picture">
+                <pic:pic xmlns:pic="http://schemas.openxmlformats.org/drawingml/2006/picture">
+                  <pic:nvPicPr>
+                    <pic:cNvPr id="0" name=""/>
+                    <pic:cNvPicPr/>
+                  </pic:nvPicPr>
+                  <pic:blipFill>
+                    <a:blip r:embed="rId35"/>
+                    <a:stretch>
+                      <a:fillRect/>
+                    </a:stretch>
+                  </pic:blipFill>
+                  <pic:spPr>
+                    <a:xfrm>
+                      <a:off x="0" y="0"/>
+                      <a:ext cx="2124075" cy="171450"/>
+                    </a:xfrm>
+                    <a:prstGeom prst="rect">
+                      <a:avLst/>
+                    </a:prstGeom>
+                  </pic:spPr>
+                </pic:pic>
+              </a:graphicData>
+            </a:graphic>
+          </wp:inline>
+        </w:drawing>
+      </w:r>
+    </w:p>
+    <w:p>
+      <w:pPr>
+        <w:ind w:firstLine="0"/>
+      </w:pPr>
+    </w:p>
+    <w:p>
+      <w:pPr>
+        <w:pStyle w:val="Heading2"/>
+      </w:pPr>
+      <w:bookmarkStart w:id="42" w:name="_Toc418194763"/>
+      <w:r>
+        <w:t>Aanpassing uiterlijk</w:t>
+      </w:r>
+      <w:bookmarkEnd w:id="42"/>
+    </w:p>
+    <w:p>
+      <w:r>
+        <w:t xml:space="preserve">Het leukste is natuurlijk om het uiterlijk van het blok aan te passen. Dubbelklik hiervoor aan de linkerkant </w:t>
+      </w:r>
+      <w:r>
+        <w:rPr>
+          <w:rStyle w:val="SubtleEmphasis"/>
+        </w:rPr>
+        <w:t xml:space="preserve">src/main/resources → </w:t>
+      </w:r>
+      <w:r>
+        <w:rPr>
+          <w:rStyle w:val="SubtleEmphasis"/>
+        </w:rPr>
+        <w:t xml:space="preserve">assets.devoxx.textures.blocks </w:t>
+      </w:r>
+      <w:r>
+        <w:rPr>
+          <w:rStyle w:val="SubtleEmphasis"/>
+        </w:rPr>
+        <w:t xml:space="preserve">→ </w:t>
+      </w:r>
+      <w:r>
+        <w:rPr>
+          <w:rStyle w:val="SubtleEmphasis"/>
+        </w:rPr>
+        <w:t>blaBlok.png</w:t>
+      </w:r>
+      <w:r>
+        <w:rPr>
+          <w:rStyle w:val="SubtleEmphasis"/>
+        </w:rPr>
+        <w:t xml:space="preserve">. </w:t>
+      </w:r>
+      <w:r>
+        <w:t>Hiermee wordt</w:t>
+      </w:r>
+      <w:r>
+        <w:t xml:space="preserve"> de zogeheten texture geopend in de Windows Viewer. We willen deze echter editen, dus kies bovenaan voor </w:t>
+      </w:r>
+      <w:r>
+        <w:rPr>
+          <w:rStyle w:val="SubtleEmphasis"/>
+        </w:rPr>
+        <w:t>Open → Paint</w:t>
+      </w:r>
+      <w:r>
+        <w:rPr>
+          <w:rStyle w:val="SubtleEmphasis"/>
+        </w:rPr>
+        <w:t xml:space="preserve"> </w:t>
+      </w:r>
+      <w:r>
+        <w:t>om de afbeelding te openen in het programma Paint.</w:t>
+      </w:r>
+      <w:r>
+        <w:t xml:space="preserve"> Schilder maar iets leuks op deze afbeelding! Maar let wel op dat de afbeelding dezelfde grootte moet blijven..</w:t>
+      </w:r>
+    </w:p>
+    <w:p/>
+    <w:p>
+      <w:pPr>
+        <w:pStyle w:val="Heading2"/>
+      </w:pPr>
+      <w:bookmarkStart w:id="43" w:name="_Toc418194764"/>
+      <w:r>
+        <w:t>Testen</w:t>
+      </w:r>
+      <w:bookmarkEnd w:id="43"/>
+    </w:p>
+    <w:p>
+      <w:r>
+        <w:t>Start Minecraft op en ga in je wereld in creative mode. Open je inventory en kijk in het tabje voor de blokken. Zie je het blok met je eigen naam staan? Plaats dit blok in de wereld. Is deze nu niet nog mooier?</w:t>
       </w:r>
     </w:p>
     <w:p>
@@ -7785,9 +5647,9 @@
     <w:lsdException w:name="heading 7" w:uiPriority="9" w:qFormat="1"/>
     <w:lsdException w:name="heading 8" w:uiPriority="9" w:qFormat="1"/>
     <w:lsdException w:name="heading 9" w:uiPriority="9" w:qFormat="1"/>
-    <w:lsdException w:name="toc 1" w:uiPriority="39"/>
-    <w:lsdException w:name="toc 2" w:uiPriority="39"/>
-    <w:lsdException w:name="toc 3" w:uiPriority="39"/>
+    <w:lsdException w:name="toc 1" w:uiPriority="39" w:qFormat="1"/>
+    <w:lsdException w:name="toc 2" w:uiPriority="39" w:qFormat="1"/>
+    <w:lsdException w:name="toc 3" w:uiPriority="39" w:qFormat="1"/>
     <w:lsdException w:name="toc 4" w:uiPriority="39"/>
     <w:lsdException w:name="toc 5" w:uiPriority="39"/>
     <w:lsdException w:name="toc 6" w:uiPriority="39"/>
@@ -8663,6 +6525,7 @@
     <w:autoRedefine/>
     <w:uiPriority w:val="39"/>
     <w:unhideWhenUsed/>
+    <w:qFormat/>
     <w:rsid w:val="00BA04F5"/>
     <w:pPr>
       <w:spacing w:after="100"/>
@@ -8686,6 +6549,7 @@
     <w:autoRedefine/>
     <w:uiPriority w:val="39"/>
     <w:unhideWhenUsed/>
+    <w:qFormat/>
     <w:rsid w:val="003B1376"/>
     <w:pPr>
       <w:spacing w:after="100"/>
@@ -8699,6 +6563,7 @@
     <w:autoRedefine/>
     <w:uiPriority w:val="39"/>
     <w:unhideWhenUsed/>
+    <w:qFormat/>
     <w:rsid w:val="00B8723B"/>
     <w:pPr>
       <w:spacing w:after="100"/>
@@ -8736,9 +6601,9 @@
     <w:lsdException w:name="heading 7" w:uiPriority="9" w:qFormat="1"/>
     <w:lsdException w:name="heading 8" w:uiPriority="9" w:qFormat="1"/>
     <w:lsdException w:name="heading 9" w:uiPriority="9" w:qFormat="1"/>
-    <w:lsdException w:name="toc 1" w:uiPriority="39"/>
-    <w:lsdException w:name="toc 2" w:uiPriority="39"/>
-    <w:lsdException w:name="toc 3" w:uiPriority="39"/>
+    <w:lsdException w:name="toc 1" w:uiPriority="39" w:qFormat="1"/>
+    <w:lsdException w:name="toc 2" w:uiPriority="39" w:qFormat="1"/>
+    <w:lsdException w:name="toc 3" w:uiPriority="39" w:qFormat="1"/>
     <w:lsdException w:name="toc 4" w:uiPriority="39"/>
     <w:lsdException w:name="toc 5" w:uiPriority="39"/>
     <w:lsdException w:name="toc 6" w:uiPriority="39"/>
@@ -9614,6 +7479,7 @@
     <w:autoRedefine/>
     <w:uiPriority w:val="39"/>
     <w:unhideWhenUsed/>
+    <w:qFormat/>
     <w:rsid w:val="00BA04F5"/>
     <w:pPr>
       <w:spacing w:after="100"/>
@@ -9637,6 +7503,7 @@
     <w:autoRedefine/>
     <w:uiPriority w:val="39"/>
     <w:unhideWhenUsed/>
+    <w:qFormat/>
     <w:rsid w:val="003B1376"/>
     <w:pPr>
       <w:spacing w:after="100"/>
@@ -9650,6 +7517,7 @@
     <w:autoRedefine/>
     <w:uiPriority w:val="39"/>
     <w:unhideWhenUsed/>
+    <w:qFormat/>
     <w:rsid w:val="00B8723B"/>
     <w:pPr>
       <w:spacing w:after="100"/>
@@ -9949,7 +7817,7 @@
 </file>
 
 <file path=customXml/itemProps1.xml><?xml version="1.0" encoding="utf-8"?>
-<ds:datastoreItem xmlns:ds="http://schemas.openxmlformats.org/officeDocument/2006/customXml" ds:itemID="{C814F00C-8D63-404E-B04C-B8AFEAE52B21}">
+<ds:datastoreItem xmlns:ds="http://schemas.openxmlformats.org/officeDocument/2006/customXml" ds:itemID="{7A82DC69-D4E7-429C-8AA0-FA0F2662838B}">
   <ds:schemaRefs>
     <ds:schemaRef ds:uri="http://schemas.openxmlformats.org/officeDocument/2006/bibliography"/>
   </ds:schemaRefs>

</xml_diff>